<commit_message>
(Bruce) - added test plan & flowchart
</commit_message>
<xml_diff>
--- a/CMPE_310_Lab4_Report.docx
+++ b/CMPE_310_Lab4_Report.docx
@@ -2361,7 +2361,7 @@
       <w:tblPr>
         <w:tblStyle w:val="TableGrid"/>
         <w:tblW w:w="0" w:type="auto"/>
-        <w:tblLook w:val="00BF" w:firstRow="1" w:lastRow="0" w:firstColumn="1" w:lastColumn="0" w:noHBand="0" w:noVBand="0"/>
+        <w:tblLook w:val="00A0" w:firstRow="1" w:lastRow="0" w:firstColumn="1" w:lastColumn="0" w:noHBand="0" w:noVBand="0"/>
       </w:tblPr>
       <w:tblGrid>
         <w:gridCol w:w="987"/>
@@ -6350,21 +6350,596 @@
       </w:r>
     </w:p>
     <w:p>
-      <w:pPr>
-        <w:pStyle w:val="Normal1"/>
-        <w:spacing w:line="240" w:lineRule="auto"/>
+      <w:r>
+        <w:rPr>
+          <w:rFonts w:ascii="Times New Roman" w:eastAsia="Times New Roman" w:hAnsi="Times New Roman" w:cs="Times New Roman"/>
+          <w:color w:val="980000"/>
+        </w:rPr>
+        <w:t>In order to make sure the finished product runs smoothly a plan will be needed for debugging the UMBC 8086 hardware and the software.</w:t>
+      </w:r>
+    </w:p>
+    <w:p>
+      <w:pPr>
+        <w:pStyle w:val="ListParagraph"/>
+        <w:numPr>
+          <w:ilvl w:val="1"/>
+          <w:numId w:val="25"/>
+        </w:numPr>
+        <w:rPr>
+          <w:rFonts w:asciiTheme="minorHAnsi" w:eastAsiaTheme="minorEastAsia" w:hAnsiTheme="minorHAnsi"/>
+          <w:b/>
+        </w:rPr>
+      </w:pPr>
+      <w:r>
+        <w:rPr>
+          <w:rFonts w:ascii="Times New Roman" w:eastAsia="Times New Roman" w:hAnsi="Times New Roman" w:cs="Times New Roman"/>
+          <w:b/>
+          <w:i/>
+          <w:color w:val="980000"/>
+        </w:rPr>
+        <w:t>Hardware</w:t>
+      </w:r>
+    </w:p>
+    <w:p>
+      <w:r>
+        <w:rPr>
+          <w:rFonts w:ascii="Times New Roman" w:eastAsia="Times New Roman" w:hAnsi="Times New Roman" w:cs="Times New Roman"/>
+          <w:color w:val="980000"/>
+        </w:rPr>
+        <w:t>The hardware that will be used for the finished product is the UMBC 8086 Trainer System. However it is required that a way needs to be made in which our finished product will work in the integrated system that was talked about earlier in the report. In order for this to be possible a schematic needs to be done for both the UMBC Trainer Board and the original board. The goal of the schematic will be to first wire i</w:t>
+      </w:r>
+      <w:r>
+        <w:rPr>
+          <w:rFonts w:ascii="Times New Roman" w:eastAsia="Times New Roman" w:hAnsi="Times New Roman" w:cs="Times New Roman"/>
+          <w:color w:val="980000"/>
+        </w:rPr>
+        <w:t xml:space="preserve">t up there with the logic that </w:t>
+      </w:r>
+      <w:r>
+        <w:rPr>
+          <w:rFonts w:ascii="Times New Roman" w:eastAsia="Times New Roman" w:hAnsi="Times New Roman" w:cs="Times New Roman"/>
+          <w:color w:val="980000"/>
+        </w:rPr>
+        <w:t>makes sense. After both schematics are done then the next step would be to load the program and then determine if it is a software issue or is it a hardware issue. Setting the plan to test the hardware this way also determines if anything was overlooked in building the schematic. Then if it is determined that it is a hardware issue we will go back and change the schematic. It</w:t>
+      </w:r>
+      <w:r>
+        <w:rPr>
+          <w:rFonts w:ascii="Times New Roman" w:eastAsia="Times New Roman" w:hAnsi="Times New Roman" w:cs="Times New Roman"/>
+          <w:color w:val="980000"/>
+        </w:rPr>
+        <w:t>’</w:t>
+      </w:r>
+      <w:r>
+        <w:rPr>
+          <w:rFonts w:ascii="Times New Roman" w:eastAsia="Times New Roman" w:hAnsi="Times New Roman" w:cs="Times New Roman"/>
+          <w:color w:val="980000"/>
+        </w:rPr>
+        <w:t>s from the schematic that we can determine how to program the code correctly.</w:t>
+      </w:r>
+    </w:p>
+    <w:p>
+      <w:pPr>
+        <w:pStyle w:val="ListParagraph"/>
+        <w:numPr>
+          <w:ilvl w:val="1"/>
+          <w:numId w:val="25"/>
+        </w:numPr>
+        <w:rPr>
+          <w:rFonts w:asciiTheme="minorHAnsi" w:eastAsiaTheme="minorEastAsia" w:hAnsiTheme="minorHAnsi"/>
+          <w:b/>
+        </w:rPr>
+      </w:pPr>
+      <w:r>
+        <w:rPr>
+          <w:rFonts w:ascii="Times New Roman" w:eastAsia="Times New Roman" w:hAnsi="Times New Roman" w:cs="Times New Roman"/>
+          <w:b/>
+          <w:i/>
+          <w:color w:val="980000"/>
+        </w:rPr>
+        <w:t>Software</w:t>
+      </w:r>
+    </w:p>
+    <w:p>
+      <w:r>
+        <w:rPr>
+          <w:rFonts w:ascii="Times New Roman" w:eastAsia="Times New Roman" w:hAnsi="Times New Roman" w:cs="Times New Roman"/>
+          <w:color w:val="980000"/>
+        </w:rPr>
+        <w:t>In order for the software to work correctly it has been split into 5 different versions. Splitting into 5 different versions will allow for incremental testing as well for efficient debugging.</w:t>
+      </w:r>
+    </w:p>
+    <w:p>
+      <w:pPr>
+        <w:numPr>
+          <w:ilvl w:val="0"/>
+          <w:numId w:val="29"/>
+        </w:numPr>
+        <w:spacing w:line="276" w:lineRule="auto"/>
         <w:contextualSpacing/>
         <w:rPr>
           <w:rFonts w:ascii="Times New Roman" w:eastAsia="Times New Roman" w:hAnsi="Times New Roman" w:cs="Times New Roman"/>
-          <w:sz w:val="24"/>
-        </w:rPr>
-      </w:pPr>
-      <w:r>
-        <w:rPr>
-          <w:rFonts w:ascii="Times New Roman" w:eastAsia="Times New Roman" w:hAnsi="Times New Roman" w:cs="Times New Roman"/>
-          <w:sz w:val="24"/>
-        </w:rPr>
-        <w:t>Lots of words....</w:t>
+          <w:b/>
+          <w:color w:val="980000"/>
+        </w:rPr>
+      </w:pPr>
+      <w:r>
+        <w:rPr>
+          <w:rFonts w:ascii="Times New Roman" w:eastAsia="Times New Roman" w:hAnsi="Times New Roman" w:cs="Times New Roman"/>
+          <w:b/>
+          <w:color w:val="980000"/>
+        </w:rPr>
+        <w:lastRenderedPageBreak/>
+        <w:t>Lab4v1.asm</w:t>
+      </w:r>
+    </w:p>
+    <w:p>
+      <w:pPr>
+        <w:rPr>
+          <w:rFonts w:ascii="Times New Roman" w:eastAsia="Times New Roman" w:hAnsi="Times New Roman" w:cs="Times New Roman"/>
+          <w:color w:val="980000"/>
+        </w:rPr>
+      </w:pPr>
+      <w:r>
+        <w:rPr>
+          <w:rFonts w:ascii="Times New Roman" w:eastAsia="Times New Roman" w:hAnsi="Times New Roman" w:cs="Times New Roman"/>
+          <w:color w:val="980000"/>
+        </w:rPr>
+        <w:t>Labv1.asm is the first version of the code that will be tested. It has only one function, it test displaying on the LCD. The code displa</w:t>
+      </w:r>
+      <w:r>
+        <w:rPr>
+          <w:rFonts w:ascii="Times New Roman" w:eastAsia="Times New Roman" w:hAnsi="Times New Roman" w:cs="Times New Roman"/>
+          <w:color w:val="980000"/>
+        </w:rPr>
+        <w:t>ys a welcome message that reads:</w:t>
+      </w:r>
+      <w:bookmarkStart w:id="0" w:name="_GoBack"/>
+      <w:bookmarkEnd w:id="0"/>
+    </w:p>
+    <w:p/>
+    <w:p>
+      <w:pPr>
+        <w:jc w:val="center"/>
+      </w:pPr>
+      <w:r>
+        <w:rPr>
+          <w:rFonts w:ascii="Times New Roman" w:eastAsia="Times New Roman" w:hAnsi="Times New Roman" w:cs="Times New Roman"/>
+          <w:color w:val="980000"/>
+        </w:rPr>
+        <w:t>Welcome to CMPE 310</w:t>
+      </w:r>
+    </w:p>
+    <w:p>
+      <w:pPr>
+        <w:jc w:val="center"/>
+      </w:pPr>
+      <w:r>
+        <w:rPr>
+          <w:rFonts w:ascii="Times New Roman" w:eastAsia="Times New Roman" w:hAnsi="Times New Roman" w:cs="Times New Roman"/>
+          <w:color w:val="980000"/>
+        </w:rPr>
+        <w:t>Fall 13</w:t>
+      </w:r>
+    </w:p>
+    <w:p>
+      <w:pPr>
+        <w:jc w:val="center"/>
+      </w:pPr>
+      <w:r>
+        <w:rPr>
+          <w:rFonts w:ascii="Times New Roman" w:eastAsia="Times New Roman" w:hAnsi="Times New Roman" w:cs="Times New Roman"/>
+          <w:color w:val="980000"/>
+        </w:rPr>
+        <w:t xml:space="preserve">Trainer </w:t>
+      </w:r>
+      <w:r>
+        <w:rPr>
+          <w:rFonts w:ascii="Times New Roman" w:eastAsia="Times New Roman" w:hAnsi="Times New Roman" w:cs="Times New Roman"/>
+          <w:color w:val="980000"/>
+        </w:rPr>
+        <w:t>Board</w:t>
+      </w:r>
+    </w:p>
+    <w:p>
+      <w:pPr>
+        <w:jc w:val="center"/>
+        <w:rPr>
+          <w:rFonts w:ascii="Times New Roman" w:eastAsia="Times New Roman" w:hAnsi="Times New Roman" w:cs="Times New Roman"/>
+          <w:color w:val="980000"/>
+        </w:rPr>
+      </w:pPr>
+      <w:r>
+        <w:rPr>
+          <w:rFonts w:ascii="Times New Roman" w:eastAsia="Times New Roman" w:hAnsi="Times New Roman" w:cs="Times New Roman"/>
+          <w:color w:val="980000"/>
+        </w:rPr>
+        <w:t>8086 - Project 4</w:t>
+      </w:r>
+    </w:p>
+    <w:p/>
+    <w:p>
+      <w:r>
+        <w:rPr>
+          <w:rFonts w:ascii="Times New Roman" w:eastAsia="Times New Roman" w:hAnsi="Times New Roman" w:cs="Times New Roman"/>
+          <w:color w:val="980000"/>
+        </w:rPr>
+        <w:t xml:space="preserve">Testing the program to see if it can display to the LCD screen is important in the development of the product because it tests the boundaries of the screen that will be displayed. A restriction was given that the screen can only show 20 characters per line and a total of four lines can be shown at a time. This display is the only verification that our code works correctly. In conclusion having </w:t>
+      </w:r>
+      <w:r>
+        <w:rPr>
+          <w:rFonts w:ascii="Times New Roman" w:eastAsia="Times New Roman" w:hAnsi="Times New Roman" w:cs="Times New Roman"/>
+          <w:color w:val="980000"/>
+        </w:rPr>
+        <w:t>knowledge</w:t>
+      </w:r>
+      <w:r>
+        <w:rPr>
+          <w:rFonts w:ascii="Times New Roman" w:eastAsia="Times New Roman" w:hAnsi="Times New Roman" w:cs="Times New Roman"/>
+          <w:color w:val="980000"/>
+        </w:rPr>
+        <w:t xml:space="preserve"> of the medium that will be worked with is very important.</w:t>
+      </w:r>
+    </w:p>
+    <w:p>
+      <w:pPr>
+        <w:numPr>
+          <w:ilvl w:val="0"/>
+          <w:numId w:val="29"/>
+        </w:numPr>
+        <w:spacing w:line="276" w:lineRule="auto"/>
+        <w:contextualSpacing/>
+        <w:rPr>
+          <w:rFonts w:ascii="Times New Roman" w:eastAsia="Times New Roman" w:hAnsi="Times New Roman" w:cs="Times New Roman"/>
+          <w:b/>
+          <w:color w:val="980000"/>
+        </w:rPr>
+      </w:pPr>
+      <w:r>
+        <w:rPr>
+          <w:rFonts w:ascii="Times New Roman" w:eastAsia="Times New Roman" w:hAnsi="Times New Roman" w:cs="Times New Roman"/>
+          <w:b/>
+          <w:color w:val="980000"/>
+        </w:rPr>
+        <w:t>Lab4v2.asm- (I</w:t>
+      </w:r>
+      <w:r>
+        <w:rPr>
+          <w:rFonts w:ascii="Times New Roman" w:eastAsia="Times New Roman" w:hAnsi="Times New Roman" w:cs="Times New Roman"/>
+          <w:b/>
+          <w:color w:val="980000"/>
+        </w:rPr>
+        <w:t>nclude</w:t>
+      </w:r>
+      <w:r>
+        <w:rPr>
+          <w:rFonts w:ascii="Times New Roman" w:eastAsia="Times New Roman" w:hAnsi="Times New Roman" w:cs="Times New Roman"/>
+          <w:b/>
+          <w:color w:val="980000"/>
+        </w:rPr>
+        <w:t>s</w:t>
+      </w:r>
+      <w:r>
+        <w:rPr>
+          <w:rFonts w:ascii="Times New Roman" w:eastAsia="Times New Roman" w:hAnsi="Times New Roman" w:cs="Times New Roman"/>
+          <w:b/>
+          <w:color w:val="980000"/>
+        </w:rPr>
+        <w:t xml:space="preserve"> IC)</w:t>
+      </w:r>
+    </w:p>
+    <w:p>
+      <w:pPr>
+        <w:spacing w:line="276" w:lineRule="auto"/>
+        <w:contextualSpacing/>
+        <w:rPr>
+          <w:rFonts w:ascii="Times New Roman" w:eastAsia="Times New Roman" w:hAnsi="Times New Roman" w:cs="Times New Roman"/>
+          <w:color w:val="980000"/>
+        </w:rPr>
+      </w:pPr>
+      <w:r>
+        <w:rPr>
+          <w:rFonts w:ascii="Times New Roman" w:eastAsia="Times New Roman" w:hAnsi="Times New Roman" w:cs="Times New Roman"/>
+          <w:color w:val="980000"/>
+        </w:rPr>
+        <w:t xml:space="preserve">This is the version is which the IC’s that will be used in the project will actually be programmed. </w:t>
+      </w:r>
+    </w:p>
+    <w:p>
+      <w:pPr>
+        <w:numPr>
+          <w:ilvl w:val="0"/>
+          <w:numId w:val="29"/>
+        </w:numPr>
+        <w:spacing w:line="276" w:lineRule="auto"/>
+        <w:contextualSpacing/>
+        <w:rPr>
+          <w:rFonts w:ascii="Times New Roman" w:eastAsia="Times New Roman" w:hAnsi="Times New Roman" w:cs="Times New Roman"/>
+          <w:b/>
+          <w:color w:val="980000"/>
+        </w:rPr>
+      </w:pPr>
+      <w:r>
+        <w:rPr>
+          <w:rFonts w:ascii="Times New Roman" w:eastAsia="Times New Roman" w:hAnsi="Times New Roman" w:cs="Times New Roman"/>
+          <w:b/>
+          <w:color w:val="980000"/>
+        </w:rPr>
+        <w:t>Lab4v3.asm- (Includes</w:t>
+      </w:r>
+      <w:r>
+        <w:rPr>
+          <w:rFonts w:ascii="Times New Roman" w:eastAsia="Times New Roman" w:hAnsi="Times New Roman" w:cs="Times New Roman"/>
+          <w:b/>
+          <w:color w:val="980000"/>
+        </w:rPr>
+        <w:t xml:space="preserve"> </w:t>
+      </w:r>
+      <w:r>
+        <w:rPr>
+          <w:rFonts w:ascii="Times New Roman" w:eastAsia="Times New Roman" w:hAnsi="Times New Roman" w:cs="Times New Roman"/>
+          <w:b/>
+          <w:color w:val="980000"/>
+        </w:rPr>
+        <w:t>interrupts</w:t>
+      </w:r>
+      <w:r>
+        <w:rPr>
+          <w:rFonts w:ascii="Times New Roman" w:eastAsia="Times New Roman" w:hAnsi="Times New Roman" w:cs="Times New Roman"/>
+          <w:b/>
+          <w:color w:val="980000"/>
+        </w:rPr>
+        <w:t>)</w:t>
+      </w:r>
+    </w:p>
+    <w:p>
+      <w:r>
+        <w:rPr>
+          <w:rFonts w:ascii="Times New Roman" w:eastAsia="Times New Roman" w:hAnsi="Times New Roman" w:cs="Times New Roman"/>
+          <w:color w:val="980000"/>
+        </w:rPr>
+        <w:t>In this version of the code all the interrupts will be programmed so the 8086 will know when to stop what it is doing and do a requested function.</w:t>
+      </w:r>
+    </w:p>
+    <w:p>
+      <w:pPr>
+        <w:numPr>
+          <w:ilvl w:val="0"/>
+          <w:numId w:val="29"/>
+        </w:numPr>
+        <w:spacing w:line="276" w:lineRule="auto"/>
+        <w:contextualSpacing/>
+        <w:rPr>
+          <w:rFonts w:ascii="Times New Roman" w:eastAsia="Times New Roman" w:hAnsi="Times New Roman" w:cs="Times New Roman"/>
+          <w:b/>
+          <w:color w:val="980000"/>
+        </w:rPr>
+      </w:pPr>
+      <w:r>
+        <w:rPr>
+          <w:rFonts w:ascii="Times New Roman" w:eastAsia="Times New Roman" w:hAnsi="Times New Roman" w:cs="Times New Roman"/>
+          <w:b/>
+          <w:color w:val="980000"/>
+        </w:rPr>
+        <w:t xml:space="preserve">Lab4v4.asm- (Includes </w:t>
+      </w:r>
+      <w:r>
+        <w:rPr>
+          <w:rFonts w:ascii="Times New Roman" w:eastAsia="Times New Roman" w:hAnsi="Times New Roman" w:cs="Times New Roman"/>
+          <w:b/>
+          <w:color w:val="980000"/>
+        </w:rPr>
+        <w:t>functionality)</w:t>
+      </w:r>
+    </w:p>
+    <w:p>
+      <w:r>
+        <w:rPr>
+          <w:rFonts w:ascii="Times New Roman" w:eastAsia="Times New Roman" w:hAnsi="Times New Roman" w:cs="Times New Roman"/>
+          <w:color w:val="980000"/>
+        </w:rPr>
+        <w:t xml:space="preserve">This is the version of the code in which we will actually be programming the Mortgage calculator. The program may or may not be set up to print to the LCD however it will be programmed to do the correct </w:t>
+      </w:r>
+      <w:r>
+        <w:rPr>
+          <w:rFonts w:ascii="Times New Roman" w:eastAsia="Times New Roman" w:hAnsi="Times New Roman" w:cs="Times New Roman"/>
+          <w:color w:val="980000"/>
+        </w:rPr>
+        <w:t>calculations</w:t>
+      </w:r>
+      <w:r>
+        <w:rPr>
+          <w:rFonts w:ascii="Times New Roman" w:eastAsia="Times New Roman" w:hAnsi="Times New Roman" w:cs="Times New Roman"/>
+          <w:color w:val="980000"/>
+        </w:rPr>
+        <w:t>.</w:t>
+      </w:r>
+    </w:p>
+    <w:p>
+      <w:pPr>
+        <w:numPr>
+          <w:ilvl w:val="0"/>
+          <w:numId w:val="29"/>
+        </w:numPr>
+        <w:spacing w:line="276" w:lineRule="auto"/>
+        <w:contextualSpacing/>
+        <w:rPr>
+          <w:rFonts w:ascii="Times New Roman" w:eastAsia="Times New Roman" w:hAnsi="Times New Roman" w:cs="Times New Roman"/>
+          <w:b/>
+          <w:color w:val="980000"/>
+        </w:rPr>
+      </w:pPr>
+      <w:r>
+        <w:rPr>
+          <w:rFonts w:ascii="Times New Roman" w:eastAsia="Times New Roman" w:hAnsi="Times New Roman" w:cs="Times New Roman"/>
+          <w:b/>
+          <w:color w:val="980000"/>
+        </w:rPr>
+        <w:t>Lab4v5.asm- (I</w:t>
+      </w:r>
+      <w:r>
+        <w:rPr>
+          <w:rFonts w:ascii="Times New Roman" w:eastAsia="Times New Roman" w:hAnsi="Times New Roman" w:cs="Times New Roman"/>
+          <w:b/>
+          <w:color w:val="980000"/>
+        </w:rPr>
+        <w:t>nclude</w:t>
+      </w:r>
+      <w:r>
+        <w:rPr>
+          <w:rFonts w:ascii="Times New Roman" w:eastAsia="Times New Roman" w:hAnsi="Times New Roman" w:cs="Times New Roman"/>
+          <w:b/>
+          <w:color w:val="980000"/>
+        </w:rPr>
+        <w:t>s user interface</w:t>
+      </w:r>
+      <w:r>
+        <w:rPr>
+          <w:rFonts w:ascii="Times New Roman" w:eastAsia="Times New Roman" w:hAnsi="Times New Roman" w:cs="Times New Roman"/>
+          <w:b/>
+          <w:color w:val="980000"/>
+        </w:rPr>
+        <w:t>)</w:t>
+      </w:r>
+    </w:p>
+    <w:p>
+      <w:pPr>
+        <w:rPr>
+          <w:rFonts w:ascii="Times New Roman" w:eastAsia="Times New Roman" w:hAnsi="Times New Roman" w:cs="Times New Roman"/>
+          <w:color w:val="980000"/>
+        </w:rPr>
+      </w:pPr>
+      <w:r>
+        <w:rPr>
+          <w:rFonts w:ascii="Times New Roman" w:eastAsia="Times New Roman" w:hAnsi="Times New Roman" w:cs="Times New Roman"/>
+          <w:color w:val="980000"/>
+        </w:rPr>
+        <w:t xml:space="preserve">This is the </w:t>
+      </w:r>
+      <w:r>
+        <w:rPr>
+          <w:rFonts w:ascii="Times New Roman" w:eastAsia="Times New Roman" w:hAnsi="Times New Roman" w:cs="Times New Roman"/>
+          <w:color w:val="980000"/>
+        </w:rPr>
+        <w:t>final version of the program and this part definitely includes printing to the LCD in the right format restrictions. This part also includes a</w:t>
+      </w:r>
+      <w:r>
+        <w:rPr>
+          <w:rFonts w:ascii="Times New Roman" w:eastAsia="Times New Roman" w:hAnsi="Times New Roman" w:cs="Times New Roman"/>
+          <w:color w:val="980000"/>
+        </w:rPr>
+        <w:t xml:space="preserve"> </w:t>
+      </w:r>
+      <w:r>
+        <w:rPr>
+          <w:rFonts w:ascii="Times New Roman" w:eastAsia="Times New Roman" w:hAnsi="Times New Roman" w:cs="Times New Roman"/>
+          <w:color w:val="980000"/>
+        </w:rPr>
+        <w:t xml:space="preserve">lot of </w:t>
+      </w:r>
+      <w:r>
+        <w:rPr>
+          <w:rFonts w:ascii="Times New Roman" w:eastAsia="Times New Roman" w:hAnsi="Times New Roman" w:cs="Times New Roman"/>
+          <w:color w:val="980000"/>
+        </w:rPr>
+        <w:t>polishing</w:t>
+      </w:r>
+      <w:r>
+        <w:rPr>
+          <w:rFonts w:ascii="Times New Roman" w:eastAsia="Times New Roman" w:hAnsi="Times New Roman" w:cs="Times New Roman"/>
+          <w:color w:val="980000"/>
+        </w:rPr>
+        <w:t xml:space="preserve"> of </w:t>
+      </w:r>
+      <w:r>
+        <w:rPr>
+          <w:rFonts w:ascii="Times New Roman" w:eastAsia="Times New Roman" w:hAnsi="Times New Roman" w:cs="Times New Roman"/>
+          <w:color w:val="980000"/>
+        </w:rPr>
+        <w:t xml:space="preserve">the code to make it run faster </w:t>
+      </w:r>
+      <w:r>
+        <w:rPr>
+          <w:rFonts w:ascii="Times New Roman" w:eastAsia="Times New Roman" w:hAnsi="Times New Roman" w:cs="Times New Roman"/>
+          <w:color w:val="980000"/>
+        </w:rPr>
+        <w:t>et</w:t>
+      </w:r>
+      <w:r>
+        <w:rPr>
+          <w:rFonts w:ascii="Times New Roman" w:eastAsia="Times New Roman" w:hAnsi="Times New Roman" w:cs="Times New Roman"/>
+          <w:color w:val="980000"/>
+        </w:rPr>
+        <w:t xml:space="preserve"> </w:t>
+      </w:r>
+      <w:r>
+        <w:rPr>
+          <w:rFonts w:ascii="Times New Roman" w:eastAsia="Times New Roman" w:hAnsi="Times New Roman" w:cs="Times New Roman"/>
+          <w:color w:val="980000"/>
+        </w:rPr>
+        <w:t>c</w:t>
+      </w:r>
+      <w:r>
+        <w:rPr>
+          <w:rFonts w:ascii="Times New Roman" w:eastAsia="Times New Roman" w:hAnsi="Times New Roman" w:cs="Times New Roman"/>
+          <w:color w:val="980000"/>
+        </w:rPr>
+        <w:t>etera</w:t>
+      </w:r>
+      <w:r>
+        <w:rPr>
+          <w:rFonts w:ascii="Times New Roman" w:eastAsia="Times New Roman" w:hAnsi="Times New Roman" w:cs="Times New Roman"/>
+          <w:color w:val="980000"/>
+        </w:rPr>
+        <w:t>.</w:t>
+      </w:r>
+    </w:p>
+    <w:p>
+      <w:pPr>
+        <w:rPr>
+          <w:rFonts w:ascii="Times New Roman" w:eastAsia="Times New Roman" w:hAnsi="Times New Roman" w:cs="Times New Roman"/>
+          <w:color w:val="980000"/>
+        </w:rPr>
+      </w:pPr>
+    </w:p>
+    <w:p>
+      <w:r>
+        <w:rPr>
+          <w:noProof/>
+        </w:rPr>
+        <w:lastRenderedPageBreak/>
+        <w:drawing>
+          <wp:inline distT="114300" distB="114300" distL="114300" distR="114300" wp14:anchorId="524676C4" wp14:editId="74471F6E">
+            <wp:extent cx="5391150" cy="4926068"/>
+            <wp:effectExtent l="0" t="0" r="0" b="0"/>
+            <wp:docPr id="23" name="image00.png"/>
+            <wp:cNvGraphicFramePr/>
+            <a:graphic xmlns:a="http://schemas.openxmlformats.org/drawingml/2006/main">
+              <a:graphicData uri="http://schemas.openxmlformats.org/drawingml/2006/picture">
+                <pic:pic xmlns:pic="http://schemas.openxmlformats.org/drawingml/2006/picture">
+                  <pic:nvPicPr>
+                    <pic:cNvPr id="0" name="image00.png"/>
+                    <pic:cNvPicPr preferRelativeResize="0"/>
+                  </pic:nvPicPr>
+                  <pic:blipFill>
+                    <a:blip r:embed="rId28"/>
+                    <a:stretch>
+                      <a:fillRect/>
+                    </a:stretch>
+                  </pic:blipFill>
+                  <pic:spPr>
+                    <a:xfrm>
+                      <a:off x="0" y="0"/>
+                      <a:ext cx="5391150" cy="4926068"/>
+                    </a:xfrm>
+                    <a:prstGeom prst="rect">
+                      <a:avLst/>
+                    </a:prstGeom>
+                  </pic:spPr>
+                </pic:pic>
+              </a:graphicData>
+            </a:graphic>
+          </wp:inline>
+        </w:drawing>
       </w:r>
     </w:p>
     <w:p>
@@ -6502,7 +7077,6 @@
           <w:rFonts w:ascii="Times New Roman" w:eastAsia="Times New Roman" w:hAnsi="Times New Roman" w:cs="Times New Roman"/>
           <w:sz w:val="24"/>
         </w:rPr>
-        <w:lastRenderedPageBreak/>
         <w:t xml:space="preserve">The clock generator's primary functions are clock outputs, reset synchronization, ready synchronization, oscillator output and clock synchronization. Each of these primary functions </w:t>
       </w:r>
       <w:proofErr w:type="gramStart"/>
@@ -6562,7 +7136,7 @@
                     <pic:cNvPicPr preferRelativeResize="0"/>
                   </pic:nvPicPr>
                   <pic:blipFill>
-                    <a:blip r:embed="rId28"/>
+                    <a:blip r:embed="rId29"/>
                     <a:stretch>
                       <a:fillRect/>
                     </a:stretch>
@@ -6690,7 +7264,6 @@
           <w:noProof/>
           <w:sz w:val="24"/>
         </w:rPr>
-        <w:lastRenderedPageBreak/>
         <w:drawing>
           <wp:inline distT="19050" distB="19050" distL="19050" distR="19050" wp14:anchorId="00BF1EE6" wp14:editId="3F10FCEA">
             <wp:extent cx="3581400" cy="2228850"/>
@@ -6705,7 +7278,7 @@
                     <pic:cNvPicPr preferRelativeResize="0"/>
                   </pic:nvPicPr>
                   <pic:blipFill>
-                    <a:blip r:embed="rId29"/>
+                    <a:blip r:embed="rId30"/>
                     <a:stretch>
                       <a:fillRect/>
                     </a:stretch>
@@ -6769,6 +7342,7 @@
           <w:rFonts w:ascii="Times New Roman" w:eastAsia="Times New Roman" w:hAnsi="Times New Roman" w:cs="Times New Roman"/>
           <w:sz w:val="24"/>
         </w:rPr>
+        <w:lastRenderedPageBreak/>
         <w:t>The results of the physical demonstration validate all the above primary functions of the system clock. Given that the system clock is functioning properly, it will drive the CPU</w:t>
       </w:r>
       <w:r>
@@ -6955,98 +7529,91 @@
           <w:rFonts w:ascii="Times New Roman" w:eastAsia="Times New Roman" w:hAnsi="Times New Roman" w:cs="Times New Roman"/>
           <w:sz w:val="24"/>
         </w:rPr>
-        <w:t xml:space="preserve">The IO interface consists of all the address/data bus (AD) lines connected to the processor, as well as the data control lines. The bus lines are initially multiplexed together to save pin room on </w:t>
-      </w:r>
+        <w:t xml:space="preserve">The IO interface consists of all the address/data bus (AD) lines connected to the processor, as well as the data control lines. The bus lines are initially multiplexed together to save pin room on the IC, and must be </w:t>
+      </w:r>
+      <w:proofErr w:type="spellStart"/>
+      <w:r>
+        <w:rPr>
+          <w:rFonts w:ascii="Times New Roman" w:eastAsia="Times New Roman" w:hAnsi="Times New Roman" w:cs="Times New Roman"/>
+          <w:sz w:val="24"/>
+        </w:rPr>
+        <w:t>demultiplexed</w:t>
+      </w:r>
+      <w:proofErr w:type="spellEnd"/>
+      <w:r>
+        <w:rPr>
+          <w:rFonts w:ascii="Times New Roman" w:eastAsia="Times New Roman" w:hAnsi="Times New Roman" w:cs="Times New Roman"/>
+          <w:sz w:val="24"/>
+        </w:rPr>
+        <w:t xml:space="preserve"> by the latches and buffers in order to enable use of the system. Address lines specify the address of a device to interact with, while data lines transfer information between these devices and the processor. Data control lines give more information on the data operations, such as status/read-or-write/etc.</w:t>
+      </w:r>
+    </w:p>
+    <w:p>
+      <w:pPr>
+        <w:pStyle w:val="Normal1"/>
+        <w:spacing w:line="240" w:lineRule="auto"/>
+        <w:rPr>
+          <w:rFonts w:ascii="Times New Roman" w:hAnsi="Times New Roman" w:cs="Times New Roman"/>
+          <w:sz w:val="24"/>
+        </w:rPr>
+      </w:pPr>
+    </w:p>
+    <w:p>
+      <w:pPr>
+        <w:pStyle w:val="Normal1"/>
+        <w:spacing w:line="240" w:lineRule="auto"/>
+        <w:rPr>
+          <w:rFonts w:ascii="Times New Roman" w:hAnsi="Times New Roman" w:cs="Times New Roman"/>
+          <w:sz w:val="24"/>
+        </w:rPr>
+      </w:pPr>
+      <w:r>
+        <w:rPr>
+          <w:rFonts w:ascii="Times New Roman" w:eastAsia="Times New Roman" w:hAnsi="Times New Roman" w:cs="Times New Roman"/>
+          <w:sz w:val="24"/>
+        </w:rPr>
+        <w:t xml:space="preserve">The interrupt interface controls the operation of the processor. It </w:t>
+      </w:r>
+      <w:r>
+        <w:rPr>
+          <w:rFonts w:ascii="Times New Roman" w:eastAsia="Times New Roman" w:hAnsi="Times New Roman" w:cs="Times New Roman"/>
+          <w:sz w:val="24"/>
+        </w:rPr>
+        <w:t>includes</w:t>
+      </w:r>
+      <w:r>
+        <w:rPr>
+          <w:rFonts w:ascii="Times New Roman" w:eastAsia="Times New Roman" w:hAnsi="Times New Roman" w:cs="Times New Roman"/>
+          <w:sz w:val="24"/>
+        </w:rPr>
+        <w:t xml:space="preserve"> the hardware and software interrupt pins (INTR and NMI, respectively), as well as the hard reset (RESET) coming from a push-button switch. These are used to synchronize operation of the processor with operation of other components. When a device requires processing, a hardware interrupt is deployed to the processor, causing a cease in communication on the bus until the processor has completed the task. In other situations, such as the use of “listener” software, a software interrupt may be of use. Once a software interrupt has been initiated using NMI, the interrupt by design cannot be reset until the entire system has been reset.</w:t>
+      </w:r>
+    </w:p>
+    <w:p>
+      <w:pPr>
+        <w:pStyle w:val="Normal1"/>
+        <w:spacing w:line="240" w:lineRule="auto"/>
+        <w:rPr>
+          <w:rFonts w:ascii="Times New Roman" w:hAnsi="Times New Roman" w:cs="Times New Roman"/>
+          <w:sz w:val="24"/>
+        </w:rPr>
+      </w:pPr>
+    </w:p>
+    <w:p>
+      <w:pPr>
+        <w:pStyle w:val="Normal1"/>
+        <w:spacing w:line="240" w:lineRule="auto"/>
+        <w:rPr>
+          <w:rFonts w:ascii="Times New Roman" w:hAnsi="Times New Roman" w:cs="Times New Roman"/>
+          <w:sz w:val="24"/>
+        </w:rPr>
+      </w:pPr>
       <w:r>
         <w:rPr>
           <w:rFonts w:ascii="Times New Roman" w:eastAsia="Times New Roman" w:hAnsi="Times New Roman" w:cs="Times New Roman"/>
           <w:sz w:val="24"/>
         </w:rPr>
         <w:lastRenderedPageBreak/>
-        <w:t xml:space="preserve">the IC, and must be </w:t>
-      </w:r>
-      <w:proofErr w:type="spellStart"/>
-      <w:r>
-        <w:rPr>
-          <w:rFonts w:ascii="Times New Roman" w:eastAsia="Times New Roman" w:hAnsi="Times New Roman" w:cs="Times New Roman"/>
-          <w:sz w:val="24"/>
-        </w:rPr>
-        <w:t>demultiplexed</w:t>
-      </w:r>
-      <w:proofErr w:type="spellEnd"/>
-      <w:r>
-        <w:rPr>
-          <w:rFonts w:ascii="Times New Roman" w:eastAsia="Times New Roman" w:hAnsi="Times New Roman" w:cs="Times New Roman"/>
-          <w:sz w:val="24"/>
-        </w:rPr>
-        <w:t xml:space="preserve"> by the latches and buffers in order to enable use of the system. Address lines specify the address of a device to interact with, while data lines transfer information between these devices and the processor. Data control lines give more information on the data operations, such as status/read-or-write/etc.</w:t>
-      </w:r>
-    </w:p>
-    <w:p>
-      <w:pPr>
-        <w:pStyle w:val="Normal1"/>
-        <w:spacing w:line="240" w:lineRule="auto"/>
-        <w:rPr>
-          <w:rFonts w:ascii="Times New Roman" w:hAnsi="Times New Roman" w:cs="Times New Roman"/>
-          <w:sz w:val="24"/>
-        </w:rPr>
-      </w:pPr>
-    </w:p>
-    <w:p>
-      <w:pPr>
-        <w:pStyle w:val="Normal1"/>
-        <w:spacing w:line="240" w:lineRule="auto"/>
-        <w:rPr>
-          <w:rFonts w:ascii="Times New Roman" w:hAnsi="Times New Roman" w:cs="Times New Roman"/>
-          <w:sz w:val="24"/>
-        </w:rPr>
-      </w:pPr>
-      <w:r>
-        <w:rPr>
-          <w:rFonts w:ascii="Times New Roman" w:eastAsia="Times New Roman" w:hAnsi="Times New Roman" w:cs="Times New Roman"/>
-          <w:sz w:val="24"/>
-        </w:rPr>
-        <w:t xml:space="preserve">The interrupt interface controls the operation of the processor. It </w:t>
-      </w:r>
-      <w:r>
-        <w:rPr>
-          <w:rFonts w:ascii="Times New Roman" w:eastAsia="Times New Roman" w:hAnsi="Times New Roman" w:cs="Times New Roman"/>
-          <w:sz w:val="24"/>
-        </w:rPr>
-        <w:t>includes</w:t>
-      </w:r>
-      <w:r>
-        <w:rPr>
-          <w:rFonts w:ascii="Times New Roman" w:eastAsia="Times New Roman" w:hAnsi="Times New Roman" w:cs="Times New Roman"/>
-          <w:sz w:val="24"/>
-        </w:rPr>
-        <w:t xml:space="preserve"> the hardware and software interrupt pins (INTR and NMI, respectively), as well as the hard reset (RESET) coming from a push-button switch. These are used to synchronize operation of the processor with operation of other components. When a device requires processing, a hardware interrupt is deployed to the processor, causing a cease in communication on the bus until the processor has completed the task. In other situations, such as the use of “listener” software, a software interrupt may be of use. Once a software interrupt has been initiated using NMI, the interrupt by design cannot be reset until the entire system has been reset.</w:t>
-      </w:r>
-    </w:p>
-    <w:p>
-      <w:pPr>
-        <w:pStyle w:val="Normal1"/>
-        <w:spacing w:line="240" w:lineRule="auto"/>
-        <w:rPr>
-          <w:rFonts w:ascii="Times New Roman" w:hAnsi="Times New Roman" w:cs="Times New Roman"/>
-          <w:sz w:val="24"/>
-        </w:rPr>
-      </w:pPr>
-    </w:p>
-    <w:p>
-      <w:pPr>
-        <w:pStyle w:val="Normal1"/>
-        <w:spacing w:line="240" w:lineRule="auto"/>
-        <w:rPr>
-          <w:rFonts w:ascii="Times New Roman" w:hAnsi="Times New Roman" w:cs="Times New Roman"/>
-          <w:sz w:val="24"/>
-        </w:rPr>
-      </w:pPr>
-      <w:r>
-        <w:rPr>
-          <w:rFonts w:ascii="Times New Roman" w:eastAsia="Times New Roman" w:hAnsi="Times New Roman" w:cs="Times New Roman"/>
-          <w:sz w:val="24"/>
-        </w:rPr>
         <w:t>Finally the DMA interface deals with the operation of the processor with other components attached. Using the HOLD and HLDA pins (hold and hold acknowledge), the processor is able to logically detach from the bus and process information independently while other devices use the bus. This is a major feature in bus design and allows for efficient use of the buses in the system.</w:t>
       </w:r>
     </w:p>
@@ -7108,7 +7675,7 @@
                     <pic:cNvPicPr preferRelativeResize="0"/>
                   </pic:nvPicPr>
                   <pic:blipFill>
-                    <a:blip r:embed="rId30"/>
+                    <a:blip r:embed="rId31"/>
                     <a:stretch>
                       <a:fillRect/>
                     </a:stretch>
@@ -7257,15 +7824,7 @@
           <w:rFonts w:ascii="Times New Roman" w:eastAsia="Times New Roman" w:hAnsi="Times New Roman" w:cs="Times New Roman"/>
           <w:sz w:val="24"/>
         </w:rPr>
-        <w:t xml:space="preserve"> asynchronously whenever the latch enable is high. However when it is </w:t>
-      </w:r>
-      <w:r>
-        <w:rPr>
-          <w:rFonts w:ascii="Times New Roman" w:eastAsia="Times New Roman" w:hAnsi="Times New Roman" w:cs="Times New Roman"/>
-          <w:sz w:val="24"/>
-        </w:rPr>
-        <w:lastRenderedPageBreak/>
-        <w:t xml:space="preserve">low the data is latched. Data only appears on the bus system when Output enable is set to low, but when set to high the bus output is in a high impedance state. </w:t>
+        <w:t xml:space="preserve"> asynchronously whenever the latch enable is high. However when it is low the data is latched. Data only appears on the bus system when Output enable is set to low, but when set to high the bus output is in a high impedance state. </w:t>
       </w:r>
     </w:p>
     <w:p>
@@ -7523,7 +8082,7 @@
                     <pic:cNvPicPr preferRelativeResize="0"/>
                   </pic:nvPicPr>
                   <pic:blipFill>
-                    <a:blip r:embed="rId31"/>
+                    <a:blip r:embed="rId32"/>
                     <a:stretch>
                       <a:fillRect/>
                     </a:stretch>
@@ -7806,7 +8365,6 @@
           <w:noProof/>
           <w:sz w:val="24"/>
         </w:rPr>
-        <w:lastRenderedPageBreak/>
         <w:drawing>
           <wp:inline distT="19050" distB="19050" distL="19050" distR="19050" wp14:anchorId="2F1B8428" wp14:editId="4DA9CBB2">
             <wp:extent cx="1228725" cy="1657350"/>
@@ -7821,7 +8379,7 @@
                     <pic:cNvPicPr preferRelativeResize="0"/>
                   </pic:nvPicPr>
                   <pic:blipFill>
-                    <a:blip r:embed="rId32"/>
+                    <a:blip r:embed="rId33"/>
                     <a:stretch>
                       <a:fillRect/>
                     </a:stretch>
@@ -7905,6 +8463,7 @@
           <w:rFonts w:ascii="Times New Roman" w:eastAsia="Times New Roman" w:hAnsi="Times New Roman" w:cs="Times New Roman"/>
           <w:sz w:val="24"/>
         </w:rPr>
+        <w:lastRenderedPageBreak/>
         <w:t xml:space="preserve">The 74LS244, octal buffer is designed specifically to improve both the performance and density of three-state memory address drivers, clock drivers, and bus-oriented receivers and transmitters. It is made in a way in which the designer has a choice of combinations dealing with inverting and </w:t>
       </w:r>
       <w:proofErr w:type="spellStart"/>
@@ -8097,7 +8656,7 @@
                     <pic:cNvPicPr preferRelativeResize="0"/>
                   </pic:nvPicPr>
                   <pic:blipFill>
-                    <a:blip r:embed="rId33"/>
+                    <a:blip r:embed="rId34"/>
                     <a:stretch>
                       <a:fillRect/>
                     </a:stretch>
@@ -8288,15 +8847,7 @@
           <w:rFonts w:ascii="Times New Roman" w:eastAsia="Times New Roman" w:hAnsi="Times New Roman" w:cs="Times New Roman"/>
           <w:sz w:val="24"/>
         </w:rPr>
-        <w:t xml:space="preserve"> freeing the address and </w:t>
-      </w:r>
-      <w:r>
-        <w:rPr>
-          <w:rFonts w:ascii="Times New Roman" w:eastAsia="Times New Roman" w:hAnsi="Times New Roman" w:cs="Times New Roman"/>
-          <w:sz w:val="24"/>
-        </w:rPr>
-        <w:lastRenderedPageBreak/>
-        <w:t xml:space="preserve">the data bus for other operations. Following the initiation of a write cycle, the device will automatically write the latched data using an internal control time. The end of a write cycle can be detected by DATA Polling of </w:t>
+        <w:t xml:space="preserve"> freeing the address and the data bus for other operations. Following the initiation of a write cycle, the device will automatically write the latched data using an internal control time. The end of a write cycle can be detected by DATA Polling of </w:t>
       </w:r>
       <w:proofErr w:type="gramStart"/>
       <w:r>
@@ -8498,6 +9049,7 @@
           <w:rFonts w:ascii="Times New Roman" w:eastAsia="Times New Roman" w:hAnsi="Times New Roman" w:cs="Times New Roman"/>
           <w:sz w:val="24"/>
         </w:rPr>
+        <w:lastRenderedPageBreak/>
         <w:t>Single 5V+- 10% Supply</w:t>
       </w:r>
     </w:p>
@@ -8586,7 +9138,7 @@
                     <pic:cNvPicPr preferRelativeResize="0"/>
                   </pic:nvPicPr>
                   <pic:blipFill>
-                    <a:blip r:embed="rId34"/>
+                    <a:blip r:embed="rId35"/>
                     <a:stretch>
                       <a:fillRect/>
                     </a:stretch>
@@ -8926,7 +9478,6 @@
           <w:rFonts w:ascii="Times New Roman" w:eastAsia="Times New Roman" w:hAnsi="Times New Roman" w:cs="Times New Roman"/>
           <w:sz w:val="24"/>
         </w:rPr>
-        <w:lastRenderedPageBreak/>
         <w:t>Words</w:t>
       </w:r>
       <w:proofErr w:type="gramStart"/>
@@ -9179,7 +9730,7 @@
                           <pic:cNvPicPr preferRelativeResize="0"/>
                         </pic:nvPicPr>
                         <pic:blipFill>
-                          <a:blip r:embed="rId35"/>
+                          <a:blip r:embed="rId36"/>
                           <a:stretch>
                             <a:fillRect/>
                           </a:stretch>
@@ -9257,7 +9808,7 @@
                           <pic:cNvPicPr preferRelativeResize="0"/>
                         </pic:nvPicPr>
                         <pic:blipFill>
-                          <a:blip r:embed="rId36"/>
+                          <a:blip r:embed="rId37"/>
                           <a:stretch>
                             <a:fillRect/>
                           </a:stretch>
@@ -9363,7 +9914,6 @@
                 <w:rFonts w:ascii="Times New Roman" w:hAnsi="Times New Roman" w:cs="Times New Roman"/>
                 <w:noProof/>
               </w:rPr>
-              <w:lastRenderedPageBreak/>
               <w:drawing>
                 <wp:inline distT="19050" distB="19050" distL="19050" distR="19050" wp14:anchorId="5EFA56C8" wp14:editId="44E029BF">
                   <wp:extent cx="2828925" cy="2152650"/>
@@ -9378,7 +9928,7 @@
                           <pic:cNvPicPr preferRelativeResize="0"/>
                         </pic:nvPicPr>
                         <pic:blipFill>
-                          <a:blip r:embed="rId37"/>
+                          <a:blip r:embed="rId38"/>
                           <a:stretch>
                             <a:fillRect/>
                           </a:stretch>
@@ -9456,7 +10006,7 @@
                           <pic:cNvPicPr preferRelativeResize="0"/>
                         </pic:nvPicPr>
                         <pic:blipFill>
-                          <a:blip r:embed="rId38"/>
+                          <a:blip r:embed="rId39"/>
                           <a:stretch>
                             <a:fillRect/>
                           </a:stretch>
@@ -9562,6 +10112,7 @@
                 <w:rFonts w:ascii="Times New Roman" w:hAnsi="Times New Roman" w:cs="Times New Roman"/>
                 <w:noProof/>
               </w:rPr>
+              <w:lastRenderedPageBreak/>
               <w:drawing>
                 <wp:inline distT="19050" distB="19050" distL="19050" distR="19050" wp14:anchorId="1F935A6A" wp14:editId="730062BB">
                   <wp:extent cx="2752725" cy="2047875"/>
@@ -9576,7 +10127,7 @@
                           <pic:cNvPicPr preferRelativeResize="0"/>
                         </pic:nvPicPr>
                         <pic:blipFill>
-                          <a:blip r:embed="rId39"/>
+                          <a:blip r:embed="rId40"/>
                           <a:stretch>
                             <a:fillRect/>
                           </a:stretch>
@@ -9654,7 +10205,7 @@
                           <pic:cNvPicPr preferRelativeResize="0"/>
                         </pic:nvPicPr>
                         <pic:blipFill>
-                          <a:blip r:embed="rId40"/>
+                          <a:blip r:embed="rId41"/>
                           <a:stretch>
                             <a:fillRect/>
                           </a:stretch>
@@ -9838,7 +10389,6 @@
                 <w:rFonts w:ascii="Times New Roman" w:hAnsi="Times New Roman" w:cs="Times New Roman"/>
                 <w:noProof/>
               </w:rPr>
-              <w:lastRenderedPageBreak/>
               <w:drawing>
                 <wp:inline distT="19050" distB="19050" distL="19050" distR="19050" wp14:anchorId="0B8E3BDC" wp14:editId="6A9B17EC">
                   <wp:extent cx="2752725" cy="2028825"/>
@@ -9853,7 +10403,7 @@
                           <pic:cNvPicPr preferRelativeResize="0"/>
                         </pic:nvPicPr>
                         <pic:blipFill>
-                          <a:blip r:embed="rId41"/>
+                          <a:blip r:embed="rId42"/>
                           <a:stretch>
                             <a:fillRect/>
                           </a:stretch>
@@ -9930,7 +10480,7 @@
                           <pic:cNvPicPr preferRelativeResize="0"/>
                         </pic:nvPicPr>
                         <pic:blipFill>
-                          <a:blip r:embed="rId42"/>
+                          <a:blip r:embed="rId43"/>
                           <a:stretch>
                             <a:fillRect/>
                           </a:stretch>
@@ -10045,6 +10595,7 @@
                 <w:rFonts w:ascii="Times New Roman" w:hAnsi="Times New Roman" w:cs="Times New Roman"/>
                 <w:noProof/>
               </w:rPr>
+              <w:lastRenderedPageBreak/>
               <w:drawing>
                 <wp:inline distT="19050" distB="19050" distL="19050" distR="19050" wp14:anchorId="351018E7" wp14:editId="459822CB">
                   <wp:extent cx="1924050" cy="1409700"/>
@@ -10059,7 +10610,7 @@
                           <pic:cNvPicPr preferRelativeResize="0"/>
                         </pic:nvPicPr>
                         <pic:blipFill>
-                          <a:blip r:embed="rId43"/>
+                          <a:blip r:embed="rId44"/>
                           <a:stretch>
                             <a:fillRect/>
                           </a:stretch>
@@ -10137,7 +10688,7 @@
                           <pic:cNvPicPr preferRelativeResize="0"/>
                         </pic:nvPicPr>
                         <pic:blipFill>
-                          <a:blip r:embed="rId44"/>
+                          <a:blip r:embed="rId45"/>
                           <a:stretch>
                             <a:fillRect/>
                           </a:stretch>
@@ -10215,7 +10766,7 @@
                           <pic:cNvPicPr preferRelativeResize="0"/>
                         </pic:nvPicPr>
                         <pic:blipFill>
-                          <a:blip r:embed="rId45"/>
+                          <a:blip r:embed="rId46"/>
                           <a:stretch>
                             <a:fillRect/>
                           </a:stretch>
@@ -10385,84 +10936,6 @@
                           <pic:cNvPicPr preferRelativeResize="0"/>
                         </pic:nvPicPr>
                         <pic:blipFill>
-                          <a:blip r:embed="rId46"/>
-                          <a:stretch>
-                            <a:fillRect/>
-                          </a:stretch>
-                        </pic:blipFill>
-                        <pic:spPr>
-                          <a:xfrm>
-                            <a:off x="0" y="0"/>
-                            <a:ext cx="1838325" cy="1727200"/>
-                          </a:xfrm>
-                          <a:prstGeom prst="rect">
-                            <a:avLst/>
-                          </a:prstGeom>
-                        </pic:spPr>
-                      </pic:pic>
-                    </a:graphicData>
-                  </a:graphic>
-                </wp:inline>
-              </w:drawing>
-            </w:r>
-          </w:p>
-          <w:p>
-            <w:pPr>
-              <w:pStyle w:val="Normal1"/>
-              <w:spacing w:line="240" w:lineRule="auto"/>
-              <w:jc w:val="center"/>
-              <w:rPr>
-                <w:rFonts w:ascii="Times New Roman" w:hAnsi="Times New Roman" w:cs="Times New Roman"/>
-              </w:rPr>
-            </w:pPr>
-            <w:r>
-              <w:rPr>
-                <w:rFonts w:ascii="Times New Roman" w:eastAsia="Times New Roman" w:hAnsi="Times New Roman" w:cs="Times New Roman"/>
-                <w:b/>
-                <w:sz w:val="24"/>
-              </w:rPr>
-              <w:t>Ch1: ALE, Ch2: A0</w:t>
-            </w:r>
-          </w:p>
-        </w:tc>
-        <w:tc>
-          <w:tcPr>
-            <w:tcW w:w="3120" w:type="dxa"/>
-            <w:tcMar>
-              <w:top w:w="100" w:type="dxa"/>
-              <w:left w:w="100" w:type="dxa"/>
-              <w:bottom w:w="100" w:type="dxa"/>
-              <w:right w:w="100" w:type="dxa"/>
-            </w:tcMar>
-          </w:tcPr>
-          <w:p>
-            <w:pPr>
-              <w:pStyle w:val="Normal1"/>
-              <w:spacing w:line="240" w:lineRule="auto"/>
-              <w:jc w:val="center"/>
-              <w:rPr>
-                <w:rFonts w:ascii="Times New Roman" w:hAnsi="Times New Roman" w:cs="Times New Roman"/>
-              </w:rPr>
-            </w:pPr>
-            <w:r>
-              <w:rPr>
-                <w:rFonts w:ascii="Times New Roman" w:hAnsi="Times New Roman" w:cs="Times New Roman"/>
-                <w:noProof/>
-              </w:rPr>
-              <w:drawing>
-                <wp:inline distT="114300" distB="114300" distL="114300" distR="114300" wp14:anchorId="3F911AA0" wp14:editId="3CB73269">
-                  <wp:extent cx="1838325" cy="1727200"/>
-                  <wp:effectExtent l="0" t="0" r="0" b="0"/>
-                  <wp:docPr id="9" name="image06.jpg"/>
-                  <wp:cNvGraphicFramePr/>
-                  <a:graphic xmlns:a="http://schemas.openxmlformats.org/drawingml/2006/main">
-                    <a:graphicData uri="http://schemas.openxmlformats.org/drawingml/2006/picture">
-                      <pic:pic xmlns:pic="http://schemas.openxmlformats.org/drawingml/2006/picture">
-                        <pic:nvPicPr>
-                          <pic:cNvPr id="0" name="image06.jpg"/>
-                          <pic:cNvPicPr preferRelativeResize="0"/>
-                        </pic:nvPicPr>
-                        <pic:blipFill>
                           <a:blip r:embed="rId47"/>
                           <a:stretch>
                             <a:fillRect/>
@@ -10499,7 +10972,7 @@
                 <w:b/>
                 <w:sz w:val="24"/>
               </w:rPr>
-              <w:t>CH1: ALE, Ch2: CE</w:t>
+              <w:t>Ch1: ALE, Ch2: A0</w:t>
             </w:r>
           </w:p>
         </w:tc>
@@ -10528,16 +11001,16 @@
                 <w:noProof/>
               </w:rPr>
               <w:drawing>
-                <wp:inline distT="114300" distB="114300" distL="114300" distR="114300" wp14:anchorId="5B15A828" wp14:editId="68E0E158">
+                <wp:inline distT="114300" distB="114300" distL="114300" distR="114300" wp14:anchorId="3F911AA0" wp14:editId="3CB73269">
                   <wp:extent cx="1838325" cy="1727200"/>
                   <wp:effectExtent l="0" t="0" r="0" b="0"/>
-                  <wp:docPr id="24" name="image26.jpg"/>
+                  <wp:docPr id="9" name="image06.jpg"/>
                   <wp:cNvGraphicFramePr/>
                   <a:graphic xmlns:a="http://schemas.openxmlformats.org/drawingml/2006/main">
                     <a:graphicData uri="http://schemas.openxmlformats.org/drawingml/2006/picture">
                       <pic:pic xmlns:pic="http://schemas.openxmlformats.org/drawingml/2006/picture">
                         <pic:nvPicPr>
-                          <pic:cNvPr id="0" name="image26.jpg"/>
+                          <pic:cNvPr id="0" name="image06.jpg"/>
                           <pic:cNvPicPr preferRelativeResize="0"/>
                         </pic:nvPicPr>
                         <pic:blipFill>
@@ -10577,6 +11050,84 @@
                 <w:b/>
                 <w:sz w:val="24"/>
               </w:rPr>
+              <w:t>CH1: ALE, Ch2: CE</w:t>
+            </w:r>
+          </w:p>
+        </w:tc>
+        <w:tc>
+          <w:tcPr>
+            <w:tcW w:w="3120" w:type="dxa"/>
+            <w:tcMar>
+              <w:top w:w="100" w:type="dxa"/>
+              <w:left w:w="100" w:type="dxa"/>
+              <w:bottom w:w="100" w:type="dxa"/>
+              <w:right w:w="100" w:type="dxa"/>
+            </w:tcMar>
+          </w:tcPr>
+          <w:p>
+            <w:pPr>
+              <w:pStyle w:val="Normal1"/>
+              <w:spacing w:line="240" w:lineRule="auto"/>
+              <w:jc w:val="center"/>
+              <w:rPr>
+                <w:rFonts w:ascii="Times New Roman" w:hAnsi="Times New Roman" w:cs="Times New Roman"/>
+              </w:rPr>
+            </w:pPr>
+            <w:r>
+              <w:rPr>
+                <w:rFonts w:ascii="Times New Roman" w:hAnsi="Times New Roman" w:cs="Times New Roman"/>
+                <w:noProof/>
+              </w:rPr>
+              <w:drawing>
+                <wp:inline distT="114300" distB="114300" distL="114300" distR="114300" wp14:anchorId="5B15A828" wp14:editId="68E0E158">
+                  <wp:extent cx="1838325" cy="1727200"/>
+                  <wp:effectExtent l="0" t="0" r="0" b="0"/>
+                  <wp:docPr id="24" name="image26.jpg"/>
+                  <wp:cNvGraphicFramePr/>
+                  <a:graphic xmlns:a="http://schemas.openxmlformats.org/drawingml/2006/main">
+                    <a:graphicData uri="http://schemas.openxmlformats.org/drawingml/2006/picture">
+                      <pic:pic xmlns:pic="http://schemas.openxmlformats.org/drawingml/2006/picture">
+                        <pic:nvPicPr>
+                          <pic:cNvPr id="0" name="image26.jpg"/>
+                          <pic:cNvPicPr preferRelativeResize="0"/>
+                        </pic:nvPicPr>
+                        <pic:blipFill>
+                          <a:blip r:embed="rId49"/>
+                          <a:stretch>
+                            <a:fillRect/>
+                          </a:stretch>
+                        </pic:blipFill>
+                        <pic:spPr>
+                          <a:xfrm>
+                            <a:off x="0" y="0"/>
+                            <a:ext cx="1838325" cy="1727200"/>
+                          </a:xfrm>
+                          <a:prstGeom prst="rect">
+                            <a:avLst/>
+                          </a:prstGeom>
+                        </pic:spPr>
+                      </pic:pic>
+                    </a:graphicData>
+                  </a:graphic>
+                </wp:inline>
+              </w:drawing>
+            </w:r>
+          </w:p>
+          <w:p>
+            <w:pPr>
+              <w:pStyle w:val="Normal1"/>
+              <w:spacing w:line="240" w:lineRule="auto"/>
+              <w:jc w:val="center"/>
+              <w:rPr>
+                <w:rFonts w:ascii="Times New Roman" w:hAnsi="Times New Roman" w:cs="Times New Roman"/>
+              </w:rPr>
+            </w:pPr>
+            <w:r>
+              <w:rPr>
+                <w:rFonts w:ascii="Times New Roman" w:eastAsia="Times New Roman" w:hAnsi="Times New Roman" w:cs="Times New Roman"/>
+                <w:b/>
+                <w:sz w:val="24"/>
+              </w:rPr>
               <w:t>Ch1: ALE, Ch2: RD</w:t>
             </w:r>
           </w:p>
@@ -10596,7 +11147,6 @@
           <w:rFonts w:ascii="Times New Roman" w:eastAsia="Times New Roman" w:hAnsi="Times New Roman" w:cs="Times New Roman"/>
           <w:sz w:val="24"/>
         </w:rPr>
-        <w:lastRenderedPageBreak/>
         <w:t>Address Latch Enable (ALE) tells the processor there is a transmission of memory address information happening. Below describes the logic required for data transmission between memory and CPU.</w:t>
       </w:r>
     </w:p>
@@ -11145,6 +11695,7 @@
                 <w:rFonts w:ascii="Times New Roman" w:hAnsi="Times New Roman" w:cs="Times New Roman"/>
                 <w:noProof/>
               </w:rPr>
+              <w:lastRenderedPageBreak/>
               <w:drawing>
                 <wp:inline distT="114300" distB="114300" distL="114300" distR="114300" wp14:anchorId="1631CC81" wp14:editId="0F7F3B0C">
                   <wp:extent cx="1838325" cy="1727200"/>
@@ -11156,84 +11707,6 @@
                       <pic:pic xmlns:pic="http://schemas.openxmlformats.org/drawingml/2006/picture">
                         <pic:nvPicPr>
                           <pic:cNvPr id="0" name="image46.jpg"/>
-                          <pic:cNvPicPr preferRelativeResize="0"/>
-                        </pic:nvPicPr>
-                        <pic:blipFill>
-                          <a:blip r:embed="rId49"/>
-                          <a:stretch>
-                            <a:fillRect/>
-                          </a:stretch>
-                        </pic:blipFill>
-                        <pic:spPr>
-                          <a:xfrm>
-                            <a:off x="0" y="0"/>
-                            <a:ext cx="1838325" cy="1727200"/>
-                          </a:xfrm>
-                          <a:prstGeom prst="rect">
-                            <a:avLst/>
-                          </a:prstGeom>
-                        </pic:spPr>
-                      </pic:pic>
-                    </a:graphicData>
-                  </a:graphic>
-                </wp:inline>
-              </w:drawing>
-            </w:r>
-          </w:p>
-          <w:p>
-            <w:pPr>
-              <w:pStyle w:val="Normal1"/>
-              <w:spacing w:line="240" w:lineRule="auto"/>
-              <w:jc w:val="center"/>
-              <w:rPr>
-                <w:rFonts w:ascii="Times New Roman" w:hAnsi="Times New Roman" w:cs="Times New Roman"/>
-              </w:rPr>
-            </w:pPr>
-            <w:r>
-              <w:rPr>
-                <w:rFonts w:ascii="Times New Roman" w:eastAsia="Times New Roman" w:hAnsi="Times New Roman" w:cs="Times New Roman"/>
-                <w:b/>
-                <w:sz w:val="24"/>
-              </w:rPr>
-              <w:t>Ch1: RD, Ch2: D1 sample 1</w:t>
-            </w:r>
-          </w:p>
-        </w:tc>
-        <w:tc>
-          <w:tcPr>
-            <w:tcW w:w="3120" w:type="dxa"/>
-            <w:tcMar>
-              <w:top w:w="100" w:type="dxa"/>
-              <w:left w:w="100" w:type="dxa"/>
-              <w:bottom w:w="100" w:type="dxa"/>
-              <w:right w:w="100" w:type="dxa"/>
-            </w:tcMar>
-          </w:tcPr>
-          <w:p>
-            <w:pPr>
-              <w:pStyle w:val="Normal1"/>
-              <w:spacing w:line="240" w:lineRule="auto"/>
-              <w:jc w:val="center"/>
-              <w:rPr>
-                <w:rFonts w:ascii="Times New Roman" w:hAnsi="Times New Roman" w:cs="Times New Roman"/>
-              </w:rPr>
-            </w:pPr>
-            <w:r>
-              <w:rPr>
-                <w:rFonts w:ascii="Times New Roman" w:hAnsi="Times New Roman" w:cs="Times New Roman"/>
-                <w:noProof/>
-              </w:rPr>
-              <w:drawing>
-                <wp:inline distT="114300" distB="114300" distL="114300" distR="114300" wp14:anchorId="1F08E818" wp14:editId="33BCA50E">
-                  <wp:extent cx="1838325" cy="1727200"/>
-                  <wp:effectExtent l="0" t="0" r="0" b="0"/>
-                  <wp:docPr id="7" name="image03.jpg"/>
-                  <wp:cNvGraphicFramePr/>
-                  <a:graphic xmlns:a="http://schemas.openxmlformats.org/drawingml/2006/main">
-                    <a:graphicData uri="http://schemas.openxmlformats.org/drawingml/2006/picture">
-                      <pic:pic xmlns:pic="http://schemas.openxmlformats.org/drawingml/2006/picture">
-                        <pic:nvPicPr>
-                          <pic:cNvPr id="0" name="image03.jpg"/>
                           <pic:cNvPicPr preferRelativeResize="0"/>
                         </pic:nvPicPr>
                         <pic:blipFill>
@@ -11273,6 +11746,84 @@
                 <w:b/>
                 <w:sz w:val="24"/>
               </w:rPr>
+              <w:t>Ch1: RD, Ch2: D1 sample 1</w:t>
+            </w:r>
+          </w:p>
+        </w:tc>
+        <w:tc>
+          <w:tcPr>
+            <w:tcW w:w="3120" w:type="dxa"/>
+            <w:tcMar>
+              <w:top w:w="100" w:type="dxa"/>
+              <w:left w:w="100" w:type="dxa"/>
+              <w:bottom w:w="100" w:type="dxa"/>
+              <w:right w:w="100" w:type="dxa"/>
+            </w:tcMar>
+          </w:tcPr>
+          <w:p>
+            <w:pPr>
+              <w:pStyle w:val="Normal1"/>
+              <w:spacing w:line="240" w:lineRule="auto"/>
+              <w:jc w:val="center"/>
+              <w:rPr>
+                <w:rFonts w:ascii="Times New Roman" w:hAnsi="Times New Roman" w:cs="Times New Roman"/>
+              </w:rPr>
+            </w:pPr>
+            <w:r>
+              <w:rPr>
+                <w:rFonts w:ascii="Times New Roman" w:hAnsi="Times New Roman" w:cs="Times New Roman"/>
+                <w:noProof/>
+              </w:rPr>
+              <w:drawing>
+                <wp:inline distT="114300" distB="114300" distL="114300" distR="114300" wp14:anchorId="1F08E818" wp14:editId="33BCA50E">
+                  <wp:extent cx="1838325" cy="1727200"/>
+                  <wp:effectExtent l="0" t="0" r="0" b="0"/>
+                  <wp:docPr id="7" name="image03.jpg"/>
+                  <wp:cNvGraphicFramePr/>
+                  <a:graphic xmlns:a="http://schemas.openxmlformats.org/drawingml/2006/main">
+                    <a:graphicData uri="http://schemas.openxmlformats.org/drawingml/2006/picture">
+                      <pic:pic xmlns:pic="http://schemas.openxmlformats.org/drawingml/2006/picture">
+                        <pic:nvPicPr>
+                          <pic:cNvPr id="0" name="image03.jpg"/>
+                          <pic:cNvPicPr preferRelativeResize="0"/>
+                        </pic:nvPicPr>
+                        <pic:blipFill>
+                          <a:blip r:embed="rId51"/>
+                          <a:stretch>
+                            <a:fillRect/>
+                          </a:stretch>
+                        </pic:blipFill>
+                        <pic:spPr>
+                          <a:xfrm>
+                            <a:off x="0" y="0"/>
+                            <a:ext cx="1838325" cy="1727200"/>
+                          </a:xfrm>
+                          <a:prstGeom prst="rect">
+                            <a:avLst/>
+                          </a:prstGeom>
+                        </pic:spPr>
+                      </pic:pic>
+                    </a:graphicData>
+                  </a:graphic>
+                </wp:inline>
+              </w:drawing>
+            </w:r>
+          </w:p>
+          <w:p>
+            <w:pPr>
+              <w:pStyle w:val="Normal1"/>
+              <w:spacing w:line="240" w:lineRule="auto"/>
+              <w:jc w:val="center"/>
+              <w:rPr>
+                <w:rFonts w:ascii="Times New Roman" w:hAnsi="Times New Roman" w:cs="Times New Roman"/>
+              </w:rPr>
+            </w:pPr>
+            <w:r>
+              <w:rPr>
+                <w:rFonts w:ascii="Times New Roman" w:eastAsia="Times New Roman" w:hAnsi="Times New Roman" w:cs="Times New Roman"/>
+                <w:b/>
+                <w:sz w:val="24"/>
+              </w:rPr>
               <w:t>Ch1: RD, Ch2: D1 sample 2</w:t>
             </w:r>
           </w:p>
@@ -11315,7 +11866,7 @@
                           <pic:cNvPicPr preferRelativeResize="0"/>
                         </pic:nvPicPr>
                         <pic:blipFill>
-                          <a:blip r:embed="rId51"/>
+                          <a:blip r:embed="rId52"/>
                           <a:stretch>
                             <a:fillRect/>
                           </a:stretch>
@@ -11451,83 +12002,6 @@
                           <pic:cNvPicPr preferRelativeResize="0"/>
                         </pic:nvPicPr>
                         <pic:blipFill>
-                          <a:blip r:embed="rId52"/>
-                          <a:stretch>
-                            <a:fillRect/>
-                          </a:stretch>
-                        </pic:blipFill>
-                        <pic:spPr>
-                          <a:xfrm>
-                            <a:off x="0" y="0"/>
-                            <a:ext cx="2828925" cy="2654300"/>
-                          </a:xfrm>
-                          <a:prstGeom prst="rect">
-                            <a:avLst/>
-                          </a:prstGeom>
-                        </pic:spPr>
-                      </pic:pic>
-                    </a:graphicData>
-                  </a:graphic>
-                </wp:inline>
-              </w:drawing>
-            </w:r>
-          </w:p>
-          <w:p>
-            <w:pPr>
-              <w:pStyle w:val="Normal1"/>
-              <w:spacing w:line="240" w:lineRule="auto"/>
-              <w:jc w:val="center"/>
-              <w:rPr>
-                <w:rFonts w:ascii="Times New Roman" w:hAnsi="Times New Roman" w:cs="Times New Roman"/>
-              </w:rPr>
-            </w:pPr>
-            <w:r>
-              <w:rPr>
-                <w:rFonts w:ascii="Times New Roman" w:eastAsia="Times New Roman" w:hAnsi="Times New Roman" w:cs="Times New Roman"/>
-                <w:b/>
-                <w:sz w:val="24"/>
-              </w:rPr>
-              <w:t>Ch1: A1, Ch2: A0</w:t>
-            </w:r>
-          </w:p>
-        </w:tc>
-        <w:tc>
-          <w:tcPr>
-            <w:tcW w:w="4680" w:type="dxa"/>
-            <w:tcMar>
-              <w:top w:w="100" w:type="dxa"/>
-              <w:left w:w="100" w:type="dxa"/>
-              <w:bottom w:w="100" w:type="dxa"/>
-              <w:right w:w="100" w:type="dxa"/>
-            </w:tcMar>
-          </w:tcPr>
-          <w:p>
-            <w:pPr>
-              <w:pStyle w:val="Normal1"/>
-              <w:spacing w:line="240" w:lineRule="auto"/>
-              <w:rPr>
-                <w:rFonts w:ascii="Times New Roman" w:hAnsi="Times New Roman" w:cs="Times New Roman"/>
-              </w:rPr>
-            </w:pPr>
-            <w:r>
-              <w:rPr>
-                <w:rFonts w:ascii="Times New Roman" w:hAnsi="Times New Roman" w:cs="Times New Roman"/>
-                <w:noProof/>
-              </w:rPr>
-              <w:drawing>
-                <wp:inline distT="114300" distB="114300" distL="114300" distR="114300" wp14:anchorId="4DA2AD3E" wp14:editId="74DD03E1">
-                  <wp:extent cx="2828925" cy="2654300"/>
-                  <wp:effectExtent l="0" t="0" r="0" b="0"/>
-                  <wp:docPr id="4" name="image01.jpg"/>
-                  <wp:cNvGraphicFramePr/>
-                  <a:graphic xmlns:a="http://schemas.openxmlformats.org/drawingml/2006/main">
-                    <a:graphicData uri="http://schemas.openxmlformats.org/drawingml/2006/picture">
-                      <pic:pic xmlns:pic="http://schemas.openxmlformats.org/drawingml/2006/picture">
-                        <pic:nvPicPr>
-                          <pic:cNvPr id="0" name="image01.jpg"/>
-                          <pic:cNvPicPr preferRelativeResize="0"/>
-                        </pic:nvPicPr>
-                        <pic:blipFill>
                           <a:blip r:embed="rId53"/>
                           <a:stretch>
                             <a:fillRect/>
@@ -11564,6 +12038,83 @@
                 <w:b/>
                 <w:sz w:val="24"/>
               </w:rPr>
+              <w:t>Ch1: A1, Ch2: A0</w:t>
+            </w:r>
+          </w:p>
+        </w:tc>
+        <w:tc>
+          <w:tcPr>
+            <w:tcW w:w="4680" w:type="dxa"/>
+            <w:tcMar>
+              <w:top w:w="100" w:type="dxa"/>
+              <w:left w:w="100" w:type="dxa"/>
+              <w:bottom w:w="100" w:type="dxa"/>
+              <w:right w:w="100" w:type="dxa"/>
+            </w:tcMar>
+          </w:tcPr>
+          <w:p>
+            <w:pPr>
+              <w:pStyle w:val="Normal1"/>
+              <w:spacing w:line="240" w:lineRule="auto"/>
+              <w:rPr>
+                <w:rFonts w:ascii="Times New Roman" w:hAnsi="Times New Roman" w:cs="Times New Roman"/>
+              </w:rPr>
+            </w:pPr>
+            <w:r>
+              <w:rPr>
+                <w:rFonts w:ascii="Times New Roman" w:hAnsi="Times New Roman" w:cs="Times New Roman"/>
+                <w:noProof/>
+              </w:rPr>
+              <w:drawing>
+                <wp:inline distT="114300" distB="114300" distL="114300" distR="114300" wp14:anchorId="4DA2AD3E" wp14:editId="74DD03E1">
+                  <wp:extent cx="2828925" cy="2654300"/>
+                  <wp:effectExtent l="0" t="0" r="0" b="0"/>
+                  <wp:docPr id="4" name="image01.jpg"/>
+                  <wp:cNvGraphicFramePr/>
+                  <a:graphic xmlns:a="http://schemas.openxmlformats.org/drawingml/2006/main">
+                    <a:graphicData uri="http://schemas.openxmlformats.org/drawingml/2006/picture">
+                      <pic:pic xmlns:pic="http://schemas.openxmlformats.org/drawingml/2006/picture">
+                        <pic:nvPicPr>
+                          <pic:cNvPr id="0" name="image01.jpg"/>
+                          <pic:cNvPicPr preferRelativeResize="0"/>
+                        </pic:nvPicPr>
+                        <pic:blipFill>
+                          <a:blip r:embed="rId54"/>
+                          <a:stretch>
+                            <a:fillRect/>
+                          </a:stretch>
+                        </pic:blipFill>
+                        <pic:spPr>
+                          <a:xfrm>
+                            <a:off x="0" y="0"/>
+                            <a:ext cx="2828925" cy="2654300"/>
+                          </a:xfrm>
+                          <a:prstGeom prst="rect">
+                            <a:avLst/>
+                          </a:prstGeom>
+                        </pic:spPr>
+                      </pic:pic>
+                    </a:graphicData>
+                  </a:graphic>
+                </wp:inline>
+              </w:drawing>
+            </w:r>
+          </w:p>
+          <w:p>
+            <w:pPr>
+              <w:pStyle w:val="Normal1"/>
+              <w:spacing w:line="240" w:lineRule="auto"/>
+              <w:jc w:val="center"/>
+              <w:rPr>
+                <w:rFonts w:ascii="Times New Roman" w:hAnsi="Times New Roman" w:cs="Times New Roman"/>
+              </w:rPr>
+            </w:pPr>
+            <w:r>
+              <w:rPr>
+                <w:rFonts w:ascii="Times New Roman" w:eastAsia="Times New Roman" w:hAnsi="Times New Roman" w:cs="Times New Roman"/>
+                <w:b/>
+                <w:sz w:val="24"/>
+              </w:rPr>
               <w:t>Ch1: WRL, Ch2: WRH</w:t>
             </w:r>
           </w:p>
@@ -11617,7 +12168,6 @@
           <w:b/>
           <w:sz w:val="24"/>
         </w:rPr>
-        <w:lastRenderedPageBreak/>
         <w:t>SRAM Testing</w:t>
       </w:r>
     </w:p>
@@ -11790,6 +12340,7 @@
           <w:rFonts w:ascii="Times New Roman" w:eastAsia="Times New Roman" w:hAnsi="Times New Roman" w:cs="Times New Roman"/>
           <w:sz w:val="24"/>
         </w:rPr>
+        <w:lastRenderedPageBreak/>
         <w:t xml:space="preserve">In order to complete this lab it was important to develop an understanding of how memory is interfaced with the microprocessor, as well as how the memory is virtualized within the processor, in order to program correctly. Seeing the various signals trigger and switch as the program executed was interesting and helped solidify concepts featured in the lab description. Careful planning was a huge component in this team’s success. Schematics were designed early, which allowed time for errors to be fixed. Also defining a best guess of expected signal outputs helped to make implementation day less stressful. Each time we checked our signals for our expected outcomes we were always surprised to find that our careful planning paid off, once output was properly formatted on the oscilloscope. We completed the project with minor debugging and were overall very pleased with our </w:t>
       </w:r>
       <w:proofErr w:type="gramStart"/>
@@ -11847,7 +12398,7 @@
                     <pic:cNvPicPr preferRelativeResize="0"/>
                   </pic:nvPicPr>
                   <pic:blipFill>
-                    <a:blip r:embed="rId54"/>
+                    <a:blip r:embed="rId55"/>
                     <a:stretch>
                       <a:fillRect/>
                     </a:stretch>
@@ -11924,7 +12475,7 @@
                     <pic:cNvPicPr preferRelativeResize="0"/>
                   </pic:nvPicPr>
                   <pic:blipFill>
-                    <a:blip r:embed="rId55"/>
+                    <a:blip r:embed="rId56"/>
                     <a:stretch>
                       <a:fillRect/>
                     </a:stretch>
@@ -12956,7 +13507,7 @@
                     </pic:cNvPicPr>
                   </pic:nvPicPr>
                   <pic:blipFill>
-                    <a:blip r:embed="rId56">
+                    <a:blip r:embed="rId57">
                       <a:extLst>
                         <a:ext uri="{28A0092B-C50C-407E-A947-70E740481C1C}">
                           <a14:useLocalDpi xmlns:a14="http://schemas.microsoft.com/office/drawing/2010/main" val="0"/>
@@ -13625,7 +14176,7 @@
                     </pic:cNvPicPr>
                   </pic:nvPicPr>
                   <pic:blipFill>
-                    <a:blip r:embed="rId57">
+                    <a:blip r:embed="rId58">
                       <a:extLst>
                         <a:ext uri="{28A0092B-C50C-407E-A947-70E740481C1C}">
                           <a14:useLocalDpi xmlns:a14="http://schemas.microsoft.com/office/drawing/2010/main" val="0"/>
@@ -13728,7 +14279,7 @@
                     </pic:cNvPicPr>
                   </pic:nvPicPr>
                   <pic:blipFill>
-                    <a:blip r:embed="rId58">
+                    <a:blip r:embed="rId59">
                       <a:extLst>
                         <a:ext uri="{28A0092B-C50C-407E-A947-70E740481C1C}">
                           <a14:useLocalDpi xmlns:a14="http://schemas.microsoft.com/office/drawing/2010/main" val="0"/>
@@ -13814,7 +14365,7 @@
                     </pic:cNvPicPr>
                   </pic:nvPicPr>
                   <pic:blipFill>
-                    <a:blip r:embed="rId56">
+                    <a:blip r:embed="rId57">
                       <a:extLst>
                         <a:ext uri="{28A0092B-C50C-407E-A947-70E740481C1C}">
                           <a14:useLocalDpi xmlns:a14="http://schemas.microsoft.com/office/drawing/2010/main" val="0"/>
@@ -13889,8 +14440,6 @@
           <w:color w:val="00B050"/>
         </w:rPr>
       </w:pPr>
-      <w:bookmarkStart w:id="0" w:name="_GoBack"/>
-      <w:bookmarkEnd w:id="0"/>
       <w:r>
         <w:rPr>
           <w:rFonts w:ascii="Times New Roman" w:hAnsi="Times New Roman" w:cs="Times New Roman"/>
@@ -13936,7 +14485,7 @@
                     </pic:cNvPicPr>
                   </pic:nvPicPr>
                   <pic:blipFill>
-                    <a:blip r:embed="rId59">
+                    <a:blip r:embed="rId60">
                       <a:extLst>
                         <a:ext uri="{28A0092B-C50C-407E-A947-70E740481C1C}">
                           <a14:useLocalDpi xmlns:a14="http://schemas.microsoft.com/office/drawing/2010/main" val="0"/>
@@ -14312,8 +14861,8 @@
       </w:pPr>
     </w:p>
     <w:sectPr>
-      <w:headerReference w:type="default" r:id="rId60"/>
-      <w:footerReference w:type="default" r:id="rId61"/>
+      <w:headerReference w:type="default" r:id="rId61"/>
+      <w:footerReference w:type="default" r:id="rId62"/>
       <w:pgSz w:w="12240" w:h="15840"/>
       <w:pgMar w:top="1440" w:right="1440" w:bottom="1440" w:left="1440" w:header="720" w:footer="720" w:gutter="0"/>
       <w:cols w:space="720"/>
@@ -14361,7 +14910,7 @@
       <w:rPr>
         <w:noProof/>
       </w:rPr>
-      <w:t>23</w:t>
+      <w:t>8</w:t>
     </w:r>
     <w:r>
       <w:rPr>
@@ -14555,6 +15104,119 @@
     </w:lvl>
   </w:abstractNum>
   <w:abstractNum w:abstractNumId="1">
+    <w:nsid w:val="1A8760E1"/>
+    <w:multiLevelType w:val="multilevel"/>
+    <w:tmpl w:val="D0CA629C"/>
+    <w:lvl w:ilvl="0">
+      <w:start w:val="1"/>
+      <w:numFmt w:val="bullet"/>
+      <w:lvlText w:val="●"/>
+      <w:lvlJc w:val="left"/>
+      <w:pPr>
+        <w:ind w:left="1799" w:firstLine="360"/>
+      </w:pPr>
+      <w:rPr>
+        <w:u w:val="none"/>
+      </w:rPr>
+    </w:lvl>
+    <w:lvl w:ilvl="1">
+      <w:start w:val="1"/>
+      <w:numFmt w:val="bullet"/>
+      <w:lvlText w:val="○"/>
+      <w:lvlJc w:val="left"/>
+      <w:pPr>
+        <w:ind w:left="2519" w:firstLine="1080"/>
+      </w:pPr>
+      <w:rPr>
+        <w:u w:val="none"/>
+      </w:rPr>
+    </w:lvl>
+    <w:lvl w:ilvl="2">
+      <w:start w:val="1"/>
+      <w:numFmt w:val="bullet"/>
+      <w:lvlText w:val="■"/>
+      <w:lvlJc w:val="left"/>
+      <w:pPr>
+        <w:ind w:left="3239" w:firstLine="1800"/>
+      </w:pPr>
+      <w:rPr>
+        <w:u w:val="none"/>
+      </w:rPr>
+    </w:lvl>
+    <w:lvl w:ilvl="3">
+      <w:start w:val="1"/>
+      <w:numFmt w:val="bullet"/>
+      <w:lvlText w:val="●"/>
+      <w:lvlJc w:val="left"/>
+      <w:pPr>
+        <w:ind w:left="3959" w:firstLine="2520"/>
+      </w:pPr>
+      <w:rPr>
+        <w:u w:val="none"/>
+      </w:rPr>
+    </w:lvl>
+    <w:lvl w:ilvl="4">
+      <w:start w:val="1"/>
+      <w:numFmt w:val="bullet"/>
+      <w:lvlText w:val="○"/>
+      <w:lvlJc w:val="left"/>
+      <w:pPr>
+        <w:ind w:left="4679" w:firstLine="3240"/>
+      </w:pPr>
+      <w:rPr>
+        <w:u w:val="none"/>
+      </w:rPr>
+    </w:lvl>
+    <w:lvl w:ilvl="5">
+      <w:start w:val="1"/>
+      <w:numFmt w:val="bullet"/>
+      <w:lvlText w:val="■"/>
+      <w:lvlJc w:val="left"/>
+      <w:pPr>
+        <w:ind w:left="5399" w:firstLine="3960"/>
+      </w:pPr>
+      <w:rPr>
+        <w:u w:val="none"/>
+      </w:rPr>
+    </w:lvl>
+    <w:lvl w:ilvl="6">
+      <w:start w:val="1"/>
+      <w:numFmt w:val="bullet"/>
+      <w:lvlText w:val="●"/>
+      <w:lvlJc w:val="left"/>
+      <w:pPr>
+        <w:ind w:left="6119" w:firstLine="4680"/>
+      </w:pPr>
+      <w:rPr>
+        <w:u w:val="none"/>
+      </w:rPr>
+    </w:lvl>
+    <w:lvl w:ilvl="7">
+      <w:start w:val="1"/>
+      <w:numFmt w:val="bullet"/>
+      <w:lvlText w:val="○"/>
+      <w:lvlJc w:val="left"/>
+      <w:pPr>
+        <w:ind w:left="6839" w:firstLine="5400"/>
+      </w:pPr>
+      <w:rPr>
+        <w:u w:val="none"/>
+      </w:rPr>
+    </w:lvl>
+    <w:lvl w:ilvl="8">
+      <w:start w:val="1"/>
+      <w:numFmt w:val="bullet"/>
+      <w:lvlText w:val="■"/>
+      <w:lvlJc w:val="left"/>
+      <w:pPr>
+        <w:ind w:left="7559" w:firstLine="6120"/>
+      </w:pPr>
+      <w:rPr>
+        <w:u w:val="none"/>
+      </w:rPr>
+    </w:lvl>
+  </w:abstractNum>
+  <w:abstractNum w:abstractNumId="2">
     <w:nsid w:val="1FCF7722"/>
     <w:multiLevelType w:val="hybridMultilevel"/>
     <w:tmpl w:val="E2E889AC"/>
@@ -14667,7 +15329,7 @@
       </w:rPr>
     </w:lvl>
   </w:abstractNum>
-  <w:abstractNum w:abstractNumId="2">
+  <w:abstractNum w:abstractNumId="3">
     <w:nsid w:val="20E825A2"/>
     <w:multiLevelType w:val="hybridMultilevel"/>
     <w:tmpl w:val="F6049AD2"/>
@@ -14753,7 +15415,7 @@
       </w:pPr>
     </w:lvl>
   </w:abstractNum>
-  <w:abstractNum w:abstractNumId="3">
+  <w:abstractNum w:abstractNumId="4">
     <w:nsid w:val="21283DBD"/>
     <w:multiLevelType w:val="multilevel"/>
     <w:tmpl w:val="9DBCE4EE"/>
@@ -14866,7 +15528,7 @@
       </w:rPr>
     </w:lvl>
   </w:abstractNum>
-  <w:abstractNum w:abstractNumId="4">
+  <w:abstractNum w:abstractNumId="5">
     <w:nsid w:val="217659E8"/>
     <w:multiLevelType w:val="multilevel"/>
     <w:tmpl w:val="CFAC97B6"/>
@@ -14979,7 +15641,7 @@
       </w:rPr>
     </w:lvl>
   </w:abstractNum>
-  <w:abstractNum w:abstractNumId="5">
+  <w:abstractNum w:abstractNumId="6">
     <w:nsid w:val="21CC55AC"/>
     <w:multiLevelType w:val="multilevel"/>
     <w:tmpl w:val="CCB4D2DA"/>
@@ -15092,7 +15754,7 @@
       </w:rPr>
     </w:lvl>
   </w:abstractNum>
-  <w:abstractNum w:abstractNumId="6">
+  <w:abstractNum w:abstractNumId="7">
     <w:nsid w:val="227D5593"/>
     <w:multiLevelType w:val="multilevel"/>
     <w:tmpl w:val="BF34C398"/>
@@ -15205,7 +15867,120 @@
       </w:rPr>
     </w:lvl>
   </w:abstractNum>
-  <w:abstractNum w:abstractNumId="7">
+  <w:abstractNum w:abstractNumId="8">
+    <w:nsid w:val="289A58F9"/>
+    <w:multiLevelType w:val="multilevel"/>
+    <w:tmpl w:val="04127248"/>
+    <w:lvl w:ilvl="0">
+      <w:start w:val="1"/>
+      <w:numFmt w:val="bullet"/>
+      <w:lvlText w:val="●"/>
+      <w:lvlJc w:val="left"/>
+      <w:pPr>
+        <w:ind w:left="720" w:firstLine="360"/>
+      </w:pPr>
+      <w:rPr>
+        <w:u w:val="none"/>
+      </w:rPr>
+    </w:lvl>
+    <w:lvl w:ilvl="1">
+      <w:start w:val="1"/>
+      <w:numFmt w:val="bullet"/>
+      <w:lvlText w:val="○"/>
+      <w:lvlJc w:val="left"/>
+      <w:pPr>
+        <w:ind w:left="1440" w:firstLine="1080"/>
+      </w:pPr>
+      <w:rPr>
+        <w:u w:val="none"/>
+      </w:rPr>
+    </w:lvl>
+    <w:lvl w:ilvl="2">
+      <w:start w:val="1"/>
+      <w:numFmt w:val="bullet"/>
+      <w:lvlText w:val="■"/>
+      <w:lvlJc w:val="left"/>
+      <w:pPr>
+        <w:ind w:left="2160" w:firstLine="1800"/>
+      </w:pPr>
+      <w:rPr>
+        <w:u w:val="none"/>
+      </w:rPr>
+    </w:lvl>
+    <w:lvl w:ilvl="3">
+      <w:start w:val="1"/>
+      <w:numFmt w:val="bullet"/>
+      <w:lvlText w:val="●"/>
+      <w:lvlJc w:val="left"/>
+      <w:pPr>
+        <w:ind w:left="2880" w:firstLine="2520"/>
+      </w:pPr>
+      <w:rPr>
+        <w:u w:val="none"/>
+      </w:rPr>
+    </w:lvl>
+    <w:lvl w:ilvl="4">
+      <w:start w:val="1"/>
+      <w:numFmt w:val="bullet"/>
+      <w:lvlText w:val="○"/>
+      <w:lvlJc w:val="left"/>
+      <w:pPr>
+        <w:ind w:left="3600" w:firstLine="3240"/>
+      </w:pPr>
+      <w:rPr>
+        <w:u w:val="none"/>
+      </w:rPr>
+    </w:lvl>
+    <w:lvl w:ilvl="5">
+      <w:start w:val="1"/>
+      <w:numFmt w:val="bullet"/>
+      <w:lvlText w:val="■"/>
+      <w:lvlJc w:val="left"/>
+      <w:pPr>
+        <w:ind w:left="4320" w:firstLine="3960"/>
+      </w:pPr>
+      <w:rPr>
+        <w:u w:val="none"/>
+      </w:rPr>
+    </w:lvl>
+    <w:lvl w:ilvl="6">
+      <w:start w:val="1"/>
+      <w:numFmt w:val="bullet"/>
+      <w:lvlText w:val="●"/>
+      <w:lvlJc w:val="left"/>
+      <w:pPr>
+        <w:ind w:left="5040" w:firstLine="4680"/>
+      </w:pPr>
+      <w:rPr>
+        <w:u w:val="none"/>
+      </w:rPr>
+    </w:lvl>
+    <w:lvl w:ilvl="7">
+      <w:start w:val="1"/>
+      <w:numFmt w:val="bullet"/>
+      <w:lvlText w:val="○"/>
+      <w:lvlJc w:val="left"/>
+      <w:pPr>
+        <w:ind w:left="5760" w:firstLine="5400"/>
+      </w:pPr>
+      <w:rPr>
+        <w:u w:val="none"/>
+      </w:rPr>
+    </w:lvl>
+    <w:lvl w:ilvl="8">
+      <w:start w:val="1"/>
+      <w:numFmt w:val="bullet"/>
+      <w:lvlText w:val="■"/>
+      <w:lvlJc w:val="left"/>
+      <w:pPr>
+        <w:ind w:left="6480" w:firstLine="6120"/>
+      </w:pPr>
+      <w:rPr>
+        <w:u w:val="none"/>
+      </w:rPr>
+    </w:lvl>
+  </w:abstractNum>
+  <w:abstractNum w:abstractNumId="9">
     <w:nsid w:val="29670F7B"/>
     <w:multiLevelType w:val="multilevel"/>
     <w:tmpl w:val="375AD912"/>
@@ -15318,10 +16093,10 @@
       </w:rPr>
     </w:lvl>
   </w:abstractNum>
-  <w:abstractNum w:abstractNumId="8">
+  <w:abstractNum w:abstractNumId="10">
     <w:nsid w:val="3234380B"/>
     <w:multiLevelType w:val="hybridMultilevel"/>
-    <w:tmpl w:val="777E8C28"/>
+    <w:tmpl w:val="081201A4"/>
     <w:lvl w:ilvl="0" w:tplc="04090001">
       <w:start w:val="1"/>
       <w:numFmt w:val="bullet"/>
@@ -15431,7 +16206,7 @@
       </w:rPr>
     </w:lvl>
   </w:abstractNum>
-  <w:abstractNum w:abstractNumId="9">
+  <w:abstractNum w:abstractNumId="11">
     <w:nsid w:val="39535996"/>
     <w:multiLevelType w:val="hybridMultilevel"/>
     <w:tmpl w:val="0D6A1ABA"/>
@@ -15517,7 +16292,7 @@
       </w:pPr>
     </w:lvl>
   </w:abstractNum>
-  <w:abstractNum w:abstractNumId="10">
+  <w:abstractNum w:abstractNumId="12">
     <w:nsid w:val="47D32E92"/>
     <w:multiLevelType w:val="multilevel"/>
     <w:tmpl w:val="B0261620"/>
@@ -15630,7 +16405,7 @@
       </w:rPr>
     </w:lvl>
   </w:abstractNum>
-  <w:abstractNum w:abstractNumId="11">
+  <w:abstractNum w:abstractNumId="13">
     <w:nsid w:val="4AAF4E52"/>
     <w:multiLevelType w:val="hybridMultilevel"/>
     <w:tmpl w:val="A8F09AB6"/>
@@ -15716,7 +16491,120 @@
       </w:pPr>
     </w:lvl>
   </w:abstractNum>
-  <w:abstractNum w:abstractNumId="12">
+  <w:abstractNum w:abstractNumId="14">
+    <w:nsid w:val="4AFC6D27"/>
+    <w:multiLevelType w:val="multilevel"/>
+    <w:tmpl w:val="2E1EC114"/>
+    <w:lvl w:ilvl="0">
+      <w:start w:val="1"/>
+      <w:numFmt w:val="decimal"/>
+      <w:lvlText w:val="%1."/>
+      <w:lvlJc w:val="left"/>
+      <w:pPr>
+        <w:ind w:left="0" w:firstLine="1080"/>
+      </w:pPr>
+      <w:rPr>
+        <w:u w:val="none"/>
+      </w:rPr>
+    </w:lvl>
+    <w:lvl w:ilvl="1">
+      <w:start w:val="1"/>
+      <w:numFmt w:val="bullet"/>
+      <w:lvlText w:val="○"/>
+      <w:lvlJc w:val="left"/>
+      <w:pPr>
+        <w:ind w:left="720" w:firstLine="1800"/>
+      </w:pPr>
+      <w:rPr>
+        <w:u w:val="none"/>
+      </w:rPr>
+    </w:lvl>
+    <w:lvl w:ilvl="2">
+      <w:start w:val="1"/>
+      <w:numFmt w:val="bullet"/>
+      <w:lvlText w:val="■"/>
+      <w:lvlJc w:val="left"/>
+      <w:pPr>
+        <w:ind w:left="1440" w:firstLine="2520"/>
+      </w:pPr>
+      <w:rPr>
+        <w:u w:val="none"/>
+      </w:rPr>
+    </w:lvl>
+    <w:lvl w:ilvl="3">
+      <w:start w:val="1"/>
+      <w:numFmt w:val="bullet"/>
+      <w:lvlText w:val="●"/>
+      <w:lvlJc w:val="left"/>
+      <w:pPr>
+        <w:ind w:left="2160" w:firstLine="3240"/>
+      </w:pPr>
+      <w:rPr>
+        <w:u w:val="none"/>
+      </w:rPr>
+    </w:lvl>
+    <w:lvl w:ilvl="4">
+      <w:start w:val="1"/>
+      <w:numFmt w:val="bullet"/>
+      <w:lvlText w:val="○"/>
+      <w:lvlJc w:val="left"/>
+      <w:pPr>
+        <w:ind w:left="2880" w:firstLine="3960"/>
+      </w:pPr>
+      <w:rPr>
+        <w:u w:val="none"/>
+      </w:rPr>
+    </w:lvl>
+    <w:lvl w:ilvl="5">
+      <w:start w:val="1"/>
+      <w:numFmt w:val="bullet"/>
+      <w:lvlText w:val="■"/>
+      <w:lvlJc w:val="left"/>
+      <w:pPr>
+        <w:ind w:left="3600" w:firstLine="4680"/>
+      </w:pPr>
+      <w:rPr>
+        <w:u w:val="none"/>
+      </w:rPr>
+    </w:lvl>
+    <w:lvl w:ilvl="6">
+      <w:start w:val="1"/>
+      <w:numFmt w:val="bullet"/>
+      <w:lvlText w:val="●"/>
+      <w:lvlJc w:val="left"/>
+      <w:pPr>
+        <w:ind w:left="4320" w:firstLine="5400"/>
+      </w:pPr>
+      <w:rPr>
+        <w:u w:val="none"/>
+      </w:rPr>
+    </w:lvl>
+    <w:lvl w:ilvl="7">
+      <w:start w:val="1"/>
+      <w:numFmt w:val="bullet"/>
+      <w:lvlText w:val="○"/>
+      <w:lvlJc w:val="left"/>
+      <w:pPr>
+        <w:ind w:left="5040" w:firstLine="6120"/>
+      </w:pPr>
+      <w:rPr>
+        <w:u w:val="none"/>
+      </w:rPr>
+    </w:lvl>
+    <w:lvl w:ilvl="8">
+      <w:start w:val="1"/>
+      <w:numFmt w:val="bullet"/>
+      <w:lvlText w:val="■"/>
+      <w:lvlJc w:val="left"/>
+      <w:pPr>
+        <w:ind w:left="5760" w:firstLine="6840"/>
+      </w:pPr>
+      <w:rPr>
+        <w:u w:val="none"/>
+      </w:rPr>
+    </w:lvl>
+  </w:abstractNum>
+  <w:abstractNum w:abstractNumId="15">
     <w:nsid w:val="559463FE"/>
     <w:multiLevelType w:val="multilevel"/>
     <w:tmpl w:val="86527B8A"/>
@@ -15829,7 +16717,7 @@
       </w:rPr>
     </w:lvl>
   </w:abstractNum>
-  <w:abstractNum w:abstractNumId="13">
+  <w:abstractNum w:abstractNumId="16">
     <w:nsid w:val="56291966"/>
     <w:multiLevelType w:val="multilevel"/>
     <w:tmpl w:val="2696A610"/>
@@ -15942,7 +16830,7 @@
       </w:rPr>
     </w:lvl>
   </w:abstractNum>
-  <w:abstractNum w:abstractNumId="14">
+  <w:abstractNum w:abstractNumId="17">
     <w:nsid w:val="5C684BE3"/>
     <w:multiLevelType w:val="multilevel"/>
     <w:tmpl w:val="258A7F38"/>
@@ -16055,7 +16943,7 @@
       </w:rPr>
     </w:lvl>
   </w:abstractNum>
-  <w:abstractNum w:abstractNumId="15">
+  <w:abstractNum w:abstractNumId="18">
     <w:nsid w:val="61745A68"/>
     <w:multiLevelType w:val="multilevel"/>
     <w:tmpl w:val="24F635B8"/>
@@ -16168,7 +17056,7 @@
       </w:rPr>
     </w:lvl>
   </w:abstractNum>
-  <w:abstractNum w:abstractNumId="16">
+  <w:abstractNum w:abstractNumId="19">
     <w:nsid w:val="62343AAE"/>
     <w:multiLevelType w:val="hybridMultilevel"/>
     <w:tmpl w:val="8564B18E"/>
@@ -16281,7 +17169,7 @@
       </w:rPr>
     </w:lvl>
   </w:abstractNum>
-  <w:abstractNum w:abstractNumId="17">
+  <w:abstractNum w:abstractNumId="20">
     <w:nsid w:val="6E661186"/>
     <w:multiLevelType w:val="multilevel"/>
     <w:tmpl w:val="CCE4C824"/>
@@ -16394,7 +17282,7 @@
       </w:rPr>
     </w:lvl>
   </w:abstractNum>
-  <w:abstractNum w:abstractNumId="18">
+  <w:abstractNum w:abstractNumId="21">
     <w:nsid w:val="70926AE0"/>
     <w:multiLevelType w:val="hybridMultilevel"/>
     <w:tmpl w:val="C10EAA66"/>
@@ -16480,7 +17368,7 @@
       </w:pPr>
     </w:lvl>
   </w:abstractNum>
-  <w:abstractNum w:abstractNumId="19">
+  <w:abstractNum w:abstractNumId="22">
     <w:nsid w:val="76346A72"/>
     <w:multiLevelType w:val="hybridMultilevel"/>
     <w:tmpl w:val="B7384D5A"/>
@@ -16566,7 +17454,7 @@
       </w:pPr>
     </w:lvl>
   </w:abstractNum>
-  <w:abstractNum w:abstractNumId="20">
+  <w:abstractNum w:abstractNumId="23">
     <w:nsid w:val="7AA67841"/>
     <w:multiLevelType w:val="multilevel"/>
     <w:tmpl w:val="5C78D458"/>
@@ -16679,7 +17567,7 @@
       </w:rPr>
     </w:lvl>
   </w:abstractNum>
-  <w:abstractNum w:abstractNumId="21">
+  <w:abstractNum w:abstractNumId="24">
     <w:nsid w:val="7B8501E8"/>
     <w:multiLevelType w:val="hybridMultilevel"/>
     <w:tmpl w:val="BAD4C97A"/>
@@ -16765,7 +17653,7 @@
       </w:pPr>
     </w:lvl>
   </w:abstractNum>
-  <w:abstractNum w:abstractNumId="22">
+  <w:abstractNum w:abstractNumId="25">
     <w:nsid w:val="7C9A66E7"/>
     <w:multiLevelType w:val="multilevel"/>
     <w:tmpl w:val="DA966EBC"/>
@@ -16878,7 +17766,7 @@
       </w:rPr>
     </w:lvl>
   </w:abstractNum>
-  <w:abstractNum w:abstractNumId="23">
+  <w:abstractNum w:abstractNumId="26">
     <w:nsid w:val="7D3069BA"/>
     <w:multiLevelType w:val="hybridMultilevel"/>
     <w:tmpl w:val="BF188334"/>
@@ -16964,7 +17852,7 @@
       </w:pPr>
     </w:lvl>
   </w:abstractNum>
-  <w:abstractNum w:abstractNumId="24">
+  <w:abstractNum w:abstractNumId="27">
     <w:nsid w:val="7F4B3134"/>
     <w:multiLevelType w:val="multilevel"/>
     <w:tmpl w:val="C886554A"/>
@@ -17077,7 +17965,7 @@
       </w:rPr>
     </w:lvl>
   </w:abstractNum>
-  <w:abstractNum w:abstractNumId="25">
+  <w:abstractNum w:abstractNumId="28">
     <w:nsid w:val="7F7E6BCA"/>
     <w:multiLevelType w:val="multilevel"/>
     <w:tmpl w:val="D452F7B6"/>
@@ -17191,82 +18079,91 @@
     </w:lvl>
   </w:abstractNum>
   <w:num w:numId="1">
+    <w:abstractNumId w:val="7"/>
+  </w:num>
+  <w:num w:numId="2">
+    <w:abstractNumId w:val="5"/>
+  </w:num>
+  <w:num w:numId="3">
+    <w:abstractNumId w:val="17"/>
+  </w:num>
+  <w:num w:numId="4">
+    <w:abstractNumId w:val="25"/>
+  </w:num>
+  <w:num w:numId="5">
+    <w:abstractNumId w:val="12"/>
+  </w:num>
+  <w:num w:numId="6">
     <w:abstractNumId w:val="6"/>
   </w:num>
-  <w:num w:numId="2">
-    <w:abstractNumId w:val="4"/>
-  </w:num>
-  <w:num w:numId="3">
-    <w:abstractNumId w:val="14"/>
-  </w:num>
-  <w:num w:numId="4">
-    <w:abstractNumId w:val="22"/>
-  </w:num>
-  <w:num w:numId="5">
-    <w:abstractNumId w:val="10"/>
-  </w:num>
-  <w:num w:numId="6">
-    <w:abstractNumId w:val="5"/>
-  </w:num>
   <w:num w:numId="7">
-    <w:abstractNumId w:val="12"/>
+    <w:abstractNumId w:val="15"/>
   </w:num>
   <w:num w:numId="8">
-    <w:abstractNumId w:val="24"/>
+    <w:abstractNumId w:val="27"/>
   </w:num>
   <w:num w:numId="9">
-    <w:abstractNumId w:val="7"/>
+    <w:abstractNumId w:val="9"/>
   </w:num>
   <w:num w:numId="10">
     <w:abstractNumId w:val="0"/>
   </w:num>
   <w:num w:numId="11">
+    <w:abstractNumId w:val="23"/>
+  </w:num>
+  <w:num w:numId="12">
     <w:abstractNumId w:val="20"/>
   </w:num>
-  <w:num w:numId="12">
-    <w:abstractNumId w:val="17"/>
+  <w:num w:numId="13">
+    <w:abstractNumId w:val="16"/>
   </w:num>
-  <w:num w:numId="13">
+  <w:num w:numId="14">
+    <w:abstractNumId w:val="4"/>
+  </w:num>
+  <w:num w:numId="15">
+    <w:abstractNumId w:val="28"/>
+  </w:num>
+  <w:num w:numId="16">
+    <w:abstractNumId w:val="18"/>
+  </w:num>
+  <w:num w:numId="17">
+    <w:abstractNumId w:val="24"/>
+  </w:num>
+  <w:num w:numId="18">
+    <w:abstractNumId w:val="26"/>
+  </w:num>
+  <w:num w:numId="19">
+    <w:abstractNumId w:val="21"/>
+  </w:num>
+  <w:num w:numId="20">
     <w:abstractNumId w:val="13"/>
   </w:num>
-  <w:num w:numId="14">
+  <w:num w:numId="21">
     <w:abstractNumId w:val="3"/>
   </w:num>
-  <w:num w:numId="15">
-    <w:abstractNumId w:val="25"/>
-  </w:num>
-  <w:num w:numId="16">
-    <w:abstractNumId w:val="15"/>
-  </w:num>
-  <w:num w:numId="17">
-    <w:abstractNumId w:val="21"/>
-  </w:num>
-  <w:num w:numId="18">
-    <w:abstractNumId w:val="23"/>
-  </w:num>
-  <w:num w:numId="19">
-    <w:abstractNumId w:val="18"/>
-  </w:num>
-  <w:num w:numId="20">
+  <w:num w:numId="22">
     <w:abstractNumId w:val="11"/>
   </w:num>
-  <w:num w:numId="21">
+  <w:num w:numId="23">
+    <w:abstractNumId w:val="19"/>
+  </w:num>
+  <w:num w:numId="24">
     <w:abstractNumId w:val="2"/>
   </w:num>
-  <w:num w:numId="22">
-    <w:abstractNumId w:val="9"/>
+  <w:num w:numId="25">
+    <w:abstractNumId w:val="10"/>
   </w:num>
-  <w:num w:numId="23">
-    <w:abstractNumId w:val="16"/>
+  <w:num w:numId="26">
+    <w:abstractNumId w:val="22"/>
   </w:num>
-  <w:num w:numId="24">
+  <w:num w:numId="27">
+    <w:abstractNumId w:val="8"/>
+  </w:num>
+  <w:num w:numId="28">
     <w:abstractNumId w:val="1"/>
   </w:num>
-  <w:num w:numId="25">
-    <w:abstractNumId w:val="8"/>
-  </w:num>
-  <w:num w:numId="26">
-    <w:abstractNumId w:val="19"/>
+  <w:num w:numId="29">
+    <w:abstractNumId w:val="14"/>
   </w:num>
 </w:numbering>
 </file>

</xml_diff>

<commit_message>
(Bruce) - added SRAM & some I/O
Everyone note that I added 7-Segment Display and LEDs to Outline in the
I/O section so that will also need to be written. Thanks, Nat
</commit_message>
<xml_diff>
--- a/CMPE_310_Lab4_Report.docx
+++ b/CMPE_310_Lab4_Report.docx
@@ -328,19 +328,8 @@
           <w:color w:val="980000"/>
           <w:sz w:val="24"/>
         </w:rPr>
-        <w:t xml:space="preserve">Bruce </w:t>
-      </w:r>
-      <w:proofErr w:type="spellStart"/>
-      <w:r>
-        <w:rPr>
-          <w:rFonts w:ascii="Times New Roman" w:eastAsia="Times New Roman" w:hAnsi="Times New Roman" w:cs="Times New Roman"/>
-          <w:b/>
-          <w:color w:val="980000"/>
-          <w:sz w:val="24"/>
-        </w:rPr>
-        <w:t>Oshokoya</w:t>
-      </w:r>
-      <w:proofErr w:type="spellEnd"/>
+        <w:t>Bruce Oshokoya</w:t>
+      </w:r>
     </w:p>
     <w:p>
       <w:pPr>
@@ -357,19 +346,8 @@
           <w:color w:val="0000FF"/>
           <w:sz w:val="24"/>
         </w:rPr>
-        <w:t xml:space="preserve">Jonathan </w:t>
-      </w:r>
-      <w:proofErr w:type="spellStart"/>
-      <w:r>
-        <w:rPr>
-          <w:rFonts w:ascii="Times New Roman" w:eastAsia="Times New Roman" w:hAnsi="Times New Roman" w:cs="Times New Roman"/>
-          <w:b/>
-          <w:color w:val="0000FF"/>
-          <w:sz w:val="24"/>
-        </w:rPr>
-        <w:t>Peevy</w:t>
-      </w:r>
-      <w:proofErr w:type="spellEnd"/>
+        <w:t>Jonathan Peevy</w:t>
+      </w:r>
     </w:p>
     <w:p>
       <w:pPr>
@@ -478,7 +456,7 @@
           <w:noProof/>
         </w:rPr>
         <w:drawing>
-          <wp:inline distT="19050" distB="19050" distL="19050" distR="19050" wp14:anchorId="1677D00E" wp14:editId="0D757332">
+          <wp:inline distT="19050" distB="19050" distL="19050" distR="19050" wp14:anchorId="08B2B67C" wp14:editId="4B0F5823">
             <wp:extent cx="1171575" cy="1171575"/>
             <wp:effectExtent l="0" t="0" r="0" b="0"/>
             <wp:docPr id="17" name="image16.jpg"/>
@@ -1127,6 +1105,30 @@
       <w:pPr>
         <w:pStyle w:val="ListParagraph"/>
         <w:numPr>
+          <w:ilvl w:val="2"/>
+          <w:numId w:val="21"/>
+        </w:numPr>
+        <w:rPr>
+          <w:rFonts w:ascii="Times New Roman" w:hAnsi="Times New Roman" w:cs="Times New Roman"/>
+          <w:color w:val="800000"/>
+          <w:sz w:val="22"/>
+        </w:rPr>
+      </w:pPr>
+      <w:r>
+        <w:rPr>
+          <w:rFonts w:ascii="Times New Roman" w:hAnsi="Times New Roman" w:cs="Times New Roman"/>
+          <w:color w:val="800000"/>
+          <w:sz w:val="22"/>
+        </w:rPr>
+        <w:t>7-Segment Display &amp; LEDs</w:t>
+      </w:r>
+      <w:bookmarkStart w:id="0" w:name="_GoBack"/>
+      <w:bookmarkEnd w:id="0"/>
+    </w:p>
+    <w:p>
+      <w:pPr>
+        <w:pStyle w:val="ListParagraph"/>
+        <w:numPr>
           <w:ilvl w:val="0"/>
           <w:numId w:val="21"/>
         </w:numPr>
@@ -2327,6 +2329,7 @@
         <w:rPr>
           <w:rFonts w:ascii="Times New Roman" w:hAnsi="Times New Roman" w:cs="Times New Roman"/>
         </w:rPr>
+        <w:lastRenderedPageBreak/>
         <w:t xml:space="preserve">This </w:t>
       </w:r>
       <w:r>
@@ -2426,14 +2429,12 @@
                 <w:rFonts w:ascii="Times New Roman" w:hAnsi="Times New Roman" w:cs="Times New Roman"/>
               </w:rPr>
             </w:pPr>
-            <w:proofErr w:type="spellStart"/>
             <w:r>
               <w:rPr>
                 <w:rFonts w:ascii="Times New Roman" w:hAnsi="Times New Roman" w:cs="Times New Roman"/>
               </w:rPr>
               <w:t>FFFFh</w:t>
             </w:r>
-            <w:proofErr w:type="spellEnd"/>
           </w:p>
         </w:tc>
         <w:tc>
@@ -2470,14 +2471,12 @@
                 <w:rFonts w:ascii="Times New Roman" w:hAnsi="Times New Roman" w:cs="Times New Roman"/>
               </w:rPr>
             </w:pPr>
-            <w:proofErr w:type="spellStart"/>
             <w:r>
               <w:rPr>
                 <w:rFonts w:ascii="Times New Roman" w:hAnsi="Times New Roman" w:cs="Times New Roman"/>
               </w:rPr>
               <w:t>FFFEh</w:t>
             </w:r>
-            <w:proofErr w:type="spellEnd"/>
           </w:p>
         </w:tc>
         <w:tc>
@@ -2514,14 +2513,12 @@
                 <w:rFonts w:ascii="Times New Roman" w:hAnsi="Times New Roman" w:cs="Times New Roman"/>
               </w:rPr>
             </w:pPr>
-            <w:proofErr w:type="spellStart"/>
             <w:r>
               <w:rPr>
                 <w:rFonts w:ascii="Times New Roman" w:hAnsi="Times New Roman" w:cs="Times New Roman"/>
               </w:rPr>
               <w:t>FFFDh</w:t>
             </w:r>
-            <w:proofErr w:type="spellEnd"/>
           </w:p>
         </w:tc>
         <w:tc>
@@ -2558,14 +2555,12 @@
                 <w:rFonts w:ascii="Times New Roman" w:hAnsi="Times New Roman" w:cs="Times New Roman"/>
               </w:rPr>
             </w:pPr>
-            <w:proofErr w:type="spellStart"/>
             <w:r>
               <w:rPr>
                 <w:rFonts w:ascii="Times New Roman" w:hAnsi="Times New Roman" w:cs="Times New Roman"/>
               </w:rPr>
               <w:t>FFFCh</w:t>
             </w:r>
-            <w:proofErr w:type="spellEnd"/>
           </w:p>
         </w:tc>
         <w:tc>
@@ -2602,14 +2597,12 @@
                 <w:rFonts w:ascii="Times New Roman" w:hAnsi="Times New Roman" w:cs="Times New Roman"/>
               </w:rPr>
             </w:pPr>
-            <w:proofErr w:type="spellStart"/>
             <w:r>
               <w:rPr>
                 <w:rFonts w:ascii="Times New Roman" w:hAnsi="Times New Roman" w:cs="Times New Roman"/>
               </w:rPr>
               <w:t>FFFBh</w:t>
             </w:r>
-            <w:proofErr w:type="spellEnd"/>
           </w:p>
         </w:tc>
         <w:tc>
@@ -2646,14 +2639,12 @@
                 <w:rFonts w:ascii="Times New Roman" w:hAnsi="Times New Roman" w:cs="Times New Roman"/>
               </w:rPr>
             </w:pPr>
-            <w:proofErr w:type="spellStart"/>
             <w:r>
               <w:rPr>
                 <w:rFonts w:ascii="Times New Roman" w:hAnsi="Times New Roman" w:cs="Times New Roman"/>
               </w:rPr>
               <w:t>FFFAh</w:t>
             </w:r>
-            <w:proofErr w:type="spellEnd"/>
           </w:p>
         </w:tc>
         <w:tc>
@@ -3068,14 +3059,12 @@
                 <w:rFonts w:ascii="Times New Roman" w:hAnsi="Times New Roman" w:cs="Times New Roman"/>
               </w:rPr>
             </w:pPr>
-            <w:proofErr w:type="spellStart"/>
             <w:r>
               <w:rPr>
                 <w:rFonts w:ascii="Times New Roman" w:hAnsi="Times New Roman" w:cs="Times New Roman"/>
               </w:rPr>
               <w:t>FFEFh</w:t>
             </w:r>
-            <w:proofErr w:type="spellEnd"/>
           </w:p>
         </w:tc>
         <w:tc>
@@ -3112,14 +3101,12 @@
                 <w:rFonts w:ascii="Times New Roman" w:hAnsi="Times New Roman" w:cs="Times New Roman"/>
               </w:rPr>
             </w:pPr>
-            <w:proofErr w:type="spellStart"/>
             <w:r>
               <w:rPr>
                 <w:rFonts w:ascii="Times New Roman" w:hAnsi="Times New Roman" w:cs="Times New Roman"/>
               </w:rPr>
               <w:t>FFEDh</w:t>
             </w:r>
-            <w:proofErr w:type="spellEnd"/>
           </w:p>
         </w:tc>
         <w:tc>
@@ -3156,14 +3143,12 @@
                 <w:rFonts w:ascii="Times New Roman" w:hAnsi="Times New Roman" w:cs="Times New Roman"/>
               </w:rPr>
             </w:pPr>
-            <w:proofErr w:type="spellStart"/>
             <w:r>
               <w:rPr>
                 <w:rFonts w:ascii="Times New Roman" w:hAnsi="Times New Roman" w:cs="Times New Roman"/>
               </w:rPr>
               <w:t>FFEBh</w:t>
             </w:r>
-            <w:proofErr w:type="spellEnd"/>
           </w:p>
         </w:tc>
         <w:tc>
@@ -3452,14 +3437,12 @@
                 <w:rFonts w:ascii="Times New Roman" w:hAnsi="Times New Roman" w:cs="Times New Roman"/>
               </w:rPr>
             </w:pPr>
-            <w:proofErr w:type="spellStart"/>
             <w:r>
               <w:rPr>
                 <w:rFonts w:ascii="Times New Roman" w:hAnsi="Times New Roman" w:cs="Times New Roman"/>
               </w:rPr>
               <w:t>FFDEh</w:t>
             </w:r>
-            <w:proofErr w:type="spellEnd"/>
           </w:p>
         </w:tc>
         <w:tc>
@@ -3496,14 +3479,12 @@
                 <w:rFonts w:ascii="Times New Roman" w:hAnsi="Times New Roman" w:cs="Times New Roman"/>
               </w:rPr>
             </w:pPr>
-            <w:proofErr w:type="spellStart"/>
             <w:r>
               <w:rPr>
                 <w:rFonts w:ascii="Times New Roman" w:hAnsi="Times New Roman" w:cs="Times New Roman"/>
               </w:rPr>
               <w:t>FFDCh</w:t>
             </w:r>
-            <w:proofErr w:type="spellEnd"/>
           </w:p>
         </w:tc>
         <w:tc>
@@ -3540,14 +3521,12 @@
                 <w:rFonts w:ascii="Times New Roman" w:hAnsi="Times New Roman" w:cs="Times New Roman"/>
               </w:rPr>
             </w:pPr>
-            <w:proofErr w:type="spellStart"/>
             <w:r>
               <w:rPr>
                 <w:rFonts w:ascii="Times New Roman" w:hAnsi="Times New Roman" w:cs="Times New Roman"/>
               </w:rPr>
               <w:t>FFDAh</w:t>
             </w:r>
-            <w:proofErr w:type="spellEnd"/>
           </w:p>
         </w:tc>
         <w:tc>
@@ -3806,14 +3785,12 @@
                 <w:rFonts w:ascii="Times New Roman" w:hAnsi="Times New Roman" w:cs="Times New Roman"/>
               </w:rPr>
             </w:pPr>
-            <w:proofErr w:type="spellStart"/>
             <w:r>
               <w:rPr>
                 <w:rFonts w:ascii="Times New Roman" w:hAnsi="Times New Roman" w:cs="Times New Roman"/>
               </w:rPr>
               <w:t>FFCFh</w:t>
             </w:r>
-            <w:proofErr w:type="spellEnd"/>
           </w:p>
         </w:tc>
         <w:tc>
@@ -3856,14 +3833,12 @@
                 <w:rFonts w:ascii="Times New Roman" w:hAnsi="Times New Roman" w:cs="Times New Roman"/>
               </w:rPr>
             </w:pPr>
-            <w:proofErr w:type="spellStart"/>
             <w:r>
               <w:rPr>
                 <w:rFonts w:ascii="Times New Roman" w:hAnsi="Times New Roman" w:cs="Times New Roman"/>
               </w:rPr>
               <w:t>FFCEh</w:t>
             </w:r>
-            <w:proofErr w:type="spellEnd"/>
           </w:p>
         </w:tc>
         <w:tc>
@@ -3900,14 +3875,12 @@
                 <w:rFonts w:ascii="Times New Roman" w:hAnsi="Times New Roman" w:cs="Times New Roman"/>
               </w:rPr>
             </w:pPr>
-            <w:proofErr w:type="spellStart"/>
             <w:r>
               <w:rPr>
                 <w:rFonts w:ascii="Times New Roman" w:hAnsi="Times New Roman" w:cs="Times New Roman"/>
               </w:rPr>
               <w:t>FFCCh</w:t>
             </w:r>
-            <w:proofErr w:type="spellEnd"/>
           </w:p>
         </w:tc>
         <w:tc>
@@ -3944,14 +3917,12 @@
                 <w:rFonts w:ascii="Times New Roman" w:hAnsi="Times New Roman" w:cs="Times New Roman"/>
               </w:rPr>
             </w:pPr>
-            <w:proofErr w:type="spellStart"/>
             <w:r>
               <w:rPr>
                 <w:rFonts w:ascii="Times New Roman" w:hAnsi="Times New Roman" w:cs="Times New Roman"/>
               </w:rPr>
               <w:t>FFCAh</w:t>
             </w:r>
-            <w:proofErr w:type="spellEnd"/>
           </w:p>
         </w:tc>
         <w:tc>
@@ -4111,7 +4082,6 @@
           <w:sz w:val="24"/>
           <w:u w:val="single"/>
         </w:rPr>
-        <w:lastRenderedPageBreak/>
         <w:t xml:space="preserve">Introduction </w:t>
       </w:r>
     </w:p>
@@ -4143,23 +4113,7 @@
           <w:rFonts w:ascii="Times New Roman" w:eastAsia="Times New Roman" w:hAnsi="Times New Roman" w:cs="Times New Roman"/>
           <w:sz w:val="24"/>
         </w:rPr>
-        <w:t xml:space="preserve"> and a 7432 OR. It is predicted that in phase three, the system of this project will have a user interface incorporated into it. Keeping the final goal in mind is useful in understanding the level of success of phase one. For instance, all inputs and outputs of the system clock must be correct so that the 8086 microprocessor can be driven. The microprocessor multiplexed buses must be correctly </w:t>
-      </w:r>
-      <w:proofErr w:type="spellStart"/>
-      <w:r>
-        <w:rPr>
-          <w:rFonts w:ascii="Times New Roman" w:eastAsia="Times New Roman" w:hAnsi="Times New Roman" w:cs="Times New Roman"/>
-          <w:sz w:val="24"/>
-        </w:rPr>
-        <w:t>demultiplexed</w:t>
-      </w:r>
-      <w:proofErr w:type="spellEnd"/>
-      <w:r>
-        <w:rPr>
-          <w:rFonts w:ascii="Times New Roman" w:eastAsia="Times New Roman" w:hAnsi="Times New Roman" w:cs="Times New Roman"/>
-          <w:sz w:val="24"/>
-        </w:rPr>
-        <w:t xml:space="preserve"> and then the buffers must be implemented correctly so that when the system became potentially larger in phase two it met the timing requirements. All of this has to working correctly in order to successfully implement a user interface to control the microcontroller.</w:t>
+        <w:t xml:space="preserve"> and a 7432 OR. It is predicted that in phase three, the system of this project will have a user interface incorporated into it. Keeping the final goal in mind is useful in understanding the level of success of phase one. For instance, all inputs and outputs of the system clock must be correct so that the 8086 microprocessor can be driven. The microprocessor multiplexed buses must be correctly demultiplexed and then the buffers must be implemented correctly so that when the system became potentially larger in phase two it met the timing requirements. All of this has to working correctly in order to successfully implement a user interface to control the microcontroller.</w:t>
       </w:r>
     </w:p>
     <w:p>
@@ -4288,23 +4242,7 @@
           <w:rFonts w:ascii="Times New Roman" w:eastAsia="Times New Roman" w:hAnsi="Times New Roman" w:cs="Times New Roman"/>
           <w:sz w:val="24"/>
         </w:rPr>
-        <w:t xml:space="preserve">For phase one the problem was to construct a standalone embedded microprocessor system with a basic setup that will in the future be able to run software from memory. The CPU uses time multiplexing for address, data, and some status lines. The CPU will require it to be attached to a clock generator that provides it with clock, rest logic and ready logic. Use an oscilloscope and </w:t>
-      </w:r>
-      <w:proofErr w:type="spellStart"/>
-      <w:r>
-        <w:rPr>
-          <w:rFonts w:ascii="Times New Roman" w:eastAsia="Times New Roman" w:hAnsi="Times New Roman" w:cs="Times New Roman"/>
-          <w:sz w:val="24"/>
-        </w:rPr>
-        <w:t>multimeter</w:t>
-      </w:r>
-      <w:proofErr w:type="spellEnd"/>
-      <w:r>
-        <w:rPr>
-          <w:rFonts w:ascii="Times New Roman" w:eastAsia="Times New Roman" w:hAnsi="Times New Roman" w:cs="Times New Roman"/>
-          <w:sz w:val="24"/>
-        </w:rPr>
-        <w:t xml:space="preserve"> to demonstrate that the microprocessor operates properly. Now for phase two we are suppose to add to the microprocessor system, which is suppose to be capable of running software from non-volatile memory. Software will need to be written in a way in which its effect on the microprocessor system should be able to perform detailed timing analysis to show that the information is being read from the EEPROM by the CPU. All this needs to be displayed on an oscilloscope to verify accuracy. </w:t>
+        <w:t xml:space="preserve">For phase one the problem was to construct a standalone embedded microprocessor system with a basic setup that will in the future be able to run software from memory. The CPU uses time multiplexing for address, data, and some status lines. The CPU will require it to be attached to a clock generator that provides it with clock, rest logic and ready logic. Use an oscilloscope and multimeter to demonstrate that the microprocessor operates properly. Now for phase two we are suppose to add to the microprocessor system, which is suppose to be capable of running software from non-volatile memory. Software will need to be written in a way in which its effect on the microprocessor system should be able to perform detailed timing analysis to show that the information is being read from the EEPROM by the CPU. All this needs to be displayed on an oscilloscope to verify accuracy. </w:t>
       </w:r>
       <w:r>
         <w:rPr>
@@ -4313,23 +4251,13 @@
         </w:rPr>
         <w:t xml:space="preserve"> </w:t>
       </w:r>
-      <w:proofErr w:type="gramStart"/>
       <w:r>
         <w:rPr>
           <w:rFonts w:ascii="Times New Roman" w:eastAsia="Times New Roman" w:hAnsi="Times New Roman" w:cs="Times New Roman"/>
           <w:color w:val="00B050"/>
           <w:sz w:val="24"/>
         </w:rPr>
-        <w:t>Phase</w:t>
-      </w:r>
-      <w:proofErr w:type="gramEnd"/>
-      <w:r>
-        <w:rPr>
-          <w:rFonts w:ascii="Times New Roman" w:eastAsia="Times New Roman" w:hAnsi="Times New Roman" w:cs="Times New Roman"/>
-          <w:color w:val="00B050"/>
-          <w:sz w:val="24"/>
-        </w:rPr>
-        <w:t xml:space="preserve"> three…</w:t>
+        <w:t>Phase three…</w:t>
       </w:r>
     </w:p>
     <w:p>
@@ -4388,25 +4316,7 @@
           <w:color w:val="00B050"/>
           <w:sz w:val="24"/>
         </w:rPr>
-        <w:t xml:space="preserve">The second </w:t>
-      </w:r>
-      <w:proofErr w:type="spellStart"/>
-      <w:r>
-        <w:rPr>
-          <w:rFonts w:ascii="Times New Roman" w:eastAsia="Times New Roman" w:hAnsi="Times New Roman" w:cs="Times New Roman"/>
-          <w:color w:val="00B050"/>
-          <w:sz w:val="24"/>
-        </w:rPr>
-        <w:t>assignmen</w:t>
-      </w:r>
-      <w:proofErr w:type="spellEnd"/>
-      <w:r>
-        <w:rPr>
-          <w:rFonts w:ascii="Times New Roman" w:eastAsia="Times New Roman" w:hAnsi="Times New Roman" w:cs="Times New Roman"/>
-          <w:color w:val="00B050"/>
-          <w:sz w:val="24"/>
-        </w:rPr>
-        <w:t xml:space="preserve"> in this lab was to design the schematics for the UMBC 8086 Trainer system. The exact specifications are as follows:</w:t>
+        <w:t>The second assignmen in this lab was to design the schematics for the UMBC 8086 Trainer system. The exact specifications are as follows:</w:t>
       </w:r>
     </w:p>
     <w:p>
@@ -4432,43 +4342,7 @@
           <w:color w:val="00B050"/>
           <w:sz w:val="23"/>
         </w:rPr>
-        <w:t>8086 in minimum mode and its associated bus buffering/</w:t>
-      </w:r>
-      <w:proofErr w:type="spellStart"/>
-      <w:r>
-        <w:rPr>
-          <w:rFonts w:ascii="Times New Roman" w:eastAsia="Times New Roman" w:hAnsi="Times New Roman" w:cs="Times New Roman"/>
-          <w:color w:val="00B050"/>
-          <w:sz w:val="23"/>
-        </w:rPr>
-        <w:t>demultiplexing</w:t>
-      </w:r>
-      <w:proofErr w:type="spellEnd"/>
-      <w:r>
-        <w:rPr>
-          <w:rFonts w:ascii="Times New Roman" w:eastAsia="Times New Roman" w:hAnsi="Times New Roman" w:cs="Times New Roman"/>
-          <w:color w:val="00B050"/>
-          <w:sz w:val="23"/>
-        </w:rPr>
-        <w:t xml:space="preserve"> logic. NMI should be connected to a push-button switch with appropriate timing logic. The data bus, address bus and all control signals should be connected to headers after buffering and </w:t>
-      </w:r>
-      <w:proofErr w:type="spellStart"/>
-      <w:r>
-        <w:rPr>
-          <w:rFonts w:ascii="Times New Roman" w:eastAsia="Times New Roman" w:hAnsi="Times New Roman" w:cs="Times New Roman"/>
-          <w:color w:val="00B050"/>
-          <w:sz w:val="23"/>
-        </w:rPr>
-        <w:t>demultiplexing</w:t>
-      </w:r>
-      <w:proofErr w:type="spellEnd"/>
-      <w:r>
-        <w:rPr>
-          <w:rFonts w:ascii="Times New Roman" w:eastAsia="Times New Roman" w:hAnsi="Times New Roman" w:cs="Times New Roman"/>
-          <w:color w:val="00B050"/>
-          <w:sz w:val="23"/>
-        </w:rPr>
-        <w:t xml:space="preserve"> for external access to design expansion boards. </w:t>
+        <w:t xml:space="preserve">8086 in minimum mode and its associated bus buffering/demultiplexing logic. NMI should be connected to a push-button switch with appropriate timing logic. The data bus, address bus and all control signals should be connected to headers after buffering and demultiplexing for external access to design expansion boards. </w:t>
       </w:r>
     </w:p>
     <w:p>
@@ -4494,6 +4368,7 @@
           <w:color w:val="00B050"/>
           <w:sz w:val="23"/>
         </w:rPr>
+        <w:lastRenderedPageBreak/>
         <w:t xml:space="preserve">256KB of CMOS flash composed of 128K x 8 28F010 CMOS Flash Memory, decoded into two banks, highest address FFFFFH. </w:t>
       </w:r>
     </w:p>
@@ -4689,33 +4564,7 @@
           <w:color w:val="00B050"/>
           <w:sz w:val="23"/>
         </w:rPr>
-        <w:t xml:space="preserve">1 8259 decoded at FFF6 (command) and FFF4 (data). IR0 connected to a push button switch </w:t>
-      </w:r>
-      <w:r>
-        <w:rPr>
-          <w:rFonts w:ascii="Times New Roman" w:eastAsia="Times New Roman" w:hAnsi="Times New Roman" w:cs="Times New Roman"/>
-          <w:color w:val="00B050"/>
-          <w:sz w:val="23"/>
-        </w:rPr>
-        <w:t xml:space="preserve">with necessary circuits, IR1 connected to 8254 counter 2 </w:t>
-      </w:r>
-      <w:proofErr w:type="gramStart"/>
-      <w:r>
-        <w:rPr>
-          <w:rFonts w:ascii="Times New Roman" w:eastAsia="Times New Roman" w:hAnsi="Times New Roman" w:cs="Times New Roman"/>
-          <w:color w:val="00B050"/>
-          <w:sz w:val="23"/>
-        </w:rPr>
-        <w:t>output</w:t>
-      </w:r>
-      <w:proofErr w:type="gramEnd"/>
-      <w:r>
-        <w:rPr>
-          <w:rFonts w:ascii="Times New Roman" w:eastAsia="Times New Roman" w:hAnsi="Times New Roman" w:cs="Times New Roman"/>
-          <w:color w:val="00B050"/>
-          <w:sz w:val="23"/>
-        </w:rPr>
-        <w:t xml:space="preserve">, IR2 connected to the 8279 IRQ output and IR3 connected to the 16550 INTR output. All other IR lines connected to headers for external access. </w:t>
+        <w:t xml:space="preserve">1 8259 decoded at FFF6 (command) and FFF4 (data). IR0 connected to a push button switch with necessary circuits, IR1 connected to 8254 counter 2 output, IR2 connected to the 8279 IRQ output and IR3 connected to the 16550 INTR output. All other IR lines connected to headers for external access. </w:t>
       </w:r>
     </w:p>
     <w:p>
@@ -4741,25 +4590,7 @@
           <w:color w:val="00B050"/>
           <w:sz w:val="23"/>
         </w:rPr>
-        <w:t xml:space="preserve">1 8254 decoded at FFDE (command), FFDC, FFDA, FFD8, with all counter 1 and counter 3 pins connected to headers. Counter 2 output connected to IR1 of the 8259, gate and clock con- </w:t>
-      </w:r>
-      <w:proofErr w:type="spellStart"/>
-      <w:r>
-        <w:rPr>
-          <w:rFonts w:ascii="Times New Roman" w:eastAsia="Times New Roman" w:hAnsi="Times New Roman" w:cs="Times New Roman"/>
-          <w:color w:val="00B050"/>
-          <w:sz w:val="23"/>
-        </w:rPr>
-        <w:t>nected</w:t>
-      </w:r>
-      <w:proofErr w:type="spellEnd"/>
-      <w:r>
-        <w:rPr>
-          <w:rFonts w:ascii="Times New Roman" w:eastAsia="Times New Roman" w:hAnsi="Times New Roman" w:cs="Times New Roman"/>
-          <w:color w:val="00B050"/>
-          <w:sz w:val="23"/>
-        </w:rPr>
-        <w:t xml:space="preserve"> to header. </w:t>
+        <w:t xml:space="preserve">1 8254 decoded at FFDE (command), FFDC, FFDA, FFD8, with all counter 1 and counter 3 pins connected to headers. Counter 2 output connected to IR1 of the 8259, gate and clock con- nected to header. </w:t>
       </w:r>
     </w:p>
     <w:p>
@@ -4785,25 +4616,7 @@
           <w:color w:val="00B050"/>
           <w:sz w:val="23"/>
         </w:rPr>
-        <w:t xml:space="preserve">1 8279 decoded at FFF2 (command) and FFF0 (data) which will be operated in the decoded mode. Connect 20 push button switches connected as four rows and five columns. Also con- </w:t>
-      </w:r>
-      <w:proofErr w:type="spellStart"/>
-      <w:r>
-        <w:rPr>
-          <w:rFonts w:ascii="Times New Roman" w:eastAsia="Times New Roman" w:hAnsi="Times New Roman" w:cs="Times New Roman"/>
-          <w:color w:val="00B050"/>
-          <w:sz w:val="23"/>
-        </w:rPr>
-        <w:t>nect</w:t>
-      </w:r>
-      <w:proofErr w:type="spellEnd"/>
-      <w:r>
-        <w:rPr>
-          <w:rFonts w:ascii="Times New Roman" w:eastAsia="Times New Roman" w:hAnsi="Times New Roman" w:cs="Times New Roman"/>
-          <w:color w:val="00B050"/>
-          <w:sz w:val="23"/>
-        </w:rPr>
-        <w:t xml:space="preserve"> two switches to the control and shift inputs. In your layout arrange these 22 keys as well as reset, switch connected to the IR0 input on the 8259 and NMI keys to form a 5x5 keyboard matrix layout. CLK input to the 8279 should be the PCLK signal from the 8284A. </w:t>
+        <w:t xml:space="preserve">1 8279 decoded at FFF2 (command) and FFF0 (data) which will be operated in the decoded mode. Connect 20 push button switches connected as four rows and five columns. Also con- nect two switches to the control and shift inputs. In your layout arrange these 22 keys as well as reset, switch connected to the IR0 input on the 8259 and NMI keys to form a 5x5 keyboard matrix layout. CLK input to the 8279 should be the PCLK signal from the 8284A. </w:t>
       </w:r>
     </w:p>
     <w:p>
@@ -4829,25 +4642,7 @@
           <w:color w:val="00B050"/>
           <w:sz w:val="23"/>
         </w:rPr>
-        <w:t xml:space="preserve">1 16550 UART decoded in the high bank at odd port address from FFEF to FFE1. The clock input to the UART should be PCLK from the 8284A and the INTR output should be con- </w:t>
-      </w:r>
-      <w:proofErr w:type="spellStart"/>
-      <w:r>
-        <w:rPr>
-          <w:rFonts w:ascii="Times New Roman" w:eastAsia="Times New Roman" w:hAnsi="Times New Roman" w:cs="Times New Roman"/>
-          <w:color w:val="00B050"/>
-          <w:sz w:val="23"/>
-        </w:rPr>
-        <w:t>nected</w:t>
-      </w:r>
-      <w:proofErr w:type="spellEnd"/>
-      <w:r>
-        <w:rPr>
-          <w:rFonts w:ascii="Times New Roman" w:eastAsia="Times New Roman" w:hAnsi="Times New Roman" w:cs="Times New Roman"/>
-          <w:color w:val="00B050"/>
-          <w:sz w:val="23"/>
-        </w:rPr>
-        <w:t xml:space="preserve"> to IR3 of the 8259. Make the connections for serial port using a MAX 235 line driver/ receiver and a DSUB-9 connector. Enable all receiver inputs on the MAX 235. </w:t>
+        <w:t xml:space="preserve">1 16550 UART decoded in the high bank at odd port address from FFEF to FFE1. The clock input to the UART should be PCLK from the 8284A and the INTR output should be con- nected to IR3 of the 8259. Make the connections for serial port using a MAX 235 line driver/ receiver and a DSUB-9 connector. Enable all receiver inputs on the MAX 235. </w:t>
       </w:r>
     </w:p>
     <w:p>
@@ -4985,15 +4780,7 @@
           <w:color w:val="00B050"/>
           <w:sz w:val="23"/>
         </w:rPr>
-        <w:t xml:space="preserve">are required for the above circuits e.g. resistor packs, caps, etc. </w:t>
-      </w:r>
-      <w:r>
-        <w:rPr>
-          <w:rFonts w:ascii="Times New Roman" w:eastAsia="Times New Roman" w:hAnsi="Times New Roman" w:cs="Times New Roman"/>
-          <w:color w:val="00B050"/>
-          <w:sz w:val="23"/>
-        </w:rPr>
-        <w:t xml:space="preserve">You can use discrete gate ICs, 3-to-8 decoder, 2-to-4 decoder or 16L8 (preferable) for decoding various addresses. Include the 16L8 programs if you decided to use them for decoding. Consider using the least number of chips required to perform IO and memory decoding. </w:t>
+        <w:t xml:space="preserve">are required for the above circuits e.g. resistor packs, caps, etc. You can use discrete gate ICs, 3-to-8 decoder, 2-to-4 decoder or 16L8 (preferable) for decoding various addresses. Include the 16L8 programs if you decided to use them for decoding. Consider using the least number of chips required to perform IO and memory decoding. </w:t>
       </w:r>
     </w:p>
     <w:p>
@@ -5112,23 +4899,15 @@
           <w:rFonts w:ascii="Times New Roman" w:eastAsia="Times New Roman" w:hAnsi="Times New Roman" w:cs="Times New Roman"/>
           <w:sz w:val="24"/>
         </w:rPr>
-        <w:t xml:space="preserve">The first goal of the project would be to successfully design and create a schematic that would interface the 8086 microprocessor, the latch’s, EEPROM, AND gates, OR gates and the buffers. The next goal would be to take what was done on the schematic and translate it to a </w:t>
-      </w:r>
-      <w:proofErr w:type="spellStart"/>
-      <w:r>
-        <w:rPr>
-          <w:rFonts w:ascii="Times New Roman" w:eastAsia="Times New Roman" w:hAnsi="Times New Roman" w:cs="Times New Roman"/>
-          <w:sz w:val="24"/>
-        </w:rPr>
-        <w:t>beadboard</w:t>
-      </w:r>
-      <w:proofErr w:type="spellEnd"/>
-      <w:r>
-        <w:rPr>
-          <w:rFonts w:ascii="Times New Roman" w:eastAsia="Times New Roman" w:hAnsi="Times New Roman" w:cs="Times New Roman"/>
-          <w:sz w:val="24"/>
-        </w:rPr>
-        <w:t xml:space="preserve">. This will require that the breadboard would be set up in an organization that would be most efficient when connecting the components on the breadboard to each other. Right after that has been done then a program needs to be written and placed on the EEPROM. Then after that is completed and all the components are connected and hooked up to a power source as well as an </w:t>
+        <w:t xml:space="preserve">The first goal of the project would be to successfully design and create a schematic that would interface the 8086 microprocessor, the latch’s, EEPROM, AND gates, OR gates and the buffers. The next goal would be to take what was done on the schematic and translate it to a beadboard. This will require that the breadboard would be set up in an organization that would be most efficient when connecting the components on the breadboard to each other. Right after that has </w:t>
+      </w:r>
+      <w:r>
+        <w:rPr>
+          <w:rFonts w:ascii="Times New Roman" w:eastAsia="Times New Roman" w:hAnsi="Times New Roman" w:cs="Times New Roman"/>
+          <w:sz w:val="24"/>
+        </w:rPr>
+        <w:lastRenderedPageBreak/>
+        <w:t xml:space="preserve">been done then a program needs to be written and placed on the EEPROM. Then after that is completed and all the components are connected and hooked up to a power source as well as an </w:t>
       </w:r>
       <w:r>
         <w:rPr>
@@ -5136,7 +4915,6 @@
           <w:sz w:val="24"/>
           <w:highlight w:val="white"/>
         </w:rPr>
-        <w:lastRenderedPageBreak/>
         <w:t xml:space="preserve">oscilloscope </w:t>
       </w:r>
       <w:r>
@@ -5272,23 +5050,7 @@
           <w:rFonts w:ascii="Times New Roman" w:eastAsia="Times New Roman" w:hAnsi="Times New Roman" w:cs="Times New Roman"/>
           <w:sz w:val="24"/>
         </w:rPr>
-        <w:t xml:space="preserve">Another problem that had to be tackled was how to organize the rest of the breadboard. Since the clock generator would be located elsewhere, how would the 8086 microprocessor, the 3 latch’s and 3 buffers, logic gate IC’s and the EEPROM’s be organized that would be the most efficient when wiring them up. If it is not organized well then it is easy to lose track of the wires and make a mistake, making debugging time-costly. Originally the three different sections of IC’s were going to be lined up vertically across the circuit board so each section would be together. However it was decided that other options would be better suited to the design, due to the fact that there would be a lot of bridging as a result. When organized in a not so efficient way then there is a possibility that more long wires will be used and the more bridging that would happen. Unfortunately this problem only got worse after phase one was finished and phase two needed to be implemented it. Phase one took up so much space on the board it meant that </w:t>
-      </w:r>
-      <w:proofErr w:type="gramStart"/>
-      <w:r>
-        <w:rPr>
-          <w:rFonts w:ascii="Times New Roman" w:eastAsia="Times New Roman" w:hAnsi="Times New Roman" w:cs="Times New Roman"/>
-          <w:sz w:val="24"/>
-        </w:rPr>
-        <w:t>phase</w:t>
-      </w:r>
-      <w:proofErr w:type="gramEnd"/>
-      <w:r>
-        <w:rPr>
-          <w:rFonts w:ascii="Times New Roman" w:eastAsia="Times New Roman" w:hAnsi="Times New Roman" w:cs="Times New Roman"/>
-          <w:sz w:val="24"/>
-        </w:rPr>
-        <w:t xml:space="preserve"> two would require a lot more thought. </w:t>
+        <w:t xml:space="preserve">Another problem that had to be tackled was how to organize the rest of the breadboard. Since the clock generator would be located elsewhere, how would the 8086 microprocessor, the 3 latch’s and 3 buffers, logic gate IC’s and the EEPROM’s be organized that would be the most efficient when wiring them up. If it is not organized well then it is easy to lose track of the wires and make a mistake, making debugging time-costly. Originally the three different sections of IC’s were going to be lined up vertically across the circuit board so each section would be together. However it was decided that other options would be better suited to the design, due to the fact that there would be a lot of bridging as a result. When organized in a not so efficient way then there is a possibility that more long wires will be used and the more bridging that would happen. Unfortunately this problem only got worse after phase one was finished and phase two needed to be implemented it. Phase one took up so much space on the board it meant that phase two would require a lot more thought. </w:t>
       </w:r>
     </w:p>
     <w:p>
@@ -5339,7 +5101,7 @@
           <w:rFonts w:ascii="Times New Roman" w:eastAsia="Times New Roman" w:hAnsi="Times New Roman" w:cs="Times New Roman"/>
           <w:sz w:val="24"/>
         </w:rPr>
-        <w:t xml:space="preserve">For phase one it was decided that in order to efficiently construct the system, two circuit boards were needed. One circuit board would contain just the clock generator, while the other would contain the rest. On the non-clock generator board the IC’s were grouped together by importance. The most important IC’s needed to be right underneath the 8086 microprocessor. It was agreed upon that the IC that was interfaced with the most was the 74LS373’s. That was placed right underneath the 8086 while the 74LS245’s was placed to the right of it. Then for </w:t>
+        <w:t xml:space="preserve">For phase one it was decided that in order to efficiently construct the system, two circuit boards were needed. One circuit board would contain just the clock generator, while the other would contain the rest. On the non-clock generator board the IC’s were grouped together by importance. The most important IC’s needed to be right underneath the 8086 microprocessor. It </w:t>
       </w:r>
       <w:r>
         <w:rPr>
@@ -5347,7 +5109,7 @@
           <w:sz w:val="24"/>
         </w:rPr>
         <w:lastRenderedPageBreak/>
-        <w:t xml:space="preserve">phase two it was decided that the 74LS244 buffer had to be in between the two EEPROM’s due to needed wiring of the two components. As a result </w:t>
+        <w:t xml:space="preserve">was agreed upon that the IC that was interfaced with the most was the 74LS373’s. That was placed right underneath the 8086 while the 74LS245’s was placed to the right of it. Then for phase two it was decided that the 74LS244 buffer had to be in between the two EEPROM’s due to needed wiring of the two components. As a result </w:t>
       </w:r>
       <w:r>
         <w:rPr>
@@ -5390,7 +5152,7 @@
           <w:sz w:val="24"/>
         </w:rPr>
         <w:drawing>
-          <wp:inline distT="19050" distB="19050" distL="19050" distR="19050" wp14:anchorId="6DD0EAED" wp14:editId="02D174EC">
+          <wp:inline distT="19050" distB="19050" distL="19050" distR="19050" wp14:anchorId="26B50D2F" wp14:editId="0AC78F15">
             <wp:extent cx="695325" cy="457200"/>
             <wp:effectExtent l="0" t="0" r="0" b="0"/>
             <wp:docPr id="51" name="image49.png"/>
@@ -5430,7 +5192,7 @@
           <w:sz w:val="24"/>
         </w:rPr>
         <w:drawing>
-          <wp:inline distT="19050" distB="19050" distL="19050" distR="19050" wp14:anchorId="387F27B9" wp14:editId="0123C193">
+          <wp:inline distT="19050" distB="19050" distL="19050" distR="19050" wp14:anchorId="24C8C54A" wp14:editId="45456540">
             <wp:extent cx="95250" cy="857250"/>
             <wp:effectExtent l="0" t="0" r="0" b="0"/>
             <wp:docPr id="48" name="image40.png"/>
@@ -5470,7 +5232,7 @@
           <w:sz w:val="24"/>
         </w:rPr>
         <w:drawing>
-          <wp:inline distT="19050" distB="19050" distL="19050" distR="19050" wp14:anchorId="53C5D4F4" wp14:editId="67878974">
+          <wp:inline distT="19050" distB="19050" distL="19050" distR="19050" wp14:anchorId="124A1907" wp14:editId="3FAECDAD">
             <wp:extent cx="657225" cy="466725"/>
             <wp:effectExtent l="0" t="0" r="0" b="0"/>
             <wp:docPr id="47" name="image41.png"/>
@@ -5510,7 +5272,7 @@
           <w:sz w:val="24"/>
         </w:rPr>
         <w:drawing>
-          <wp:inline distT="19050" distB="19050" distL="19050" distR="19050" wp14:anchorId="55B11343" wp14:editId="053CCF4E">
+          <wp:inline distT="19050" distB="19050" distL="19050" distR="19050" wp14:anchorId="30153F2A" wp14:editId="3A24F584">
             <wp:extent cx="542925" cy="342900"/>
             <wp:effectExtent l="0" t="0" r="0" b="0"/>
             <wp:docPr id="44" name="image31.png"/>
@@ -5550,7 +5312,7 @@
           <w:sz w:val="24"/>
         </w:rPr>
         <w:drawing>
-          <wp:inline distT="19050" distB="19050" distL="19050" distR="19050" wp14:anchorId="08E98E46" wp14:editId="0303C9FB">
+          <wp:inline distT="19050" distB="19050" distL="19050" distR="19050" wp14:anchorId="36EB98D4" wp14:editId="0752C89F">
             <wp:extent cx="885825" cy="428625"/>
             <wp:effectExtent l="0" t="0" r="0" b="0"/>
             <wp:docPr id="42" name="image32.png"/>
@@ -5590,7 +5352,7 @@
           <w:sz w:val="24"/>
         </w:rPr>
         <w:drawing>
-          <wp:inline distT="19050" distB="19050" distL="19050" distR="19050" wp14:anchorId="43685EA7" wp14:editId="1603F68D">
+          <wp:inline distT="19050" distB="19050" distL="19050" distR="19050" wp14:anchorId="0DE739CE" wp14:editId="7AA15698">
             <wp:extent cx="95250" cy="517071"/>
             <wp:effectExtent l="0" t="0" r="0" b="0"/>
             <wp:docPr id="41" name="image29.png"/>
@@ -5630,7 +5392,7 @@
           <w:sz w:val="24"/>
         </w:rPr>
         <w:drawing>
-          <wp:inline distT="19050" distB="19050" distL="19050" distR="19050" wp14:anchorId="31164D73" wp14:editId="3FA60088">
+          <wp:inline distT="19050" distB="19050" distL="19050" distR="19050" wp14:anchorId="1A83FF5B" wp14:editId="54E7FC88">
             <wp:extent cx="809625" cy="409575"/>
             <wp:effectExtent l="0" t="0" r="0" b="0"/>
             <wp:docPr id="40" name="image21.png"/>
@@ -5670,7 +5432,7 @@
           <w:sz w:val="24"/>
         </w:rPr>
         <w:drawing>
-          <wp:inline distT="19050" distB="19050" distL="19050" distR="19050" wp14:anchorId="5E6F2D62" wp14:editId="6A2CE97B">
+          <wp:inline distT="19050" distB="19050" distL="19050" distR="19050" wp14:anchorId="62CFC944" wp14:editId="58692A11">
             <wp:extent cx="762000" cy="485775"/>
             <wp:effectExtent l="0" t="0" r="0" b="0"/>
             <wp:docPr id="52" name="image50.png"/>
@@ -5736,7 +5498,7 @@
           <w:sz w:val="24"/>
         </w:rPr>
         <w:drawing>
-          <wp:inline distT="19050" distB="19050" distL="19050" distR="19050" wp14:anchorId="58060E91" wp14:editId="7B69A651">
+          <wp:inline distT="19050" distB="19050" distL="19050" distR="19050" wp14:anchorId="557FAB63" wp14:editId="1DDECD4F">
             <wp:extent cx="657225" cy="781050"/>
             <wp:effectExtent l="0" t="0" r="0" b="0"/>
             <wp:docPr id="49" name="image48.png"/>
@@ -5791,7 +5553,7 @@
           <w:sz w:val="24"/>
         </w:rPr>
         <w:drawing>
-          <wp:inline distT="19050" distB="19050" distL="19050" distR="19050" wp14:anchorId="1F1E62DF" wp14:editId="6BC3B8C9">
+          <wp:inline distT="19050" distB="19050" distL="19050" distR="19050" wp14:anchorId="07770919" wp14:editId="7CA4BCCD">
             <wp:extent cx="1685925" cy="419100"/>
             <wp:effectExtent l="0" t="0" r="0" b="0"/>
             <wp:docPr id="39" name="image23.png"/>
@@ -5838,7 +5600,7 @@
           <w:sz w:val="24"/>
         </w:rPr>
         <w:drawing>
-          <wp:inline distT="19050" distB="19050" distL="19050" distR="19050" wp14:anchorId="4E94E490" wp14:editId="411157BB">
+          <wp:inline distT="19050" distB="19050" distL="19050" distR="19050" wp14:anchorId="56EBF191" wp14:editId="349F3380">
             <wp:extent cx="828675" cy="495300"/>
             <wp:effectExtent l="0" t="0" r="0" b="0"/>
             <wp:docPr id="45" name="image33.png"/>
@@ -5910,7 +5672,7 @@
           <w:sz w:val="24"/>
         </w:rPr>
         <w:drawing>
-          <wp:inline distT="19050" distB="19050" distL="19050" distR="19050" wp14:anchorId="515F7E98" wp14:editId="57886901">
+          <wp:inline distT="19050" distB="19050" distL="19050" distR="19050" wp14:anchorId="5A877796" wp14:editId="1A039747">
             <wp:extent cx="695325" cy="1123950"/>
             <wp:effectExtent l="0" t="0" r="0" b="0"/>
             <wp:docPr id="37" name="image11.png"/>
@@ -5965,7 +5727,7 @@
           <w:sz w:val="24"/>
         </w:rPr>
         <w:drawing>
-          <wp:inline distT="19050" distB="19050" distL="19050" distR="19050" wp14:anchorId="273138C3" wp14:editId="265B4BCF">
+          <wp:inline distT="19050" distB="19050" distL="19050" distR="19050" wp14:anchorId="16CF33D8" wp14:editId="2604B006">
             <wp:extent cx="342900" cy="1181100"/>
             <wp:effectExtent l="0" t="0" r="0" b="0"/>
             <wp:docPr id="38" name="image12.png"/>
@@ -6012,7 +5774,7 @@
           <w:sz w:val="24"/>
         </w:rPr>
         <w:drawing>
-          <wp:inline distT="19050" distB="19050" distL="19050" distR="19050" wp14:anchorId="17781C2B" wp14:editId="75DD5A89">
+          <wp:inline distT="19050" distB="19050" distL="19050" distR="19050" wp14:anchorId="1CE1A5C2" wp14:editId="17A0B335">
             <wp:extent cx="514350" cy="285750"/>
             <wp:effectExtent l="0" t="0" r="0" b="0"/>
             <wp:docPr id="46" name="image38.png"/>
@@ -6059,7 +5821,7 @@
           <w:sz w:val="24"/>
         </w:rPr>
         <w:drawing>
-          <wp:inline distT="19050" distB="19050" distL="19050" distR="19050" wp14:anchorId="47E72D75" wp14:editId="0AC7CCBB">
+          <wp:inline distT="19050" distB="19050" distL="19050" distR="19050" wp14:anchorId="0B07C6C8" wp14:editId="4461A7EB">
             <wp:extent cx="476250" cy="571500"/>
             <wp:effectExtent l="0" t="0" r="0" b="0"/>
             <wp:docPr id="43" name="image30.png"/>
@@ -6106,7 +5868,7 @@
           <w:sz w:val="24"/>
         </w:rPr>
         <w:drawing>
-          <wp:inline distT="19050" distB="19050" distL="19050" distR="19050" wp14:anchorId="2E05D2A3" wp14:editId="306E939A">
+          <wp:inline distT="19050" distB="19050" distL="19050" distR="19050" wp14:anchorId="7173C43A" wp14:editId="013BC775">
             <wp:extent cx="600075" cy="1200150"/>
             <wp:effectExtent l="0" t="0" r="0" b="0"/>
             <wp:docPr id="34" name="image27.png"/>
@@ -6153,7 +5915,7 @@
           <w:sz w:val="24"/>
         </w:rPr>
         <w:drawing>
-          <wp:inline distT="19050" distB="19050" distL="19050" distR="19050" wp14:anchorId="1D21535D" wp14:editId="2287D727">
+          <wp:inline distT="19050" distB="19050" distL="19050" distR="19050" wp14:anchorId="6D5F73A5" wp14:editId="01E47E3A">
             <wp:extent cx="685800" cy="390525"/>
             <wp:effectExtent l="0" t="0" r="0" b="0"/>
             <wp:docPr id="35" name="image10.png"/>
@@ -6210,7 +5972,7 @@
           <w:sz w:val="24"/>
         </w:rPr>
         <w:drawing>
-          <wp:inline distT="19050" distB="19050" distL="19050" distR="19050" wp14:anchorId="5055A7C4" wp14:editId="0111F7AD">
+          <wp:inline distT="19050" distB="19050" distL="19050" distR="19050" wp14:anchorId="35CB2AB2" wp14:editId="4E31CE46">
             <wp:extent cx="1276350" cy="619125"/>
             <wp:effectExtent l="0" t="0" r="0" b="0"/>
             <wp:docPr id="50" name="image45.png"/>
@@ -6250,7 +6012,7 @@
           <w:sz w:val="24"/>
         </w:rPr>
         <w:drawing>
-          <wp:inline distT="19050" distB="19050" distL="19050" distR="19050" wp14:anchorId="295769C9" wp14:editId="198217DE">
+          <wp:inline distT="19050" distB="19050" distL="19050" distR="19050" wp14:anchorId="67C33B94" wp14:editId="47D18909">
             <wp:extent cx="752475" cy="371475"/>
             <wp:effectExtent l="0" t="0" r="0" b="0"/>
             <wp:docPr id="36" name="image09.png"/>
@@ -6350,6 +6112,11 @@
       </w:r>
     </w:p>
     <w:p>
+      <w:pPr>
+        <w:rPr>
+          <w:rFonts w:ascii="Times New Roman" w:hAnsi="Times New Roman" w:cs="Times New Roman"/>
+        </w:rPr>
+      </w:pPr>
       <w:r>
         <w:rPr>
           <w:rFonts w:ascii="Times New Roman" w:eastAsia="Times New Roman" w:hAnsi="Times New Roman" w:cs="Times New Roman"/>
@@ -6366,7 +6133,7 @@
           <w:numId w:val="25"/>
         </w:numPr>
         <w:rPr>
-          <w:rFonts w:asciiTheme="minorHAnsi" w:eastAsiaTheme="minorEastAsia" w:hAnsiTheme="minorHAnsi"/>
+          <w:rFonts w:ascii="Times New Roman" w:eastAsiaTheme="minorEastAsia" w:hAnsi="Times New Roman" w:cs="Times New Roman"/>
           <w:b/>
         </w:rPr>
       </w:pPr>
@@ -6381,40 +6148,17 @@
       </w:r>
     </w:p>
     <w:p>
+      <w:pPr>
+        <w:rPr>
+          <w:rFonts w:ascii="Times New Roman" w:hAnsi="Times New Roman" w:cs="Times New Roman"/>
+        </w:rPr>
+      </w:pPr>
       <w:r>
         <w:rPr>
           <w:rFonts w:ascii="Times New Roman" w:eastAsia="Times New Roman" w:hAnsi="Times New Roman" w:cs="Times New Roman"/>
           <w:color w:val="980000"/>
         </w:rPr>
-        <w:t>The hardware that will be used for the finished product is the UMBC 8086 Trainer System. However it is required that a way needs to be made in which our finished product will work in the integrated system that was talked about earlier in the report. In order for this to be possible a schematic needs to be done for both the UMBC Trainer Board and the original board. The goal of the schematic will be to first wire i</w:t>
-      </w:r>
-      <w:r>
-        <w:rPr>
-          <w:rFonts w:ascii="Times New Roman" w:eastAsia="Times New Roman" w:hAnsi="Times New Roman" w:cs="Times New Roman"/>
-          <w:color w:val="980000"/>
-        </w:rPr>
-        <w:t xml:space="preserve">t up there with the logic that </w:t>
-      </w:r>
-      <w:r>
-        <w:rPr>
-          <w:rFonts w:ascii="Times New Roman" w:eastAsia="Times New Roman" w:hAnsi="Times New Roman" w:cs="Times New Roman"/>
-          <w:color w:val="980000"/>
-        </w:rPr>
-        <w:t>makes sense. After both schematics are done then the next step would be to load the program and then determine if it is a software issue or is it a hardware issue. Setting the plan to test the hardware this way also determines if anything was overlooked in building the schematic. Then if it is determined that it is a hardware issue we will go back and change the schematic. It</w:t>
-      </w:r>
-      <w:r>
-        <w:rPr>
-          <w:rFonts w:ascii="Times New Roman" w:eastAsia="Times New Roman" w:hAnsi="Times New Roman" w:cs="Times New Roman"/>
-          <w:color w:val="980000"/>
-        </w:rPr>
-        <w:t>’</w:t>
-      </w:r>
-      <w:r>
-        <w:rPr>
-          <w:rFonts w:ascii="Times New Roman" w:eastAsia="Times New Roman" w:hAnsi="Times New Roman" w:cs="Times New Roman"/>
-          <w:color w:val="980000"/>
-        </w:rPr>
-        <w:t>s from the schematic that we can determine how to program the code correctly.</w:t>
+        <w:t>The hardware that will be used for the finished product is the UMBC 8086 Trainer System. However it is required that a way needs to be made in which our finished product will work in the integrated system that was talked about earlier in the report. In order for this to be possible a schematic needs to be done for both the UMBC Trainer Board and the original board. The goal of the schematic will be to first wire it up there with the logic that makes sense. After both schematics are done then the next step would be to load the program and then determine if it is a software issue or is it a hardware issue. Setting the plan to test the hardware this way also determines if anything was overlooked in building the schematic. Then if it is determined that it is a hardware issue we will go back and change the schematic. It’s from the schematic that we can determine how to program the code correctly.</w:t>
       </w:r>
     </w:p>
     <w:p>
@@ -6425,7 +6169,7 @@
           <w:numId w:val="25"/>
         </w:numPr>
         <w:rPr>
-          <w:rFonts w:asciiTheme="minorHAnsi" w:eastAsiaTheme="minorEastAsia" w:hAnsiTheme="minorHAnsi"/>
+          <w:rFonts w:ascii="Times New Roman" w:eastAsiaTheme="minorEastAsia" w:hAnsi="Times New Roman" w:cs="Times New Roman"/>
           <w:b/>
         </w:rPr>
       </w:pPr>
@@ -6440,11 +6184,17 @@
       </w:r>
     </w:p>
     <w:p>
+      <w:pPr>
+        <w:rPr>
+          <w:rFonts w:ascii="Times New Roman" w:hAnsi="Times New Roman" w:cs="Times New Roman"/>
+        </w:rPr>
+      </w:pPr>
       <w:r>
         <w:rPr>
           <w:rFonts w:ascii="Times New Roman" w:eastAsia="Times New Roman" w:hAnsi="Times New Roman" w:cs="Times New Roman"/>
           <w:color w:val="980000"/>
         </w:rPr>
+        <w:lastRenderedPageBreak/>
         <w:t>In order for the software to work correctly it has been split into 5 different versions. Splitting into 5 different versions will allow for incremental testing as well for efficient debugging.</w:t>
       </w:r>
     </w:p>
@@ -6468,7 +6218,6 @@
           <w:b/>
           <w:color w:val="980000"/>
         </w:rPr>
-        <w:lastRenderedPageBreak/>
         <w:t>Lab4v1.asm</w:t>
       </w:r>
     </w:p>
@@ -6493,13 +6242,20 @@
         </w:rPr>
         <w:t>ys a welcome message that reads:</w:t>
       </w:r>
-      <w:bookmarkStart w:id="0" w:name="_GoBack"/>
-      <w:bookmarkEnd w:id="0"/>
-    </w:p>
-    <w:p/>
+    </w:p>
+    <w:p>
+      <w:pPr>
+        <w:rPr>
+          <w:rFonts w:ascii="Times New Roman" w:hAnsi="Times New Roman" w:cs="Times New Roman"/>
+        </w:rPr>
+      </w:pPr>
+    </w:p>
     <w:p>
       <w:pPr>
         <w:jc w:val="center"/>
+        <w:rPr>
+          <w:rFonts w:ascii="Times New Roman" w:hAnsi="Times New Roman" w:cs="Times New Roman"/>
+        </w:rPr>
       </w:pPr>
       <w:r>
         <w:rPr>
@@ -6512,6 +6268,9 @@
     <w:p>
       <w:pPr>
         <w:jc w:val="center"/>
+        <w:rPr>
+          <w:rFonts w:ascii="Times New Roman" w:hAnsi="Times New Roman" w:cs="Times New Roman"/>
+        </w:rPr>
       </w:pPr>
       <w:r>
         <w:rPr>
@@ -6524,60 +6283,53 @@
     <w:p>
       <w:pPr>
         <w:jc w:val="center"/>
+        <w:rPr>
+          <w:rFonts w:ascii="Times New Roman" w:hAnsi="Times New Roman" w:cs="Times New Roman"/>
+        </w:rPr>
       </w:pPr>
       <w:r>
         <w:rPr>
           <w:rFonts w:ascii="Times New Roman" w:eastAsia="Times New Roman" w:hAnsi="Times New Roman" w:cs="Times New Roman"/>
           <w:color w:val="980000"/>
         </w:rPr>
-        <w:t xml:space="preserve">Trainer </w:t>
-      </w:r>
-      <w:r>
+        <w:t>Trainer Board</w:t>
+      </w:r>
+    </w:p>
+    <w:p>
+      <w:pPr>
+        <w:jc w:val="center"/>
         <w:rPr>
           <w:rFonts w:ascii="Times New Roman" w:eastAsia="Times New Roman" w:hAnsi="Times New Roman" w:cs="Times New Roman"/>
           <w:color w:val="980000"/>
         </w:rPr>
-        <w:t>Board</w:t>
-      </w:r>
-    </w:p>
-    <w:p>
-      <w:pPr>
-        <w:jc w:val="center"/>
+      </w:pPr>
+      <w:r>
         <w:rPr>
           <w:rFonts w:ascii="Times New Roman" w:eastAsia="Times New Roman" w:hAnsi="Times New Roman" w:cs="Times New Roman"/>
           <w:color w:val="980000"/>
         </w:rPr>
+        <w:t>8086 - Project 4</w:t>
+      </w:r>
+    </w:p>
+    <w:p>
+      <w:pPr>
+        <w:rPr>
+          <w:rFonts w:ascii="Times New Roman" w:hAnsi="Times New Roman" w:cs="Times New Roman"/>
+        </w:rPr>
+      </w:pPr>
+    </w:p>
+    <w:p>
+      <w:pPr>
+        <w:rPr>
+          <w:rFonts w:ascii="Times New Roman" w:hAnsi="Times New Roman" w:cs="Times New Roman"/>
+        </w:rPr>
       </w:pPr>
       <w:r>
         <w:rPr>
           <w:rFonts w:ascii="Times New Roman" w:eastAsia="Times New Roman" w:hAnsi="Times New Roman" w:cs="Times New Roman"/>
           <w:color w:val="980000"/>
         </w:rPr>
-        <w:t>8086 - Project 4</w:t>
-      </w:r>
-    </w:p>
-    <w:p/>
-    <w:p>
-      <w:r>
-        <w:rPr>
-          <w:rFonts w:ascii="Times New Roman" w:eastAsia="Times New Roman" w:hAnsi="Times New Roman" w:cs="Times New Roman"/>
-          <w:color w:val="980000"/>
-        </w:rPr>
-        <w:t xml:space="preserve">Testing the program to see if it can display to the LCD screen is important in the development of the product because it tests the boundaries of the screen that will be displayed. A restriction was given that the screen can only show 20 characters per line and a total of four lines can be shown at a time. This display is the only verification that our code works correctly. In conclusion having </w:t>
-      </w:r>
-      <w:r>
-        <w:rPr>
-          <w:rFonts w:ascii="Times New Roman" w:eastAsia="Times New Roman" w:hAnsi="Times New Roman" w:cs="Times New Roman"/>
-          <w:color w:val="980000"/>
-        </w:rPr>
-        <w:t>knowledge</w:t>
-      </w:r>
-      <w:r>
-        <w:rPr>
-          <w:rFonts w:ascii="Times New Roman" w:eastAsia="Times New Roman" w:hAnsi="Times New Roman" w:cs="Times New Roman"/>
-          <w:color w:val="980000"/>
-        </w:rPr>
-        <w:t xml:space="preserve"> of the medium that will be worked with is very important.</w:t>
+        <w:t>Testing the program to see if it can display to the LCD screen is important in the development of the product because it tests the boundaries of the screen that will be displayed. A restriction was given that the screen can only show 20 characters per line and a total of four lines can be shown at a time. This display is the only verification that our code works correctly. In conclusion having knowledge of the medium that will be worked with is very important.</w:t>
       </w:r>
     </w:p>
     <w:p>
@@ -6600,31 +6352,7 @@
           <w:b/>
           <w:color w:val="980000"/>
         </w:rPr>
-        <w:t>Lab4v2.asm- (I</w:t>
-      </w:r>
-      <w:r>
-        <w:rPr>
-          <w:rFonts w:ascii="Times New Roman" w:eastAsia="Times New Roman" w:hAnsi="Times New Roman" w:cs="Times New Roman"/>
-          <w:b/>
-          <w:color w:val="980000"/>
-        </w:rPr>
-        <w:t>nclude</w:t>
-      </w:r>
-      <w:r>
-        <w:rPr>
-          <w:rFonts w:ascii="Times New Roman" w:eastAsia="Times New Roman" w:hAnsi="Times New Roman" w:cs="Times New Roman"/>
-          <w:b/>
-          <w:color w:val="980000"/>
-        </w:rPr>
-        <w:t>s</w:t>
-      </w:r>
-      <w:r>
-        <w:rPr>
-          <w:rFonts w:ascii="Times New Roman" w:eastAsia="Times New Roman" w:hAnsi="Times New Roman" w:cs="Times New Roman"/>
-          <w:b/>
-          <w:color w:val="980000"/>
-        </w:rPr>
-        <w:t xml:space="preserve"> IC)</w:t>
+        <w:t>Lab4v2.asm- (Includes IC)</w:t>
       </w:r>
     </w:p>
     <w:p>
@@ -6664,34 +6392,15 @@
           <w:b/>
           <w:color w:val="980000"/>
         </w:rPr>
-        <w:t>Lab4v3.asm- (Includes</w:t>
-      </w:r>
-      <w:r>
-        <w:rPr>
-          <w:rFonts w:ascii="Times New Roman" w:eastAsia="Times New Roman" w:hAnsi="Times New Roman" w:cs="Times New Roman"/>
-          <w:b/>
-          <w:color w:val="980000"/>
-        </w:rPr>
-        <w:t xml:space="preserve"> </w:t>
-      </w:r>
-      <w:r>
-        <w:rPr>
-          <w:rFonts w:ascii="Times New Roman" w:eastAsia="Times New Roman" w:hAnsi="Times New Roman" w:cs="Times New Roman"/>
-          <w:b/>
-          <w:color w:val="980000"/>
-        </w:rPr>
-        <w:t>interrupts</w:t>
-      </w:r>
-      <w:r>
-        <w:rPr>
-          <w:rFonts w:ascii="Times New Roman" w:eastAsia="Times New Roman" w:hAnsi="Times New Roman" w:cs="Times New Roman"/>
-          <w:b/>
-          <w:color w:val="980000"/>
-        </w:rPr>
-        <w:t>)</w:t>
-      </w:r>
-    </w:p>
-    <w:p>
+        <w:t>Lab4v3.asm- (Includes interrupts)</w:t>
+      </w:r>
+    </w:p>
+    <w:p>
+      <w:pPr>
+        <w:rPr>
+          <w:rFonts w:ascii="Times New Roman" w:hAnsi="Times New Roman" w:cs="Times New Roman"/>
+        </w:rPr>
+      </w:pPr>
       <w:r>
         <w:rPr>
           <w:rFonts w:ascii="Times New Roman" w:eastAsia="Times New Roman" w:hAnsi="Times New Roman" w:cs="Times New Roman"/>
@@ -6720,38 +6429,21 @@
           <w:b/>
           <w:color w:val="980000"/>
         </w:rPr>
-        <w:t xml:space="preserve">Lab4v4.asm- (Includes </w:t>
-      </w:r>
-      <w:r>
-        <w:rPr>
-          <w:rFonts w:ascii="Times New Roman" w:eastAsia="Times New Roman" w:hAnsi="Times New Roman" w:cs="Times New Roman"/>
-          <w:b/>
+        <w:t>Lab4v4.asm- (Includes functionality)</w:t>
+      </w:r>
+    </w:p>
+    <w:p>
+      <w:pPr>
+        <w:rPr>
+          <w:rFonts w:ascii="Times New Roman" w:hAnsi="Times New Roman" w:cs="Times New Roman"/>
+        </w:rPr>
+      </w:pPr>
+      <w:r>
+        <w:rPr>
+          <w:rFonts w:ascii="Times New Roman" w:eastAsia="Times New Roman" w:hAnsi="Times New Roman" w:cs="Times New Roman"/>
           <w:color w:val="980000"/>
         </w:rPr>
-        <w:t>functionality)</w:t>
-      </w:r>
-    </w:p>
-    <w:p>
-      <w:r>
-        <w:rPr>
-          <w:rFonts w:ascii="Times New Roman" w:eastAsia="Times New Roman" w:hAnsi="Times New Roman" w:cs="Times New Roman"/>
-          <w:color w:val="980000"/>
-        </w:rPr>
-        <w:t xml:space="preserve">This is the version of the code in which we will actually be programming the Mortgage calculator. The program may or may not be set up to print to the LCD however it will be programmed to do the correct </w:t>
-      </w:r>
-      <w:r>
-        <w:rPr>
-          <w:rFonts w:ascii="Times New Roman" w:eastAsia="Times New Roman" w:hAnsi="Times New Roman" w:cs="Times New Roman"/>
-          <w:color w:val="980000"/>
-        </w:rPr>
-        <w:t>calculations</w:t>
-      </w:r>
-      <w:r>
-        <w:rPr>
-          <w:rFonts w:ascii="Times New Roman" w:eastAsia="Times New Roman" w:hAnsi="Times New Roman" w:cs="Times New Roman"/>
-          <w:color w:val="980000"/>
-        </w:rPr>
-        <w:t>.</w:t>
+        <w:t>This is the version of the code in which we will actually be programming the Mortgage calculator. The program may or may not be set up to print to the LCD however it will be programmed to do the correct calculations.</w:t>
       </w:r>
     </w:p>
     <w:p>
@@ -6774,141 +6466,88 @@
           <w:b/>
           <w:color w:val="980000"/>
         </w:rPr>
-        <w:t>Lab4v5.asm- (I</w:t>
-      </w:r>
-      <w:r>
-        <w:rPr>
-          <w:rFonts w:ascii="Times New Roman" w:eastAsia="Times New Roman" w:hAnsi="Times New Roman" w:cs="Times New Roman"/>
-          <w:b/>
+        <w:t>Lab4v5.asm- (Includes user interface)</w:t>
+      </w:r>
+    </w:p>
+    <w:p>
+      <w:pPr>
+        <w:rPr>
+          <w:rFonts w:ascii="Times New Roman" w:eastAsia="Times New Roman" w:hAnsi="Times New Roman" w:cs="Times New Roman"/>
           <w:color w:val="980000"/>
         </w:rPr>
-        <w:t>nclude</w:t>
-      </w:r>
-      <w:r>
-        <w:rPr>
-          <w:rFonts w:ascii="Times New Roman" w:eastAsia="Times New Roman" w:hAnsi="Times New Roman" w:cs="Times New Roman"/>
-          <w:b/>
+      </w:pPr>
+      <w:r>
+        <w:rPr>
+          <w:rFonts w:ascii="Times New Roman" w:eastAsia="Times New Roman" w:hAnsi="Times New Roman" w:cs="Times New Roman"/>
           <w:color w:val="980000"/>
         </w:rPr>
-        <w:t>s user interface</w:t>
-      </w:r>
-      <w:r>
-        <w:rPr>
-          <w:rFonts w:ascii="Times New Roman" w:eastAsia="Times New Roman" w:hAnsi="Times New Roman" w:cs="Times New Roman"/>
-          <w:b/>
+        <w:t xml:space="preserve">This is the final version of the program and this part definitely includes printing to the LCD in the right format restrictions. This part also includes a lot of polishing of </w:t>
+      </w:r>
+      <w:r>
+        <w:rPr>
+          <w:rFonts w:ascii="Times New Roman" w:eastAsia="Times New Roman" w:hAnsi="Times New Roman" w:cs="Times New Roman"/>
           <w:color w:val="980000"/>
         </w:rPr>
-        <w:t>)</w:t>
-      </w:r>
-    </w:p>
-    <w:p>
-      <w:pPr>
+        <w:t xml:space="preserve">the code to make it run faster </w:t>
+      </w:r>
+      <w:r>
         <w:rPr>
           <w:rFonts w:ascii="Times New Roman" w:eastAsia="Times New Roman" w:hAnsi="Times New Roman" w:cs="Times New Roman"/>
           <w:color w:val="980000"/>
         </w:rPr>
-      </w:pPr>
+        <w:t>et</w:t>
+      </w:r>
       <w:r>
         <w:rPr>
           <w:rFonts w:ascii="Times New Roman" w:eastAsia="Times New Roman" w:hAnsi="Times New Roman" w:cs="Times New Roman"/>
           <w:color w:val="980000"/>
         </w:rPr>
-        <w:t xml:space="preserve">This is the </w:t>
+        <w:t xml:space="preserve"> </w:t>
       </w:r>
       <w:r>
         <w:rPr>
           <w:rFonts w:ascii="Times New Roman" w:eastAsia="Times New Roman" w:hAnsi="Times New Roman" w:cs="Times New Roman"/>
           <w:color w:val="980000"/>
         </w:rPr>
-        <w:t>final version of the program and this part definitely includes printing to the LCD in the right format restrictions. This part also includes a</w:t>
+        <w:t>c</w:t>
       </w:r>
       <w:r>
         <w:rPr>
           <w:rFonts w:ascii="Times New Roman" w:eastAsia="Times New Roman" w:hAnsi="Times New Roman" w:cs="Times New Roman"/>
           <w:color w:val="980000"/>
         </w:rPr>
-        <w:t xml:space="preserve"> </w:t>
+        <w:t>etera</w:t>
       </w:r>
       <w:r>
         <w:rPr>
           <w:rFonts w:ascii="Times New Roman" w:eastAsia="Times New Roman" w:hAnsi="Times New Roman" w:cs="Times New Roman"/>
           <w:color w:val="980000"/>
         </w:rPr>
-        <w:t xml:space="preserve">lot of </w:t>
-      </w:r>
-      <w:r>
+        <w:t>.</w:t>
+      </w:r>
+    </w:p>
+    <w:p>
+      <w:pPr>
         <w:rPr>
           <w:rFonts w:ascii="Times New Roman" w:eastAsia="Times New Roman" w:hAnsi="Times New Roman" w:cs="Times New Roman"/>
           <w:color w:val="980000"/>
         </w:rPr>
-        <w:t>polishing</w:t>
-      </w:r>
-      <w:r>
-        <w:rPr>
-          <w:rFonts w:ascii="Times New Roman" w:eastAsia="Times New Roman" w:hAnsi="Times New Roman" w:cs="Times New Roman"/>
-          <w:color w:val="980000"/>
-        </w:rPr>
-        <w:t xml:space="preserve"> of </w:t>
-      </w:r>
-      <w:r>
-        <w:rPr>
-          <w:rFonts w:ascii="Times New Roman" w:eastAsia="Times New Roman" w:hAnsi="Times New Roman" w:cs="Times New Roman"/>
-          <w:color w:val="980000"/>
-        </w:rPr>
-        <w:t xml:space="preserve">the code to make it run faster </w:t>
-      </w:r>
-      <w:r>
-        <w:rPr>
-          <w:rFonts w:ascii="Times New Roman" w:eastAsia="Times New Roman" w:hAnsi="Times New Roman" w:cs="Times New Roman"/>
-          <w:color w:val="980000"/>
-        </w:rPr>
-        <w:t>et</w:t>
-      </w:r>
-      <w:r>
-        <w:rPr>
-          <w:rFonts w:ascii="Times New Roman" w:eastAsia="Times New Roman" w:hAnsi="Times New Roman" w:cs="Times New Roman"/>
-          <w:color w:val="980000"/>
-        </w:rPr>
-        <w:t xml:space="preserve"> </w:t>
-      </w:r>
-      <w:r>
-        <w:rPr>
-          <w:rFonts w:ascii="Times New Roman" w:eastAsia="Times New Roman" w:hAnsi="Times New Roman" w:cs="Times New Roman"/>
-          <w:color w:val="980000"/>
-        </w:rPr>
-        <w:t>c</w:t>
-      </w:r>
-      <w:r>
-        <w:rPr>
-          <w:rFonts w:ascii="Times New Roman" w:eastAsia="Times New Roman" w:hAnsi="Times New Roman" w:cs="Times New Roman"/>
-          <w:color w:val="980000"/>
-        </w:rPr>
-        <w:t>etera</w:t>
-      </w:r>
-      <w:r>
-        <w:rPr>
-          <w:rFonts w:ascii="Times New Roman" w:eastAsia="Times New Roman" w:hAnsi="Times New Roman" w:cs="Times New Roman"/>
-          <w:color w:val="980000"/>
-        </w:rPr>
-        <w:t>.</w:t>
-      </w:r>
-    </w:p>
-    <w:p>
-      <w:pPr>
-        <w:rPr>
-          <w:rFonts w:ascii="Times New Roman" w:eastAsia="Times New Roman" w:hAnsi="Times New Roman" w:cs="Times New Roman"/>
-          <w:color w:val="980000"/>
-        </w:rPr>
-      </w:pPr>
-    </w:p>
-    <w:p>
-      <w:r>
-        <w:rPr>
+      </w:pPr>
+    </w:p>
+    <w:p>
+      <w:pPr>
+        <w:rPr>
+          <w:rFonts w:ascii="Times New Roman" w:hAnsi="Times New Roman" w:cs="Times New Roman"/>
+        </w:rPr>
+      </w:pPr>
+      <w:r>
+        <w:rPr>
+          <w:rFonts w:ascii="Times New Roman" w:hAnsi="Times New Roman" w:cs="Times New Roman"/>
           <w:noProof/>
         </w:rPr>
         <w:lastRenderedPageBreak/>
         <w:drawing>
-          <wp:inline distT="114300" distB="114300" distL="114300" distR="114300" wp14:anchorId="524676C4" wp14:editId="74471F6E">
+          <wp:inline distT="114300" distB="114300" distL="114300" distR="114300" wp14:anchorId="4C830A2A" wp14:editId="5A29DCAD">
             <wp:extent cx="5391150" cy="4926068"/>
             <wp:effectExtent l="0" t="0" r="0" b="0"/>
             <wp:docPr id="23" name="image00.png"/>
@@ -7079,15 +6718,13 @@
         </w:rPr>
         <w:t xml:space="preserve">The clock generator's primary functions are clock outputs, reset synchronization, ready synchronization, oscillator output and clock synchronization. Each of these primary functions </w:t>
       </w:r>
-      <w:proofErr w:type="gramStart"/>
-      <w:r>
-        <w:rPr>
-          <w:rFonts w:ascii="Times New Roman" w:eastAsia="Times New Roman" w:hAnsi="Times New Roman" w:cs="Times New Roman"/>
-          <w:sz w:val="24"/>
-        </w:rPr>
-        <w:t>have</w:t>
-      </w:r>
-      <w:proofErr w:type="gramEnd"/>
+      <w:r>
+        <w:rPr>
+          <w:rFonts w:ascii="Times New Roman" w:eastAsia="Times New Roman" w:hAnsi="Times New Roman" w:cs="Times New Roman"/>
+          <w:sz w:val="24"/>
+        </w:rPr>
+        <w:t>has</w:t>
+      </w:r>
       <w:r>
         <w:rPr>
           <w:rFonts w:ascii="Times New Roman" w:eastAsia="Times New Roman" w:hAnsi="Times New Roman" w:cs="Times New Roman"/>
@@ -7123,7 +6760,7 @@
           <w:sz w:val="24"/>
         </w:rPr>
         <w:drawing>
-          <wp:inline distT="19050" distB="19050" distL="19050" distR="19050" wp14:anchorId="2EDA6871" wp14:editId="0BE58F82">
+          <wp:inline distT="19050" distB="19050" distL="19050" distR="19050" wp14:anchorId="1303B683" wp14:editId="107D7504">
             <wp:extent cx="1533525" cy="1619250"/>
             <wp:effectExtent l="0" t="0" r="0" b="0"/>
             <wp:docPr id="16" name="image15.jpg"/>
@@ -7229,23 +6866,7 @@
           <w:rFonts w:ascii="Times New Roman" w:eastAsia="Times New Roman" w:hAnsi="Times New Roman" w:cs="Times New Roman"/>
           <w:sz w:val="24"/>
         </w:rPr>
-        <w:t xml:space="preserve">The clock outputs for this IC are CLK and PCLK. The CLK output drives the </w:t>
-      </w:r>
-      <w:proofErr w:type="spellStart"/>
-      <w:r>
-        <w:rPr>
-          <w:rFonts w:ascii="Times New Roman" w:eastAsia="Times New Roman" w:hAnsi="Times New Roman" w:cs="Times New Roman"/>
-          <w:sz w:val="24"/>
-        </w:rPr>
-        <w:t>the</w:t>
-      </w:r>
-      <w:proofErr w:type="spellEnd"/>
-      <w:r>
-        <w:rPr>
-          <w:rFonts w:ascii="Times New Roman" w:eastAsia="Times New Roman" w:hAnsi="Times New Roman" w:cs="Times New Roman"/>
-          <w:sz w:val="24"/>
-        </w:rPr>
-        <w:t xml:space="preserve"> CPU and in this case, the 8086 CLK input. The duty cycle of the CLK output is 33% and the duty cycle of the PCLK is 16.6%. The PCLK is a peripheral clock signal used to drive peripheral devices in the system. The clock rate at which the CPU requires to be operated will be explored further in the Experimental Results section. Proper timing constraints must be met in order to reset the CPU. This is done with the RESET synchronization, which is partially implemented externally with an RC circuit. In order for the CPU to be reset, RESET must be held for at least 50 microseconds. READY synchronization is used to select between RDY1 and RD2 or both. These ready signals control insertion and the wait states of the CPU. The oscillator or OSC as seen as pin 12 in Figure 2 is predominantly used so that other systems can derive a control, namely the buffered crystal. There are two standard clock synchronization methods on the 8284. The two options available are defined through the frequency/crystal select as seen on Figure 2 on pin 13. In this system, the frequency/crystal select is grounded so that clock synchronization can be enabled by the crystal and not an external frequency input (EFI). The schematics for the completed system clock can be seen in Appendix A: System Clock. Both functionalities of the RESET synchronization and clock synchronization can be seen in Figure 3. The top half of Figure 3 details the clock synchronization and the bottom half details the RESET synchronization.</w:t>
+        <w:t>The clock outputs for this IC are CLK and PCLK. The CLK output drives the the CPU and in this case, the 8086 CLK input. The duty cycle of the CLK output is 33% and the duty cycle of the PCLK is 16.6%. The PCLK is a peripheral clock signal used to drive peripheral devices in the system. The clock rate at which the CPU requires to be operated will be explored further in the Experimental Results section. Proper timing constraints must be met in order to reset the CPU. This is done with the RESET synchronization, which is partially implemented externally with an RC circuit. In order for the CPU to be reset, RESET must be held for at least 50 microseconds. READY synchronization is used to select between RDY1 and RD2 or both. These ready signals control insertion and the wait states of the CPU. The oscillator or OSC as seen as pin 12 in Figure 2 is predominantly used so that other systems can derive a control, namely the buffered crystal. There are two standard clock synchronization methods on the 8284. The two options available are defined through the frequency/crystal select as seen on Figure 2 on pin 13. In this system, the frequency/crystal select is grounded so that clock synchronization can be enabled by the crystal and not an external frequency input (EFI). The schematics for the completed system clock can be seen in Appendix A: System Clock. Both functionalities of the RESET synchronization and clock synchronization can be seen in Figure 3. The top half of Figure 3 details the clock synchronization and the bottom half details the RESET synchronization.</w:t>
       </w:r>
     </w:p>
     <w:p>
@@ -7265,7 +6886,7 @@
           <w:sz w:val="24"/>
         </w:rPr>
         <w:drawing>
-          <wp:inline distT="19050" distB="19050" distL="19050" distR="19050" wp14:anchorId="00BF1EE6" wp14:editId="3F10FCEA">
+          <wp:inline distT="19050" distB="19050" distL="19050" distR="19050" wp14:anchorId="37FEE17C" wp14:editId="481D3361">
             <wp:extent cx="3581400" cy="2228850"/>
             <wp:effectExtent l="0" t="0" r="0" b="0"/>
             <wp:docPr id="11" name="image13.jpg"/>
@@ -7529,23 +7150,7 @@
           <w:rFonts w:ascii="Times New Roman" w:eastAsia="Times New Roman" w:hAnsi="Times New Roman" w:cs="Times New Roman"/>
           <w:sz w:val="24"/>
         </w:rPr>
-        <w:t xml:space="preserve">The IO interface consists of all the address/data bus (AD) lines connected to the processor, as well as the data control lines. The bus lines are initially multiplexed together to save pin room on the IC, and must be </w:t>
-      </w:r>
-      <w:proofErr w:type="spellStart"/>
-      <w:r>
-        <w:rPr>
-          <w:rFonts w:ascii="Times New Roman" w:eastAsia="Times New Roman" w:hAnsi="Times New Roman" w:cs="Times New Roman"/>
-          <w:sz w:val="24"/>
-        </w:rPr>
-        <w:t>demultiplexed</w:t>
-      </w:r>
-      <w:proofErr w:type="spellEnd"/>
-      <w:r>
-        <w:rPr>
-          <w:rFonts w:ascii="Times New Roman" w:eastAsia="Times New Roman" w:hAnsi="Times New Roman" w:cs="Times New Roman"/>
-          <w:sz w:val="24"/>
-        </w:rPr>
-        <w:t xml:space="preserve"> by the latches and buffers in order to enable use of the system. Address lines specify the address of a device to interact with, while data lines transfer information between these devices and the processor. Data control lines give more information on the data operations, such as status/read-or-write/etc.</w:t>
+        <w:t>The IO interface consists of all the address/data bus (AD) lines connected to the processor, as well as the data control lines. The bus lines are initially multiplexed together to save pin room on the IC, and must be demultiplexed by the latches and buffers in order to enable use of the system. Address lines specify the address of a device to interact with, while data lines transfer information between these devices and the processor. Data control lines give more information on the data operations, such as status/read-or-write/etc.</w:t>
       </w:r>
     </w:p>
     <w:p>
@@ -7662,7 +7267,7 @@
           <w:sz w:val="24"/>
         </w:rPr>
         <w:drawing>
-          <wp:inline distT="19050" distB="19050" distL="19050" distR="19050" wp14:anchorId="09C3644F" wp14:editId="27EBD004">
+          <wp:inline distT="19050" distB="19050" distL="19050" distR="19050" wp14:anchorId="2348E835" wp14:editId="3F00F62C">
             <wp:extent cx="2095500" cy="2981325"/>
             <wp:effectExtent l="0" t="0" r="0" b="0"/>
             <wp:docPr id="19" name="image24.jpg"/>
@@ -7792,33 +7397,15 @@
           <w:rFonts w:ascii="Times New Roman" w:eastAsia="Times New Roman" w:hAnsi="Times New Roman" w:cs="Times New Roman"/>
           <w:sz w:val="24"/>
         </w:rPr>
-        <w:t xml:space="preserve">The 74LS374 that was used was manufactured using advanced Low Power </w:t>
-      </w:r>
-      <w:proofErr w:type="spellStart"/>
-      <w:r>
-        <w:rPr>
-          <w:rFonts w:ascii="Times New Roman" w:eastAsia="Times New Roman" w:hAnsi="Times New Roman" w:cs="Times New Roman"/>
-          <w:sz w:val="24"/>
-        </w:rPr>
-        <w:t>Schottky</w:t>
-      </w:r>
-      <w:proofErr w:type="spellEnd"/>
-      <w:r>
-        <w:rPr>
-          <w:rFonts w:ascii="Times New Roman" w:eastAsia="Times New Roman" w:hAnsi="Times New Roman" w:cs="Times New Roman"/>
-          <w:sz w:val="24"/>
-        </w:rPr>
-        <w:t xml:space="preserve"> technology. It is an Octal D-type Flip-Flop containing separate D-type inputs for each flip-flop. The 74LS373 has 3 different state outputs to be used in coordination with a bus. Since it is a latch IC it uses flip-flops which </w:t>
-      </w:r>
-      <w:proofErr w:type="gramStart"/>
-      <w:r>
-        <w:rPr>
-          <w:rFonts w:ascii="Times New Roman" w:eastAsia="Times New Roman" w:hAnsi="Times New Roman" w:cs="Times New Roman"/>
-          <w:sz w:val="24"/>
-        </w:rPr>
-        <w:t>changes</w:t>
-      </w:r>
-      <w:proofErr w:type="gramEnd"/>
+        <w:t xml:space="preserve">The 74LS374 that was used was manufactured using advanced Low Power Schottky technology. It is an Octal D-type Flip-Flop containing separate D-type inputs for each flip-flop. The 74LS373 has 3 different state outputs to be used in coordination with a bus. Since it is a latch IC it uses flip-flops which </w:t>
+      </w:r>
+      <w:r>
+        <w:rPr>
+          <w:rFonts w:ascii="Times New Roman" w:eastAsia="Times New Roman" w:hAnsi="Times New Roman" w:cs="Times New Roman"/>
+          <w:sz w:val="24"/>
+        </w:rPr>
+        <w:t>change</w:t>
+      </w:r>
       <w:r>
         <w:rPr>
           <w:rFonts w:ascii="Times New Roman" w:eastAsia="Times New Roman" w:hAnsi="Times New Roman" w:cs="Times New Roman"/>
@@ -8069,7 +7656,7 @@
           <w:sz w:val="24"/>
         </w:rPr>
         <w:drawing>
-          <wp:inline distT="19050" distB="19050" distL="19050" distR="19050" wp14:anchorId="1C97EE77" wp14:editId="0BA409E0">
+          <wp:inline distT="19050" distB="19050" distL="19050" distR="19050" wp14:anchorId="22F0C350" wp14:editId="098198ED">
             <wp:extent cx="1371600" cy="2238375"/>
             <wp:effectExtent l="0" t="0" r="0" b="0"/>
             <wp:docPr id="31" name="image39.gif"/>
@@ -8366,7 +7953,7 @@
           <w:sz w:val="24"/>
         </w:rPr>
         <w:drawing>
-          <wp:inline distT="19050" distB="19050" distL="19050" distR="19050" wp14:anchorId="2F1B8428" wp14:editId="4DA9CBB2">
+          <wp:inline distT="19050" distB="19050" distL="19050" distR="19050" wp14:anchorId="4BD46CCD" wp14:editId="2F5ED0DC">
             <wp:extent cx="1228725" cy="1657350"/>
             <wp:effectExtent l="0" t="0" r="0" b="0"/>
             <wp:docPr id="26" name="image34.jpg"/>
@@ -8464,23 +8051,7 @@
           <w:sz w:val="24"/>
         </w:rPr>
         <w:lastRenderedPageBreak/>
-        <w:t xml:space="preserve">The 74LS244, octal buffer is designed specifically to improve both the performance and density of three-state memory address drivers, clock drivers, and bus-oriented receivers and transmitters. It is made in a way in which the designer has a choice of combinations dealing with inverting and </w:t>
-      </w:r>
-      <w:proofErr w:type="spellStart"/>
-      <w:r>
-        <w:rPr>
-          <w:rFonts w:ascii="Times New Roman" w:eastAsia="Times New Roman" w:hAnsi="Times New Roman" w:cs="Times New Roman"/>
-          <w:sz w:val="24"/>
-        </w:rPr>
-        <w:t>noninverting</w:t>
-      </w:r>
-      <w:proofErr w:type="spellEnd"/>
-      <w:r>
-        <w:rPr>
-          <w:rFonts w:ascii="Times New Roman" w:eastAsia="Times New Roman" w:hAnsi="Times New Roman" w:cs="Times New Roman"/>
-          <w:sz w:val="24"/>
-        </w:rPr>
-        <w:t xml:space="preserve"> outputs, symmetrical, active-low output-control inputs, and complementary output-control inputs. It features a high fan-out, improved fan-in, and 400-mV noise margin.</w:t>
+        <w:t>The 74LS244, octal buffer is designed specifically to improve both the performance and density of three-state memory address drivers, clock drivers, and bus-oriented receivers and transmitters. It is made in a way in which the designer has a choice of combinations dealing with inverting and noninverting outputs, symmetrical, active-low output-control inputs, and complementary output-control inputs. It features a high fan-out, improved fan-in, and 400-mV noise margin.</w:t>
       </w:r>
     </w:p>
     <w:p>
@@ -8643,7 +8214,7 @@
           <w:sz w:val="24"/>
         </w:rPr>
         <w:drawing>
-          <wp:inline distT="114300" distB="114300" distL="114300" distR="114300" wp14:anchorId="05F84B5A" wp14:editId="216F6D73">
+          <wp:inline distT="114300" distB="114300" distL="114300" distR="114300" wp14:anchorId="637F6056" wp14:editId="289FA9F8">
             <wp:extent cx="1143000" cy="1447800"/>
             <wp:effectExtent l="0" t="0" r="0" b="0"/>
             <wp:docPr id="5" name="image00.jpg"/>
@@ -8815,55 +8386,21 @@
           <w:rFonts w:ascii="Times New Roman" w:eastAsia="Times New Roman" w:hAnsi="Times New Roman" w:cs="Times New Roman"/>
           <w:sz w:val="24"/>
         </w:rPr>
-        <w:t xml:space="preserve">The 28C256 32K X 8 EEPROM is a high performance electrically erasable and programmable read only memory. Its 256K of memory is organized as 32,768 words by 8 bits. The 28C256 is accessed like a Static RAM for the read or write cycle without the need for external components. The </w:t>
-      </w:r>
-      <w:proofErr w:type="gramStart"/>
-      <w:r>
-        <w:rPr>
-          <w:rFonts w:ascii="Times New Roman" w:eastAsia="Times New Roman" w:hAnsi="Times New Roman" w:cs="Times New Roman"/>
-          <w:sz w:val="24"/>
-        </w:rPr>
-        <w:t>device a 64 byte page register</w:t>
-      </w:r>
-      <w:proofErr w:type="gramEnd"/>
-      <w:r>
-        <w:rPr>
-          <w:rFonts w:ascii="Times New Roman" w:eastAsia="Times New Roman" w:hAnsi="Times New Roman" w:cs="Times New Roman"/>
-          <w:sz w:val="24"/>
-        </w:rPr>
-        <w:t xml:space="preserve"> to allow writing of up to 64 bytes simultaneously. During a write cycle the addresses and 1 to 64 bytes of data are internally </w:t>
-      </w:r>
-      <w:proofErr w:type="gramStart"/>
-      <w:r>
-        <w:rPr>
-          <w:rFonts w:ascii="Times New Roman" w:eastAsia="Times New Roman" w:hAnsi="Times New Roman" w:cs="Times New Roman"/>
-          <w:sz w:val="24"/>
-        </w:rPr>
-        <w:t>latched ,</w:t>
-      </w:r>
-      <w:proofErr w:type="gramEnd"/>
-      <w:r>
-        <w:rPr>
-          <w:rFonts w:ascii="Times New Roman" w:eastAsia="Times New Roman" w:hAnsi="Times New Roman" w:cs="Times New Roman"/>
-          <w:sz w:val="24"/>
-        </w:rPr>
-        <w:t xml:space="preserve"> freeing the address and the data bus for other operations. Following the initiation of a write cycle, the device will automatically write the latched data using an internal control time. The end of a write cycle can be detected by DATA Polling of </w:t>
-      </w:r>
-      <w:proofErr w:type="gramStart"/>
-      <w:r>
-        <w:rPr>
-          <w:rFonts w:ascii="Times New Roman" w:eastAsia="Times New Roman" w:hAnsi="Times New Roman" w:cs="Times New Roman"/>
-          <w:sz w:val="24"/>
-        </w:rPr>
-        <w:t>I/07</w:t>
-      </w:r>
-      <w:proofErr w:type="gramEnd"/>
-      <w:r>
-        <w:rPr>
-          <w:rFonts w:ascii="Times New Roman" w:eastAsia="Times New Roman" w:hAnsi="Times New Roman" w:cs="Times New Roman"/>
-          <w:sz w:val="24"/>
-        </w:rPr>
-        <w:t>. Once the end of a write cycle has been detected a new access for a read or write can begin.</w:t>
+        <w:t xml:space="preserve">The 28C256 32K X 8 EEPROM is a high performance electrically erasable and programmable read only memory. Its 256K of memory is organized as 32,768 words by 8 bits. The 28C256 is accessed like a Static RAM for the read or write cycle without the need for external components. The device a 64 byte page register to allow writing of up to 64 bytes simultaneously. During a write cycle the addresses and 1 to 64 bytes of data are internally </w:t>
+      </w:r>
+      <w:r>
+        <w:rPr>
+          <w:rFonts w:ascii="Times New Roman" w:eastAsia="Times New Roman" w:hAnsi="Times New Roman" w:cs="Times New Roman"/>
+          <w:sz w:val="24"/>
+        </w:rPr>
+        <w:t>latched,</w:t>
+      </w:r>
+      <w:r>
+        <w:rPr>
+          <w:rFonts w:ascii="Times New Roman" w:eastAsia="Times New Roman" w:hAnsi="Times New Roman" w:cs="Times New Roman"/>
+          <w:sz w:val="24"/>
+        </w:rPr>
+        <w:t xml:space="preserve"> freeing the address and the data bus for other operations. Following the initiation of a write cycle, the device will automatically write the latched data using an internal control time. The end of a write cycle can be detected by DATA Polling of I/07. Once the end of a write cycle has been detected a new access for a read or write can begin.</w:t>
       </w:r>
     </w:p>
     <w:p>
@@ -9125,7 +8662,7 @@
           <w:noProof/>
         </w:rPr>
         <w:drawing>
-          <wp:inline distT="114300" distB="114300" distL="114300" distR="114300" wp14:anchorId="4AC69FA1" wp14:editId="40E6CEF0">
+          <wp:inline distT="114300" distB="114300" distL="114300" distR="114300" wp14:anchorId="10486A0F" wp14:editId="4519888E">
             <wp:extent cx="2044700" cy="2501900"/>
             <wp:effectExtent l="0" t="0" r="0" b="0"/>
             <wp:docPr id="28" name="image42.jpg"/>
@@ -9231,20 +8768,189 @@
     </w:p>
     <w:p>
       <w:pPr>
-        <w:pStyle w:val="Normal1"/>
-        <w:spacing w:line="240" w:lineRule="auto"/>
-        <w:rPr>
-          <w:rFonts w:ascii="Times New Roman" w:hAnsi="Times New Roman" w:cs="Times New Roman"/>
-          <w:sz w:val="24"/>
-        </w:rPr>
-      </w:pPr>
-      <w:r>
-        <w:rPr>
-          <w:rFonts w:ascii="Times New Roman" w:hAnsi="Times New Roman" w:cs="Times New Roman"/>
-          <w:sz w:val="24"/>
-        </w:rPr>
-        <w:t>Words...</w:t>
-      </w:r>
+        <w:rPr>
+          <w:rFonts w:ascii="Times New Roman" w:eastAsia="Times New Roman" w:hAnsi="Times New Roman" w:cs="Times New Roman"/>
+          <w:color w:val="980000"/>
+        </w:rPr>
+      </w:pPr>
+      <w:r>
+        <w:rPr>
+          <w:rFonts w:ascii="Times New Roman" w:eastAsia="Times New Roman" w:hAnsi="Times New Roman" w:cs="Times New Roman"/>
+          <w:color w:val="980000"/>
+        </w:rPr>
+        <w:t>The CY7C128A chip is a CMOS static RAM organized as 2048 words by 8 bits. Easy memory expansion is provided by an active LOW Chip Enable (CE), and an active LOW Output Enable (OE) and drivers that are three-state.  Writing to the device is accomplished when the Chip Enable and Write Enable (WE) inputs are both LOW. Data , which are on the pins IO0 -I/O7 are written into the memory location specified on the address pins A0 -A10. Reading the device is accomplished by taking Chip Enable and Output Enable and keeping them low while Write Enable remains high. Under these conditions, the contents of the memory location specified on the address pins will appear on the eight I/O pins. The I/O pins remain in high-impedance state when Chip Enable or Output Enable is high or Write Enable is low.</w:t>
+      </w:r>
+    </w:p>
+    <w:p>
+      <w:pPr>
+        <w:rPr>
+          <w:rFonts w:ascii="Times New Roman" w:eastAsia="Times New Roman" w:hAnsi="Times New Roman" w:cs="Times New Roman"/>
+          <w:color w:val="980000"/>
+        </w:rPr>
+      </w:pPr>
+    </w:p>
+    <w:p>
+      <w:pPr>
+        <w:pStyle w:val="ListParagraph"/>
+        <w:numPr>
+          <w:ilvl w:val="0"/>
+          <w:numId w:val="24"/>
+        </w:numPr>
+        <w:rPr>
+          <w:rFonts w:ascii="Times New Roman" w:hAnsi="Times New Roman" w:cs="Times New Roman"/>
+        </w:rPr>
+      </w:pPr>
+      <w:r>
+        <w:rPr>
+          <w:rFonts w:ascii="Times New Roman" w:eastAsia="Times New Roman" w:hAnsi="Times New Roman" w:cs="Times New Roman"/>
+          <w:b/>
+          <w:color w:val="800000"/>
+        </w:rPr>
+        <w:t>Input/Output</w:t>
+      </w:r>
+    </w:p>
+    <w:p>
+      <w:pPr>
+        <w:pStyle w:val="ListParagraph"/>
+        <w:numPr>
+          <w:ilvl w:val="1"/>
+          <w:numId w:val="24"/>
+        </w:numPr>
+        <w:rPr>
+          <w:rFonts w:ascii="Times New Roman" w:eastAsiaTheme="minorEastAsia" w:hAnsi="Times New Roman" w:cs="Times New Roman"/>
+        </w:rPr>
+      </w:pPr>
+      <w:r>
+        <w:rPr>
+          <w:rFonts w:ascii="Times New Roman" w:eastAsia="Times New Roman" w:hAnsi="Times New Roman" w:cs="Times New Roman"/>
+          <w:color w:val="800000"/>
+        </w:rPr>
+        <w:t>Keyboard</w:t>
+      </w:r>
+    </w:p>
+    <w:p>
+      <w:pPr>
+        <w:rPr>
+          <w:rFonts w:ascii="Times New Roman" w:hAnsi="Times New Roman" w:cs="Times New Roman"/>
+        </w:rPr>
+      </w:pPr>
+      <w:r>
+        <w:rPr>
+          <w:rFonts w:ascii="Times New Roman" w:eastAsia="Times New Roman" w:hAnsi="Times New Roman" w:cs="Times New Roman"/>
+          <w:color w:val="800000"/>
+        </w:rPr>
+        <w:t>The Series 96 is uses conductive rubber to mate the appropriate PC board traces. It’s features also includes having  matrix circuitry easily customized legend, matrix circuitry, termination mates with standard connectors, tactile feedback to operator, 1,000,000 operations per button, it is compatible with high resistance logic inputs and is tested to rigid statistical process control to insure that it is reliable. The keyboard itself contains 12 keys, whi</w:t>
+      </w:r>
+      <w:r>
+        <w:rPr>
+          <w:rFonts w:ascii="Times New Roman" w:eastAsia="Times New Roman" w:hAnsi="Times New Roman" w:cs="Times New Roman"/>
+          <w:color w:val="800000"/>
+        </w:rPr>
+        <w:t xml:space="preserve">ch are the numbers 0 - 9, </w:t>
+      </w:r>
+      <w:r>
+        <w:rPr>
+          <w:rFonts w:ascii="Times New Roman" w:eastAsia="Times New Roman" w:hAnsi="Times New Roman" w:cs="Times New Roman"/>
+          <w:color w:val="800000"/>
+        </w:rPr>
+        <w:t>the “*” symbol and the “#” sign.</w:t>
+      </w:r>
+    </w:p>
+    <w:p>
+      <w:pPr>
+        <w:pStyle w:val="ListParagraph"/>
+        <w:numPr>
+          <w:ilvl w:val="1"/>
+          <w:numId w:val="24"/>
+        </w:numPr>
+        <w:rPr>
+          <w:rFonts w:ascii="Times New Roman" w:eastAsiaTheme="minorEastAsia" w:hAnsi="Times New Roman" w:cs="Times New Roman"/>
+        </w:rPr>
+      </w:pPr>
+      <w:r>
+        <w:rPr>
+          <w:rFonts w:ascii="Times New Roman" w:eastAsia="Times New Roman" w:hAnsi="Times New Roman" w:cs="Times New Roman"/>
+          <w:color w:val="800000"/>
+        </w:rPr>
+        <w:t>LCD Display</w:t>
+      </w:r>
+    </w:p>
+    <w:p>
+      <w:pPr>
+        <w:rPr>
+          <w:rFonts w:ascii="Times New Roman" w:eastAsia="Times New Roman" w:hAnsi="Times New Roman" w:cs="Times New Roman"/>
+          <w:color w:val="800000"/>
+        </w:rPr>
+      </w:pPr>
+      <w:r>
+        <w:rPr>
+          <w:rFonts w:ascii="Times New Roman" w:eastAsia="Times New Roman" w:hAnsi="Times New Roman" w:cs="Times New Roman"/>
+          <w:color w:val="800000"/>
+        </w:rPr>
+        <w:t>The LCD display that will be used has a module 1 line x 16 characters</w:t>
+      </w:r>
+      <w:r>
+        <w:rPr>
+          <w:rFonts w:ascii="Times New Roman" w:eastAsia="Times New Roman" w:hAnsi="Times New Roman" w:cs="Times New Roman"/>
+          <w:color w:val="800000"/>
+        </w:rPr>
+        <w:t>….</w:t>
+      </w:r>
+    </w:p>
+    <w:p>
+      <w:pPr>
+        <w:rPr>
+          <w:rFonts w:ascii="Times New Roman" w:eastAsia="Times New Roman" w:hAnsi="Times New Roman" w:cs="Times New Roman"/>
+          <w:color w:val="800000"/>
+        </w:rPr>
+      </w:pPr>
+    </w:p>
+    <w:p>
+      <w:pPr>
+        <w:pStyle w:val="ListParagraph"/>
+        <w:numPr>
+          <w:ilvl w:val="1"/>
+          <w:numId w:val="24"/>
+        </w:numPr>
+        <w:rPr>
+          <w:rFonts w:ascii="Times New Roman" w:hAnsi="Times New Roman" w:cs="Times New Roman"/>
+        </w:rPr>
+      </w:pPr>
+      <w:r>
+        <w:rPr>
+          <w:rFonts w:ascii="Times New Roman" w:eastAsia="Times New Roman" w:hAnsi="Times New Roman" w:cs="Times New Roman"/>
+          <w:color w:val="800000"/>
+        </w:rPr>
+        <w:t>7 Segment Display &amp; LEDs</w:t>
+      </w:r>
+    </w:p>
+    <w:p>
+      <w:pPr>
+        <w:rPr>
+          <w:rFonts w:ascii="Times New Roman" w:eastAsiaTheme="minorHAnsi" w:hAnsi="Times New Roman" w:cs="Times New Roman"/>
+        </w:rPr>
+      </w:pPr>
+      <w:r>
+        <w:rPr>
+          <w:rFonts w:ascii="Times New Roman" w:eastAsiaTheme="minorHAnsi" w:hAnsi="Times New Roman" w:cs="Times New Roman"/>
+        </w:rPr>
+        <w:t>Words…</w:t>
+      </w:r>
+    </w:p>
+    <w:p>
+      <w:pPr>
+        <w:ind w:left="1440"/>
+        <w:rPr>
+          <w:rFonts w:ascii="Times New Roman" w:hAnsi="Times New Roman" w:cs="Times New Roman"/>
+        </w:rPr>
+      </w:pPr>
+    </w:p>
+    <w:p>
+      <w:pPr>
+        <w:rPr>
+          <w:rFonts w:ascii="Times New Roman" w:hAnsi="Times New Roman" w:cs="Times New Roman"/>
+        </w:rPr>
+      </w:pPr>
     </w:p>
     <w:p>
       <w:pPr>
@@ -9337,17 +9043,8 @@
           <w:rFonts w:ascii="Times New Roman" w:eastAsia="Times New Roman" w:hAnsi="Times New Roman" w:cs="Times New Roman"/>
           <w:sz w:val="24"/>
         </w:rPr>
-        <w:t>Words</w:t>
-      </w:r>
-      <w:proofErr w:type="gramStart"/>
-      <w:r>
-        <w:rPr>
-          <w:rFonts w:ascii="Times New Roman" w:eastAsia="Times New Roman" w:hAnsi="Times New Roman" w:cs="Times New Roman"/>
-          <w:sz w:val="24"/>
-        </w:rPr>
-        <w:t>..</w:t>
-      </w:r>
-      <w:proofErr w:type="gramEnd"/>
+        <w:t>Words..</w:t>
+      </w:r>
     </w:p>
     <w:p>
       <w:pPr>
@@ -9384,17 +9081,8 @@
           <w:rFonts w:ascii="Times New Roman" w:eastAsia="Times New Roman" w:hAnsi="Times New Roman" w:cs="Times New Roman"/>
           <w:sz w:val="24"/>
         </w:rPr>
-        <w:t>Words</w:t>
-      </w:r>
-      <w:proofErr w:type="gramStart"/>
-      <w:r>
-        <w:rPr>
-          <w:rFonts w:ascii="Times New Roman" w:eastAsia="Times New Roman" w:hAnsi="Times New Roman" w:cs="Times New Roman"/>
-          <w:sz w:val="24"/>
-        </w:rPr>
-        <w:t>..</w:t>
-      </w:r>
-      <w:proofErr w:type="gramEnd"/>
+        <w:t>Words..</w:t>
+      </w:r>
     </w:p>
     <w:p>
       <w:pPr>
@@ -9431,17 +9119,8 @@
           <w:rFonts w:ascii="Times New Roman" w:eastAsia="Times New Roman" w:hAnsi="Times New Roman" w:cs="Times New Roman"/>
           <w:sz w:val="24"/>
         </w:rPr>
-        <w:t>Words</w:t>
-      </w:r>
-      <w:proofErr w:type="gramStart"/>
-      <w:r>
-        <w:rPr>
-          <w:rFonts w:ascii="Times New Roman" w:eastAsia="Times New Roman" w:hAnsi="Times New Roman" w:cs="Times New Roman"/>
-          <w:sz w:val="24"/>
-        </w:rPr>
-        <w:t>..</w:t>
-      </w:r>
-      <w:proofErr w:type="gramEnd"/>
+        <w:t>Words..</w:t>
+      </w:r>
     </w:p>
     <w:p>
       <w:pPr>
@@ -9478,17 +9157,8 @@
           <w:rFonts w:ascii="Times New Roman" w:eastAsia="Times New Roman" w:hAnsi="Times New Roman" w:cs="Times New Roman"/>
           <w:sz w:val="24"/>
         </w:rPr>
-        <w:t>Words</w:t>
-      </w:r>
-      <w:proofErr w:type="gramStart"/>
-      <w:r>
-        <w:rPr>
-          <w:rFonts w:ascii="Times New Roman" w:eastAsia="Times New Roman" w:hAnsi="Times New Roman" w:cs="Times New Roman"/>
-          <w:sz w:val="24"/>
-        </w:rPr>
-        <w:t>..</w:t>
-      </w:r>
-      <w:proofErr w:type="gramEnd"/>
+        <w:t>Words..</w:t>
+      </w:r>
     </w:p>
     <w:p>
       <w:pPr>
@@ -9717,7 +9387,7 @@
                 <w:noProof/>
               </w:rPr>
               <w:drawing>
-                <wp:inline distT="19050" distB="19050" distL="19050" distR="19050" wp14:anchorId="719D92CB" wp14:editId="45156C22">
+                <wp:inline distT="19050" distB="19050" distL="19050" distR="19050" wp14:anchorId="7F9897E2" wp14:editId="1C07B350">
                   <wp:extent cx="2428875" cy="1790700"/>
                   <wp:effectExtent l="0" t="0" r="0" b="0"/>
                   <wp:docPr id="53" name="image05.jpg"/>
@@ -9795,7 +9465,7 @@
                 <w:noProof/>
               </w:rPr>
               <w:drawing>
-                <wp:inline distT="19050" distB="19050" distL="19050" distR="19050" wp14:anchorId="61E22DE4" wp14:editId="3D075FFE">
+                <wp:inline distT="19050" distB="19050" distL="19050" distR="19050" wp14:anchorId="6E76C16D" wp14:editId="5CE769BB">
                   <wp:extent cx="2400300" cy="1781175"/>
                   <wp:effectExtent l="0" t="0" r="0" b="0"/>
                   <wp:docPr id="54" name="image17.jpg"/>
@@ -9863,6 +9533,7 @@
           <w:rFonts w:ascii="Times New Roman" w:eastAsia="Times New Roman" w:hAnsi="Times New Roman" w:cs="Times New Roman"/>
           <w:sz w:val="24"/>
         </w:rPr>
+        <w:lastRenderedPageBreak/>
         <w:t>To confirm that the oscillator, OSC, was functioning properly, it was expected that it should look like a square wave with the same frequency of the 4MHz crystal. Samples were taken from both the crystal and OSC. Figure 9 to the left shows a clean signal sine wave with an output of 3.99MHz. The expected reading was 4MHz, but knowing that crystals are very sensitive, it was not a surprise that it was not exact. Figure 10 below is the sample OSC reading. Output rate requirement was met at 4MHz, but the square wave is not very clean. However, it is a square wave and met within the expected results.</w:t>
       </w:r>
     </w:p>
@@ -9915,7 +9586,7 @@
                 <w:noProof/>
               </w:rPr>
               <w:drawing>
-                <wp:inline distT="19050" distB="19050" distL="19050" distR="19050" wp14:anchorId="5EFA56C8" wp14:editId="44E029BF">
+                <wp:inline distT="19050" distB="19050" distL="19050" distR="19050" wp14:anchorId="34D023F2" wp14:editId="2FFFBBCE">
                   <wp:extent cx="2828925" cy="2152650"/>
                   <wp:effectExtent l="0" t="0" r="0" b="0"/>
                   <wp:docPr id="13" name="image14.jpg"/>
@@ -9993,7 +9664,7 @@
                 <w:noProof/>
               </w:rPr>
               <w:drawing>
-                <wp:inline distT="19050" distB="19050" distL="19050" distR="19050" wp14:anchorId="66AE5E39" wp14:editId="4A61A8BE">
+                <wp:inline distT="19050" distB="19050" distL="19050" distR="19050" wp14:anchorId="00D48CDB" wp14:editId="752C57D1">
                   <wp:extent cx="2752725" cy="2076450"/>
                   <wp:effectExtent l="0" t="0" r="0" b="0"/>
                   <wp:docPr id="29" name="image43.jpg"/>
@@ -10112,9 +9783,8 @@
                 <w:rFonts w:ascii="Times New Roman" w:hAnsi="Times New Roman" w:cs="Times New Roman"/>
                 <w:noProof/>
               </w:rPr>
-              <w:lastRenderedPageBreak/>
               <w:drawing>
-                <wp:inline distT="19050" distB="19050" distL="19050" distR="19050" wp14:anchorId="1F935A6A" wp14:editId="730062BB">
+                <wp:inline distT="19050" distB="19050" distL="19050" distR="19050" wp14:anchorId="4131D7DA" wp14:editId="30328D01">
                   <wp:extent cx="2752725" cy="2047875"/>
                   <wp:effectExtent l="0" t="0" r="0" b="0"/>
                   <wp:docPr id="25" name="image35.jpg"/>
@@ -10192,7 +9862,7 @@
                 <w:noProof/>
               </w:rPr>
               <w:drawing>
-                <wp:inline distT="19050" distB="19050" distL="19050" distR="19050" wp14:anchorId="70D8920C" wp14:editId="3F67C8C6">
+                <wp:inline distT="19050" distB="19050" distL="19050" distR="19050" wp14:anchorId="1E582BCB" wp14:editId="3794C8B6">
                   <wp:extent cx="2705100" cy="2009775"/>
                   <wp:effectExtent l="0" t="0" r="0" b="0"/>
                   <wp:docPr id="32" name="image47.jpg"/>
@@ -10323,23 +9993,15 @@
           <w:rFonts w:ascii="Times New Roman" w:eastAsia="Times New Roman" w:hAnsi="Times New Roman" w:cs="Times New Roman"/>
           <w:sz w:val="24"/>
         </w:rPr>
-        <w:t xml:space="preserve">Figure 13 and Figure 14 shows the Address Latch Enable and Q0 of 8086 respectively. Looking at the figure below it shows that the 8086 is resetting properly. The Address Latch enable is taking in 5V and giving out 250 MHz. The peaks in the ALE signal indicate enabling of the latches used to </w:t>
-      </w:r>
-      <w:proofErr w:type="spellStart"/>
-      <w:r>
-        <w:rPr>
-          <w:rFonts w:ascii="Times New Roman" w:eastAsia="Times New Roman" w:hAnsi="Times New Roman" w:cs="Times New Roman"/>
-          <w:sz w:val="24"/>
-        </w:rPr>
-        <w:t>demultiplex</w:t>
-      </w:r>
-      <w:proofErr w:type="spellEnd"/>
-      <w:r>
-        <w:rPr>
-          <w:rFonts w:ascii="Times New Roman" w:eastAsia="Times New Roman" w:hAnsi="Times New Roman" w:cs="Times New Roman"/>
-          <w:sz w:val="24"/>
-        </w:rPr>
-        <w:t xml:space="preserve"> the buses. Q0 is taking in 2V giving out a frequency 83.33Mhz, currently showing a signal of not much interest. Once the 8086 is interfaced with memory, these lines will show much more interesting results. The 8086 is viewed during reset at this time resets correctly, with values returning to original state. If a device had been interfaced with the 8086, more evident changes would be available.</w:t>
+        <w:t xml:space="preserve">Figure 13 and Figure 14 shows the Address Latch Enable and Q0 of 8086 respectively. Looking at the figure below it shows that the 8086 is resetting properly. The Address Latch enable is taking in 5V and giving out 250 MHz. The peaks in the ALE signal indicate enabling of the latches used to demultiplex the buses. Q0 is taking in 2V giving out a frequency 83.33Mhz, </w:t>
+      </w:r>
+      <w:r>
+        <w:rPr>
+          <w:rFonts w:ascii="Times New Roman" w:eastAsia="Times New Roman" w:hAnsi="Times New Roman" w:cs="Times New Roman"/>
+          <w:sz w:val="24"/>
+        </w:rPr>
+        <w:lastRenderedPageBreak/>
+        <w:t>currently showing a signal of not much interest. Once the 8086 is interfaced with memory, these lines will show much more interesting results. The 8086 is viewed during reset at this time resets correctly, with values returning to original state. If a device had been interfaced with the 8086, more evident changes would be available.</w:t>
       </w:r>
     </w:p>
     <w:tbl>
@@ -10390,7 +10052,7 @@
                 <w:noProof/>
               </w:rPr>
               <w:drawing>
-                <wp:inline distT="19050" distB="19050" distL="19050" distR="19050" wp14:anchorId="0B8E3BDC" wp14:editId="6A9B17EC">
+                <wp:inline distT="19050" distB="19050" distL="19050" distR="19050" wp14:anchorId="61E4D046" wp14:editId="2216E553">
                   <wp:extent cx="2752725" cy="2028825"/>
                   <wp:effectExtent l="0" t="0" r="0" b="0"/>
                   <wp:docPr id="8" name="image07.jpg"/>
@@ -10467,7 +10129,7 @@
                 <w:noProof/>
               </w:rPr>
               <w:drawing>
-                <wp:inline distT="19050" distB="19050" distL="19050" distR="19050" wp14:anchorId="5AF1B0FE" wp14:editId="051FEE92">
+                <wp:inline distT="19050" distB="19050" distL="19050" distR="19050" wp14:anchorId="63685719" wp14:editId="34E251E5">
                   <wp:extent cx="2790825" cy="2076450"/>
                   <wp:effectExtent l="0" t="0" r="0" b="0"/>
                   <wp:docPr id="30" name="image44.jpg"/>
@@ -10595,9 +10257,8 @@
                 <w:rFonts w:ascii="Times New Roman" w:hAnsi="Times New Roman" w:cs="Times New Roman"/>
                 <w:noProof/>
               </w:rPr>
-              <w:lastRenderedPageBreak/>
               <w:drawing>
-                <wp:inline distT="19050" distB="19050" distL="19050" distR="19050" wp14:anchorId="351018E7" wp14:editId="459822CB">
+                <wp:inline distT="19050" distB="19050" distL="19050" distR="19050" wp14:anchorId="696C82AC" wp14:editId="02DE0171">
                   <wp:extent cx="1924050" cy="1409700"/>
                   <wp:effectExtent l="0" t="0" r="0" b="0"/>
                   <wp:docPr id="18" name="image18.jpg"/>
@@ -10675,7 +10336,7 @@
                 <w:noProof/>
               </w:rPr>
               <w:drawing>
-                <wp:inline distT="19050" distB="19050" distL="19050" distR="19050" wp14:anchorId="787BAD85" wp14:editId="3BBCB71C">
+                <wp:inline distT="19050" distB="19050" distL="19050" distR="19050" wp14:anchorId="19E9F052" wp14:editId="3EB529F9">
                   <wp:extent cx="1924050" cy="1419225"/>
                   <wp:effectExtent l="0" t="0" r="0" b="0"/>
                   <wp:docPr id="20" name="image20.jpg"/>
@@ -10753,7 +10414,7 @@
                 <w:noProof/>
               </w:rPr>
               <w:drawing>
-                <wp:inline distT="19050" distB="19050" distL="19050" distR="19050" wp14:anchorId="51C9874F" wp14:editId="3B58CF3F">
+                <wp:inline distT="19050" distB="19050" distL="19050" distR="19050" wp14:anchorId="4717F811" wp14:editId="7D94905E">
                   <wp:extent cx="1914525" cy="1419225"/>
                   <wp:effectExtent l="0" t="0" r="0" b="0"/>
                   <wp:docPr id="22" name="image25.jpg"/>
@@ -10854,23 +10515,7 @@
           <w:rFonts w:ascii="Times New Roman" w:eastAsia="Times New Roman" w:hAnsi="Times New Roman" w:cs="Times New Roman"/>
           <w:sz w:val="24"/>
         </w:rPr>
-        <w:t xml:space="preserve">In order to check the functionality of the EEPROM several tests were recorded. It is important to recall that the 8086 has a 16-bit data bus and therefore can use what is called a write </w:t>
-      </w:r>
-      <w:proofErr w:type="spellStart"/>
-      <w:r>
-        <w:rPr>
-          <w:rFonts w:ascii="Times New Roman" w:eastAsia="Times New Roman" w:hAnsi="Times New Roman" w:cs="Times New Roman"/>
-          <w:sz w:val="24"/>
-        </w:rPr>
-        <w:t>stobe</w:t>
-      </w:r>
-      <w:proofErr w:type="spellEnd"/>
-      <w:r>
-        <w:rPr>
-          <w:rFonts w:ascii="Times New Roman" w:eastAsia="Times New Roman" w:hAnsi="Times New Roman" w:cs="Times New Roman"/>
-          <w:sz w:val="24"/>
-        </w:rPr>
-        <w:t xml:space="preserve"> to select between memory banks. The low and high banks of memory are selected using combinational logic of the Write pin (WR), Bus High Enable (BHE) and Bus Low Enable (BLE). The Low Bank is selected using BLE, in this case A0, and the High Bank is selected using BHE. For the purposes of testing, results were only compared to BLE or A0, not BHE.</w:t>
+        <w:t>In order to check the functionality of the EEPROM several tests were recorded. It is important to recall that the 8086 has a 16-bit data bus and therefore can use what is called a write stobe to select between memory banks. The low and high banks of memory are selected using combinational logic of the Write pin (WR), Bus High Enable (BHE) and Bus Low Enable (BLE). The Low Bank is selected using BLE, in this case A0, and the High Bank is selected using BHE. For the purposes of testing, results were only compared to BLE or A0, not BHE.</w:t>
       </w:r>
     </w:p>
     <w:tbl>
@@ -10922,8 +10567,9 @@
                 <w:rFonts w:ascii="Times New Roman" w:hAnsi="Times New Roman" w:cs="Times New Roman"/>
                 <w:noProof/>
               </w:rPr>
+              <w:lastRenderedPageBreak/>
               <w:drawing>
-                <wp:inline distT="114300" distB="114300" distL="114300" distR="114300" wp14:anchorId="59136CCA" wp14:editId="59417778">
+                <wp:inline distT="114300" distB="114300" distL="114300" distR="114300" wp14:anchorId="47737171" wp14:editId="32D3C94E">
                   <wp:extent cx="1838325" cy="1727200"/>
                   <wp:effectExtent l="0" t="0" r="0" b="0"/>
                   <wp:docPr id="27" name="image37.jpg"/>
@@ -11001,7 +10647,7 @@
                 <w:noProof/>
               </w:rPr>
               <w:drawing>
-                <wp:inline distT="114300" distB="114300" distL="114300" distR="114300" wp14:anchorId="3F911AA0" wp14:editId="3CB73269">
+                <wp:inline distT="114300" distB="114300" distL="114300" distR="114300" wp14:anchorId="01DE733B" wp14:editId="4DF75342">
                   <wp:extent cx="1838325" cy="1727200"/>
                   <wp:effectExtent l="0" t="0" r="0" b="0"/>
                   <wp:docPr id="9" name="image06.jpg"/>
@@ -11079,7 +10725,7 @@
                 <w:noProof/>
               </w:rPr>
               <w:drawing>
-                <wp:inline distT="114300" distB="114300" distL="114300" distR="114300" wp14:anchorId="5B15A828" wp14:editId="68E0E158">
+                <wp:inline distT="114300" distB="114300" distL="114300" distR="114300" wp14:anchorId="2441E6FE" wp14:editId="0F476ADA">
                   <wp:extent cx="1838325" cy="1727200"/>
                   <wp:effectExtent l="0" t="0" r="0" b="0"/>
                   <wp:docPr id="24" name="image26.jpg"/>
@@ -11695,9 +11341,8 @@
                 <w:rFonts w:ascii="Times New Roman" w:hAnsi="Times New Roman" w:cs="Times New Roman"/>
                 <w:noProof/>
               </w:rPr>
-              <w:lastRenderedPageBreak/>
               <w:drawing>
-                <wp:inline distT="114300" distB="114300" distL="114300" distR="114300" wp14:anchorId="1631CC81" wp14:editId="0F7F3B0C">
+                <wp:inline distT="114300" distB="114300" distL="114300" distR="114300" wp14:anchorId="41DAF919" wp14:editId="08930E00">
                   <wp:extent cx="1838325" cy="1727200"/>
                   <wp:effectExtent l="0" t="0" r="0" b="0"/>
                   <wp:docPr id="33" name="image46.jpg"/>
@@ -11775,7 +11420,7 @@
                 <w:noProof/>
               </w:rPr>
               <w:drawing>
-                <wp:inline distT="114300" distB="114300" distL="114300" distR="114300" wp14:anchorId="1F08E818" wp14:editId="33BCA50E">
+                <wp:inline distT="114300" distB="114300" distL="114300" distR="114300" wp14:anchorId="0C8CC848" wp14:editId="0FEC2111">
                   <wp:extent cx="1838325" cy="1727200"/>
                   <wp:effectExtent l="0" t="0" r="0" b="0"/>
                   <wp:docPr id="7" name="image03.jpg"/>
@@ -11853,7 +11498,7 @@
                 <w:noProof/>
               </w:rPr>
               <w:drawing>
-                <wp:inline distT="114300" distB="114300" distL="114300" distR="114300" wp14:anchorId="6714D6BC" wp14:editId="257EE388">
+                <wp:inline distT="114300" distB="114300" distL="114300" distR="114300" wp14:anchorId="70BD3169" wp14:editId="251D77BE">
                   <wp:extent cx="1838325" cy="1727200"/>
                   <wp:effectExtent l="0" t="0" r="0" b="0"/>
                   <wp:docPr id="12" name="image08.jpg"/>
@@ -11921,23 +11566,7 @@
           <w:rFonts w:ascii="Times New Roman" w:eastAsia="Times New Roman" w:hAnsi="Times New Roman" w:cs="Times New Roman"/>
           <w:sz w:val="24"/>
         </w:rPr>
-        <w:t xml:space="preserve">Below is a sample that shows A0 (BLE) and A1. Here we can see that when A0 is a logic zero, A1 switches to </w:t>
-      </w:r>
-      <w:proofErr w:type="gramStart"/>
-      <w:r>
-        <w:rPr>
-          <w:rFonts w:ascii="Times New Roman" w:eastAsia="Times New Roman" w:hAnsi="Times New Roman" w:cs="Times New Roman"/>
-          <w:sz w:val="24"/>
-        </w:rPr>
-        <w:t>a logic</w:t>
-      </w:r>
-      <w:proofErr w:type="gramEnd"/>
-      <w:r>
-        <w:rPr>
-          <w:rFonts w:ascii="Times New Roman" w:eastAsia="Times New Roman" w:hAnsi="Times New Roman" w:cs="Times New Roman"/>
-          <w:sz w:val="24"/>
-        </w:rPr>
-        <w:t xml:space="preserve"> 0. Another sample is taken here to show that both the Write Signals for Low and High Banks are zero which is correct because we are not writing any data.</w:t>
+        <w:t>Below is a sample that shows A0 (BLE) and A1. Here we can see that when A0 is a logic zero, A1 switches to a logic 0. Another sample is taken here to show that both the Write Signals for Low and High Banks are zero which is correct because we are not writing any data.</w:t>
       </w:r>
     </w:p>
     <w:tbl>
@@ -11988,8 +11617,9 @@
                 <w:rFonts w:ascii="Times New Roman" w:hAnsi="Times New Roman" w:cs="Times New Roman"/>
                 <w:noProof/>
               </w:rPr>
+              <w:lastRenderedPageBreak/>
               <w:drawing>
-                <wp:inline distT="114300" distB="114300" distL="114300" distR="114300" wp14:anchorId="0FEBAE34" wp14:editId="5F86B38A">
+                <wp:inline distT="114300" distB="114300" distL="114300" distR="114300" wp14:anchorId="76876B64" wp14:editId="442FE472">
                   <wp:extent cx="2828925" cy="2654300"/>
                   <wp:effectExtent l="0" t="0" r="0" b="0"/>
                   <wp:docPr id="1" name="image02.jpg"/>
@@ -12066,7 +11696,7 @@
                 <w:noProof/>
               </w:rPr>
               <w:drawing>
-                <wp:inline distT="114300" distB="114300" distL="114300" distR="114300" wp14:anchorId="4DA2AD3E" wp14:editId="74DD03E1">
+                <wp:inline distT="114300" distB="114300" distL="114300" distR="114300" wp14:anchorId="7C5BD2D6" wp14:editId="69B44B62">
                   <wp:extent cx="2828925" cy="2654300"/>
                   <wp:effectExtent l="0" t="0" r="0" b="0"/>
                   <wp:docPr id="4" name="image01.jpg"/>
@@ -12340,52 +11970,36 @@
           <w:rFonts w:ascii="Times New Roman" w:eastAsia="Times New Roman" w:hAnsi="Times New Roman" w:cs="Times New Roman"/>
           <w:sz w:val="24"/>
         </w:rPr>
+        <w:t>In order to complete this lab it was important to develop an understanding of how memory is interfaced with the microprocessor, as well as how the memory is virtualized within the processor, in order to program correctly. Seeing the various signals trigger and switch as the program executed was interesting and helped solidify concepts featured in the lab description. Careful planning was a huge component in this team’s success. Schematics were designed early, which allowed time for errors to be fixed. Also defining a best guess of expected signal outputs helped to make implementation day less stressful. Each time we checked our signals for our expected outcomes we were always surprised to find that our careful planning paid off, once output was properly formatted on the oscilloscope. We completed the project with minor debugging and were overall very pleased with our results, see Figure 18 for our initial build, and final system implementation. We feel confident moving on to the next phase of this system.</w:t>
+      </w:r>
+    </w:p>
+    <w:p>
+      <w:pPr>
+        <w:pStyle w:val="Normal1"/>
+        <w:spacing w:line="240" w:lineRule="auto"/>
+        <w:rPr>
+          <w:rFonts w:ascii="Times New Roman" w:hAnsi="Times New Roman" w:cs="Times New Roman"/>
+          <w:sz w:val="24"/>
+        </w:rPr>
+      </w:pPr>
+    </w:p>
+    <w:p>
+      <w:pPr>
+        <w:pStyle w:val="Normal1"/>
+        <w:spacing w:line="240" w:lineRule="auto"/>
+        <w:jc w:val="center"/>
+        <w:rPr>
+          <w:rFonts w:ascii="Times New Roman" w:hAnsi="Times New Roman" w:cs="Times New Roman"/>
+        </w:rPr>
+      </w:pPr>
+      <w:r>
+        <w:rPr>
+          <w:rFonts w:ascii="Times New Roman" w:hAnsi="Times New Roman" w:cs="Times New Roman"/>
+          <w:noProof/>
+        </w:rPr>
         <w:lastRenderedPageBreak/>
-        <w:t xml:space="preserve">In order to complete this lab it was important to develop an understanding of how memory is interfaced with the microprocessor, as well as how the memory is virtualized within the processor, in order to program correctly. Seeing the various signals trigger and switch as the program executed was interesting and helped solidify concepts featured in the lab description. Careful planning was a huge component in this team’s success. Schematics were designed early, which allowed time for errors to be fixed. Also defining a best guess of expected signal outputs helped to make implementation day less stressful. Each time we checked our signals for our expected outcomes we were always surprised to find that our careful planning paid off, once output was properly formatted on the oscilloscope. We completed the project with minor debugging and were overall very pleased with our </w:t>
-      </w:r>
-      <w:proofErr w:type="gramStart"/>
-      <w:r>
-        <w:rPr>
-          <w:rFonts w:ascii="Times New Roman" w:eastAsia="Times New Roman" w:hAnsi="Times New Roman" w:cs="Times New Roman"/>
-          <w:sz w:val="24"/>
-        </w:rPr>
-        <w:t>results,</w:t>
-      </w:r>
-      <w:proofErr w:type="gramEnd"/>
-      <w:r>
-        <w:rPr>
-          <w:rFonts w:ascii="Times New Roman" w:eastAsia="Times New Roman" w:hAnsi="Times New Roman" w:cs="Times New Roman"/>
-          <w:sz w:val="24"/>
-        </w:rPr>
-        <w:t xml:space="preserve"> see Figure 18 for our initial build, and final system implementation. We feel confident moving on to the next phase of this system.</w:t>
-      </w:r>
-    </w:p>
-    <w:p>
-      <w:pPr>
-        <w:pStyle w:val="Normal1"/>
-        <w:spacing w:line="240" w:lineRule="auto"/>
-        <w:rPr>
-          <w:rFonts w:ascii="Times New Roman" w:hAnsi="Times New Roman" w:cs="Times New Roman"/>
-          <w:sz w:val="24"/>
-        </w:rPr>
-      </w:pPr>
-    </w:p>
-    <w:p>
-      <w:pPr>
-        <w:pStyle w:val="Normal1"/>
-        <w:spacing w:line="240" w:lineRule="auto"/>
-        <w:jc w:val="center"/>
-        <w:rPr>
-          <w:rFonts w:ascii="Times New Roman" w:hAnsi="Times New Roman" w:cs="Times New Roman"/>
-        </w:rPr>
-      </w:pPr>
-      <w:r>
-        <w:rPr>
-          <w:rFonts w:ascii="Times New Roman" w:hAnsi="Times New Roman" w:cs="Times New Roman"/>
-          <w:noProof/>
-        </w:rPr>
         <w:drawing>
-          <wp:inline distT="19050" distB="19050" distL="19050" distR="19050" wp14:anchorId="5DEABF34" wp14:editId="11B62076">
+          <wp:inline distT="19050" distB="19050" distL="19050" distR="19050" wp14:anchorId="44BCE151" wp14:editId="1D1CBDCA">
             <wp:extent cx="4800600" cy="2952750"/>
             <wp:effectExtent l="0" t="0" r="0" b="0"/>
             <wp:docPr id="2" name="image04.jpg"/>
@@ -12460,9 +12074,8 @@
           <w:rFonts w:ascii="Times New Roman" w:hAnsi="Times New Roman" w:cs="Times New Roman"/>
           <w:noProof/>
         </w:rPr>
-        <w:lastRenderedPageBreak/>
         <w:drawing>
-          <wp:inline distT="114300" distB="114300" distL="114300" distR="114300" wp14:anchorId="1307F7EE" wp14:editId="33BF2D9E">
+          <wp:inline distT="114300" distB="114300" distL="114300" distR="114300" wp14:anchorId="72A9AE4B" wp14:editId="7290711F">
             <wp:extent cx="4705350" cy="2924175"/>
             <wp:effectExtent l="0" t="0" r="0" b="0"/>
             <wp:docPr id="6" name="image51.jpg"/>
@@ -12505,23 +12118,13 @@
           <w:rFonts w:ascii="Times New Roman" w:hAnsi="Times New Roman" w:cs="Times New Roman"/>
         </w:rPr>
       </w:pPr>
-      <w:proofErr w:type="gramStart"/>
-      <w:r>
-        <w:rPr>
-          <w:rFonts w:ascii="Times New Roman" w:eastAsia="Times New Roman" w:hAnsi="Times New Roman" w:cs="Times New Roman"/>
-          <w:b/>
-          <w:sz w:val="24"/>
-        </w:rPr>
-        <w:t>Phase</w:t>
-      </w:r>
-      <w:proofErr w:type="gramEnd"/>
-      <w:r>
-        <w:rPr>
-          <w:rFonts w:ascii="Times New Roman" w:eastAsia="Times New Roman" w:hAnsi="Times New Roman" w:cs="Times New Roman"/>
-          <w:b/>
-          <w:sz w:val="24"/>
-        </w:rPr>
-        <w:t xml:space="preserve"> 2 Clock Generator, CPU and EEPROM Implementation</w:t>
+      <w:r>
+        <w:rPr>
+          <w:rFonts w:ascii="Times New Roman" w:eastAsia="Times New Roman" w:hAnsi="Times New Roman" w:cs="Times New Roman"/>
+          <w:b/>
+          <w:sz w:val="24"/>
+        </w:rPr>
+        <w:t>Phase 2 Clock Generator, CPU and EEPROM Implementation</w:t>
       </w:r>
     </w:p>
     <w:p>
@@ -12904,21 +12507,12 @@
           <w:rFonts w:ascii="Times New Roman" w:hAnsi="Times New Roman" w:cs="Times New Roman"/>
         </w:rPr>
       </w:pPr>
-      <w:proofErr w:type="spellStart"/>
-      <w:r>
-        <w:rPr>
-          <w:rFonts w:ascii="Times New Roman" w:eastAsia="Times New Roman" w:hAnsi="Times New Roman" w:cs="Times New Roman"/>
-          <w:sz w:val="24"/>
-        </w:rPr>
-        <w:t>Brey</w:t>
-      </w:r>
-      <w:proofErr w:type="spellEnd"/>
-      <w:r>
-        <w:rPr>
-          <w:rFonts w:ascii="Times New Roman" w:eastAsia="Times New Roman" w:hAnsi="Times New Roman" w:cs="Times New Roman"/>
-          <w:sz w:val="24"/>
-        </w:rPr>
-        <w:t>, Barry. The Intel Microprocessors: Architecture, Programming, and Interfacing. Upper</w:t>
+      <w:r>
+        <w:rPr>
+          <w:rFonts w:ascii="Times New Roman" w:eastAsia="Times New Roman" w:hAnsi="Times New Roman" w:cs="Times New Roman"/>
+          <w:sz w:val="24"/>
+        </w:rPr>
+        <w:t>Brey, Barry. The Intel Microprocessors: Architecture, Programming, and Interfacing. Upper</w:t>
       </w:r>
     </w:p>
     <w:p>
@@ -12962,37 +12556,12 @@
           <w:rFonts w:ascii="Times New Roman" w:hAnsi="Times New Roman" w:cs="Times New Roman"/>
         </w:rPr>
       </w:pPr>
-      <w:proofErr w:type="gramStart"/>
-      <w:r>
-        <w:rPr>
-          <w:rFonts w:ascii="Times New Roman" w:eastAsia="Times New Roman" w:hAnsi="Times New Roman" w:cs="Times New Roman"/>
-          <w:sz w:val="24"/>
-        </w:rPr>
-        <w:t xml:space="preserve">Mano, Morris and Michael </w:t>
-      </w:r>
-      <w:proofErr w:type="spellStart"/>
-      <w:r>
-        <w:rPr>
-          <w:rFonts w:ascii="Times New Roman" w:eastAsia="Times New Roman" w:hAnsi="Times New Roman" w:cs="Times New Roman"/>
-          <w:sz w:val="24"/>
-        </w:rPr>
-        <w:t>Ciletti</w:t>
-      </w:r>
-      <w:proofErr w:type="spellEnd"/>
-      <w:r>
-        <w:rPr>
-          <w:rFonts w:ascii="Times New Roman" w:eastAsia="Times New Roman" w:hAnsi="Times New Roman" w:cs="Times New Roman"/>
-          <w:sz w:val="24"/>
-        </w:rPr>
-        <w:t>.</w:t>
-      </w:r>
-      <w:proofErr w:type="gramEnd"/>
-      <w:r>
-        <w:rPr>
-          <w:rFonts w:ascii="Times New Roman" w:eastAsia="Times New Roman" w:hAnsi="Times New Roman" w:cs="Times New Roman"/>
-          <w:sz w:val="24"/>
-        </w:rPr>
-        <w:t xml:space="preserve"> </w:t>
+      <w:r>
+        <w:rPr>
+          <w:rFonts w:ascii="Times New Roman" w:eastAsia="Times New Roman" w:hAnsi="Times New Roman" w:cs="Times New Roman"/>
+          <w:sz w:val="24"/>
+        </w:rPr>
+        <w:t xml:space="preserve">Mano, Morris and Michael Ciletti. </w:t>
       </w:r>
       <w:r>
         <w:rPr>
@@ -13019,21 +12588,12 @@
           <w:rFonts w:ascii="Times New Roman" w:hAnsi="Times New Roman" w:cs="Times New Roman"/>
         </w:rPr>
       </w:pPr>
-      <w:proofErr w:type="gramStart"/>
-      <w:r>
-        <w:rPr>
-          <w:rFonts w:ascii="Times New Roman" w:eastAsia="Times New Roman" w:hAnsi="Times New Roman" w:cs="Times New Roman"/>
-          <w:sz w:val="24"/>
-        </w:rPr>
-        <w:t>Ltd., Pearson Education South Asia, 2007.</w:t>
-      </w:r>
-      <w:proofErr w:type="gramEnd"/>
-      <w:r>
-        <w:rPr>
-          <w:rFonts w:ascii="Times New Roman" w:eastAsia="Times New Roman" w:hAnsi="Times New Roman" w:cs="Times New Roman"/>
-          <w:sz w:val="24"/>
-        </w:rPr>
-        <w:t xml:space="preserve"> Print.</w:t>
+      <w:r>
+        <w:rPr>
+          <w:rFonts w:ascii="Times New Roman" w:eastAsia="Times New Roman" w:hAnsi="Times New Roman" w:cs="Times New Roman"/>
+          <w:sz w:val="24"/>
+        </w:rPr>
+        <w:t>Ltd., Pearson Education South Asia, 2007. Print.</w:t>
       </w:r>
     </w:p>
     <w:p>
@@ -13468,7 +13028,6 @@
           <w:b/>
           <w:color w:val="00B050"/>
         </w:rPr>
-        <w:lastRenderedPageBreak/>
         <w:t>Appendix A-1: 8086 Based System - Clock Generator</w:t>
       </w:r>
     </w:p>
@@ -13490,7 +13049,7 @@
           <w:color w:val="00B050"/>
         </w:rPr>
         <w:drawing>
-          <wp:inline distT="0" distB="0" distL="0" distR="0">
+          <wp:inline distT="0" distB="0" distL="0" distR="0" wp14:anchorId="2A50B876" wp14:editId="75C146A1">
             <wp:extent cx="5937250" cy="3384550"/>
             <wp:effectExtent l="0" t="0" r="0" b="0"/>
             <wp:docPr id="3" name="Picture 3" descr="C:\Users\NATALI~1\AppData\Local\Temp\VMwareDnD\b3d6d9dd\clk.JPG"/>
@@ -13882,7 +13441,6 @@
           <w:b/>
           <w:color w:val="00B050"/>
         </w:rPr>
-        <w:lastRenderedPageBreak/>
         <w:t>Appendix B-1: UMBC 8086 Trainer System - 8086</w:t>
       </w:r>
     </w:p>
@@ -14158,8 +13716,9 @@
           <w:noProof/>
           <w:color w:val="00B050"/>
         </w:rPr>
+        <w:lastRenderedPageBreak/>
         <w:drawing>
-          <wp:inline distT="0" distB="0" distL="0" distR="0">
+          <wp:inline distT="0" distB="0" distL="0" distR="0" wp14:anchorId="12BF7E6F" wp14:editId="57622A2F">
             <wp:extent cx="5080000" cy="4683380"/>
             <wp:effectExtent l="0" t="0" r="0" b="0"/>
             <wp:docPr id="14" name="Picture 14" descr="C:\Users\Natalie Morningstar\Documents\GitHub\Lab4\Schematics\28F010_CMOS_v3.JPG"/>
@@ -14224,7 +13783,6 @@
           <w:b/>
           <w:color w:val="00B050"/>
         </w:rPr>
-        <w:lastRenderedPageBreak/>
         <w:t xml:space="preserve">Appendix B-3: UMBC 8086 Trainer System </w:t>
       </w:r>
       <w:r>
@@ -14261,8 +13819,9 @@
           <w:noProof/>
           <w:color w:val="00B050"/>
         </w:rPr>
+        <w:lastRenderedPageBreak/>
         <w:drawing>
-          <wp:inline distT="0" distB="0" distL="0" distR="0">
+          <wp:inline distT="0" distB="0" distL="0" distR="0" wp14:anchorId="6BF94050" wp14:editId="542524D6">
             <wp:extent cx="5046258" cy="3956050"/>
             <wp:effectExtent l="0" t="0" r="0" b="0"/>
             <wp:docPr id="15" name="Picture 15" descr="C:\Users\Natalie Morningstar\Documents\GitHub\Lab4\Schematics\CY7C128A_SRAM_v2.JPG"/>
@@ -14348,7 +13907,7 @@
           <w:color w:val="00B050"/>
         </w:rPr>
         <w:drawing>
-          <wp:inline distT="0" distB="0" distL="0" distR="0" wp14:anchorId="64998683" wp14:editId="70CA381D">
+          <wp:inline distT="0" distB="0" distL="0" distR="0" wp14:anchorId="3003159D" wp14:editId="0160E2C8">
             <wp:extent cx="5937250" cy="3384550"/>
             <wp:effectExtent l="0" t="0" r="0" b="0"/>
             <wp:docPr id="10" name="Picture 10" descr="C:\Users\NATALI~1\AppData\Local\Temp\VMwareDnD\b3d6d9dd\clk.JPG"/>
@@ -14446,7 +14005,6 @@
           <w:b/>
           <w:color w:val="00B050"/>
         </w:rPr>
-        <w:lastRenderedPageBreak/>
         <w:t>Appendix B-5: UMBC 8086 Trainer System - 8255</w:t>
       </w:r>
     </w:p>
@@ -14467,8 +14025,9 @@
           <w:noProof/>
           <w:color w:val="00B050"/>
         </w:rPr>
+        <w:lastRenderedPageBreak/>
         <w:drawing>
-          <wp:inline distT="0" distB="0" distL="0" distR="0">
+          <wp:inline distT="0" distB="0" distL="0" distR="0" wp14:anchorId="7CE8D5B7" wp14:editId="0B5BBD21">
             <wp:extent cx="5937250" cy="5187950"/>
             <wp:effectExtent l="0" t="0" r="0" b="0"/>
             <wp:docPr id="21" name="Picture 21" descr="C:\Users\Natalie Morningstar\Documents\GitHub\Lab4\Schematics\82C55_PPI_v1.JPG"/>
@@ -14910,7 +14469,7 @@
       <w:rPr>
         <w:noProof/>
       </w:rPr>
-      <w:t>8</w:t>
+      <w:t>2</w:t>
     </w:r>
     <w:r>
       <w:rPr>
@@ -15219,7 +14778,7 @@
   <w:abstractNum w:abstractNumId="2">
     <w:nsid w:val="1FCF7722"/>
     <w:multiLevelType w:val="hybridMultilevel"/>
-    <w:tmpl w:val="E2E889AC"/>
+    <w:tmpl w:val="FA60DA64"/>
     <w:lvl w:ilvl="0" w:tplc="04090001">
       <w:start w:val="1"/>
       <w:numFmt w:val="bullet"/>
@@ -16718,6 +16277,119 @@
     </w:lvl>
   </w:abstractNum>
   <w:abstractNum w:abstractNumId="16">
+    <w:nsid w:val="55A3284B"/>
+    <w:multiLevelType w:val="multilevel"/>
+    <w:tmpl w:val="212E3504"/>
+    <w:lvl w:ilvl="0">
+      <w:start w:val="2"/>
+      <w:numFmt w:val="decimal"/>
+      <w:lvlText w:val="%1."/>
+      <w:lvlJc w:val="left"/>
+      <w:pPr>
+        <w:ind w:left="720" w:firstLine="360"/>
+      </w:pPr>
+      <w:rPr>
+        <w:u w:val="none"/>
+      </w:rPr>
+    </w:lvl>
+    <w:lvl w:ilvl="1">
+      <w:start w:val="1"/>
+      <w:numFmt w:val="lowerLetter"/>
+      <w:lvlText w:val="%2."/>
+      <w:lvlJc w:val="left"/>
+      <w:pPr>
+        <w:ind w:left="1440" w:firstLine="1080"/>
+      </w:pPr>
+      <w:rPr>
+        <w:u w:val="none"/>
+      </w:rPr>
+    </w:lvl>
+    <w:lvl w:ilvl="2">
+      <w:start w:val="1"/>
+      <w:numFmt w:val="lowerRoman"/>
+      <w:lvlText w:val="%3."/>
+      <w:lvlJc w:val="right"/>
+      <w:pPr>
+        <w:ind w:left="2160" w:firstLine="1800"/>
+      </w:pPr>
+      <w:rPr>
+        <w:u w:val="none"/>
+      </w:rPr>
+    </w:lvl>
+    <w:lvl w:ilvl="3">
+      <w:start w:val="1"/>
+      <w:numFmt w:val="decimal"/>
+      <w:lvlText w:val="%4."/>
+      <w:lvlJc w:val="left"/>
+      <w:pPr>
+        <w:ind w:left="2880" w:firstLine="2520"/>
+      </w:pPr>
+      <w:rPr>
+        <w:u w:val="none"/>
+      </w:rPr>
+    </w:lvl>
+    <w:lvl w:ilvl="4">
+      <w:start w:val="1"/>
+      <w:numFmt w:val="lowerLetter"/>
+      <w:lvlText w:val="%5."/>
+      <w:lvlJc w:val="left"/>
+      <w:pPr>
+        <w:ind w:left="3600" w:firstLine="3240"/>
+      </w:pPr>
+      <w:rPr>
+        <w:u w:val="none"/>
+      </w:rPr>
+    </w:lvl>
+    <w:lvl w:ilvl="5">
+      <w:start w:val="1"/>
+      <w:numFmt w:val="lowerRoman"/>
+      <w:lvlText w:val="%6."/>
+      <w:lvlJc w:val="right"/>
+      <w:pPr>
+        <w:ind w:left="4320" w:firstLine="3960"/>
+      </w:pPr>
+      <w:rPr>
+        <w:u w:val="none"/>
+      </w:rPr>
+    </w:lvl>
+    <w:lvl w:ilvl="6">
+      <w:start w:val="1"/>
+      <w:numFmt w:val="decimal"/>
+      <w:lvlText w:val="%7."/>
+      <w:lvlJc w:val="left"/>
+      <w:pPr>
+        <w:ind w:left="5040" w:firstLine="4680"/>
+      </w:pPr>
+      <w:rPr>
+        <w:u w:val="none"/>
+      </w:rPr>
+    </w:lvl>
+    <w:lvl w:ilvl="7">
+      <w:start w:val="1"/>
+      <w:numFmt w:val="lowerLetter"/>
+      <w:lvlText w:val="%8."/>
+      <w:lvlJc w:val="left"/>
+      <w:pPr>
+        <w:ind w:left="5760" w:firstLine="5400"/>
+      </w:pPr>
+      <w:rPr>
+        <w:u w:val="none"/>
+      </w:rPr>
+    </w:lvl>
+    <w:lvl w:ilvl="8">
+      <w:start w:val="1"/>
+      <w:numFmt w:val="lowerRoman"/>
+      <w:lvlText w:val="%9."/>
+      <w:lvlJc w:val="right"/>
+      <w:pPr>
+        <w:ind w:left="6480" w:firstLine="6120"/>
+      </w:pPr>
+      <w:rPr>
+        <w:u w:val="none"/>
+      </w:rPr>
+    </w:lvl>
+  </w:abstractNum>
+  <w:abstractNum w:abstractNumId="17">
     <w:nsid w:val="56291966"/>
     <w:multiLevelType w:val="multilevel"/>
     <w:tmpl w:val="2696A610"/>
@@ -16830,7 +16502,7 @@
       </w:rPr>
     </w:lvl>
   </w:abstractNum>
-  <w:abstractNum w:abstractNumId="17">
+  <w:abstractNum w:abstractNumId="18">
     <w:nsid w:val="5C684BE3"/>
     <w:multiLevelType w:val="multilevel"/>
     <w:tmpl w:val="258A7F38"/>
@@ -16943,7 +16615,7 @@
       </w:rPr>
     </w:lvl>
   </w:abstractNum>
-  <w:abstractNum w:abstractNumId="18">
+  <w:abstractNum w:abstractNumId="19">
     <w:nsid w:val="61745A68"/>
     <w:multiLevelType w:val="multilevel"/>
     <w:tmpl w:val="24F635B8"/>
@@ -17056,7 +16728,7 @@
       </w:rPr>
     </w:lvl>
   </w:abstractNum>
-  <w:abstractNum w:abstractNumId="19">
+  <w:abstractNum w:abstractNumId="20">
     <w:nsid w:val="62343AAE"/>
     <w:multiLevelType w:val="hybridMultilevel"/>
     <w:tmpl w:val="8564B18E"/>
@@ -17169,7 +16841,7 @@
       </w:rPr>
     </w:lvl>
   </w:abstractNum>
-  <w:abstractNum w:abstractNumId="20">
+  <w:abstractNum w:abstractNumId="21">
     <w:nsid w:val="6E661186"/>
     <w:multiLevelType w:val="multilevel"/>
     <w:tmpl w:val="CCE4C824"/>
@@ -17282,7 +16954,7 @@
       </w:rPr>
     </w:lvl>
   </w:abstractNum>
-  <w:abstractNum w:abstractNumId="21">
+  <w:abstractNum w:abstractNumId="22">
     <w:nsid w:val="70926AE0"/>
     <w:multiLevelType w:val="hybridMultilevel"/>
     <w:tmpl w:val="C10EAA66"/>
@@ -17368,7 +17040,120 @@
       </w:pPr>
     </w:lvl>
   </w:abstractNum>
-  <w:abstractNum w:abstractNumId="22">
+  <w:abstractNum w:abstractNumId="23">
+    <w:nsid w:val="724B713E"/>
+    <w:multiLevelType w:val="multilevel"/>
+    <w:tmpl w:val="441659D2"/>
+    <w:lvl w:ilvl="0">
+      <w:start w:val="1"/>
+      <w:numFmt w:val="decimal"/>
+      <w:lvlText w:val="%1."/>
+      <w:lvlJc w:val="left"/>
+      <w:pPr>
+        <w:ind w:left="720" w:firstLine="360"/>
+      </w:pPr>
+      <w:rPr>
+        <w:u w:val="none"/>
+      </w:rPr>
+    </w:lvl>
+    <w:lvl w:ilvl="1">
+      <w:start w:val="1"/>
+      <w:numFmt w:val="lowerLetter"/>
+      <w:lvlText w:val="%2."/>
+      <w:lvlJc w:val="left"/>
+      <w:pPr>
+        <w:ind w:left="1440" w:firstLine="1080"/>
+      </w:pPr>
+      <w:rPr>
+        <w:u w:val="none"/>
+      </w:rPr>
+    </w:lvl>
+    <w:lvl w:ilvl="2">
+      <w:start w:val="1"/>
+      <w:numFmt w:val="lowerRoman"/>
+      <w:lvlText w:val="%3."/>
+      <w:lvlJc w:val="right"/>
+      <w:pPr>
+        <w:ind w:left="2160" w:firstLine="1800"/>
+      </w:pPr>
+      <w:rPr>
+        <w:u w:val="none"/>
+      </w:rPr>
+    </w:lvl>
+    <w:lvl w:ilvl="3">
+      <w:start w:val="1"/>
+      <w:numFmt w:val="decimal"/>
+      <w:lvlText w:val="%4."/>
+      <w:lvlJc w:val="left"/>
+      <w:pPr>
+        <w:ind w:left="2880" w:firstLine="2520"/>
+      </w:pPr>
+      <w:rPr>
+        <w:u w:val="none"/>
+      </w:rPr>
+    </w:lvl>
+    <w:lvl w:ilvl="4">
+      <w:start w:val="1"/>
+      <w:numFmt w:val="lowerLetter"/>
+      <w:lvlText w:val="%5."/>
+      <w:lvlJc w:val="left"/>
+      <w:pPr>
+        <w:ind w:left="3600" w:firstLine="3240"/>
+      </w:pPr>
+      <w:rPr>
+        <w:u w:val="none"/>
+      </w:rPr>
+    </w:lvl>
+    <w:lvl w:ilvl="5">
+      <w:start w:val="1"/>
+      <w:numFmt w:val="lowerRoman"/>
+      <w:lvlText w:val="%6."/>
+      <w:lvlJc w:val="right"/>
+      <w:pPr>
+        <w:ind w:left="4320" w:firstLine="3960"/>
+      </w:pPr>
+      <w:rPr>
+        <w:u w:val="none"/>
+      </w:rPr>
+    </w:lvl>
+    <w:lvl w:ilvl="6">
+      <w:start w:val="1"/>
+      <w:numFmt w:val="decimal"/>
+      <w:lvlText w:val="%7."/>
+      <w:lvlJc w:val="left"/>
+      <w:pPr>
+        <w:ind w:left="5040" w:firstLine="4680"/>
+      </w:pPr>
+      <w:rPr>
+        <w:u w:val="none"/>
+      </w:rPr>
+    </w:lvl>
+    <w:lvl w:ilvl="7">
+      <w:start w:val="1"/>
+      <w:numFmt w:val="lowerLetter"/>
+      <w:lvlText w:val="%8."/>
+      <w:lvlJc w:val="left"/>
+      <w:pPr>
+        <w:ind w:left="5760" w:firstLine="5400"/>
+      </w:pPr>
+      <w:rPr>
+        <w:u w:val="none"/>
+      </w:rPr>
+    </w:lvl>
+    <w:lvl w:ilvl="8">
+      <w:start w:val="1"/>
+      <w:numFmt w:val="lowerRoman"/>
+      <w:lvlText w:val="%9."/>
+      <w:lvlJc w:val="right"/>
+      <w:pPr>
+        <w:ind w:left="6480" w:firstLine="6120"/>
+      </w:pPr>
+      <w:rPr>
+        <w:u w:val="none"/>
+      </w:rPr>
+    </w:lvl>
+  </w:abstractNum>
+  <w:abstractNum w:abstractNumId="24">
     <w:nsid w:val="76346A72"/>
     <w:multiLevelType w:val="hybridMultilevel"/>
     <w:tmpl w:val="B7384D5A"/>
@@ -17454,7 +17239,7 @@
       </w:pPr>
     </w:lvl>
   </w:abstractNum>
-  <w:abstractNum w:abstractNumId="23">
+  <w:abstractNum w:abstractNumId="25">
     <w:nsid w:val="7AA67841"/>
     <w:multiLevelType w:val="multilevel"/>
     <w:tmpl w:val="5C78D458"/>
@@ -17567,7 +17352,7 @@
       </w:rPr>
     </w:lvl>
   </w:abstractNum>
-  <w:abstractNum w:abstractNumId="24">
+  <w:abstractNum w:abstractNumId="26">
     <w:nsid w:val="7B8501E8"/>
     <w:multiLevelType w:val="hybridMultilevel"/>
     <w:tmpl w:val="BAD4C97A"/>
@@ -17653,7 +17438,7 @@
       </w:pPr>
     </w:lvl>
   </w:abstractNum>
-  <w:abstractNum w:abstractNumId="25">
+  <w:abstractNum w:abstractNumId="27">
     <w:nsid w:val="7C9A66E7"/>
     <w:multiLevelType w:val="multilevel"/>
     <w:tmpl w:val="DA966EBC"/>
@@ -17766,7 +17551,7 @@
       </w:rPr>
     </w:lvl>
   </w:abstractNum>
-  <w:abstractNum w:abstractNumId="26">
+  <w:abstractNum w:abstractNumId="28">
     <w:nsid w:val="7D3069BA"/>
     <w:multiLevelType w:val="hybridMultilevel"/>
     <w:tmpl w:val="BF188334"/>
@@ -17852,7 +17637,7 @@
       </w:pPr>
     </w:lvl>
   </w:abstractNum>
-  <w:abstractNum w:abstractNumId="27">
+  <w:abstractNum w:abstractNumId="29">
     <w:nsid w:val="7F4B3134"/>
     <w:multiLevelType w:val="multilevel"/>
     <w:tmpl w:val="C886554A"/>
@@ -17965,7 +17750,7 @@
       </w:rPr>
     </w:lvl>
   </w:abstractNum>
-  <w:abstractNum w:abstractNumId="28">
+  <w:abstractNum w:abstractNumId="30">
     <w:nsid w:val="7F7E6BCA"/>
     <w:multiLevelType w:val="multilevel"/>
     <w:tmpl w:val="D452F7B6"/>
@@ -18085,10 +17870,10 @@
     <w:abstractNumId w:val="5"/>
   </w:num>
   <w:num w:numId="3">
-    <w:abstractNumId w:val="17"/>
+    <w:abstractNumId w:val="18"/>
   </w:num>
   <w:num w:numId="4">
-    <w:abstractNumId w:val="25"/>
+    <w:abstractNumId w:val="27"/>
   </w:num>
   <w:num w:numId="5">
     <w:abstractNumId w:val="12"/>
@@ -18100,7 +17885,7 @@
     <w:abstractNumId w:val="15"/>
   </w:num>
   <w:num w:numId="8">
-    <w:abstractNumId w:val="27"/>
+    <w:abstractNumId w:val="29"/>
   </w:num>
   <w:num w:numId="9">
     <w:abstractNumId w:val="9"/>
@@ -18109,31 +17894,31 @@
     <w:abstractNumId w:val="0"/>
   </w:num>
   <w:num w:numId="11">
-    <w:abstractNumId w:val="23"/>
+    <w:abstractNumId w:val="25"/>
   </w:num>
   <w:num w:numId="12">
-    <w:abstractNumId w:val="20"/>
+    <w:abstractNumId w:val="21"/>
   </w:num>
   <w:num w:numId="13">
-    <w:abstractNumId w:val="16"/>
+    <w:abstractNumId w:val="17"/>
   </w:num>
   <w:num w:numId="14">
     <w:abstractNumId w:val="4"/>
   </w:num>
   <w:num w:numId="15">
+    <w:abstractNumId w:val="30"/>
+  </w:num>
+  <w:num w:numId="16">
+    <w:abstractNumId w:val="19"/>
+  </w:num>
+  <w:num w:numId="17">
+    <w:abstractNumId w:val="26"/>
+  </w:num>
+  <w:num w:numId="18">
     <w:abstractNumId w:val="28"/>
   </w:num>
-  <w:num w:numId="16">
-    <w:abstractNumId w:val="18"/>
-  </w:num>
-  <w:num w:numId="17">
-    <w:abstractNumId w:val="24"/>
-  </w:num>
-  <w:num w:numId="18">
-    <w:abstractNumId w:val="26"/>
-  </w:num>
   <w:num w:numId="19">
-    <w:abstractNumId w:val="21"/>
+    <w:abstractNumId w:val="22"/>
   </w:num>
   <w:num w:numId="20">
     <w:abstractNumId w:val="13"/>
@@ -18145,7 +17930,7 @@
     <w:abstractNumId w:val="11"/>
   </w:num>
   <w:num w:numId="23">
-    <w:abstractNumId w:val="19"/>
+    <w:abstractNumId w:val="20"/>
   </w:num>
   <w:num w:numId="24">
     <w:abstractNumId w:val="2"/>
@@ -18154,7 +17939,7 @@
     <w:abstractNumId w:val="10"/>
   </w:num>
   <w:num w:numId="26">
-    <w:abstractNumId w:val="22"/>
+    <w:abstractNumId w:val="24"/>
   </w:num>
   <w:num w:numId="27">
     <w:abstractNumId w:val="8"/>
@@ -18164,6 +17949,12 @@
   </w:num>
   <w:num w:numId="29">
     <w:abstractNumId w:val="14"/>
+  </w:num>
+  <w:num w:numId="30">
+    <w:abstractNumId w:val="23"/>
+  </w:num>
+  <w:num w:numId="31">
+    <w:abstractNumId w:val="16"/>
   </w:num>
 </w:numbering>
 </file>

</xml_diff>

<commit_message>
added two schematics & updated the report
also added the OrCad project files for these 2 schematics only
</commit_message>
<xml_diff>
--- a/CMPE_310_Lab4_Report.docx
+++ b/CMPE_310_Lab4_Report.docx
@@ -34,7 +34,25 @@
           <w:b/>
           <w:sz w:val="40"/>
         </w:rPr>
-        <w:t>SRAM, LCD, Keypad and The Mortgage Calculator</w:t>
+        <w:t xml:space="preserve">SRAM, LCD, Keypad and </w:t>
+      </w:r>
+      <w:proofErr w:type="gramStart"/>
+      <w:r>
+        <w:rPr>
+          <w:rFonts w:ascii="Times New Roman" w:eastAsia="Times New Roman" w:hAnsi="Times New Roman" w:cs="Times New Roman"/>
+          <w:b/>
+          <w:sz w:val="40"/>
+        </w:rPr>
+        <w:t>The</w:t>
+      </w:r>
+      <w:proofErr w:type="gramEnd"/>
+      <w:r>
+        <w:rPr>
+          <w:rFonts w:ascii="Times New Roman" w:eastAsia="Times New Roman" w:hAnsi="Times New Roman" w:cs="Times New Roman"/>
+          <w:b/>
+          <w:sz w:val="40"/>
+        </w:rPr>
+        <w:t xml:space="preserve"> Mortgage Calculator</w:t>
       </w:r>
     </w:p>
     <w:p>
@@ -328,8 +346,19 @@
           <w:color w:val="980000"/>
           <w:sz w:val="24"/>
         </w:rPr>
-        <w:t>Bruce Oshokoya</w:t>
-      </w:r>
+        <w:t xml:space="preserve">Bruce </w:t>
+      </w:r>
+      <w:proofErr w:type="spellStart"/>
+      <w:r>
+        <w:rPr>
+          <w:rFonts w:ascii="Times New Roman" w:eastAsia="Times New Roman" w:hAnsi="Times New Roman" w:cs="Times New Roman"/>
+          <w:b/>
+          <w:color w:val="980000"/>
+          <w:sz w:val="24"/>
+        </w:rPr>
+        <w:t>Oshokoya</w:t>
+      </w:r>
+      <w:proofErr w:type="spellEnd"/>
     </w:p>
     <w:p>
       <w:pPr>
@@ -346,8 +375,19 @@
           <w:color w:val="0000FF"/>
           <w:sz w:val="24"/>
         </w:rPr>
-        <w:t>Jonathan Peevy</w:t>
-      </w:r>
+        <w:t xml:space="preserve">Jonathan </w:t>
+      </w:r>
+      <w:proofErr w:type="spellStart"/>
+      <w:r>
+        <w:rPr>
+          <w:rFonts w:ascii="Times New Roman" w:eastAsia="Times New Roman" w:hAnsi="Times New Roman" w:cs="Times New Roman"/>
+          <w:b/>
+          <w:color w:val="0000FF"/>
+          <w:sz w:val="24"/>
+        </w:rPr>
+        <w:t>Peevy</w:t>
+      </w:r>
+      <w:proofErr w:type="spellEnd"/>
     </w:p>
     <w:p>
       <w:pPr>
@@ -694,7 +734,25 @@
           <w:color w:val="800000"/>
           <w:sz w:val="22"/>
         </w:rPr>
-        <w:t>Test Plan *Dr S. says it is an important part of the paper</w:t>
+        <w:t>Test Plan *</w:t>
+      </w:r>
+      <w:proofErr w:type="spellStart"/>
+      <w:r>
+        <w:rPr>
+          <w:rFonts w:ascii="Times New Roman" w:hAnsi="Times New Roman" w:cs="Times New Roman"/>
+          <w:color w:val="800000"/>
+          <w:sz w:val="22"/>
+        </w:rPr>
+        <w:t>Dr</w:t>
+      </w:r>
+      <w:proofErr w:type="spellEnd"/>
+      <w:r>
+        <w:rPr>
+          <w:rFonts w:ascii="Times New Roman" w:hAnsi="Times New Roman" w:cs="Times New Roman"/>
+          <w:color w:val="800000"/>
+          <w:sz w:val="22"/>
+        </w:rPr>
+        <w:t xml:space="preserve"> S. says it is an important part of the paper</w:t>
       </w:r>
     </w:p>
     <w:p>
@@ -1048,6 +1106,7 @@
           <w:sz w:val="22"/>
         </w:rPr>
       </w:pPr>
+      <w:proofErr w:type="spellStart"/>
       <w:r>
         <w:rPr>
           <w:rFonts w:ascii="Times New Roman" w:hAnsi="Times New Roman" w:cs="Times New Roman"/>
@@ -1056,6 +1115,7 @@
         </w:rPr>
         <w:t>Input/Output</w:t>
       </w:r>
+      <w:proofErr w:type="spellEnd"/>
     </w:p>
     <w:p>
       <w:pPr>
@@ -1122,8 +1182,6 @@
         </w:rPr>
         <w:t>7-Segment Display &amp; LEDs</w:t>
       </w:r>
-      <w:bookmarkStart w:id="0" w:name="_GoBack"/>
-      <w:bookmarkEnd w:id="0"/>
     </w:p>
     <w:p>
       <w:pPr>
@@ -1721,7 +1779,7 @@
       <w:pPr>
         <w:pStyle w:val="ListParagraph"/>
         <w:numPr>
-          <w:ilvl w:val="1"/>
+          <w:ilvl w:val="2"/>
           <w:numId w:val="21"/>
         </w:numPr>
         <w:rPr>
@@ -1736,7 +1794,7 @@
           <w:color w:val="008000"/>
           <w:sz w:val="22"/>
         </w:rPr>
-        <w:t>UMBC 8086 Trainer System</w:t>
+        <w:t>82C55 &amp; Keyboard</w:t>
       </w:r>
     </w:p>
     <w:p>
@@ -1758,7 +1816,29 @@
           <w:color w:val="008000"/>
           <w:sz w:val="22"/>
         </w:rPr>
-        <w:t>8086</w:t>
+        <w:t>Something &amp; LCD</w:t>
+      </w:r>
+    </w:p>
+    <w:p>
+      <w:pPr>
+        <w:pStyle w:val="ListParagraph"/>
+        <w:numPr>
+          <w:ilvl w:val="1"/>
+          <w:numId w:val="21"/>
+        </w:numPr>
+        <w:rPr>
+          <w:rFonts w:ascii="Times New Roman" w:hAnsi="Times New Roman" w:cs="Times New Roman"/>
+          <w:color w:val="008000"/>
+          <w:sz w:val="22"/>
+        </w:rPr>
+      </w:pPr>
+      <w:r>
+        <w:rPr>
+          <w:rFonts w:ascii="Times New Roman" w:hAnsi="Times New Roman" w:cs="Times New Roman"/>
+          <w:color w:val="008000"/>
+          <w:sz w:val="22"/>
+        </w:rPr>
+        <w:t>UMBC 8086 Trainer System</w:t>
       </w:r>
     </w:p>
     <w:p>
@@ -1780,7 +1860,7 @@
           <w:color w:val="008000"/>
           <w:sz w:val="22"/>
         </w:rPr>
-        <w:t>CMOS</w:t>
+        <w:t>8086</w:t>
       </w:r>
     </w:p>
     <w:p>
@@ -1802,7 +1882,7 @@
           <w:color w:val="008000"/>
           <w:sz w:val="22"/>
         </w:rPr>
-        <w:t>SRAM</w:t>
+        <w:t>CMOS</w:t>
       </w:r>
     </w:p>
     <w:p>
@@ -1824,7 +1904,7 @@
           <w:color w:val="008000"/>
           <w:sz w:val="22"/>
         </w:rPr>
-        <w:t>Clock Generator</w:t>
+        <w:t>SRAM</w:t>
       </w:r>
     </w:p>
     <w:p>
@@ -1846,7 +1926,7 @@
           <w:color w:val="008000"/>
           <w:sz w:val="22"/>
         </w:rPr>
-        <w:t>82C55</w:t>
+        <w:t>Clock Generator</w:t>
       </w:r>
     </w:p>
     <w:p>
@@ -1868,7 +1948,7 @@
           <w:color w:val="008000"/>
           <w:sz w:val="22"/>
         </w:rPr>
-        <w:t>8259</w:t>
+        <w:t>82C55</w:t>
       </w:r>
     </w:p>
     <w:p>
@@ -1890,7 +1970,7 @@
           <w:color w:val="008000"/>
           <w:sz w:val="22"/>
         </w:rPr>
-        <w:t>8254</w:t>
+        <w:t>8259</w:t>
       </w:r>
     </w:p>
     <w:p>
@@ -1912,7 +1992,7 @@
           <w:color w:val="008000"/>
           <w:sz w:val="22"/>
         </w:rPr>
-        <w:t>8279</w:t>
+        <w:t>8254</w:t>
       </w:r>
     </w:p>
     <w:p>
@@ -1934,7 +2014,7 @@
           <w:color w:val="008000"/>
           <w:sz w:val="22"/>
         </w:rPr>
-        <w:t>16550</w:t>
+        <w:t>8279</w:t>
       </w:r>
     </w:p>
     <w:p>
@@ -1956,7 +2036,7 @@
           <w:color w:val="008000"/>
           <w:sz w:val="22"/>
         </w:rPr>
-        <w:t>LCD</w:t>
+        <w:t>16550</w:t>
       </w:r>
     </w:p>
     <w:p>
@@ -1978,7 +2058,7 @@
           <w:color w:val="008000"/>
           <w:sz w:val="22"/>
         </w:rPr>
-        <w:t>7-Segment Display</w:t>
+        <w:t>LCD</w:t>
       </w:r>
     </w:p>
     <w:p>
@@ -2000,7 +2080,7 @@
           <w:color w:val="008000"/>
           <w:sz w:val="22"/>
         </w:rPr>
-        <w:t>Diodes</w:t>
+        <w:t>7-Segment Display</w:t>
       </w:r>
     </w:p>
     <w:p>
@@ -2022,6 +2102,28 @@
           <w:color w:val="008000"/>
           <w:sz w:val="22"/>
         </w:rPr>
+        <w:t>Diodes</w:t>
+      </w:r>
+    </w:p>
+    <w:p>
+      <w:pPr>
+        <w:pStyle w:val="ListParagraph"/>
+        <w:numPr>
+          <w:ilvl w:val="2"/>
+          <w:numId w:val="21"/>
+        </w:numPr>
+        <w:rPr>
+          <w:rFonts w:ascii="Times New Roman" w:hAnsi="Times New Roman" w:cs="Times New Roman"/>
+          <w:color w:val="008000"/>
+          <w:sz w:val="22"/>
+        </w:rPr>
+      </w:pPr>
+      <w:r>
+        <w:rPr>
+          <w:rFonts w:ascii="Times New Roman" w:hAnsi="Times New Roman" w:cs="Times New Roman"/>
+          <w:color w:val="008000"/>
+          <w:sz w:val="22"/>
+        </w:rPr>
         <w:t>DIP</w:t>
       </w:r>
     </w:p>
@@ -2329,7 +2431,6 @@
         <w:rPr>
           <w:rFonts w:ascii="Times New Roman" w:hAnsi="Times New Roman" w:cs="Times New Roman"/>
         </w:rPr>
-        <w:lastRenderedPageBreak/>
         <w:t xml:space="preserve">This </w:t>
       </w:r>
       <w:r>
@@ -2429,12 +2530,14 @@
                 <w:rFonts w:ascii="Times New Roman" w:hAnsi="Times New Roman" w:cs="Times New Roman"/>
               </w:rPr>
             </w:pPr>
+            <w:proofErr w:type="spellStart"/>
             <w:r>
               <w:rPr>
                 <w:rFonts w:ascii="Times New Roman" w:hAnsi="Times New Roman" w:cs="Times New Roman"/>
               </w:rPr>
               <w:t>FFFFh</w:t>
             </w:r>
+            <w:proofErr w:type="spellEnd"/>
           </w:p>
         </w:tc>
         <w:tc>
@@ -2471,12 +2574,14 @@
                 <w:rFonts w:ascii="Times New Roman" w:hAnsi="Times New Roman" w:cs="Times New Roman"/>
               </w:rPr>
             </w:pPr>
+            <w:proofErr w:type="spellStart"/>
             <w:r>
               <w:rPr>
                 <w:rFonts w:ascii="Times New Roman" w:hAnsi="Times New Roman" w:cs="Times New Roman"/>
               </w:rPr>
               <w:t>FFFEh</w:t>
             </w:r>
+            <w:proofErr w:type="spellEnd"/>
           </w:p>
         </w:tc>
         <w:tc>
@@ -2513,12 +2618,14 @@
                 <w:rFonts w:ascii="Times New Roman" w:hAnsi="Times New Roman" w:cs="Times New Roman"/>
               </w:rPr>
             </w:pPr>
+            <w:proofErr w:type="spellStart"/>
             <w:r>
               <w:rPr>
                 <w:rFonts w:ascii="Times New Roman" w:hAnsi="Times New Roman" w:cs="Times New Roman"/>
               </w:rPr>
               <w:t>FFFDh</w:t>
             </w:r>
+            <w:proofErr w:type="spellEnd"/>
           </w:p>
         </w:tc>
         <w:tc>
@@ -2555,12 +2662,14 @@
                 <w:rFonts w:ascii="Times New Roman" w:hAnsi="Times New Roman" w:cs="Times New Roman"/>
               </w:rPr>
             </w:pPr>
+            <w:proofErr w:type="spellStart"/>
             <w:r>
               <w:rPr>
                 <w:rFonts w:ascii="Times New Roman" w:hAnsi="Times New Roman" w:cs="Times New Roman"/>
               </w:rPr>
               <w:t>FFFCh</w:t>
             </w:r>
+            <w:proofErr w:type="spellEnd"/>
           </w:p>
         </w:tc>
         <w:tc>
@@ -2597,12 +2706,14 @@
                 <w:rFonts w:ascii="Times New Roman" w:hAnsi="Times New Roman" w:cs="Times New Roman"/>
               </w:rPr>
             </w:pPr>
+            <w:proofErr w:type="spellStart"/>
             <w:r>
               <w:rPr>
                 <w:rFonts w:ascii="Times New Roman" w:hAnsi="Times New Roman" w:cs="Times New Roman"/>
               </w:rPr>
               <w:t>FFFBh</w:t>
             </w:r>
+            <w:proofErr w:type="spellEnd"/>
           </w:p>
         </w:tc>
         <w:tc>
@@ -2639,12 +2750,14 @@
                 <w:rFonts w:ascii="Times New Roman" w:hAnsi="Times New Roman" w:cs="Times New Roman"/>
               </w:rPr>
             </w:pPr>
+            <w:proofErr w:type="spellStart"/>
             <w:r>
               <w:rPr>
                 <w:rFonts w:ascii="Times New Roman" w:hAnsi="Times New Roman" w:cs="Times New Roman"/>
               </w:rPr>
               <w:t>FFFAh</w:t>
             </w:r>
+            <w:proofErr w:type="spellEnd"/>
           </w:p>
         </w:tc>
         <w:tc>
@@ -3059,12 +3172,14 @@
                 <w:rFonts w:ascii="Times New Roman" w:hAnsi="Times New Roman" w:cs="Times New Roman"/>
               </w:rPr>
             </w:pPr>
+            <w:proofErr w:type="spellStart"/>
             <w:r>
               <w:rPr>
                 <w:rFonts w:ascii="Times New Roman" w:hAnsi="Times New Roman" w:cs="Times New Roman"/>
               </w:rPr>
               <w:t>FFEFh</w:t>
             </w:r>
+            <w:proofErr w:type="spellEnd"/>
           </w:p>
         </w:tc>
         <w:tc>
@@ -3101,12 +3216,14 @@
                 <w:rFonts w:ascii="Times New Roman" w:hAnsi="Times New Roman" w:cs="Times New Roman"/>
               </w:rPr>
             </w:pPr>
+            <w:proofErr w:type="spellStart"/>
             <w:r>
               <w:rPr>
                 <w:rFonts w:ascii="Times New Roman" w:hAnsi="Times New Roman" w:cs="Times New Roman"/>
               </w:rPr>
               <w:t>FFEDh</w:t>
             </w:r>
+            <w:proofErr w:type="spellEnd"/>
           </w:p>
         </w:tc>
         <w:tc>
@@ -3143,12 +3260,14 @@
                 <w:rFonts w:ascii="Times New Roman" w:hAnsi="Times New Roman" w:cs="Times New Roman"/>
               </w:rPr>
             </w:pPr>
+            <w:proofErr w:type="spellStart"/>
             <w:r>
               <w:rPr>
                 <w:rFonts w:ascii="Times New Roman" w:hAnsi="Times New Roman" w:cs="Times New Roman"/>
               </w:rPr>
               <w:t>FFEBh</w:t>
             </w:r>
+            <w:proofErr w:type="spellEnd"/>
           </w:p>
         </w:tc>
         <w:tc>
@@ -3437,12 +3556,14 @@
                 <w:rFonts w:ascii="Times New Roman" w:hAnsi="Times New Roman" w:cs="Times New Roman"/>
               </w:rPr>
             </w:pPr>
+            <w:proofErr w:type="spellStart"/>
             <w:r>
               <w:rPr>
                 <w:rFonts w:ascii="Times New Roman" w:hAnsi="Times New Roman" w:cs="Times New Roman"/>
               </w:rPr>
               <w:t>FFDEh</w:t>
             </w:r>
+            <w:proofErr w:type="spellEnd"/>
           </w:p>
         </w:tc>
         <w:tc>
@@ -3479,12 +3600,14 @@
                 <w:rFonts w:ascii="Times New Roman" w:hAnsi="Times New Roman" w:cs="Times New Roman"/>
               </w:rPr>
             </w:pPr>
+            <w:proofErr w:type="spellStart"/>
             <w:r>
               <w:rPr>
                 <w:rFonts w:ascii="Times New Roman" w:hAnsi="Times New Roman" w:cs="Times New Roman"/>
               </w:rPr>
               <w:t>FFDCh</w:t>
             </w:r>
+            <w:proofErr w:type="spellEnd"/>
           </w:p>
         </w:tc>
         <w:tc>
@@ -3521,12 +3644,14 @@
                 <w:rFonts w:ascii="Times New Roman" w:hAnsi="Times New Roman" w:cs="Times New Roman"/>
               </w:rPr>
             </w:pPr>
+            <w:proofErr w:type="spellStart"/>
             <w:r>
               <w:rPr>
                 <w:rFonts w:ascii="Times New Roman" w:hAnsi="Times New Roman" w:cs="Times New Roman"/>
               </w:rPr>
               <w:t>FFDAh</w:t>
             </w:r>
+            <w:proofErr w:type="spellEnd"/>
           </w:p>
         </w:tc>
         <w:tc>
@@ -3785,12 +3910,14 @@
                 <w:rFonts w:ascii="Times New Roman" w:hAnsi="Times New Roman" w:cs="Times New Roman"/>
               </w:rPr>
             </w:pPr>
+            <w:proofErr w:type="spellStart"/>
             <w:r>
               <w:rPr>
                 <w:rFonts w:ascii="Times New Roman" w:hAnsi="Times New Roman" w:cs="Times New Roman"/>
               </w:rPr>
               <w:t>FFCFh</w:t>
             </w:r>
+            <w:proofErr w:type="spellEnd"/>
           </w:p>
         </w:tc>
         <w:tc>
@@ -3833,12 +3960,14 @@
                 <w:rFonts w:ascii="Times New Roman" w:hAnsi="Times New Roman" w:cs="Times New Roman"/>
               </w:rPr>
             </w:pPr>
+            <w:proofErr w:type="spellStart"/>
             <w:r>
               <w:rPr>
                 <w:rFonts w:ascii="Times New Roman" w:hAnsi="Times New Roman" w:cs="Times New Roman"/>
               </w:rPr>
               <w:t>FFCEh</w:t>
             </w:r>
+            <w:proofErr w:type="spellEnd"/>
           </w:p>
         </w:tc>
         <w:tc>
@@ -3875,12 +4004,14 @@
                 <w:rFonts w:ascii="Times New Roman" w:hAnsi="Times New Roman" w:cs="Times New Roman"/>
               </w:rPr>
             </w:pPr>
+            <w:proofErr w:type="spellStart"/>
             <w:r>
               <w:rPr>
                 <w:rFonts w:ascii="Times New Roman" w:hAnsi="Times New Roman" w:cs="Times New Roman"/>
               </w:rPr>
               <w:t>FFCCh</w:t>
             </w:r>
+            <w:proofErr w:type="spellEnd"/>
           </w:p>
         </w:tc>
         <w:tc>
@@ -3917,12 +4048,14 @@
                 <w:rFonts w:ascii="Times New Roman" w:hAnsi="Times New Roman" w:cs="Times New Roman"/>
               </w:rPr>
             </w:pPr>
+            <w:proofErr w:type="spellStart"/>
             <w:r>
               <w:rPr>
                 <w:rFonts w:ascii="Times New Roman" w:hAnsi="Times New Roman" w:cs="Times New Roman"/>
               </w:rPr>
               <w:t>FFCAh</w:t>
             </w:r>
+            <w:proofErr w:type="spellEnd"/>
           </w:p>
         </w:tc>
         <w:tc>
@@ -4099,7 +4232,23 @@
           <w:rFonts w:ascii="Times New Roman" w:eastAsia="Times New Roman" w:hAnsi="Times New Roman" w:cs="Times New Roman"/>
           <w:sz w:val="24"/>
         </w:rPr>
-        <w:t>The system clock and central processing unit implemented in this project is phase one of a larger more complicated system. For phase one, a system clock, comprised of a 4MHz crystal and 82C84 clock generator, and a central processing unit (CPU), comprised of a 16-bit microprocessor namely the one 8086 microprocessor, three 74LS373 latches and two 74LS245 buffer. Phase two in this project will implement everything we did in phase one with additional components. For phase two, a 74LS244 buffer, some non-volatile memory, which are two 28C</w:t>
+        <w:t xml:space="preserve">The system clock and central processing unit implemented in this project is phase one of a larger more complicated system. For phase one, a system clock, comprised of a 4MHz crystal and 82C84 clock generator, and a central processing unit (CPU), comprised of a 16-bit microprocessor namely the one 8086 microprocessor, three 74LS373 latches and two 74LS245 buffer. Phase two in this project will implement everything we did in </w:t>
+      </w:r>
+      <w:proofErr w:type="gramStart"/>
+      <w:r>
+        <w:rPr>
+          <w:rFonts w:ascii="Times New Roman" w:eastAsia="Times New Roman" w:hAnsi="Times New Roman" w:cs="Times New Roman"/>
+          <w:sz w:val="24"/>
+        </w:rPr>
+        <w:t>phase</w:t>
+      </w:r>
+      <w:proofErr w:type="gramEnd"/>
+      <w:r>
+        <w:rPr>
+          <w:rFonts w:ascii="Times New Roman" w:eastAsia="Times New Roman" w:hAnsi="Times New Roman" w:cs="Times New Roman"/>
+          <w:sz w:val="24"/>
+        </w:rPr>
+        <w:t xml:space="preserve"> one with additional components. For phase two, a 74LS244 buffer, some non-volatile memory, which are two 28C</w:t>
       </w:r>
       <w:r>
         <w:rPr>
@@ -4113,7 +4262,23 @@
           <w:rFonts w:ascii="Times New Roman" w:eastAsia="Times New Roman" w:hAnsi="Times New Roman" w:cs="Times New Roman"/>
           <w:sz w:val="24"/>
         </w:rPr>
-        <w:t xml:space="preserve"> and a 7432 OR. It is predicted that in phase three, the system of this project will have a user interface incorporated into it. Keeping the final goal in mind is useful in understanding the level of success of phase one. For instance, all inputs and outputs of the system clock must be correct so that the 8086 microprocessor can be driven. The microprocessor multiplexed buses must be correctly demultiplexed and then the buffers must be implemented correctly so that when the system became potentially larger in phase two it met the timing requirements. All of this has to working correctly in order to successfully implement a user interface to control the microcontroller.</w:t>
+        <w:t xml:space="preserve"> and a 7432 OR. It is predicted that in phase three, the system of this project will have a user interface incorporated into it. Keeping the final goal in mind is useful in understanding the level of success of phase one. For instance, all inputs and outputs of the system clock must be correct so that the 8086 microprocessor can be driven. The microprocessor multiplexed buses must be correctly </w:t>
+      </w:r>
+      <w:proofErr w:type="spellStart"/>
+      <w:r>
+        <w:rPr>
+          <w:rFonts w:ascii="Times New Roman" w:eastAsia="Times New Roman" w:hAnsi="Times New Roman" w:cs="Times New Roman"/>
+          <w:sz w:val="24"/>
+        </w:rPr>
+        <w:t>demultiplexed</w:t>
+      </w:r>
+      <w:proofErr w:type="spellEnd"/>
+      <w:r>
+        <w:rPr>
+          <w:rFonts w:ascii="Times New Roman" w:eastAsia="Times New Roman" w:hAnsi="Times New Roman" w:cs="Times New Roman"/>
+          <w:sz w:val="24"/>
+        </w:rPr>
+        <w:t xml:space="preserve"> and then the buffers must be implemented correctly so that when the system became potentially larger in phase two it met the timing requirements. All of this has to working correctly in order to successfully implement a user interface to control the microcontroller.</w:t>
       </w:r>
     </w:p>
     <w:p>
@@ -4242,7 +4407,55 @@
           <w:rFonts w:ascii="Times New Roman" w:eastAsia="Times New Roman" w:hAnsi="Times New Roman" w:cs="Times New Roman"/>
           <w:sz w:val="24"/>
         </w:rPr>
-        <w:t xml:space="preserve">For phase one the problem was to construct a standalone embedded microprocessor system with a basic setup that will in the future be able to run software from memory. The CPU uses time multiplexing for address, data, and some status lines. The CPU will require it to be attached to a clock generator that provides it with clock, rest logic and ready logic. Use an oscilloscope and multimeter to demonstrate that the microprocessor operates properly. Now for phase two we are suppose to add to the microprocessor system, which is suppose to be capable of running software from non-volatile memory. Software will need to be written in a way in which its effect on the microprocessor system should be able to perform detailed timing analysis to show that the information is being read from the EEPROM by the CPU. All this needs to be displayed on an oscilloscope to verify accuracy. </w:t>
+        <w:t xml:space="preserve">For phase one the problem was to construct a standalone embedded microprocessor system with a basic setup that will in the future be able to run software from memory. The CPU uses time multiplexing for address, data, and some status lines. The CPU will require it to be attached to a clock generator that provides it with clock, rest logic and ready logic. Use an oscilloscope and </w:t>
+      </w:r>
+      <w:proofErr w:type="spellStart"/>
+      <w:r>
+        <w:rPr>
+          <w:rFonts w:ascii="Times New Roman" w:eastAsia="Times New Roman" w:hAnsi="Times New Roman" w:cs="Times New Roman"/>
+          <w:sz w:val="24"/>
+        </w:rPr>
+        <w:t>multimeter</w:t>
+      </w:r>
+      <w:proofErr w:type="spellEnd"/>
+      <w:r>
+        <w:rPr>
+          <w:rFonts w:ascii="Times New Roman" w:eastAsia="Times New Roman" w:hAnsi="Times New Roman" w:cs="Times New Roman"/>
+          <w:sz w:val="24"/>
+        </w:rPr>
+        <w:t xml:space="preserve"> to demonstrate that the microprocessor operates properly. Now for phase two we are </w:t>
+      </w:r>
+      <w:proofErr w:type="spellStart"/>
+      <w:r>
+        <w:rPr>
+          <w:rFonts w:ascii="Times New Roman" w:eastAsia="Times New Roman" w:hAnsi="Times New Roman" w:cs="Times New Roman"/>
+          <w:sz w:val="24"/>
+        </w:rPr>
+        <w:t>suppose to</w:t>
+      </w:r>
+      <w:proofErr w:type="spellEnd"/>
+      <w:r>
+        <w:rPr>
+          <w:rFonts w:ascii="Times New Roman" w:eastAsia="Times New Roman" w:hAnsi="Times New Roman" w:cs="Times New Roman"/>
+          <w:sz w:val="24"/>
+        </w:rPr>
+        <w:t xml:space="preserve"> add to the microprocessor system, which is </w:t>
+      </w:r>
+      <w:proofErr w:type="spellStart"/>
+      <w:r>
+        <w:rPr>
+          <w:rFonts w:ascii="Times New Roman" w:eastAsia="Times New Roman" w:hAnsi="Times New Roman" w:cs="Times New Roman"/>
+          <w:sz w:val="24"/>
+        </w:rPr>
+        <w:t>suppose to</w:t>
+      </w:r>
+      <w:proofErr w:type="spellEnd"/>
+      <w:r>
+        <w:rPr>
+          <w:rFonts w:ascii="Times New Roman" w:eastAsia="Times New Roman" w:hAnsi="Times New Roman" w:cs="Times New Roman"/>
+          <w:sz w:val="24"/>
+        </w:rPr>
+        <w:t xml:space="preserve"> be capable of running software from non-volatile memory. Software will need to be written in a way in which its effect on the microprocessor system should be able to perform detailed timing analysis to show that the information is being read from the EEPROM by the CPU. All this needs to be displayed on an oscilloscope to verify accuracy. </w:t>
       </w:r>
       <w:r>
         <w:rPr>
@@ -4251,13 +4464,23 @@
         </w:rPr>
         <w:t xml:space="preserve"> </w:t>
       </w:r>
-      <w:r>
-        <w:rPr>
-          <w:rFonts w:ascii="Times New Roman" w:eastAsia="Times New Roman" w:hAnsi="Times New Roman" w:cs="Times New Roman"/>
-          <w:color w:val="00B050"/>
-          <w:sz w:val="24"/>
-        </w:rPr>
-        <w:t>Phase three…</w:t>
+      <w:proofErr w:type="gramStart"/>
+      <w:r>
+        <w:rPr>
+          <w:rFonts w:ascii="Times New Roman" w:eastAsia="Times New Roman" w:hAnsi="Times New Roman" w:cs="Times New Roman"/>
+          <w:color w:val="00B050"/>
+          <w:sz w:val="24"/>
+        </w:rPr>
+        <w:t>Phase</w:t>
+      </w:r>
+      <w:proofErr w:type="gramEnd"/>
+      <w:r>
+        <w:rPr>
+          <w:rFonts w:ascii="Times New Roman" w:eastAsia="Times New Roman" w:hAnsi="Times New Roman" w:cs="Times New Roman"/>
+          <w:color w:val="00B050"/>
+          <w:sz w:val="24"/>
+        </w:rPr>
+        <w:t xml:space="preserve"> three…</w:t>
       </w:r>
     </w:p>
     <w:p>
@@ -4316,7 +4539,25 @@
           <w:color w:val="00B050"/>
           <w:sz w:val="24"/>
         </w:rPr>
-        <w:t>The second assignmen in this lab was to design the schematics for the UMBC 8086 Trainer system. The exact specifications are as follows:</w:t>
+        <w:t xml:space="preserve">The second </w:t>
+      </w:r>
+      <w:proofErr w:type="spellStart"/>
+      <w:r>
+        <w:rPr>
+          <w:rFonts w:ascii="Times New Roman" w:eastAsia="Times New Roman" w:hAnsi="Times New Roman" w:cs="Times New Roman"/>
+          <w:color w:val="00B050"/>
+          <w:sz w:val="24"/>
+        </w:rPr>
+        <w:t>assignmen</w:t>
+      </w:r>
+      <w:proofErr w:type="spellEnd"/>
+      <w:r>
+        <w:rPr>
+          <w:rFonts w:ascii="Times New Roman" w:eastAsia="Times New Roman" w:hAnsi="Times New Roman" w:cs="Times New Roman"/>
+          <w:color w:val="00B050"/>
+          <w:sz w:val="24"/>
+        </w:rPr>
+        <w:t xml:space="preserve"> in this lab was to design the schematics for the UMBC 8086 Trainer system. The exact specifications are as follows:</w:t>
       </w:r>
     </w:p>
     <w:p>
@@ -4342,7 +4583,52 @@
           <w:color w:val="00B050"/>
           <w:sz w:val="23"/>
         </w:rPr>
-        <w:t xml:space="preserve">8086 in minimum mode and its associated bus buffering/demultiplexing logic. NMI should be connected to a push-button switch with appropriate timing logic. The data bus, address bus and all control signals should be connected to headers after buffering and demultiplexing for external access to design expansion boards. </w:t>
+        <w:t>8086 in minimum mode and its associated bus buffering/</w:t>
+      </w:r>
+      <w:proofErr w:type="spellStart"/>
+      <w:r>
+        <w:rPr>
+          <w:rFonts w:ascii="Times New Roman" w:eastAsia="Times New Roman" w:hAnsi="Times New Roman" w:cs="Times New Roman"/>
+          <w:color w:val="00B050"/>
+          <w:sz w:val="23"/>
+        </w:rPr>
+        <w:t>demultiplexing</w:t>
+      </w:r>
+      <w:proofErr w:type="spellEnd"/>
+      <w:r>
+        <w:rPr>
+          <w:rFonts w:ascii="Times New Roman" w:eastAsia="Times New Roman" w:hAnsi="Times New Roman" w:cs="Times New Roman"/>
+          <w:color w:val="00B050"/>
+          <w:sz w:val="23"/>
+        </w:rPr>
+        <w:t xml:space="preserve"> logic. NMI should be connected to a push-button switch with appropriate timing logic. The data bus, address bus and all control signals should be connected to headers after buffering and </w:t>
+      </w:r>
+      <w:proofErr w:type="spellStart"/>
+      <w:r>
+        <w:rPr>
+          <w:rFonts w:ascii="Times New Roman" w:eastAsia="Times New Roman" w:hAnsi="Times New Roman" w:cs="Times New Roman"/>
+          <w:color w:val="00B050"/>
+          <w:sz w:val="23"/>
+        </w:rPr>
+        <w:t>demultiplexing</w:t>
+      </w:r>
+      <w:proofErr w:type="spellEnd"/>
+      <w:r>
+        <w:rPr>
+          <w:rFonts w:ascii="Times New Roman" w:eastAsia="Times New Roman" w:hAnsi="Times New Roman" w:cs="Times New Roman"/>
+          <w:color w:val="00B050"/>
+          <w:sz w:val="23"/>
+        </w:rPr>
+        <w:t xml:space="preserve"> for </w:t>
+      </w:r>
+      <w:r>
+        <w:rPr>
+          <w:rFonts w:ascii="Times New Roman" w:eastAsia="Times New Roman" w:hAnsi="Times New Roman" w:cs="Times New Roman"/>
+          <w:color w:val="00B050"/>
+          <w:sz w:val="23"/>
+        </w:rPr>
+        <w:lastRenderedPageBreak/>
+        <w:t xml:space="preserve">external access to design expansion boards. </w:t>
       </w:r>
     </w:p>
     <w:p>
@@ -4368,7 +4654,6 @@
           <w:color w:val="00B050"/>
           <w:sz w:val="23"/>
         </w:rPr>
-        <w:lastRenderedPageBreak/>
         <w:t xml:space="preserve">256KB of CMOS flash composed of 128K x 8 28F010 CMOS Flash Memory, decoded into two banks, highest address FFFFFH. </w:t>
       </w:r>
     </w:p>
@@ -4564,7 +4849,25 @@
           <w:color w:val="00B050"/>
           <w:sz w:val="23"/>
         </w:rPr>
-        <w:t xml:space="preserve">1 8259 decoded at FFF6 (command) and FFF4 (data). IR0 connected to a push button switch with necessary circuits, IR1 connected to 8254 counter 2 output, IR2 connected to the 8279 IRQ output and IR3 connected to the 16550 INTR output. All other IR lines connected to headers for external access. </w:t>
+        <w:t xml:space="preserve">1 8259 decoded at FFF6 (command) and FFF4 (data). IR0 connected to a push button switch with necessary circuits, IR1 connected to 8254 counter 2 </w:t>
+      </w:r>
+      <w:proofErr w:type="gramStart"/>
+      <w:r>
+        <w:rPr>
+          <w:rFonts w:ascii="Times New Roman" w:eastAsia="Times New Roman" w:hAnsi="Times New Roman" w:cs="Times New Roman"/>
+          <w:color w:val="00B050"/>
+          <w:sz w:val="23"/>
+        </w:rPr>
+        <w:t>output</w:t>
+      </w:r>
+      <w:proofErr w:type="gramEnd"/>
+      <w:r>
+        <w:rPr>
+          <w:rFonts w:ascii="Times New Roman" w:eastAsia="Times New Roman" w:hAnsi="Times New Roman" w:cs="Times New Roman"/>
+          <w:color w:val="00B050"/>
+          <w:sz w:val="23"/>
+        </w:rPr>
+        <w:t xml:space="preserve">, IR2 connected to the 8279 IRQ output and IR3 connected to the 16550 INTR output. All other IR lines connected to headers for external access. </w:t>
       </w:r>
     </w:p>
     <w:p>
@@ -4590,7 +4893,25 @@
           <w:color w:val="00B050"/>
           <w:sz w:val="23"/>
         </w:rPr>
-        <w:t xml:space="preserve">1 8254 decoded at FFDE (command), FFDC, FFDA, FFD8, with all counter 1 and counter 3 pins connected to headers. Counter 2 output connected to IR1 of the 8259, gate and clock con- nected to header. </w:t>
+        <w:t xml:space="preserve">1 8254 decoded at FFDE (command), FFDC, FFDA, FFD8, with all counter 1 and counter 3 pins connected to headers. Counter 2 output connected to IR1 of the 8259, gate and clock con- </w:t>
+      </w:r>
+      <w:proofErr w:type="spellStart"/>
+      <w:r>
+        <w:rPr>
+          <w:rFonts w:ascii="Times New Roman" w:eastAsia="Times New Roman" w:hAnsi="Times New Roman" w:cs="Times New Roman"/>
+          <w:color w:val="00B050"/>
+          <w:sz w:val="23"/>
+        </w:rPr>
+        <w:t>nected</w:t>
+      </w:r>
+      <w:proofErr w:type="spellEnd"/>
+      <w:r>
+        <w:rPr>
+          <w:rFonts w:ascii="Times New Roman" w:eastAsia="Times New Roman" w:hAnsi="Times New Roman" w:cs="Times New Roman"/>
+          <w:color w:val="00B050"/>
+          <w:sz w:val="23"/>
+        </w:rPr>
+        <w:t xml:space="preserve"> to header. </w:t>
       </w:r>
     </w:p>
     <w:p>
@@ -4616,7 +4937,25 @@
           <w:color w:val="00B050"/>
           <w:sz w:val="23"/>
         </w:rPr>
-        <w:t xml:space="preserve">1 8279 decoded at FFF2 (command) and FFF0 (data) which will be operated in the decoded mode. Connect 20 push button switches connected as four rows and five columns. Also con- nect two switches to the control and shift inputs. In your layout arrange these 22 keys as well as reset, switch connected to the IR0 input on the 8259 and NMI keys to form a 5x5 keyboard matrix layout. CLK input to the 8279 should be the PCLK signal from the 8284A. </w:t>
+        <w:t xml:space="preserve">1 8279 decoded at FFF2 (command) and FFF0 (data) which will be operated in the decoded mode. Connect 20 push button switches connected as four rows and five columns. Also con- </w:t>
+      </w:r>
+      <w:proofErr w:type="spellStart"/>
+      <w:r>
+        <w:rPr>
+          <w:rFonts w:ascii="Times New Roman" w:eastAsia="Times New Roman" w:hAnsi="Times New Roman" w:cs="Times New Roman"/>
+          <w:color w:val="00B050"/>
+          <w:sz w:val="23"/>
+        </w:rPr>
+        <w:t>nect</w:t>
+      </w:r>
+      <w:proofErr w:type="spellEnd"/>
+      <w:r>
+        <w:rPr>
+          <w:rFonts w:ascii="Times New Roman" w:eastAsia="Times New Roman" w:hAnsi="Times New Roman" w:cs="Times New Roman"/>
+          <w:color w:val="00B050"/>
+          <w:sz w:val="23"/>
+        </w:rPr>
+        <w:t xml:space="preserve"> two switches to the control and shift inputs. In your layout arrange these 22 keys as well as reset, switch connected to the IR0 input on the 8259 and NMI keys to form a 5x5 keyboard matrix layout. CLK input to the 8279 should be the PCLK signal from the 8284A. </w:t>
       </w:r>
     </w:p>
     <w:p>
@@ -4642,7 +4981,25 @@
           <w:color w:val="00B050"/>
           <w:sz w:val="23"/>
         </w:rPr>
-        <w:t xml:space="preserve">1 16550 UART decoded in the high bank at odd port address from FFEF to FFE1. The clock input to the UART should be PCLK from the 8284A and the INTR output should be con- nected to IR3 of the 8259. Make the connections for serial port using a MAX 235 line driver/ receiver and a DSUB-9 connector. Enable all receiver inputs on the MAX 235. </w:t>
+        <w:t xml:space="preserve">1 16550 UART decoded in the high bank at odd port address from FFEF to FFE1. The clock input to the UART should be PCLK from the 8284A and the INTR output should be con- </w:t>
+      </w:r>
+      <w:proofErr w:type="spellStart"/>
+      <w:r>
+        <w:rPr>
+          <w:rFonts w:ascii="Times New Roman" w:eastAsia="Times New Roman" w:hAnsi="Times New Roman" w:cs="Times New Roman"/>
+          <w:color w:val="00B050"/>
+          <w:sz w:val="23"/>
+        </w:rPr>
+        <w:t>nected</w:t>
+      </w:r>
+      <w:proofErr w:type="spellEnd"/>
+      <w:r>
+        <w:rPr>
+          <w:rFonts w:ascii="Times New Roman" w:eastAsia="Times New Roman" w:hAnsi="Times New Roman" w:cs="Times New Roman"/>
+          <w:color w:val="00B050"/>
+          <w:sz w:val="23"/>
+        </w:rPr>
+        <w:t xml:space="preserve"> to IR3 of the 8259. Make the connections for serial port using a MAX 235 line driver/ receiver and a DSUB-9 connector. Enable all receiver inputs on the MAX 235. </w:t>
       </w:r>
     </w:p>
     <w:p>
@@ -4899,7 +5256,23 @@
           <w:rFonts w:ascii="Times New Roman" w:eastAsia="Times New Roman" w:hAnsi="Times New Roman" w:cs="Times New Roman"/>
           <w:sz w:val="24"/>
         </w:rPr>
-        <w:t xml:space="preserve">The first goal of the project would be to successfully design and create a schematic that would interface the 8086 microprocessor, the latch’s, EEPROM, AND gates, OR gates and the buffers. The next goal would be to take what was done on the schematic and translate it to a beadboard. This will require that the breadboard would be set up in an organization that would be most efficient when connecting the components on the breadboard to each other. Right after that has </w:t>
+        <w:t xml:space="preserve">The first goal of the project would be to successfully design and create a schematic that would interface the 8086 microprocessor, the latch’s, EEPROM, AND gates, OR gates and the buffers. The next goal would be to take what was done on the schematic and translate it to a </w:t>
+      </w:r>
+      <w:proofErr w:type="spellStart"/>
+      <w:r>
+        <w:rPr>
+          <w:rFonts w:ascii="Times New Roman" w:eastAsia="Times New Roman" w:hAnsi="Times New Roman" w:cs="Times New Roman"/>
+          <w:sz w:val="24"/>
+        </w:rPr>
+        <w:t>beadboard</w:t>
+      </w:r>
+      <w:proofErr w:type="spellEnd"/>
+      <w:r>
+        <w:rPr>
+          <w:rFonts w:ascii="Times New Roman" w:eastAsia="Times New Roman" w:hAnsi="Times New Roman" w:cs="Times New Roman"/>
+          <w:sz w:val="24"/>
+        </w:rPr>
+        <w:t xml:space="preserve">. This will require that the breadboard would be set up in an organization that would be most </w:t>
       </w:r>
       <w:r>
         <w:rPr>
@@ -4907,7 +5280,7 @@
           <w:sz w:val="24"/>
         </w:rPr>
         <w:lastRenderedPageBreak/>
-        <w:t xml:space="preserve">been done then a program needs to be written and placed on the EEPROM. Then after that is completed and all the components are connected and hooked up to a power source as well as an </w:t>
+        <w:t xml:space="preserve">efficient when connecting the components on the breadboard to each other. Right after that has been done then a program needs to be written and placed on the EEPROM. Then after that is completed and all the components are connected and hooked up to a power source as well as an </w:t>
       </w:r>
       <w:r>
         <w:rPr>
@@ -4922,7 +5295,23 @@
           <w:rFonts w:ascii="Times New Roman" w:eastAsia="Times New Roman" w:hAnsi="Times New Roman" w:cs="Times New Roman"/>
           <w:sz w:val="24"/>
         </w:rPr>
-        <w:t xml:space="preserve">the next goal would be to have the embedded system give out the correct readings on the oscilloscope.  </w:t>
+        <w:t xml:space="preserve">the next goal would be to have the embedded </w:t>
+      </w:r>
+      <w:proofErr w:type="gramStart"/>
+      <w:r>
+        <w:rPr>
+          <w:rFonts w:ascii="Times New Roman" w:eastAsia="Times New Roman" w:hAnsi="Times New Roman" w:cs="Times New Roman"/>
+          <w:sz w:val="24"/>
+        </w:rPr>
+        <w:t>system give</w:t>
+      </w:r>
+      <w:proofErr w:type="gramEnd"/>
+      <w:r>
+        <w:rPr>
+          <w:rFonts w:ascii="Times New Roman" w:eastAsia="Times New Roman" w:hAnsi="Times New Roman" w:cs="Times New Roman"/>
+          <w:sz w:val="24"/>
+        </w:rPr>
+        <w:t xml:space="preserve"> out the correct readings on the oscilloscope.  </w:t>
       </w:r>
     </w:p>
     <w:p>
@@ -5023,34 +5412,66 @@
           <w:rFonts w:ascii="Times New Roman" w:eastAsia="Times New Roman" w:hAnsi="Times New Roman" w:cs="Times New Roman"/>
           <w:sz w:val="24"/>
         </w:rPr>
-        <w:t xml:space="preserve"> the circuit board. For starters the clock generator would be too compact to properly function. However even if it would function correctly it would be entangled with the wires from the other part of the board. When there are too many wires on a breadboard error debugging becomes nearly impossible.</w:t>
-      </w:r>
-    </w:p>
-    <w:p>
-      <w:pPr>
-        <w:pStyle w:val="Normal1"/>
-        <w:spacing w:line="240" w:lineRule="auto"/>
-        <w:rPr>
-          <w:rFonts w:ascii="Times New Roman" w:hAnsi="Times New Roman" w:cs="Times New Roman"/>
-          <w:sz w:val="24"/>
-        </w:rPr>
-      </w:pPr>
-    </w:p>
-    <w:p>
-      <w:pPr>
-        <w:pStyle w:val="Normal1"/>
-        <w:spacing w:line="240" w:lineRule="auto"/>
-        <w:rPr>
-          <w:rFonts w:ascii="Times New Roman" w:hAnsi="Times New Roman" w:cs="Times New Roman"/>
-          <w:sz w:val="24"/>
-        </w:rPr>
-      </w:pPr>
-      <w:r>
-        <w:rPr>
-          <w:rFonts w:ascii="Times New Roman" w:eastAsia="Times New Roman" w:hAnsi="Times New Roman" w:cs="Times New Roman"/>
-          <w:sz w:val="24"/>
-        </w:rPr>
-        <w:t xml:space="preserve">Another problem that had to be tackled was how to organize the rest of the breadboard. Since the clock generator would be located elsewhere, how would the 8086 microprocessor, the 3 latch’s and 3 buffers, logic gate IC’s and the EEPROM’s be organized that would be the most efficient when wiring them up. If it is not organized well then it is easy to lose track of the wires and make a mistake, making debugging time-costly. Originally the three different sections of IC’s were going to be lined up vertically across the circuit board so each section would be together. However it was decided that other options would be better suited to the design, due to the fact that there would be a lot of bridging as a result. When organized in a not so efficient way then there is a possibility that more long wires will be used and the more bridging that would happen. Unfortunately this problem only got worse after phase one was finished and phase two needed to be implemented it. Phase one took up so much space on the board it meant that phase two would require a lot more thought. </w:t>
+        <w:t xml:space="preserve"> the circuit board. For starters the clock generator would be too compact to properly function. </w:t>
+      </w:r>
+      <w:proofErr w:type="gramStart"/>
+      <w:r>
+        <w:rPr>
+          <w:rFonts w:ascii="Times New Roman" w:eastAsia="Times New Roman" w:hAnsi="Times New Roman" w:cs="Times New Roman"/>
+          <w:sz w:val="24"/>
+        </w:rPr>
+        <w:t>However even if it would function correctly it would be entangled with the wires from the other part of the board.</w:t>
+      </w:r>
+      <w:proofErr w:type="gramEnd"/>
+      <w:r>
+        <w:rPr>
+          <w:rFonts w:ascii="Times New Roman" w:eastAsia="Times New Roman" w:hAnsi="Times New Roman" w:cs="Times New Roman"/>
+          <w:sz w:val="24"/>
+        </w:rPr>
+        <w:t xml:space="preserve"> When there are too many wires on a breadboard error debugging becomes nearly impossible.</w:t>
+      </w:r>
+    </w:p>
+    <w:p>
+      <w:pPr>
+        <w:pStyle w:val="Normal1"/>
+        <w:spacing w:line="240" w:lineRule="auto"/>
+        <w:rPr>
+          <w:rFonts w:ascii="Times New Roman" w:hAnsi="Times New Roman" w:cs="Times New Roman"/>
+          <w:sz w:val="24"/>
+        </w:rPr>
+      </w:pPr>
+    </w:p>
+    <w:p>
+      <w:pPr>
+        <w:pStyle w:val="Normal1"/>
+        <w:spacing w:line="240" w:lineRule="auto"/>
+        <w:rPr>
+          <w:rFonts w:ascii="Times New Roman" w:hAnsi="Times New Roman" w:cs="Times New Roman"/>
+          <w:sz w:val="24"/>
+        </w:rPr>
+      </w:pPr>
+      <w:r>
+        <w:rPr>
+          <w:rFonts w:ascii="Times New Roman" w:eastAsia="Times New Roman" w:hAnsi="Times New Roman" w:cs="Times New Roman"/>
+          <w:sz w:val="24"/>
+        </w:rPr>
+        <w:t xml:space="preserve">Another problem that had to be tackled was how to organize the rest of the breadboard. Since the clock generator would be located elsewhere, how would the 8086 microprocessor, the 3 latch’s and 3 buffers, logic gate IC’s and the EEPROM’s be organized that would be the most efficient when wiring them up. If it is not organized well then it is easy to lose track of the wires and make a mistake, making debugging time-costly. Originally the three different sections of IC’s were going to be lined up vertically across the circuit board so each section would be together. However it was decided that other options would be better suited to the design, due to the fact that there would be a lot of bridging as a result. When organized in a not so efficient way then there is a possibility that more long wires will be used and the more bridging that would happen. Unfortunately this problem only got worse after phase one was finished and phase two needed to be implemented it. Phase one took up so much space on the board it meant that </w:t>
+      </w:r>
+      <w:proofErr w:type="gramStart"/>
+      <w:r>
+        <w:rPr>
+          <w:rFonts w:ascii="Times New Roman" w:eastAsia="Times New Roman" w:hAnsi="Times New Roman" w:cs="Times New Roman"/>
+          <w:sz w:val="24"/>
+        </w:rPr>
+        <w:t>phase</w:t>
+      </w:r>
+      <w:proofErr w:type="gramEnd"/>
+      <w:r>
+        <w:rPr>
+          <w:rFonts w:ascii="Times New Roman" w:eastAsia="Times New Roman" w:hAnsi="Times New Roman" w:cs="Times New Roman"/>
+          <w:sz w:val="24"/>
+        </w:rPr>
+        <w:t xml:space="preserve"> two would require a lot more thought. </w:t>
       </w:r>
     </w:p>
     <w:p>
@@ -5101,7 +5522,7 @@
           <w:rFonts w:ascii="Times New Roman" w:eastAsia="Times New Roman" w:hAnsi="Times New Roman" w:cs="Times New Roman"/>
           <w:sz w:val="24"/>
         </w:rPr>
-        <w:t xml:space="preserve">For phase one it was decided that in order to efficiently construct the system, two circuit boards were needed. One circuit board would contain just the clock generator, while the other would contain the rest. On the non-clock generator board the IC’s were grouped together by importance. The most important IC’s needed to be right underneath the 8086 microprocessor. It </w:t>
+        <w:t xml:space="preserve">For phase one it was decided that in order to efficiently construct the system, two circuit boards were needed. One circuit board would contain just the clock generator, while the other would contain the rest. On the non-clock generator board the IC’s were grouped together by </w:t>
       </w:r>
       <w:r>
         <w:rPr>
@@ -5109,7 +5530,7 @@
           <w:sz w:val="24"/>
         </w:rPr>
         <w:lastRenderedPageBreak/>
-        <w:t xml:space="preserve">was agreed upon that the IC that was interfaced with the most was the 74LS373’s. That was placed right underneath the 8086 while the 74LS245’s was placed to the right of it. Then for phase two it was decided that the 74LS244 buffer had to be in between the two EEPROM’s due to needed wiring of the two components. As a result </w:t>
+        <w:t xml:space="preserve">importance. The most important IC’s needed to be right underneath the 8086 microprocessor. It was agreed upon that the IC that was interfaced with the most was the 74LS373’s. That was placed right underneath the 8086 while the 74LS245’s was placed to the right of it. Then for phase two it was decided that the 74LS244 buffer had to be in between the two EEPROM’s due to needed wiring of the two components. As a result </w:t>
       </w:r>
       <w:r>
         <w:rPr>
@@ -5123,7 +5544,39 @@
           <w:rFonts w:ascii="Times New Roman" w:eastAsia="Times New Roman" w:hAnsi="Times New Roman" w:cs="Times New Roman"/>
           <w:sz w:val="24"/>
         </w:rPr>
-        <w:t xml:space="preserve"> three components were placed at the empty space right of the 74LS245’s. That left room for the only components left which were the 7432 OR and 7400 AND IC. So those components were placed right underneath the 74LS245’s. This arrangement gave the most room for the clock generator and minimized the amount of bridging of wires. The set up is shown in the in Figure 1 below.</w:t>
+        <w:t xml:space="preserve"> three components were placed at the empty space right of the 74LS245’s. </w:t>
+      </w:r>
+      <w:proofErr w:type="gramStart"/>
+      <w:r>
+        <w:rPr>
+          <w:rFonts w:ascii="Times New Roman" w:eastAsia="Times New Roman" w:hAnsi="Times New Roman" w:cs="Times New Roman"/>
+          <w:sz w:val="24"/>
+        </w:rPr>
+        <w:t>That left room for the only components left which were the 7432 OR and 7400 AND IC.</w:t>
+      </w:r>
+      <w:proofErr w:type="gramEnd"/>
+      <w:r>
+        <w:rPr>
+          <w:rFonts w:ascii="Times New Roman" w:eastAsia="Times New Roman" w:hAnsi="Times New Roman" w:cs="Times New Roman"/>
+          <w:sz w:val="24"/>
+        </w:rPr>
+        <w:t xml:space="preserve"> So those components were placed right underneath the 74LS245’s. This arrangement gave the most room for the clock generator and minimized the amount of bridging of wires. The </w:t>
+      </w:r>
+      <w:proofErr w:type="spellStart"/>
+      <w:r>
+        <w:rPr>
+          <w:rFonts w:ascii="Times New Roman" w:eastAsia="Times New Roman" w:hAnsi="Times New Roman" w:cs="Times New Roman"/>
+          <w:sz w:val="24"/>
+        </w:rPr>
+        <w:t>set up</w:t>
+      </w:r>
+      <w:proofErr w:type="spellEnd"/>
+      <w:r>
+        <w:rPr>
+          <w:rFonts w:ascii="Times New Roman" w:eastAsia="Times New Roman" w:hAnsi="Times New Roman" w:cs="Times New Roman"/>
+          <w:sz w:val="24"/>
+        </w:rPr>
+        <w:t xml:space="preserve"> is shown in the in Figure 1 below.</w:t>
       </w:r>
     </w:p>
     <w:p>
@@ -6180,6 +6633,7 @@
           <w:i/>
           <w:color w:val="980000"/>
         </w:rPr>
+        <w:lastRenderedPageBreak/>
         <w:t>Software</w:t>
       </w:r>
     </w:p>
@@ -6194,7 +6648,6 @@
           <w:rFonts w:ascii="Times New Roman" w:eastAsia="Times New Roman" w:hAnsi="Times New Roman" w:cs="Times New Roman"/>
           <w:color w:val="980000"/>
         </w:rPr>
-        <w:lastRenderedPageBreak/>
         <w:t>In order for the software to work correctly it has been split into 5 different versions. Splitting into 5 different versions will allow for incremental testing as well for efficient debugging.</w:t>
       </w:r>
     </w:p>
@@ -6866,7 +7319,23 @@
           <w:rFonts w:ascii="Times New Roman" w:eastAsia="Times New Roman" w:hAnsi="Times New Roman" w:cs="Times New Roman"/>
           <w:sz w:val="24"/>
         </w:rPr>
-        <w:t>The clock outputs for this IC are CLK and PCLK. The CLK output drives the the CPU and in this case, the 8086 CLK input. The duty cycle of the CLK output is 33% and the duty cycle of the PCLK is 16.6%. The PCLK is a peripheral clock signal used to drive peripheral devices in the system. The clock rate at which the CPU requires to be operated will be explored further in the Experimental Results section. Proper timing constraints must be met in order to reset the CPU. This is done with the RESET synchronization, which is partially implemented externally with an RC circuit. In order for the CPU to be reset, RESET must be held for at least 50 microseconds. READY synchronization is used to select between RDY1 and RD2 or both. These ready signals control insertion and the wait states of the CPU. The oscillator or OSC as seen as pin 12 in Figure 2 is predominantly used so that other systems can derive a control, namely the buffered crystal. There are two standard clock synchronization methods on the 8284. The two options available are defined through the frequency/crystal select as seen on Figure 2 on pin 13. In this system, the frequency/crystal select is grounded so that clock synchronization can be enabled by the crystal and not an external frequency input (EFI). The schematics for the completed system clock can be seen in Appendix A: System Clock. Both functionalities of the RESET synchronization and clock synchronization can be seen in Figure 3. The top half of Figure 3 details the clock synchronization and the bottom half details the RESET synchronization.</w:t>
+        <w:t xml:space="preserve">The clock outputs for this IC are CLK and PCLK. The CLK output drives the </w:t>
+      </w:r>
+      <w:proofErr w:type="spellStart"/>
+      <w:r>
+        <w:rPr>
+          <w:rFonts w:ascii="Times New Roman" w:eastAsia="Times New Roman" w:hAnsi="Times New Roman" w:cs="Times New Roman"/>
+          <w:sz w:val="24"/>
+        </w:rPr>
+        <w:t>the</w:t>
+      </w:r>
+      <w:proofErr w:type="spellEnd"/>
+      <w:r>
+        <w:rPr>
+          <w:rFonts w:ascii="Times New Roman" w:eastAsia="Times New Roman" w:hAnsi="Times New Roman" w:cs="Times New Roman"/>
+          <w:sz w:val="24"/>
+        </w:rPr>
+        <w:t xml:space="preserve"> CPU and in this case, the 8086 CLK input. The duty cycle of the CLK output is 33% and the duty cycle of the PCLK is 16.6%. The PCLK is a peripheral clock signal used to drive peripheral devices in the system. The clock rate at which the CPU requires to be operated will be explored further in the Experimental Results section. Proper timing constraints must be met in order to reset the CPU. This is done with the RESET synchronization, which is partially implemented externally with an RC circuit. In order for the CPU to be reset, RESET must be held for at least 50 microseconds. READY synchronization is used to select between RDY1 and RD2 or both. These ready signals control insertion and the wait states of the CPU. The oscillator or OSC as seen as pin 12 in Figure 2 is predominantly used so that other systems can derive a control, namely the buffered crystal. There are two standard clock synchronization methods on the 8284. The two options available are defined through the frequency/crystal select as seen on Figure 2 on pin 13. In this system, the frequency/crystal select is grounded so that clock synchronization can be enabled by the crystal and not an external frequency input (EFI). The schematics for the completed system clock can be seen in Appendix A: System Clock. Both functionalities of the RESET synchronization and clock synchronization can be seen in Figure 3. The top half of Figure 3 details the clock synchronization and the bottom half details the RESET synchronization.</w:t>
       </w:r>
     </w:p>
     <w:p>
@@ -7079,34 +7548,66 @@
           <w:rFonts w:ascii="Times New Roman" w:eastAsia="Times New Roman" w:hAnsi="Times New Roman" w:cs="Times New Roman"/>
           <w:sz w:val="24"/>
         </w:rPr>
-        <w:t>The Intel 8086 is at the core of the system. Whereas other components make possible the functioning of the 8086, or other functions, the 8086 in itself is the brain: able to communicate with components via I/O, as well as process data, and control the system as a whole.</w:t>
-      </w:r>
-    </w:p>
-    <w:p>
-      <w:pPr>
-        <w:pStyle w:val="Normal1"/>
-        <w:spacing w:line="240" w:lineRule="auto"/>
-        <w:rPr>
-          <w:rFonts w:ascii="Times New Roman" w:hAnsi="Times New Roman" w:cs="Times New Roman"/>
-          <w:sz w:val="24"/>
-        </w:rPr>
-      </w:pPr>
-    </w:p>
-    <w:p>
-      <w:pPr>
-        <w:pStyle w:val="Normal1"/>
-        <w:spacing w:line="240" w:lineRule="auto"/>
-        <w:rPr>
-          <w:rFonts w:ascii="Times New Roman" w:hAnsi="Times New Roman" w:cs="Times New Roman"/>
-          <w:sz w:val="24"/>
-        </w:rPr>
-      </w:pPr>
-      <w:r>
-        <w:rPr>
-          <w:rFonts w:ascii="Times New Roman" w:eastAsia="Times New Roman" w:hAnsi="Times New Roman" w:cs="Times New Roman"/>
-          <w:sz w:val="24"/>
-        </w:rPr>
-        <w:t>The 8086 has two modes of operation, each having a slightly different pin-out scheme. In MIN mode, the processor is allowed full control of the I/O bus. This is the more simple of the two operation modes, but is only for use with a single processor. MAX mode enables the ability to have multiple processors sharing the same bus. This is achieved through the use of a HOLD-type interrupt system. The processor requiring use of the bus sends a lock signal to the coprocessors (all running in MAX mode), which causes the coprocessors to effectively detach themselves from the bus, giving bus use to the original processor until it has finished its use of the bus. For the purposes of this lab, MIN mode is sufficient, due to requiring only one processing unit.</w:t>
+        <w:t xml:space="preserve">The Intel 8086 is at the core of the system. Whereas other components make possible the functioning of the 8086, or other functions, the 8086 in </w:t>
+      </w:r>
+      <w:proofErr w:type="gramStart"/>
+      <w:r>
+        <w:rPr>
+          <w:rFonts w:ascii="Times New Roman" w:eastAsia="Times New Roman" w:hAnsi="Times New Roman" w:cs="Times New Roman"/>
+          <w:sz w:val="24"/>
+        </w:rPr>
+        <w:t>itself</w:t>
+      </w:r>
+      <w:proofErr w:type="gramEnd"/>
+      <w:r>
+        <w:rPr>
+          <w:rFonts w:ascii="Times New Roman" w:eastAsia="Times New Roman" w:hAnsi="Times New Roman" w:cs="Times New Roman"/>
+          <w:sz w:val="24"/>
+        </w:rPr>
+        <w:t xml:space="preserve"> is the brain: able to communicate with components via I/O, as well as process data, and control the system as a whole.</w:t>
+      </w:r>
+    </w:p>
+    <w:p>
+      <w:pPr>
+        <w:pStyle w:val="Normal1"/>
+        <w:spacing w:line="240" w:lineRule="auto"/>
+        <w:rPr>
+          <w:rFonts w:ascii="Times New Roman" w:hAnsi="Times New Roman" w:cs="Times New Roman"/>
+          <w:sz w:val="24"/>
+        </w:rPr>
+      </w:pPr>
+    </w:p>
+    <w:p>
+      <w:pPr>
+        <w:pStyle w:val="Normal1"/>
+        <w:spacing w:line="240" w:lineRule="auto"/>
+        <w:rPr>
+          <w:rFonts w:ascii="Times New Roman" w:hAnsi="Times New Roman" w:cs="Times New Roman"/>
+          <w:sz w:val="24"/>
+        </w:rPr>
+      </w:pPr>
+      <w:r>
+        <w:rPr>
+          <w:rFonts w:ascii="Times New Roman" w:eastAsia="Times New Roman" w:hAnsi="Times New Roman" w:cs="Times New Roman"/>
+          <w:sz w:val="24"/>
+        </w:rPr>
+        <w:t xml:space="preserve">The 8086 has two modes of operation, each having a slightly different pin-out scheme. In MIN mode, the processor is allowed full control of the I/O bus. This is the </w:t>
+      </w:r>
+      <w:proofErr w:type="gramStart"/>
+      <w:r>
+        <w:rPr>
+          <w:rFonts w:ascii="Times New Roman" w:eastAsia="Times New Roman" w:hAnsi="Times New Roman" w:cs="Times New Roman"/>
+          <w:sz w:val="24"/>
+        </w:rPr>
+        <w:t>more simple</w:t>
+      </w:r>
+      <w:proofErr w:type="gramEnd"/>
+      <w:r>
+        <w:rPr>
+          <w:rFonts w:ascii="Times New Roman" w:eastAsia="Times New Roman" w:hAnsi="Times New Roman" w:cs="Times New Roman"/>
+          <w:sz w:val="24"/>
+        </w:rPr>
+        <w:t xml:space="preserve"> of the two operation modes, but is only for use with a single processor. MAX mode enables the ability to have multiple processors sharing the same bus. This is achieved through the use of a HOLD-type interrupt system. The processor requiring use of the bus sends a lock signal to the coprocessors (all running in MAX mode), which causes the coprocessors to effectively detach themselves from the bus, giving bus use to the original processor until it has finished its use of the bus. For the purposes of this lab, MIN mode is sufficient, due to requiring only one processing unit.</w:t>
       </w:r>
     </w:p>
     <w:p>
@@ -7150,7 +7651,23 @@
           <w:rFonts w:ascii="Times New Roman" w:eastAsia="Times New Roman" w:hAnsi="Times New Roman" w:cs="Times New Roman"/>
           <w:sz w:val="24"/>
         </w:rPr>
-        <w:t>The IO interface consists of all the address/data bus (AD) lines connected to the processor, as well as the data control lines. The bus lines are initially multiplexed together to save pin room on the IC, and must be demultiplexed by the latches and buffers in order to enable use of the system. Address lines specify the address of a device to interact with, while data lines transfer information between these devices and the processor. Data control lines give more information on the data operations, such as status/read-or-write/etc.</w:t>
+        <w:t xml:space="preserve">The IO interface consists of all the address/data bus (AD) lines connected to the processor, as well as the data control lines. The bus lines are initially multiplexed together to save pin room on the IC, and must be </w:t>
+      </w:r>
+      <w:proofErr w:type="spellStart"/>
+      <w:r>
+        <w:rPr>
+          <w:rFonts w:ascii="Times New Roman" w:eastAsia="Times New Roman" w:hAnsi="Times New Roman" w:cs="Times New Roman"/>
+          <w:sz w:val="24"/>
+        </w:rPr>
+        <w:t>demultiplexed</w:t>
+      </w:r>
+      <w:proofErr w:type="spellEnd"/>
+      <w:r>
+        <w:rPr>
+          <w:rFonts w:ascii="Times New Roman" w:eastAsia="Times New Roman" w:hAnsi="Times New Roman" w:cs="Times New Roman"/>
+          <w:sz w:val="24"/>
+        </w:rPr>
+        <w:t xml:space="preserve"> by the latches and buffers in order to enable use of the system. Address lines specify the address of a device to interact with, while data lines transfer information between these devices and the processor. Data control lines give more information on the data operations, such as status/read-or-write/etc.</w:t>
       </w:r>
     </w:p>
     <w:p>
@@ -7397,7 +7914,23 @@
           <w:rFonts w:ascii="Times New Roman" w:eastAsia="Times New Roman" w:hAnsi="Times New Roman" w:cs="Times New Roman"/>
           <w:sz w:val="24"/>
         </w:rPr>
-        <w:t xml:space="preserve">The 74LS374 that was used was manufactured using advanced Low Power Schottky technology. It is an Octal D-type Flip-Flop containing separate D-type inputs for each flip-flop. The 74LS373 has 3 different state outputs to be used in coordination with a bus. Since it is a latch IC it uses flip-flops which </w:t>
+        <w:t xml:space="preserve">The 74LS374 that was used was manufactured using advanced Low Power </w:t>
+      </w:r>
+      <w:proofErr w:type="spellStart"/>
+      <w:r>
+        <w:rPr>
+          <w:rFonts w:ascii="Times New Roman" w:eastAsia="Times New Roman" w:hAnsi="Times New Roman" w:cs="Times New Roman"/>
+          <w:sz w:val="24"/>
+        </w:rPr>
+        <w:t>Schottky</w:t>
+      </w:r>
+      <w:proofErr w:type="spellEnd"/>
+      <w:r>
+        <w:rPr>
+          <w:rFonts w:ascii="Times New Roman" w:eastAsia="Times New Roman" w:hAnsi="Times New Roman" w:cs="Times New Roman"/>
+          <w:sz w:val="24"/>
+        </w:rPr>
+        <w:t xml:space="preserve"> technology. It is an Octal D-type Flip-Flop containing separate D-type inputs for each flip-flop. The 74LS373 has 3 different state outputs to be used in coordination with a bus. Since it is a latch IC it uses flip-flops which </w:t>
       </w:r>
       <w:r>
         <w:rPr>
@@ -7626,7 +8159,23 @@
           <w:rFonts w:ascii="Times New Roman" w:eastAsia="Times New Roman" w:hAnsi="Times New Roman" w:cs="Times New Roman"/>
           <w:sz w:val="24"/>
         </w:rPr>
-        <w:t>Below in Figure 5 is a pin diagram of the 74L373 Latch. Later in the Experimental Results section the outputs of the Latch are tested to verify functionality.</w:t>
+        <w:t xml:space="preserve">Below in Figure 5 is a pin diagram of the </w:t>
+      </w:r>
+      <w:proofErr w:type="gramStart"/>
+      <w:r>
+        <w:rPr>
+          <w:rFonts w:ascii="Times New Roman" w:eastAsia="Times New Roman" w:hAnsi="Times New Roman" w:cs="Times New Roman"/>
+          <w:sz w:val="24"/>
+        </w:rPr>
+        <w:t>74L373 Latch</w:t>
+      </w:r>
+      <w:proofErr w:type="gramEnd"/>
+      <w:r>
+        <w:rPr>
+          <w:rFonts w:ascii="Times New Roman" w:eastAsia="Times New Roman" w:hAnsi="Times New Roman" w:cs="Times New Roman"/>
+          <w:sz w:val="24"/>
+        </w:rPr>
+        <w:t>. Later in the Experimental Results section the outputs of the Latch are tested to verify functionality.</w:t>
       </w:r>
     </w:p>
     <w:p>
@@ -8051,7 +8600,23 @@
           <w:sz w:val="24"/>
         </w:rPr>
         <w:lastRenderedPageBreak/>
-        <w:t>The 74LS244, octal buffer is designed specifically to improve both the performance and density of three-state memory address drivers, clock drivers, and bus-oriented receivers and transmitters. It is made in a way in which the designer has a choice of combinations dealing with inverting and noninverting outputs, symmetrical, active-low output-control inputs, and complementary output-control inputs. It features a high fan-out, improved fan-in, and 400-mV noise margin.</w:t>
+        <w:t xml:space="preserve">The 74LS244, octal buffer is designed specifically to improve both the performance and density of three-state memory address drivers, clock drivers, and bus-oriented receivers and transmitters. It is made in a way in which the designer has a choice of combinations dealing with inverting and </w:t>
+      </w:r>
+      <w:proofErr w:type="spellStart"/>
+      <w:r>
+        <w:rPr>
+          <w:rFonts w:ascii="Times New Roman" w:eastAsia="Times New Roman" w:hAnsi="Times New Roman" w:cs="Times New Roman"/>
+          <w:sz w:val="24"/>
+        </w:rPr>
+        <w:t>noninverting</w:t>
+      </w:r>
+      <w:proofErr w:type="spellEnd"/>
+      <w:r>
+        <w:rPr>
+          <w:rFonts w:ascii="Times New Roman" w:eastAsia="Times New Roman" w:hAnsi="Times New Roman" w:cs="Times New Roman"/>
+          <w:sz w:val="24"/>
+        </w:rPr>
+        <w:t xml:space="preserve"> outputs, symmetrical, active-low output-control inputs, and complementary output-control inputs. It features a high fan-out, improved fan-in, and 400-mV noise margin.</w:t>
       </w:r>
     </w:p>
     <w:p>
@@ -8386,7 +8951,23 @@
           <w:rFonts w:ascii="Times New Roman" w:eastAsia="Times New Roman" w:hAnsi="Times New Roman" w:cs="Times New Roman"/>
           <w:sz w:val="24"/>
         </w:rPr>
-        <w:t xml:space="preserve">The 28C256 32K X 8 EEPROM is a high performance electrically erasable and programmable read only memory. Its 256K of memory is organized as 32,768 words by 8 bits. The 28C256 is accessed like a Static RAM for the read or write cycle without the need for external components. The device a 64 byte page register to allow writing of up to 64 bytes simultaneously. During a write cycle the addresses and 1 to 64 bytes of data are internally </w:t>
+        <w:t xml:space="preserve">The 28C256 32K X 8 EEPROM is a high performance electrically erasable and programmable read only memory. Its 256K of memory is organized as 32,768 words by 8 bits. The 28C256 is accessed like a Static RAM for the read or write cycle without the need for external components. The </w:t>
+      </w:r>
+      <w:proofErr w:type="gramStart"/>
+      <w:r>
+        <w:rPr>
+          <w:rFonts w:ascii="Times New Roman" w:eastAsia="Times New Roman" w:hAnsi="Times New Roman" w:cs="Times New Roman"/>
+          <w:sz w:val="24"/>
+        </w:rPr>
+        <w:t>device a 64 byte page register</w:t>
+      </w:r>
+      <w:proofErr w:type="gramEnd"/>
+      <w:r>
+        <w:rPr>
+          <w:rFonts w:ascii="Times New Roman" w:eastAsia="Times New Roman" w:hAnsi="Times New Roman" w:cs="Times New Roman"/>
+          <w:sz w:val="24"/>
+        </w:rPr>
+        <w:t xml:space="preserve"> to allow writing of up to 64 bytes simultaneously. During a write cycle the addresses and 1 to 64 bytes of data are internally </w:t>
       </w:r>
       <w:r>
         <w:rPr>
@@ -8400,7 +8981,23 @@
           <w:rFonts w:ascii="Times New Roman" w:eastAsia="Times New Roman" w:hAnsi="Times New Roman" w:cs="Times New Roman"/>
           <w:sz w:val="24"/>
         </w:rPr>
-        <w:t xml:space="preserve"> freeing the address and the data bus for other operations. Following the initiation of a write cycle, the device will automatically write the latched data using an internal control time. The end of a write cycle can be detected by DATA Polling of I/07. Once the end of a write cycle has been detected a new access for a read or write can begin.</w:t>
+        <w:t xml:space="preserve"> freeing the address and the data bus for other operations. Following the initiation of a write cycle, the device will automatically write the latched data using an internal control time. The end of a write cycle can be detected by DATA Polling of </w:t>
+      </w:r>
+      <w:proofErr w:type="gramStart"/>
+      <w:r>
+        <w:rPr>
+          <w:rFonts w:ascii="Times New Roman" w:eastAsia="Times New Roman" w:hAnsi="Times New Roman" w:cs="Times New Roman"/>
+          <w:sz w:val="24"/>
+        </w:rPr>
+        <w:t>I/07</w:t>
+      </w:r>
+      <w:proofErr w:type="gramEnd"/>
+      <w:r>
+        <w:rPr>
+          <w:rFonts w:ascii="Times New Roman" w:eastAsia="Times New Roman" w:hAnsi="Times New Roman" w:cs="Times New Roman"/>
+          <w:sz w:val="24"/>
+        </w:rPr>
+        <w:t>. Once the end of a write cycle has been detected a new access for a read or write can begin.</w:t>
       </w:r>
     </w:p>
     <w:p>
@@ -8778,7 +9375,23 @@
           <w:rFonts w:ascii="Times New Roman" w:eastAsia="Times New Roman" w:hAnsi="Times New Roman" w:cs="Times New Roman"/>
           <w:color w:val="980000"/>
         </w:rPr>
-        <w:t>The CY7C128A chip is a CMOS static RAM organized as 2048 words by 8 bits. Easy memory expansion is provided by an active LOW Chip Enable (CE), and an active LOW Output Enable (OE) and drivers that are three-state.  Writing to the device is accomplished when the Chip Enable and Write Enable (WE) inputs are both LOW. Data , which are on the pins IO0 -I/O7 are written into the memory location specified on the address pins A0 -A10. Reading the device is accomplished by taking Chip Enable and Output Enable and keeping them low while Write Enable remains high. Under these conditions, the contents of the memory location specified on the address pins will appear on the eight I/O pins. The I/O pins remain in high-impedance state when Chip Enable or Output Enable is high or Write Enable is low.</w:t>
+        <w:t xml:space="preserve">The CY7C128A chip is a CMOS static RAM organized as 2048 words by 8 bits. Easy memory expansion is provided by an active LOW Chip Enable (CE), and an active LOW Output Enable (OE) and drivers that are three-state.  Writing to the device is accomplished when the Chip Enable and Write Enable (WE) inputs are both LOW. </w:t>
+      </w:r>
+      <w:proofErr w:type="gramStart"/>
+      <w:r>
+        <w:rPr>
+          <w:rFonts w:ascii="Times New Roman" w:eastAsia="Times New Roman" w:hAnsi="Times New Roman" w:cs="Times New Roman"/>
+          <w:color w:val="980000"/>
+        </w:rPr>
+        <w:t>Data ,</w:t>
+      </w:r>
+      <w:proofErr w:type="gramEnd"/>
+      <w:r>
+        <w:rPr>
+          <w:rFonts w:ascii="Times New Roman" w:eastAsia="Times New Roman" w:hAnsi="Times New Roman" w:cs="Times New Roman"/>
+          <w:color w:val="980000"/>
+        </w:rPr>
+        <w:t xml:space="preserve"> which are on the pins IO0 -I/O7 are written into the memory location specified on the address pins A0 -A10. Reading the device is accomplished by taking Chip Enable and Output Enable and keeping them low while Write Enable remains high. Under these conditions, the contents of the memory location specified on the address pins will appear on the eight I/O pins. The I/O pins remain in high-impedance state when Chip Enable or Output Enable is high or Write Enable is low.</w:t>
       </w:r>
     </w:p>
     <w:p>
@@ -8800,6 +9413,7 @@
           <w:rFonts w:ascii="Times New Roman" w:hAnsi="Times New Roman" w:cs="Times New Roman"/>
         </w:rPr>
       </w:pPr>
+      <w:proofErr w:type="spellStart"/>
       <w:r>
         <w:rPr>
           <w:rFonts w:ascii="Times New Roman" w:eastAsia="Times New Roman" w:hAnsi="Times New Roman" w:cs="Times New Roman"/>
@@ -8808,6 +9422,7 @@
         </w:rPr>
         <w:t>Input/Output</w:t>
       </w:r>
+      <w:proofErr w:type="spellEnd"/>
     </w:p>
     <w:p>
       <w:pPr>
@@ -8839,21 +9454,7 @@
           <w:rFonts w:ascii="Times New Roman" w:eastAsia="Times New Roman" w:hAnsi="Times New Roman" w:cs="Times New Roman"/>
           <w:color w:val="800000"/>
         </w:rPr>
-        <w:t>The Series 96 is uses conductive rubber to mate the appropriate PC board traces. It’s features also includes having  matrix circuitry easily customized legend, matrix circuitry, termination mates with standard connectors, tactile feedback to operator, 1,000,000 operations per button, it is compatible with high resistance logic inputs and is tested to rigid statistical process control to insure that it is reliable. The keyboard itself contains 12 keys, whi</w:t>
-      </w:r>
-      <w:r>
-        <w:rPr>
-          <w:rFonts w:ascii="Times New Roman" w:eastAsia="Times New Roman" w:hAnsi="Times New Roman" w:cs="Times New Roman"/>
-          <w:color w:val="800000"/>
-        </w:rPr>
-        <w:t xml:space="preserve">ch are the numbers 0 - 9, </w:t>
-      </w:r>
-      <w:r>
-        <w:rPr>
-          <w:rFonts w:ascii="Times New Roman" w:eastAsia="Times New Roman" w:hAnsi="Times New Roman" w:cs="Times New Roman"/>
-          <w:color w:val="800000"/>
-        </w:rPr>
-        <w:t>the “*” symbol and the “#” sign.</w:t>
+        <w:t>The Series 96 is uses conductive rubber to mate the appropriate PC board traces. It’s features also includes having  matrix circuitry easily customized legend, matrix circuitry, termination mates with standard connectors, tactile feedback to operator, 1,000,000 operations per button, it is compatible with high resistance logic inputs and is tested to rigid statistical process control to insure that it is reliable. The keyboard itself contains 12 keys, which are the numbers 0 - 9, the “*” symbol and the “#” sign.</w:t>
       </w:r>
     </w:p>
     <w:p>
@@ -8887,14 +9488,7 @@
           <w:rFonts w:ascii="Times New Roman" w:eastAsia="Times New Roman" w:hAnsi="Times New Roman" w:cs="Times New Roman"/>
           <w:color w:val="800000"/>
         </w:rPr>
-        <w:t>The LCD display that will be used has a module 1 line x 16 characters</w:t>
-      </w:r>
-      <w:r>
-        <w:rPr>
-          <w:rFonts w:ascii="Times New Roman" w:eastAsia="Times New Roman" w:hAnsi="Times New Roman" w:cs="Times New Roman"/>
-          <w:color w:val="800000"/>
-        </w:rPr>
-        <w:t>….</w:t>
+        <w:t>The LCD display that will be used has a module 1 line x 16 characters….</w:t>
       </w:r>
     </w:p>
     <w:p>
@@ -9043,8 +9637,17 @@
           <w:rFonts w:ascii="Times New Roman" w:eastAsia="Times New Roman" w:hAnsi="Times New Roman" w:cs="Times New Roman"/>
           <w:sz w:val="24"/>
         </w:rPr>
-        <w:t>Words..</w:t>
-      </w:r>
+        <w:t>Words</w:t>
+      </w:r>
+      <w:proofErr w:type="gramStart"/>
+      <w:r>
+        <w:rPr>
+          <w:rFonts w:ascii="Times New Roman" w:eastAsia="Times New Roman" w:hAnsi="Times New Roman" w:cs="Times New Roman"/>
+          <w:sz w:val="24"/>
+        </w:rPr>
+        <w:t>..</w:t>
+      </w:r>
+      <w:proofErr w:type="gramEnd"/>
     </w:p>
     <w:p>
       <w:pPr>
@@ -9081,8 +9684,17 @@
           <w:rFonts w:ascii="Times New Roman" w:eastAsia="Times New Roman" w:hAnsi="Times New Roman" w:cs="Times New Roman"/>
           <w:sz w:val="24"/>
         </w:rPr>
-        <w:t>Words..</w:t>
-      </w:r>
+        <w:t>Words</w:t>
+      </w:r>
+      <w:proofErr w:type="gramStart"/>
+      <w:r>
+        <w:rPr>
+          <w:rFonts w:ascii="Times New Roman" w:eastAsia="Times New Roman" w:hAnsi="Times New Roman" w:cs="Times New Roman"/>
+          <w:sz w:val="24"/>
+        </w:rPr>
+        <w:t>..</w:t>
+      </w:r>
+      <w:proofErr w:type="gramEnd"/>
     </w:p>
     <w:p>
       <w:pPr>
@@ -9119,8 +9731,17 @@
           <w:rFonts w:ascii="Times New Roman" w:eastAsia="Times New Roman" w:hAnsi="Times New Roman" w:cs="Times New Roman"/>
           <w:sz w:val="24"/>
         </w:rPr>
-        <w:t>Words..</w:t>
-      </w:r>
+        <w:t>Words</w:t>
+      </w:r>
+      <w:proofErr w:type="gramStart"/>
+      <w:r>
+        <w:rPr>
+          <w:rFonts w:ascii="Times New Roman" w:eastAsia="Times New Roman" w:hAnsi="Times New Roman" w:cs="Times New Roman"/>
+          <w:sz w:val="24"/>
+        </w:rPr>
+        <w:t>..</w:t>
+      </w:r>
+      <w:proofErr w:type="gramEnd"/>
     </w:p>
     <w:p>
       <w:pPr>
@@ -9157,8 +9778,17 @@
           <w:rFonts w:ascii="Times New Roman" w:eastAsia="Times New Roman" w:hAnsi="Times New Roman" w:cs="Times New Roman"/>
           <w:sz w:val="24"/>
         </w:rPr>
-        <w:t>Words..</w:t>
-      </w:r>
+        <w:t>Words</w:t>
+      </w:r>
+      <w:proofErr w:type="gramStart"/>
+      <w:r>
+        <w:rPr>
+          <w:rFonts w:ascii="Times New Roman" w:eastAsia="Times New Roman" w:hAnsi="Times New Roman" w:cs="Times New Roman"/>
+          <w:sz w:val="24"/>
+        </w:rPr>
+        <w:t>..</w:t>
+      </w:r>
+      <w:proofErr w:type="gramEnd"/>
     </w:p>
     <w:p>
       <w:pPr>
@@ -9333,7 +9963,23 @@
           <w:rFonts w:ascii="Times New Roman" w:eastAsia="Times New Roman" w:hAnsi="Times New Roman" w:cs="Times New Roman"/>
           <w:sz w:val="24"/>
         </w:rPr>
-        <w:t>The system clock was constructed from the 82C84 clock generator, crystal and simple RC circuit. In order to ensure that the system clock was function properly a set tests were implemented. Knowing that the crystal would output a clock rate of 4MHz, it was expected that the CLK output would be 1.33MHz and that PCLK would output 0.666MHz (of 666kHz). In Figures 7 and 8 both expected results are met.</w:t>
+        <w:t xml:space="preserve">The system clock was constructed from the 82C84 clock generator, crystal and simple RC circuit. In order to ensure that the system clock was function properly a set tests were implemented. Knowing that the crystal would output a clock rate of 4MHz, it was expected that the CLK output would be 1.33MHz and that PCLK would output 0.666MHz (of </w:t>
+      </w:r>
+      <w:proofErr w:type="gramStart"/>
+      <w:r>
+        <w:rPr>
+          <w:rFonts w:ascii="Times New Roman" w:eastAsia="Times New Roman" w:hAnsi="Times New Roman" w:cs="Times New Roman"/>
+          <w:sz w:val="24"/>
+        </w:rPr>
+        <w:t>666kHz</w:t>
+      </w:r>
+      <w:proofErr w:type="gramEnd"/>
+      <w:r>
+        <w:rPr>
+          <w:rFonts w:ascii="Times New Roman" w:eastAsia="Times New Roman" w:hAnsi="Times New Roman" w:cs="Times New Roman"/>
+          <w:sz w:val="24"/>
+        </w:rPr>
+        <w:t>). In Figures 7 and 8 both expected results are met.</w:t>
       </w:r>
     </w:p>
     <w:tbl>
@@ -9993,7 +10639,55 @@
           <w:rFonts w:ascii="Times New Roman" w:eastAsia="Times New Roman" w:hAnsi="Times New Roman" w:cs="Times New Roman"/>
           <w:sz w:val="24"/>
         </w:rPr>
-        <w:t xml:space="preserve">Figure 13 and Figure 14 shows the Address Latch Enable and Q0 of 8086 respectively. Looking at the figure below it shows that the 8086 is resetting properly. The Address Latch enable is taking in 5V and giving out 250 MHz. The peaks in the ALE signal indicate enabling of the latches used to demultiplex the buses. Q0 is taking in 2V giving out a frequency 83.33Mhz, </w:t>
+        <w:t xml:space="preserve">Figure 13 and Figure 14 shows the Address Latch Enable and Q0 of 8086 respectively. Looking at the figure below it shows that the 8086 is resetting properly. The Address Latch enable is taking in 5V and giving out 250 </w:t>
+      </w:r>
+      <w:proofErr w:type="spellStart"/>
+      <w:r>
+        <w:rPr>
+          <w:rFonts w:ascii="Times New Roman" w:eastAsia="Times New Roman" w:hAnsi="Times New Roman" w:cs="Times New Roman"/>
+          <w:sz w:val="24"/>
+        </w:rPr>
+        <w:t>MHz.</w:t>
+      </w:r>
+      <w:proofErr w:type="spellEnd"/>
+      <w:r>
+        <w:rPr>
+          <w:rFonts w:ascii="Times New Roman" w:eastAsia="Times New Roman" w:hAnsi="Times New Roman" w:cs="Times New Roman"/>
+          <w:sz w:val="24"/>
+        </w:rPr>
+        <w:t xml:space="preserve"> The peaks in the ALE signal indicate enabling of the latches used to </w:t>
+      </w:r>
+      <w:proofErr w:type="spellStart"/>
+      <w:r>
+        <w:rPr>
+          <w:rFonts w:ascii="Times New Roman" w:eastAsia="Times New Roman" w:hAnsi="Times New Roman" w:cs="Times New Roman"/>
+          <w:sz w:val="24"/>
+        </w:rPr>
+        <w:t>demultiplex</w:t>
+      </w:r>
+      <w:proofErr w:type="spellEnd"/>
+      <w:r>
+        <w:rPr>
+          <w:rFonts w:ascii="Times New Roman" w:eastAsia="Times New Roman" w:hAnsi="Times New Roman" w:cs="Times New Roman"/>
+          <w:sz w:val="24"/>
+        </w:rPr>
+        <w:t xml:space="preserve"> the buses. Q0 is taking in 2V giving out a frequency </w:t>
+      </w:r>
+      <w:proofErr w:type="gramStart"/>
+      <w:r>
+        <w:rPr>
+          <w:rFonts w:ascii="Times New Roman" w:eastAsia="Times New Roman" w:hAnsi="Times New Roman" w:cs="Times New Roman"/>
+          <w:sz w:val="24"/>
+        </w:rPr>
+        <w:t>83.33Mhz</w:t>
+      </w:r>
+      <w:proofErr w:type="gramEnd"/>
+      <w:r>
+        <w:rPr>
+          <w:rFonts w:ascii="Times New Roman" w:eastAsia="Times New Roman" w:hAnsi="Times New Roman" w:cs="Times New Roman"/>
+          <w:sz w:val="24"/>
+        </w:rPr>
+        <w:t xml:space="preserve">, </w:t>
       </w:r>
       <w:r>
         <w:rPr>
@@ -10515,7 +11209,23 @@
           <w:rFonts w:ascii="Times New Roman" w:eastAsia="Times New Roman" w:hAnsi="Times New Roman" w:cs="Times New Roman"/>
           <w:sz w:val="24"/>
         </w:rPr>
-        <w:t>In order to check the functionality of the EEPROM several tests were recorded. It is important to recall that the 8086 has a 16-bit data bus and therefore can use what is called a write stobe to select between memory banks. The low and high banks of memory are selected using combinational logic of the Write pin (WR), Bus High Enable (BHE) and Bus Low Enable (BLE). The Low Bank is selected using BLE, in this case A0, and the High Bank is selected using BHE. For the purposes of testing, results were only compared to BLE or A0, not BHE.</w:t>
+        <w:t xml:space="preserve">In order to check the functionality of the EEPROM several tests were recorded. It is important to recall that the 8086 has a 16-bit data bus and therefore can use what is called a write </w:t>
+      </w:r>
+      <w:proofErr w:type="spellStart"/>
+      <w:r>
+        <w:rPr>
+          <w:rFonts w:ascii="Times New Roman" w:eastAsia="Times New Roman" w:hAnsi="Times New Roman" w:cs="Times New Roman"/>
+          <w:sz w:val="24"/>
+        </w:rPr>
+        <w:t>stobe</w:t>
+      </w:r>
+      <w:proofErr w:type="spellEnd"/>
+      <w:r>
+        <w:rPr>
+          <w:rFonts w:ascii="Times New Roman" w:eastAsia="Times New Roman" w:hAnsi="Times New Roman" w:cs="Times New Roman"/>
+          <w:sz w:val="24"/>
+        </w:rPr>
+        <w:t xml:space="preserve"> to select between memory banks. The low and high banks of memory are selected using combinational logic of the Write pin (WR), Bus High Enable (BHE) and Bus Low Enable (BLE). The Low Bank is selected using BLE, in this case A0, and the High Bank is selected using BHE. For the purposes of testing, results were only compared to BLE or A0, not BHE.</w:t>
       </w:r>
     </w:p>
     <w:tbl>
@@ -11289,8 +11999,17 @@
           <w:rFonts w:ascii="Times New Roman" w:eastAsia="Times New Roman" w:hAnsi="Times New Roman" w:cs="Times New Roman"/>
           <w:sz w:val="24"/>
         </w:rPr>
-        <w:t>Whenever the Read Signal (RD) is a logic zero, data is taken from the memory. Below are three samples taken with RD and D1.</w:t>
-      </w:r>
+        <w:t xml:space="preserve">Whenever the Read Signal (RD) is a logic zero, data is taken from the memory. Below are three samples taken with RD and </w:t>
+      </w:r>
+      <w:proofErr w:type="gramStart"/>
+      <w:r>
+        <w:rPr>
+          <w:rFonts w:ascii="Times New Roman" w:eastAsia="Times New Roman" w:hAnsi="Times New Roman" w:cs="Times New Roman"/>
+          <w:sz w:val="24"/>
+        </w:rPr>
+        <w:t>D1.</w:t>
+      </w:r>
+      <w:proofErr w:type="gramEnd"/>
     </w:p>
     <w:tbl>
       <w:tblPr>
@@ -11566,7 +12285,23 @@
           <w:rFonts w:ascii="Times New Roman" w:eastAsia="Times New Roman" w:hAnsi="Times New Roman" w:cs="Times New Roman"/>
           <w:sz w:val="24"/>
         </w:rPr>
-        <w:t>Below is a sample that shows A0 (BLE) and A1. Here we can see that when A0 is a logic zero, A1 switches to a logic 0. Another sample is taken here to show that both the Write Signals for Low and High Banks are zero which is correct because we are not writing any data.</w:t>
+        <w:t xml:space="preserve">Below is a sample that shows A0 (BLE) and A1. Here we can see that when A0 is a logic zero, A1 switches to </w:t>
+      </w:r>
+      <w:proofErr w:type="gramStart"/>
+      <w:r>
+        <w:rPr>
+          <w:rFonts w:ascii="Times New Roman" w:eastAsia="Times New Roman" w:hAnsi="Times New Roman" w:cs="Times New Roman"/>
+          <w:sz w:val="24"/>
+        </w:rPr>
+        <w:t>a logic</w:t>
+      </w:r>
+      <w:proofErr w:type="gramEnd"/>
+      <w:r>
+        <w:rPr>
+          <w:rFonts w:ascii="Times New Roman" w:eastAsia="Times New Roman" w:hAnsi="Times New Roman" w:cs="Times New Roman"/>
+          <w:sz w:val="24"/>
+        </w:rPr>
+        <w:t xml:space="preserve"> 0. Another sample is taken here to show that both the Write Signals for Low and High Banks are zero which is correct because we are not writing any data.</w:t>
       </w:r>
     </w:p>
     <w:tbl>
@@ -11970,7 +12705,23 @@
           <w:rFonts w:ascii="Times New Roman" w:eastAsia="Times New Roman" w:hAnsi="Times New Roman" w:cs="Times New Roman"/>
           <w:sz w:val="24"/>
         </w:rPr>
-        <w:t>In order to complete this lab it was important to develop an understanding of how memory is interfaced with the microprocessor, as well as how the memory is virtualized within the processor, in order to program correctly. Seeing the various signals trigger and switch as the program executed was interesting and helped solidify concepts featured in the lab description. Careful planning was a huge component in this team’s success. Schematics were designed early, which allowed time for errors to be fixed. Also defining a best guess of expected signal outputs helped to make implementation day less stressful. Each time we checked our signals for our expected outcomes we were always surprised to find that our careful planning paid off, once output was properly formatted on the oscilloscope. We completed the project with minor debugging and were overall very pleased with our results, see Figure 18 for our initial build, and final system implementation. We feel confident moving on to the next phase of this system.</w:t>
+        <w:t xml:space="preserve">In order to complete this lab it was important to develop an understanding of how memory is interfaced with the microprocessor, as well as how the memory is virtualized within the processor, in order to program correctly. Seeing the various signals trigger and switch as the program executed was interesting and helped solidify concepts featured in the lab description. Careful planning was a huge component in this team’s success. Schematics were designed early, which allowed time for errors to be fixed. Also defining a best guess of expected signal outputs helped to make implementation day less stressful. Each time we checked our signals for our expected outcomes we were always surprised to find that our careful planning paid off, once output was properly formatted on the oscilloscope. We completed the project with minor debugging and were overall very pleased with our </w:t>
+      </w:r>
+      <w:proofErr w:type="gramStart"/>
+      <w:r>
+        <w:rPr>
+          <w:rFonts w:ascii="Times New Roman" w:eastAsia="Times New Roman" w:hAnsi="Times New Roman" w:cs="Times New Roman"/>
+          <w:sz w:val="24"/>
+        </w:rPr>
+        <w:t>results,</w:t>
+      </w:r>
+      <w:proofErr w:type="gramEnd"/>
+      <w:r>
+        <w:rPr>
+          <w:rFonts w:ascii="Times New Roman" w:eastAsia="Times New Roman" w:hAnsi="Times New Roman" w:cs="Times New Roman"/>
+          <w:sz w:val="24"/>
+        </w:rPr>
+        <w:t xml:space="preserve"> see Figure 18 for our initial build, and final system implementation. We feel confident moving on to the next phase of this system.</w:t>
       </w:r>
     </w:p>
     <w:p>
@@ -12118,13 +12869,23 @@
           <w:rFonts w:ascii="Times New Roman" w:hAnsi="Times New Roman" w:cs="Times New Roman"/>
         </w:rPr>
       </w:pPr>
-      <w:r>
-        <w:rPr>
-          <w:rFonts w:ascii="Times New Roman" w:eastAsia="Times New Roman" w:hAnsi="Times New Roman" w:cs="Times New Roman"/>
-          <w:b/>
-          <w:sz w:val="24"/>
-        </w:rPr>
-        <w:t>Phase 2 Clock Generator, CPU and EEPROM Implementation</w:t>
+      <w:proofErr w:type="gramStart"/>
+      <w:r>
+        <w:rPr>
+          <w:rFonts w:ascii="Times New Roman" w:eastAsia="Times New Roman" w:hAnsi="Times New Roman" w:cs="Times New Roman"/>
+          <w:b/>
+          <w:sz w:val="24"/>
+        </w:rPr>
+        <w:t>Phase</w:t>
+      </w:r>
+      <w:proofErr w:type="gramEnd"/>
+      <w:r>
+        <w:rPr>
+          <w:rFonts w:ascii="Times New Roman" w:eastAsia="Times New Roman" w:hAnsi="Times New Roman" w:cs="Times New Roman"/>
+          <w:b/>
+          <w:sz w:val="24"/>
+        </w:rPr>
+        <w:t xml:space="preserve"> 2 Clock Generator, CPU and EEPROM Implementation</w:t>
       </w:r>
     </w:p>
     <w:p>
@@ -12507,12 +13268,21 @@
           <w:rFonts w:ascii="Times New Roman" w:hAnsi="Times New Roman" w:cs="Times New Roman"/>
         </w:rPr>
       </w:pPr>
-      <w:r>
-        <w:rPr>
-          <w:rFonts w:ascii="Times New Roman" w:eastAsia="Times New Roman" w:hAnsi="Times New Roman" w:cs="Times New Roman"/>
-          <w:sz w:val="24"/>
-        </w:rPr>
-        <w:t>Brey, Barry. The Intel Microprocessors: Architecture, Programming, and Interfacing. Upper</w:t>
+      <w:proofErr w:type="spellStart"/>
+      <w:r>
+        <w:rPr>
+          <w:rFonts w:ascii="Times New Roman" w:eastAsia="Times New Roman" w:hAnsi="Times New Roman" w:cs="Times New Roman"/>
+          <w:sz w:val="24"/>
+        </w:rPr>
+        <w:t>Brey</w:t>
+      </w:r>
+      <w:proofErr w:type="spellEnd"/>
+      <w:r>
+        <w:rPr>
+          <w:rFonts w:ascii="Times New Roman" w:eastAsia="Times New Roman" w:hAnsi="Times New Roman" w:cs="Times New Roman"/>
+          <w:sz w:val="24"/>
+        </w:rPr>
+        <w:t>, Barry. The Intel Microprocessors: Architecture, Programming, and Interfacing. Upper</w:t>
       </w:r>
     </w:p>
     <w:p>
@@ -12556,12 +13326,37 @@
           <w:rFonts w:ascii="Times New Roman" w:hAnsi="Times New Roman" w:cs="Times New Roman"/>
         </w:rPr>
       </w:pPr>
-      <w:r>
-        <w:rPr>
-          <w:rFonts w:ascii="Times New Roman" w:eastAsia="Times New Roman" w:hAnsi="Times New Roman" w:cs="Times New Roman"/>
-          <w:sz w:val="24"/>
-        </w:rPr>
-        <w:t xml:space="preserve">Mano, Morris and Michael Ciletti. </w:t>
+      <w:proofErr w:type="gramStart"/>
+      <w:r>
+        <w:rPr>
+          <w:rFonts w:ascii="Times New Roman" w:eastAsia="Times New Roman" w:hAnsi="Times New Roman" w:cs="Times New Roman"/>
+          <w:sz w:val="24"/>
+        </w:rPr>
+        <w:t xml:space="preserve">Mano, Morris and Michael </w:t>
+      </w:r>
+      <w:proofErr w:type="spellStart"/>
+      <w:r>
+        <w:rPr>
+          <w:rFonts w:ascii="Times New Roman" w:eastAsia="Times New Roman" w:hAnsi="Times New Roman" w:cs="Times New Roman"/>
+          <w:sz w:val="24"/>
+        </w:rPr>
+        <w:t>Ciletti</w:t>
+      </w:r>
+      <w:proofErr w:type="spellEnd"/>
+      <w:r>
+        <w:rPr>
+          <w:rFonts w:ascii="Times New Roman" w:eastAsia="Times New Roman" w:hAnsi="Times New Roman" w:cs="Times New Roman"/>
+          <w:sz w:val="24"/>
+        </w:rPr>
+        <w:t>.</w:t>
+      </w:r>
+      <w:proofErr w:type="gramEnd"/>
+      <w:r>
+        <w:rPr>
+          <w:rFonts w:ascii="Times New Roman" w:eastAsia="Times New Roman" w:hAnsi="Times New Roman" w:cs="Times New Roman"/>
+          <w:sz w:val="24"/>
+        </w:rPr>
+        <w:t xml:space="preserve"> </w:t>
       </w:r>
       <w:r>
         <w:rPr>
@@ -12588,446 +13383,247 @@
           <w:rFonts w:ascii="Times New Roman" w:hAnsi="Times New Roman" w:cs="Times New Roman"/>
         </w:rPr>
       </w:pPr>
-      <w:r>
-        <w:rPr>
-          <w:rFonts w:ascii="Times New Roman" w:eastAsia="Times New Roman" w:hAnsi="Times New Roman" w:cs="Times New Roman"/>
-          <w:sz w:val="24"/>
-        </w:rPr>
-        <w:t>Ltd., Pearson Education South Asia, 2007. Print.</w:t>
-      </w:r>
-    </w:p>
-    <w:p>
-      <w:pPr>
-        <w:pStyle w:val="Normal1"/>
-        <w:spacing w:line="240" w:lineRule="auto"/>
-        <w:rPr>
-          <w:rFonts w:ascii="Times New Roman" w:hAnsi="Times New Roman" w:cs="Times New Roman"/>
-        </w:rPr>
-      </w:pPr>
-    </w:p>
-    <w:p>
-      <w:pPr>
-        <w:pStyle w:val="Normal1"/>
-        <w:spacing w:line="240" w:lineRule="auto"/>
-        <w:rPr>
-          <w:rFonts w:ascii="Times New Roman" w:hAnsi="Times New Roman" w:cs="Times New Roman"/>
-        </w:rPr>
-      </w:pPr>
-    </w:p>
-    <w:p>
-      <w:pPr>
-        <w:pStyle w:val="Normal1"/>
-        <w:spacing w:line="240" w:lineRule="auto"/>
-        <w:rPr>
-          <w:rFonts w:ascii="Times New Roman" w:hAnsi="Times New Roman" w:cs="Times New Roman"/>
-        </w:rPr>
-      </w:pPr>
-    </w:p>
-    <w:p>
-      <w:pPr>
-        <w:pStyle w:val="Normal1"/>
-        <w:spacing w:line="240" w:lineRule="auto"/>
-        <w:rPr>
-          <w:rFonts w:ascii="Times New Roman" w:hAnsi="Times New Roman" w:cs="Times New Roman"/>
-        </w:rPr>
-      </w:pPr>
-    </w:p>
-    <w:p>
-      <w:pPr>
-        <w:pStyle w:val="Normal1"/>
-        <w:spacing w:line="240" w:lineRule="auto"/>
-        <w:rPr>
-          <w:rFonts w:ascii="Times New Roman" w:hAnsi="Times New Roman" w:cs="Times New Roman"/>
-        </w:rPr>
-      </w:pPr>
-    </w:p>
-    <w:p>
-      <w:pPr>
-        <w:pStyle w:val="Normal1"/>
-        <w:spacing w:line="240" w:lineRule="auto"/>
-        <w:rPr>
-          <w:rFonts w:ascii="Times New Roman" w:hAnsi="Times New Roman" w:cs="Times New Roman"/>
-        </w:rPr>
-      </w:pPr>
-    </w:p>
-    <w:p>
-      <w:pPr>
-        <w:pStyle w:val="Normal1"/>
-        <w:spacing w:line="240" w:lineRule="auto"/>
-        <w:rPr>
-          <w:rFonts w:ascii="Times New Roman" w:hAnsi="Times New Roman" w:cs="Times New Roman"/>
-        </w:rPr>
-      </w:pPr>
-    </w:p>
-    <w:p>
-      <w:pPr>
-        <w:pStyle w:val="Normal1"/>
-        <w:spacing w:line="240" w:lineRule="auto"/>
-        <w:rPr>
-          <w:rFonts w:ascii="Times New Roman" w:hAnsi="Times New Roman" w:cs="Times New Roman"/>
-        </w:rPr>
-      </w:pPr>
-    </w:p>
-    <w:p>
-      <w:pPr>
-        <w:pStyle w:val="Normal1"/>
-        <w:spacing w:line="240" w:lineRule="auto"/>
-        <w:rPr>
-          <w:rFonts w:ascii="Times New Roman" w:hAnsi="Times New Roman" w:cs="Times New Roman"/>
-        </w:rPr>
-      </w:pPr>
-    </w:p>
-    <w:p>
-      <w:pPr>
-        <w:pStyle w:val="Normal1"/>
-        <w:spacing w:line="240" w:lineRule="auto"/>
-        <w:rPr>
-          <w:rFonts w:ascii="Times New Roman" w:hAnsi="Times New Roman" w:cs="Times New Roman"/>
-        </w:rPr>
-      </w:pPr>
-    </w:p>
-    <w:p>
-      <w:pPr>
-        <w:pStyle w:val="Normal1"/>
-        <w:spacing w:line="240" w:lineRule="auto"/>
-        <w:rPr>
-          <w:rFonts w:ascii="Times New Roman" w:hAnsi="Times New Roman" w:cs="Times New Roman"/>
-        </w:rPr>
-      </w:pPr>
-    </w:p>
-    <w:p>
-      <w:pPr>
-        <w:pStyle w:val="Normal1"/>
-        <w:spacing w:line="240" w:lineRule="auto"/>
-        <w:rPr>
-          <w:rFonts w:ascii="Times New Roman" w:hAnsi="Times New Roman" w:cs="Times New Roman"/>
-        </w:rPr>
-      </w:pPr>
-    </w:p>
-    <w:p>
-      <w:pPr>
-        <w:pStyle w:val="Normal1"/>
-        <w:spacing w:line="240" w:lineRule="auto"/>
-        <w:rPr>
-          <w:rFonts w:ascii="Times New Roman" w:hAnsi="Times New Roman" w:cs="Times New Roman"/>
-        </w:rPr>
-      </w:pPr>
-    </w:p>
-    <w:p>
-      <w:pPr>
-        <w:pStyle w:val="Normal1"/>
-        <w:spacing w:line="240" w:lineRule="auto"/>
-        <w:rPr>
-          <w:rFonts w:ascii="Times New Roman" w:hAnsi="Times New Roman" w:cs="Times New Roman"/>
-        </w:rPr>
-      </w:pPr>
-    </w:p>
-    <w:p>
-      <w:pPr>
-        <w:pStyle w:val="Normal1"/>
-        <w:spacing w:line="240" w:lineRule="auto"/>
-        <w:rPr>
-          <w:rFonts w:ascii="Times New Roman" w:hAnsi="Times New Roman" w:cs="Times New Roman"/>
-        </w:rPr>
-      </w:pPr>
-    </w:p>
-    <w:p>
-      <w:pPr>
-        <w:pStyle w:val="Normal1"/>
-        <w:spacing w:line="240" w:lineRule="auto"/>
-        <w:rPr>
-          <w:rFonts w:ascii="Times New Roman" w:hAnsi="Times New Roman" w:cs="Times New Roman"/>
-        </w:rPr>
-      </w:pPr>
-    </w:p>
-    <w:p>
-      <w:pPr>
-        <w:pStyle w:val="Normal1"/>
-        <w:spacing w:line="240" w:lineRule="auto"/>
-        <w:rPr>
-          <w:rFonts w:ascii="Times New Roman" w:hAnsi="Times New Roman" w:cs="Times New Roman"/>
-        </w:rPr>
-      </w:pPr>
-    </w:p>
-    <w:p>
-      <w:pPr>
-        <w:pStyle w:val="Normal1"/>
-        <w:spacing w:line="240" w:lineRule="auto"/>
-        <w:rPr>
-          <w:rFonts w:ascii="Times New Roman" w:hAnsi="Times New Roman" w:cs="Times New Roman"/>
-        </w:rPr>
-      </w:pPr>
-    </w:p>
-    <w:p>
-      <w:pPr>
-        <w:pStyle w:val="Normal1"/>
-        <w:spacing w:line="240" w:lineRule="auto"/>
-        <w:rPr>
-          <w:rFonts w:ascii="Times New Roman" w:hAnsi="Times New Roman" w:cs="Times New Roman"/>
-        </w:rPr>
-      </w:pPr>
-    </w:p>
-    <w:p>
-      <w:pPr>
-        <w:pStyle w:val="Normal1"/>
-        <w:spacing w:line="240" w:lineRule="auto"/>
-        <w:rPr>
-          <w:rFonts w:ascii="Times New Roman" w:hAnsi="Times New Roman" w:cs="Times New Roman"/>
-        </w:rPr>
-      </w:pPr>
-    </w:p>
-    <w:p>
-      <w:pPr>
-        <w:pStyle w:val="Normal1"/>
-        <w:spacing w:line="240" w:lineRule="auto"/>
-        <w:rPr>
-          <w:rFonts w:ascii="Times New Roman" w:hAnsi="Times New Roman" w:cs="Times New Roman"/>
-        </w:rPr>
-      </w:pPr>
-    </w:p>
-    <w:p>
-      <w:pPr>
-        <w:pStyle w:val="Normal1"/>
-        <w:spacing w:line="240" w:lineRule="auto"/>
-        <w:rPr>
-          <w:rFonts w:ascii="Times New Roman" w:hAnsi="Times New Roman" w:cs="Times New Roman"/>
-        </w:rPr>
-      </w:pPr>
-    </w:p>
-    <w:p>
-      <w:pPr>
-        <w:pStyle w:val="Normal1"/>
-        <w:spacing w:line="240" w:lineRule="auto"/>
-        <w:rPr>
-          <w:rFonts w:ascii="Times New Roman" w:hAnsi="Times New Roman" w:cs="Times New Roman"/>
-        </w:rPr>
-      </w:pPr>
-    </w:p>
-    <w:p>
-      <w:pPr>
-        <w:pStyle w:val="Normal1"/>
-        <w:spacing w:line="240" w:lineRule="auto"/>
-        <w:rPr>
-          <w:rFonts w:ascii="Times New Roman" w:hAnsi="Times New Roman" w:cs="Times New Roman"/>
-          <w:b/>
-          <w:color w:val="00B050"/>
-        </w:rPr>
-      </w:pPr>
-    </w:p>
-    <w:p>
-      <w:pPr>
-        <w:pStyle w:val="Normal1"/>
-        <w:spacing w:line="240" w:lineRule="auto"/>
-        <w:rPr>
-          <w:rFonts w:ascii="Times New Roman" w:hAnsi="Times New Roman" w:cs="Times New Roman"/>
-          <w:b/>
-          <w:color w:val="00B050"/>
-        </w:rPr>
-      </w:pPr>
-    </w:p>
-    <w:p>
-      <w:pPr>
-        <w:pStyle w:val="Normal1"/>
-        <w:spacing w:line="240" w:lineRule="auto"/>
-        <w:rPr>
-          <w:rFonts w:ascii="Times New Roman" w:hAnsi="Times New Roman" w:cs="Times New Roman"/>
-          <w:b/>
-          <w:color w:val="00B050"/>
-        </w:rPr>
-      </w:pPr>
-    </w:p>
-    <w:p>
-      <w:pPr>
-        <w:pStyle w:val="Normal1"/>
-        <w:spacing w:line="240" w:lineRule="auto"/>
-        <w:rPr>
-          <w:rFonts w:ascii="Times New Roman" w:hAnsi="Times New Roman" w:cs="Times New Roman"/>
-          <w:b/>
-          <w:color w:val="00B050"/>
-        </w:rPr>
-      </w:pPr>
-    </w:p>
-    <w:p>
-      <w:pPr>
-        <w:pStyle w:val="Normal1"/>
-        <w:spacing w:line="240" w:lineRule="auto"/>
-        <w:rPr>
-          <w:rFonts w:ascii="Times New Roman" w:hAnsi="Times New Roman" w:cs="Times New Roman"/>
-          <w:b/>
-          <w:color w:val="00B050"/>
-        </w:rPr>
-      </w:pPr>
-    </w:p>
-    <w:p>
-      <w:pPr>
-        <w:pStyle w:val="Normal1"/>
-        <w:spacing w:line="240" w:lineRule="auto"/>
-        <w:rPr>
-          <w:rFonts w:ascii="Times New Roman" w:hAnsi="Times New Roman" w:cs="Times New Roman"/>
-          <w:b/>
-          <w:color w:val="00B050"/>
-        </w:rPr>
-      </w:pPr>
-    </w:p>
-    <w:p>
-      <w:pPr>
-        <w:pStyle w:val="Normal1"/>
-        <w:spacing w:line="240" w:lineRule="auto"/>
-        <w:rPr>
-          <w:rFonts w:ascii="Times New Roman" w:hAnsi="Times New Roman" w:cs="Times New Roman"/>
-          <w:b/>
-          <w:color w:val="00B050"/>
-        </w:rPr>
-      </w:pPr>
-    </w:p>
-    <w:p>
-      <w:pPr>
-        <w:pStyle w:val="Normal1"/>
-        <w:spacing w:line="240" w:lineRule="auto"/>
-        <w:rPr>
-          <w:rFonts w:ascii="Times New Roman" w:hAnsi="Times New Roman" w:cs="Times New Roman"/>
-          <w:b/>
-          <w:color w:val="00B050"/>
-        </w:rPr>
-      </w:pPr>
-    </w:p>
-    <w:p>
-      <w:pPr>
-        <w:pStyle w:val="Normal1"/>
-        <w:spacing w:line="240" w:lineRule="auto"/>
-        <w:rPr>
-          <w:rFonts w:ascii="Times New Roman" w:hAnsi="Times New Roman" w:cs="Times New Roman"/>
-          <w:b/>
-          <w:color w:val="00B050"/>
-        </w:rPr>
-      </w:pPr>
-    </w:p>
-    <w:p>
-      <w:pPr>
-        <w:pStyle w:val="Normal1"/>
-        <w:spacing w:line="240" w:lineRule="auto"/>
-        <w:rPr>
-          <w:rFonts w:ascii="Times New Roman" w:hAnsi="Times New Roman" w:cs="Times New Roman"/>
-          <w:b/>
-          <w:color w:val="00B050"/>
-        </w:rPr>
-      </w:pPr>
-    </w:p>
-    <w:p>
-      <w:pPr>
-        <w:pStyle w:val="Normal1"/>
-        <w:spacing w:line="240" w:lineRule="auto"/>
-        <w:rPr>
-          <w:rFonts w:ascii="Times New Roman" w:hAnsi="Times New Roman" w:cs="Times New Roman"/>
-          <w:b/>
-          <w:color w:val="00B050"/>
-        </w:rPr>
-      </w:pPr>
-    </w:p>
-    <w:p>
-      <w:pPr>
-        <w:pStyle w:val="Normal1"/>
-        <w:spacing w:line="240" w:lineRule="auto"/>
-        <w:rPr>
-          <w:rFonts w:ascii="Times New Roman" w:hAnsi="Times New Roman" w:cs="Times New Roman"/>
-          <w:b/>
-          <w:color w:val="00B050"/>
-        </w:rPr>
-      </w:pPr>
-    </w:p>
-    <w:p>
-      <w:pPr>
-        <w:pStyle w:val="Normal1"/>
-        <w:spacing w:line="240" w:lineRule="auto"/>
-        <w:rPr>
-          <w:rFonts w:ascii="Times New Roman" w:hAnsi="Times New Roman" w:cs="Times New Roman"/>
-          <w:b/>
-          <w:color w:val="00B050"/>
-        </w:rPr>
-      </w:pPr>
-    </w:p>
-    <w:p>
-      <w:pPr>
-        <w:pStyle w:val="Normal1"/>
-        <w:spacing w:line="240" w:lineRule="auto"/>
-        <w:rPr>
-          <w:rFonts w:ascii="Times New Roman" w:hAnsi="Times New Roman" w:cs="Times New Roman"/>
-          <w:b/>
-          <w:color w:val="00B050"/>
-        </w:rPr>
-      </w:pPr>
-    </w:p>
-    <w:p>
-      <w:pPr>
-        <w:pStyle w:val="Normal1"/>
-        <w:spacing w:line="240" w:lineRule="auto"/>
-        <w:rPr>
-          <w:rFonts w:ascii="Times New Roman" w:hAnsi="Times New Roman" w:cs="Times New Roman"/>
-          <w:b/>
-          <w:color w:val="00B050"/>
-        </w:rPr>
-      </w:pPr>
-    </w:p>
-    <w:p>
-      <w:pPr>
-        <w:pStyle w:val="Normal1"/>
-        <w:spacing w:line="240" w:lineRule="auto"/>
-        <w:rPr>
-          <w:rFonts w:ascii="Times New Roman" w:hAnsi="Times New Roman" w:cs="Times New Roman"/>
-          <w:b/>
-          <w:color w:val="00B050"/>
-        </w:rPr>
-      </w:pPr>
-    </w:p>
-    <w:p>
-      <w:pPr>
-        <w:pStyle w:val="Normal1"/>
-        <w:spacing w:line="240" w:lineRule="auto"/>
-        <w:rPr>
-          <w:rFonts w:ascii="Times New Roman" w:hAnsi="Times New Roman" w:cs="Times New Roman"/>
-          <w:b/>
-          <w:color w:val="00B050"/>
-        </w:rPr>
-      </w:pPr>
-    </w:p>
-    <w:p>
-      <w:pPr>
-        <w:pStyle w:val="Normal1"/>
-        <w:spacing w:line="240" w:lineRule="auto"/>
-        <w:rPr>
-          <w:rFonts w:ascii="Times New Roman" w:hAnsi="Times New Roman" w:cs="Times New Roman"/>
-          <w:b/>
-          <w:color w:val="00B050"/>
-        </w:rPr>
-      </w:pPr>
-    </w:p>
-    <w:p>
-      <w:pPr>
-        <w:pStyle w:val="Normal1"/>
-        <w:spacing w:line="240" w:lineRule="auto"/>
-        <w:rPr>
-          <w:rFonts w:ascii="Times New Roman" w:hAnsi="Times New Roman" w:cs="Times New Roman"/>
-          <w:b/>
-          <w:color w:val="00B050"/>
-        </w:rPr>
-      </w:pPr>
-    </w:p>
-    <w:p>
-      <w:pPr>
-        <w:pStyle w:val="Normal1"/>
-        <w:spacing w:line="240" w:lineRule="auto"/>
-        <w:rPr>
-          <w:rFonts w:ascii="Times New Roman" w:hAnsi="Times New Roman" w:cs="Times New Roman"/>
-          <w:b/>
-          <w:color w:val="00B050"/>
-        </w:rPr>
-      </w:pPr>
-      <w:r>
-        <w:rPr>
-          <w:rFonts w:ascii="Times New Roman" w:hAnsi="Times New Roman" w:cs="Times New Roman"/>
-          <w:b/>
-          <w:color w:val="00B050"/>
-        </w:rPr>
+      <w:proofErr w:type="gramStart"/>
+      <w:r>
+        <w:rPr>
+          <w:rFonts w:ascii="Times New Roman" w:eastAsia="Times New Roman" w:hAnsi="Times New Roman" w:cs="Times New Roman"/>
+          <w:sz w:val="24"/>
+        </w:rPr>
+        <w:t>Ltd., Pearson Education South Asia, 2007.</w:t>
+      </w:r>
+      <w:proofErr w:type="gramEnd"/>
+      <w:r>
+        <w:rPr>
+          <w:rFonts w:ascii="Times New Roman" w:eastAsia="Times New Roman" w:hAnsi="Times New Roman" w:cs="Times New Roman"/>
+          <w:sz w:val="24"/>
+        </w:rPr>
+        <w:t xml:space="preserve"> Print.</w:t>
+      </w:r>
+    </w:p>
+    <w:p>
+      <w:pPr>
+        <w:pStyle w:val="Normal1"/>
+        <w:spacing w:line="240" w:lineRule="auto"/>
+        <w:rPr>
+          <w:rFonts w:ascii="Times New Roman" w:hAnsi="Times New Roman" w:cs="Times New Roman"/>
+        </w:rPr>
+      </w:pPr>
+    </w:p>
+    <w:p>
+      <w:pPr>
+        <w:pStyle w:val="Normal1"/>
+        <w:spacing w:line="240" w:lineRule="auto"/>
+        <w:rPr>
+          <w:rFonts w:ascii="Times New Roman" w:hAnsi="Times New Roman" w:cs="Times New Roman"/>
+        </w:rPr>
+      </w:pPr>
+    </w:p>
+    <w:p>
+      <w:pPr>
+        <w:pStyle w:val="Normal1"/>
+        <w:spacing w:line="240" w:lineRule="auto"/>
+        <w:rPr>
+          <w:rFonts w:ascii="Times New Roman" w:hAnsi="Times New Roman" w:cs="Times New Roman"/>
+        </w:rPr>
+      </w:pPr>
+    </w:p>
+    <w:p>
+      <w:pPr>
+        <w:pStyle w:val="Normal1"/>
+        <w:spacing w:line="240" w:lineRule="auto"/>
+        <w:rPr>
+          <w:rFonts w:ascii="Times New Roman" w:hAnsi="Times New Roman" w:cs="Times New Roman"/>
+        </w:rPr>
+      </w:pPr>
+    </w:p>
+    <w:p>
+      <w:pPr>
+        <w:pStyle w:val="Normal1"/>
+        <w:spacing w:line="240" w:lineRule="auto"/>
+        <w:rPr>
+          <w:rFonts w:ascii="Times New Roman" w:hAnsi="Times New Roman" w:cs="Times New Roman"/>
+        </w:rPr>
+      </w:pPr>
+    </w:p>
+    <w:p>
+      <w:pPr>
+        <w:pStyle w:val="Normal1"/>
+        <w:spacing w:line="240" w:lineRule="auto"/>
+        <w:rPr>
+          <w:rFonts w:ascii="Times New Roman" w:hAnsi="Times New Roman" w:cs="Times New Roman"/>
+        </w:rPr>
+      </w:pPr>
+    </w:p>
+    <w:p>
+      <w:pPr>
+        <w:pStyle w:val="Normal1"/>
+        <w:spacing w:line="240" w:lineRule="auto"/>
+        <w:rPr>
+          <w:rFonts w:ascii="Times New Roman" w:hAnsi="Times New Roman" w:cs="Times New Roman"/>
+        </w:rPr>
+      </w:pPr>
+    </w:p>
+    <w:p>
+      <w:pPr>
+        <w:pStyle w:val="Normal1"/>
+        <w:spacing w:line="240" w:lineRule="auto"/>
+        <w:rPr>
+          <w:rFonts w:ascii="Times New Roman" w:hAnsi="Times New Roman" w:cs="Times New Roman"/>
+        </w:rPr>
+      </w:pPr>
+    </w:p>
+    <w:p>
+      <w:pPr>
+        <w:pStyle w:val="Normal1"/>
+        <w:spacing w:line="240" w:lineRule="auto"/>
+        <w:rPr>
+          <w:rFonts w:ascii="Times New Roman" w:hAnsi="Times New Roman" w:cs="Times New Roman"/>
+        </w:rPr>
+      </w:pPr>
+    </w:p>
+    <w:p>
+      <w:pPr>
+        <w:pStyle w:val="Normal1"/>
+        <w:spacing w:line="240" w:lineRule="auto"/>
+        <w:rPr>
+          <w:rFonts w:ascii="Times New Roman" w:hAnsi="Times New Roman" w:cs="Times New Roman"/>
+        </w:rPr>
+      </w:pPr>
+    </w:p>
+    <w:p>
+      <w:pPr>
+        <w:pStyle w:val="Normal1"/>
+        <w:spacing w:line="240" w:lineRule="auto"/>
+        <w:rPr>
+          <w:rFonts w:ascii="Times New Roman" w:hAnsi="Times New Roman" w:cs="Times New Roman"/>
+        </w:rPr>
+      </w:pPr>
+    </w:p>
+    <w:p>
+      <w:pPr>
+        <w:pStyle w:val="Normal1"/>
+        <w:spacing w:line="240" w:lineRule="auto"/>
+        <w:rPr>
+          <w:rFonts w:ascii="Times New Roman" w:hAnsi="Times New Roman" w:cs="Times New Roman"/>
+        </w:rPr>
+      </w:pPr>
+    </w:p>
+    <w:p>
+      <w:pPr>
+        <w:pStyle w:val="Normal1"/>
+        <w:spacing w:line="240" w:lineRule="auto"/>
+        <w:rPr>
+          <w:rFonts w:ascii="Times New Roman" w:hAnsi="Times New Roman" w:cs="Times New Roman"/>
+        </w:rPr>
+      </w:pPr>
+    </w:p>
+    <w:p>
+      <w:pPr>
+        <w:pStyle w:val="Normal1"/>
+        <w:spacing w:line="240" w:lineRule="auto"/>
+        <w:rPr>
+          <w:rFonts w:ascii="Times New Roman" w:hAnsi="Times New Roman" w:cs="Times New Roman"/>
+        </w:rPr>
+      </w:pPr>
+    </w:p>
+    <w:p>
+      <w:pPr>
+        <w:pStyle w:val="Normal1"/>
+        <w:spacing w:line="240" w:lineRule="auto"/>
+        <w:rPr>
+          <w:rFonts w:ascii="Times New Roman" w:hAnsi="Times New Roman" w:cs="Times New Roman"/>
+        </w:rPr>
+      </w:pPr>
+    </w:p>
+    <w:p>
+      <w:pPr>
+        <w:pStyle w:val="Normal1"/>
+        <w:spacing w:line="240" w:lineRule="auto"/>
+        <w:rPr>
+          <w:rFonts w:ascii="Times New Roman" w:hAnsi="Times New Roman" w:cs="Times New Roman"/>
+        </w:rPr>
+      </w:pPr>
+    </w:p>
+    <w:p>
+      <w:pPr>
+        <w:pStyle w:val="Normal1"/>
+        <w:spacing w:line="240" w:lineRule="auto"/>
+        <w:rPr>
+          <w:rFonts w:ascii="Times New Roman" w:hAnsi="Times New Roman" w:cs="Times New Roman"/>
+        </w:rPr>
+      </w:pPr>
+    </w:p>
+    <w:p>
+      <w:pPr>
+        <w:pStyle w:val="Normal1"/>
+        <w:spacing w:line="240" w:lineRule="auto"/>
+        <w:rPr>
+          <w:rFonts w:ascii="Times New Roman" w:hAnsi="Times New Roman" w:cs="Times New Roman"/>
+        </w:rPr>
+      </w:pPr>
+    </w:p>
+    <w:p>
+      <w:pPr>
+        <w:pStyle w:val="Normal1"/>
+        <w:spacing w:line="240" w:lineRule="auto"/>
+        <w:rPr>
+          <w:rFonts w:ascii="Times New Roman" w:hAnsi="Times New Roman" w:cs="Times New Roman"/>
+        </w:rPr>
+      </w:pPr>
+    </w:p>
+    <w:p>
+      <w:pPr>
+        <w:pStyle w:val="Normal1"/>
+        <w:spacing w:line="240" w:lineRule="auto"/>
+        <w:rPr>
+          <w:rFonts w:ascii="Times New Roman" w:hAnsi="Times New Roman" w:cs="Times New Roman"/>
+        </w:rPr>
+      </w:pPr>
+    </w:p>
+    <w:p>
+      <w:pPr>
+        <w:pStyle w:val="Normal1"/>
+        <w:spacing w:line="240" w:lineRule="auto"/>
+        <w:rPr>
+          <w:rFonts w:ascii="Times New Roman" w:hAnsi="Times New Roman" w:cs="Times New Roman"/>
+        </w:rPr>
+      </w:pPr>
+    </w:p>
+    <w:p>
+      <w:pPr>
+        <w:pStyle w:val="Normal1"/>
+        <w:spacing w:line="240" w:lineRule="auto"/>
+        <w:rPr>
+          <w:rFonts w:ascii="Times New Roman" w:hAnsi="Times New Roman" w:cs="Times New Roman"/>
+        </w:rPr>
+      </w:pPr>
+    </w:p>
+    <w:p>
+      <w:pPr>
+        <w:pStyle w:val="Normal1"/>
+        <w:spacing w:line="240" w:lineRule="auto"/>
+        <w:rPr>
+          <w:rFonts w:ascii="Times New Roman" w:hAnsi="Times New Roman" w:cs="Times New Roman"/>
+        </w:rPr>
+      </w:pPr>
+    </w:p>
+    <w:p>
+      <w:pPr>
+        <w:pStyle w:val="Normal1"/>
+        <w:spacing w:line="240" w:lineRule="auto"/>
+        <w:rPr>
+          <w:rFonts w:ascii="Times New Roman" w:hAnsi="Times New Roman" w:cs="Times New Roman"/>
+          <w:b/>
+          <w:color w:val="00B050"/>
+        </w:rPr>
+      </w:pPr>
+      <w:r>
+        <w:rPr>
+          <w:rFonts w:ascii="Times New Roman" w:hAnsi="Times New Roman" w:cs="Times New Roman"/>
+          <w:b/>
+          <w:color w:val="00B050"/>
+        </w:rPr>
+        <w:lastRenderedPageBreak/>
         <w:t>Appendix A-1: 8086 Based System - Clock Generator</w:t>
       </w:r>
     </w:p>
@@ -13441,262 +14037,24 @@
           <w:b/>
           <w:color w:val="00B050"/>
         </w:rPr>
-        <w:t>Appendix B-1: UMBC 8086 Trainer System - 8086</w:t>
-      </w:r>
-    </w:p>
-    <w:p>
-      <w:pPr>
-        <w:pStyle w:val="Normal1"/>
-        <w:spacing w:line="240" w:lineRule="auto"/>
-        <w:rPr>
-          <w:rFonts w:ascii="Times New Roman" w:hAnsi="Times New Roman" w:cs="Times New Roman"/>
-          <w:b/>
-          <w:color w:val="00B050"/>
-        </w:rPr>
-      </w:pPr>
-    </w:p>
-    <w:p>
-      <w:pPr>
-        <w:pStyle w:val="Normal1"/>
-        <w:spacing w:line="240" w:lineRule="auto"/>
-        <w:rPr>
-          <w:rFonts w:ascii="Times New Roman" w:hAnsi="Times New Roman" w:cs="Times New Roman"/>
-          <w:b/>
-          <w:color w:val="00B050"/>
-        </w:rPr>
-      </w:pPr>
-    </w:p>
-    <w:p>
-      <w:pPr>
-        <w:pStyle w:val="Normal1"/>
-        <w:spacing w:line="240" w:lineRule="auto"/>
-        <w:rPr>
-          <w:rFonts w:ascii="Times New Roman" w:hAnsi="Times New Roman" w:cs="Times New Roman"/>
-          <w:b/>
-          <w:color w:val="00B050"/>
-        </w:rPr>
-      </w:pPr>
-    </w:p>
-    <w:p>
-      <w:pPr>
-        <w:pStyle w:val="Normal1"/>
-        <w:spacing w:line="240" w:lineRule="auto"/>
-        <w:rPr>
-          <w:rFonts w:ascii="Times New Roman" w:hAnsi="Times New Roman" w:cs="Times New Roman"/>
-          <w:b/>
-          <w:color w:val="00B050"/>
-        </w:rPr>
-      </w:pPr>
-    </w:p>
-    <w:p>
-      <w:pPr>
-        <w:pStyle w:val="Normal1"/>
-        <w:spacing w:line="240" w:lineRule="auto"/>
-        <w:rPr>
-          <w:rFonts w:ascii="Times New Roman" w:hAnsi="Times New Roman" w:cs="Times New Roman"/>
-          <w:b/>
-          <w:color w:val="00B050"/>
-        </w:rPr>
-      </w:pPr>
-    </w:p>
-    <w:p>
-      <w:pPr>
-        <w:pStyle w:val="Normal1"/>
-        <w:spacing w:line="240" w:lineRule="auto"/>
-        <w:rPr>
-          <w:rFonts w:ascii="Times New Roman" w:hAnsi="Times New Roman" w:cs="Times New Roman"/>
-          <w:b/>
-          <w:color w:val="00B050"/>
-        </w:rPr>
-      </w:pPr>
-    </w:p>
-    <w:p>
-      <w:pPr>
-        <w:pStyle w:val="Normal1"/>
-        <w:spacing w:line="240" w:lineRule="auto"/>
-        <w:rPr>
-          <w:rFonts w:ascii="Times New Roman" w:hAnsi="Times New Roman" w:cs="Times New Roman"/>
-          <w:b/>
-          <w:color w:val="00B050"/>
-        </w:rPr>
-      </w:pPr>
-    </w:p>
-    <w:p>
-      <w:pPr>
-        <w:pStyle w:val="Normal1"/>
-        <w:spacing w:line="240" w:lineRule="auto"/>
-        <w:rPr>
-          <w:rFonts w:ascii="Times New Roman" w:hAnsi="Times New Roman" w:cs="Times New Roman"/>
-          <w:b/>
-          <w:color w:val="00B050"/>
-        </w:rPr>
-      </w:pPr>
-    </w:p>
-    <w:p>
-      <w:pPr>
-        <w:pStyle w:val="Normal1"/>
-        <w:spacing w:line="240" w:lineRule="auto"/>
-        <w:rPr>
-          <w:rFonts w:ascii="Times New Roman" w:hAnsi="Times New Roman" w:cs="Times New Roman"/>
-          <w:b/>
-          <w:color w:val="00B050"/>
-        </w:rPr>
-      </w:pPr>
-    </w:p>
-    <w:p>
-      <w:pPr>
-        <w:pStyle w:val="Normal1"/>
-        <w:spacing w:line="240" w:lineRule="auto"/>
-        <w:rPr>
-          <w:rFonts w:ascii="Times New Roman" w:hAnsi="Times New Roman" w:cs="Times New Roman"/>
-          <w:b/>
-          <w:color w:val="00B050"/>
-        </w:rPr>
-      </w:pPr>
-    </w:p>
-    <w:p>
-      <w:pPr>
-        <w:pStyle w:val="Normal1"/>
-        <w:spacing w:line="240" w:lineRule="auto"/>
-        <w:rPr>
-          <w:rFonts w:ascii="Times New Roman" w:hAnsi="Times New Roman" w:cs="Times New Roman"/>
-          <w:b/>
-          <w:color w:val="00B050"/>
-        </w:rPr>
-      </w:pPr>
-    </w:p>
-    <w:p>
-      <w:pPr>
-        <w:pStyle w:val="Normal1"/>
-        <w:spacing w:line="240" w:lineRule="auto"/>
-        <w:rPr>
-          <w:rFonts w:ascii="Times New Roman" w:hAnsi="Times New Roman" w:cs="Times New Roman"/>
-          <w:b/>
-          <w:color w:val="00B050"/>
-        </w:rPr>
-      </w:pPr>
-    </w:p>
-    <w:p>
-      <w:pPr>
-        <w:pStyle w:val="Normal1"/>
-        <w:spacing w:line="240" w:lineRule="auto"/>
-        <w:rPr>
-          <w:rFonts w:ascii="Times New Roman" w:hAnsi="Times New Roman" w:cs="Times New Roman"/>
-          <w:b/>
-          <w:color w:val="00B050"/>
-        </w:rPr>
-      </w:pPr>
-    </w:p>
-    <w:p>
-      <w:pPr>
-        <w:pStyle w:val="Normal1"/>
-        <w:spacing w:line="240" w:lineRule="auto"/>
-        <w:rPr>
-          <w:rFonts w:ascii="Times New Roman" w:hAnsi="Times New Roman" w:cs="Times New Roman"/>
-          <w:b/>
-          <w:color w:val="00B050"/>
-        </w:rPr>
-      </w:pPr>
-    </w:p>
-    <w:p>
-      <w:pPr>
-        <w:pStyle w:val="Normal1"/>
-        <w:spacing w:line="240" w:lineRule="auto"/>
-        <w:rPr>
-          <w:rFonts w:ascii="Times New Roman" w:hAnsi="Times New Roman" w:cs="Times New Roman"/>
-          <w:b/>
-          <w:color w:val="00B050"/>
-        </w:rPr>
-      </w:pPr>
-    </w:p>
-    <w:p>
-      <w:pPr>
-        <w:pStyle w:val="Normal1"/>
-        <w:spacing w:line="240" w:lineRule="auto"/>
-        <w:rPr>
-          <w:rFonts w:ascii="Times New Roman" w:hAnsi="Times New Roman" w:cs="Times New Roman"/>
-          <w:b/>
-          <w:color w:val="00B050"/>
-        </w:rPr>
-      </w:pPr>
-    </w:p>
-    <w:p>
-      <w:pPr>
-        <w:pStyle w:val="Normal1"/>
-        <w:spacing w:line="240" w:lineRule="auto"/>
-        <w:rPr>
-          <w:rFonts w:ascii="Times New Roman" w:hAnsi="Times New Roman" w:cs="Times New Roman"/>
-          <w:b/>
-          <w:color w:val="00B050"/>
-        </w:rPr>
-      </w:pPr>
-    </w:p>
-    <w:p>
-      <w:pPr>
-        <w:pStyle w:val="Normal1"/>
-        <w:spacing w:line="240" w:lineRule="auto"/>
-        <w:rPr>
-          <w:rFonts w:ascii="Times New Roman" w:hAnsi="Times New Roman" w:cs="Times New Roman"/>
-          <w:b/>
-          <w:color w:val="00B050"/>
-        </w:rPr>
-      </w:pPr>
-    </w:p>
-    <w:p>
-      <w:pPr>
-        <w:pStyle w:val="Normal1"/>
-        <w:spacing w:line="240" w:lineRule="auto"/>
-        <w:rPr>
-          <w:rFonts w:ascii="Times New Roman" w:hAnsi="Times New Roman" w:cs="Times New Roman"/>
-          <w:b/>
-          <w:color w:val="00B050"/>
-        </w:rPr>
-      </w:pPr>
-    </w:p>
-    <w:p>
-      <w:pPr>
-        <w:pStyle w:val="Normal1"/>
-        <w:spacing w:line="240" w:lineRule="auto"/>
-        <w:rPr>
-          <w:rFonts w:ascii="Times New Roman" w:hAnsi="Times New Roman" w:cs="Times New Roman"/>
-          <w:b/>
-          <w:color w:val="00B050"/>
-        </w:rPr>
-      </w:pPr>
-    </w:p>
-    <w:p>
-      <w:pPr>
-        <w:pStyle w:val="Normal1"/>
-        <w:spacing w:line="240" w:lineRule="auto"/>
-        <w:rPr>
-          <w:rFonts w:ascii="Times New Roman" w:hAnsi="Times New Roman" w:cs="Times New Roman"/>
-          <w:b/>
-          <w:color w:val="00B050"/>
-        </w:rPr>
-      </w:pPr>
-      <w:r>
-        <w:rPr>
-          <w:rFonts w:ascii="Times New Roman" w:hAnsi="Times New Roman" w:cs="Times New Roman"/>
-          <w:b/>
-          <w:color w:val="00B050"/>
-        </w:rPr>
-        <w:t xml:space="preserve">Appendix B-2: UMBC 8086 Trainer System </w:t>
-      </w:r>
-      <w:r>
-        <w:rPr>
-          <w:rFonts w:ascii="Times New Roman" w:hAnsi="Times New Roman" w:cs="Times New Roman"/>
-          <w:b/>
-          <w:color w:val="00B050"/>
-        </w:rPr>
-        <w:t>–</w:t>
-      </w:r>
-      <w:r>
-        <w:rPr>
-          <w:rFonts w:ascii="Times New Roman" w:hAnsi="Times New Roman" w:cs="Times New Roman"/>
-          <w:b/>
-          <w:color w:val="00B050"/>
-        </w:rPr>
-        <w:t xml:space="preserve"> CMOS</w:t>
+        <w:lastRenderedPageBreak/>
+        <w:t>Appendix A-3</w:t>
+      </w:r>
+      <w:r>
+        <w:rPr>
+          <w:rFonts w:ascii="Times New Roman" w:hAnsi="Times New Roman" w:cs="Times New Roman"/>
+          <w:b/>
+          <w:color w:val="00B050"/>
+        </w:rPr>
+        <w:t>: 8086 Bas</w:t>
+      </w:r>
+      <w:r>
+        <w:rPr>
+          <w:rFonts w:ascii="Times New Roman" w:hAnsi="Times New Roman" w:cs="Times New Roman"/>
+          <w:b/>
+          <w:color w:val="00B050"/>
+        </w:rPr>
+        <w:t>ed System – 82C55 and Keyboard</w:t>
       </w:r>
     </w:p>
     <w:p>
@@ -13716,12 +14074,11 @@
           <w:noProof/>
           <w:color w:val="00B050"/>
         </w:rPr>
-        <w:lastRenderedPageBreak/>
         <w:drawing>
-          <wp:inline distT="0" distB="0" distL="0" distR="0" wp14:anchorId="12BF7E6F" wp14:editId="57622A2F">
-            <wp:extent cx="5080000" cy="4683380"/>
+          <wp:inline distT="0" distB="0" distL="0" distR="0">
+            <wp:extent cx="3962400" cy="3758983"/>
             <wp:effectExtent l="0" t="0" r="0" b="0"/>
-            <wp:docPr id="14" name="Picture 14" descr="C:\Users\Natalie Morningstar\Documents\GitHub\Lab4\Schematics\28F010_CMOS_v3.JPG"/>
+            <wp:docPr id="56" name="Picture 56" descr="C:\Users\Natalie Morningstar\Documents\GitHub\Lab4\Schematics\8086_Our_System\8255_and_Keyboard.jpg"/>
             <wp:cNvGraphicFramePr>
               <a:graphicFrameLocks xmlns:a="http://schemas.openxmlformats.org/drawingml/2006/main" noChangeAspect="1"/>
             </wp:cNvGraphicFramePr>
@@ -13729,7 +14086,7 @@
               <a:graphicData uri="http://schemas.openxmlformats.org/drawingml/2006/picture">
                 <pic:pic xmlns:pic="http://schemas.openxmlformats.org/drawingml/2006/picture">
                   <pic:nvPicPr>
-                    <pic:cNvPr id="0" name="Picture 2" descr="C:\Users\Natalie Morningstar\Documents\GitHub\Lab4\Schematics\28F010_CMOS_v3.JPG"/>
+                    <pic:cNvPr id="0" name="Picture 2" descr="C:\Users\Natalie Morningstar\Documents\GitHub\Lab4\Schematics\8086_Our_System\8255_and_Keyboard.jpg"/>
                     <pic:cNvPicPr>
                       <a:picLocks noChangeAspect="1" noChangeArrowheads="1"/>
                     </pic:cNvPicPr>
@@ -13750,7 +14107,7 @@
                   <pic:spPr bwMode="auto">
                     <a:xfrm>
                       <a:off x="0" y="0"/>
-                      <a:ext cx="5080000" cy="4683380"/>
+                      <a:ext cx="3963334" cy="3759869"/>
                     </a:xfrm>
                     <a:prstGeom prst="rect">
                       <a:avLst/>
@@ -13783,6 +14140,744 @@
           <w:b/>
           <w:color w:val="00B050"/>
         </w:rPr>
+        <w:t>Appendix A-4</w:t>
+      </w:r>
+      <w:r>
+        <w:rPr>
+          <w:rFonts w:ascii="Times New Roman" w:hAnsi="Times New Roman" w:cs="Times New Roman"/>
+          <w:b/>
+          <w:color w:val="00B050"/>
+        </w:rPr>
+        <w:t>: 8086 Bas</w:t>
+      </w:r>
+      <w:r>
+        <w:rPr>
+          <w:rFonts w:ascii="Times New Roman" w:hAnsi="Times New Roman" w:cs="Times New Roman"/>
+          <w:b/>
+          <w:color w:val="00B050"/>
+        </w:rPr>
+        <w:t xml:space="preserve">ed System – </w:t>
+      </w:r>
+      <w:r>
+        <w:rPr>
+          <w:rFonts w:ascii="Times New Roman" w:hAnsi="Times New Roman" w:cs="Times New Roman"/>
+          <w:b/>
+          <w:color w:val="00B050"/>
+        </w:rPr>
+        <w:t>LCD</w:t>
+      </w:r>
+    </w:p>
+    <w:p>
+      <w:pPr>
+        <w:pStyle w:val="Normal1"/>
+        <w:spacing w:line="240" w:lineRule="auto"/>
+        <w:rPr>
+          <w:rFonts w:ascii="Times New Roman" w:hAnsi="Times New Roman" w:cs="Times New Roman"/>
+          <w:b/>
+          <w:color w:val="00B050"/>
+        </w:rPr>
+      </w:pPr>
+    </w:p>
+    <w:p>
+      <w:pPr>
+        <w:pStyle w:val="Normal1"/>
+        <w:spacing w:line="240" w:lineRule="auto"/>
+        <w:rPr>
+          <w:rFonts w:ascii="Times New Roman" w:hAnsi="Times New Roman" w:cs="Times New Roman"/>
+          <w:b/>
+          <w:color w:val="00B050"/>
+        </w:rPr>
+      </w:pPr>
+    </w:p>
+    <w:p>
+      <w:pPr>
+        <w:pStyle w:val="Normal1"/>
+        <w:spacing w:line="240" w:lineRule="auto"/>
+        <w:rPr>
+          <w:rFonts w:ascii="Times New Roman" w:hAnsi="Times New Roman" w:cs="Times New Roman"/>
+          <w:b/>
+          <w:color w:val="00B050"/>
+        </w:rPr>
+      </w:pPr>
+    </w:p>
+    <w:p>
+      <w:pPr>
+        <w:pStyle w:val="Normal1"/>
+        <w:spacing w:line="240" w:lineRule="auto"/>
+        <w:rPr>
+          <w:rFonts w:ascii="Times New Roman" w:hAnsi="Times New Roman" w:cs="Times New Roman"/>
+          <w:b/>
+          <w:color w:val="00B050"/>
+        </w:rPr>
+      </w:pPr>
+    </w:p>
+    <w:p>
+      <w:pPr>
+        <w:pStyle w:val="Normal1"/>
+        <w:spacing w:line="240" w:lineRule="auto"/>
+        <w:rPr>
+          <w:rFonts w:ascii="Times New Roman" w:hAnsi="Times New Roman" w:cs="Times New Roman"/>
+          <w:b/>
+          <w:color w:val="00B050"/>
+        </w:rPr>
+      </w:pPr>
+    </w:p>
+    <w:p>
+      <w:pPr>
+        <w:pStyle w:val="Normal1"/>
+        <w:spacing w:line="240" w:lineRule="auto"/>
+        <w:rPr>
+          <w:rFonts w:ascii="Times New Roman" w:hAnsi="Times New Roman" w:cs="Times New Roman"/>
+          <w:b/>
+          <w:color w:val="00B050"/>
+        </w:rPr>
+      </w:pPr>
+    </w:p>
+    <w:p>
+      <w:pPr>
+        <w:pStyle w:val="Normal1"/>
+        <w:spacing w:line="240" w:lineRule="auto"/>
+        <w:rPr>
+          <w:rFonts w:ascii="Times New Roman" w:hAnsi="Times New Roman" w:cs="Times New Roman"/>
+          <w:b/>
+          <w:color w:val="00B050"/>
+        </w:rPr>
+      </w:pPr>
+    </w:p>
+    <w:p>
+      <w:pPr>
+        <w:pStyle w:val="Normal1"/>
+        <w:spacing w:line="240" w:lineRule="auto"/>
+        <w:rPr>
+          <w:rFonts w:ascii="Times New Roman" w:hAnsi="Times New Roman" w:cs="Times New Roman"/>
+          <w:b/>
+          <w:color w:val="00B050"/>
+        </w:rPr>
+      </w:pPr>
+    </w:p>
+    <w:p>
+      <w:pPr>
+        <w:pStyle w:val="Normal1"/>
+        <w:spacing w:line="240" w:lineRule="auto"/>
+        <w:rPr>
+          <w:rFonts w:ascii="Times New Roman" w:hAnsi="Times New Roman" w:cs="Times New Roman"/>
+          <w:b/>
+          <w:color w:val="00B050"/>
+        </w:rPr>
+      </w:pPr>
+    </w:p>
+    <w:p>
+      <w:pPr>
+        <w:pStyle w:val="Normal1"/>
+        <w:spacing w:line="240" w:lineRule="auto"/>
+        <w:rPr>
+          <w:rFonts w:ascii="Times New Roman" w:hAnsi="Times New Roman" w:cs="Times New Roman"/>
+          <w:b/>
+          <w:color w:val="00B050"/>
+        </w:rPr>
+      </w:pPr>
+    </w:p>
+    <w:p>
+      <w:pPr>
+        <w:pStyle w:val="Normal1"/>
+        <w:spacing w:line="240" w:lineRule="auto"/>
+        <w:rPr>
+          <w:rFonts w:ascii="Times New Roman" w:hAnsi="Times New Roman" w:cs="Times New Roman"/>
+          <w:b/>
+          <w:color w:val="00B050"/>
+        </w:rPr>
+      </w:pPr>
+    </w:p>
+    <w:p>
+      <w:pPr>
+        <w:pStyle w:val="Normal1"/>
+        <w:spacing w:line="240" w:lineRule="auto"/>
+        <w:rPr>
+          <w:rFonts w:ascii="Times New Roman" w:hAnsi="Times New Roman" w:cs="Times New Roman"/>
+          <w:b/>
+          <w:color w:val="00B050"/>
+        </w:rPr>
+      </w:pPr>
+    </w:p>
+    <w:p>
+      <w:pPr>
+        <w:pStyle w:val="Normal1"/>
+        <w:spacing w:line="240" w:lineRule="auto"/>
+        <w:rPr>
+          <w:rFonts w:ascii="Times New Roman" w:hAnsi="Times New Roman" w:cs="Times New Roman"/>
+          <w:b/>
+          <w:color w:val="00B050"/>
+        </w:rPr>
+      </w:pPr>
+    </w:p>
+    <w:p>
+      <w:pPr>
+        <w:pStyle w:val="Normal1"/>
+        <w:spacing w:line="240" w:lineRule="auto"/>
+        <w:rPr>
+          <w:rFonts w:ascii="Times New Roman" w:hAnsi="Times New Roman" w:cs="Times New Roman"/>
+          <w:b/>
+          <w:color w:val="00B050"/>
+        </w:rPr>
+      </w:pPr>
+    </w:p>
+    <w:p>
+      <w:pPr>
+        <w:pStyle w:val="Normal1"/>
+        <w:spacing w:line="240" w:lineRule="auto"/>
+        <w:rPr>
+          <w:rFonts w:ascii="Times New Roman" w:hAnsi="Times New Roman" w:cs="Times New Roman"/>
+          <w:b/>
+          <w:color w:val="00B050"/>
+        </w:rPr>
+      </w:pPr>
+    </w:p>
+    <w:p>
+      <w:pPr>
+        <w:pStyle w:val="Normal1"/>
+        <w:spacing w:line="240" w:lineRule="auto"/>
+        <w:rPr>
+          <w:rFonts w:ascii="Times New Roman" w:hAnsi="Times New Roman" w:cs="Times New Roman"/>
+          <w:b/>
+          <w:color w:val="00B050"/>
+        </w:rPr>
+      </w:pPr>
+    </w:p>
+    <w:p>
+      <w:pPr>
+        <w:pStyle w:val="Normal1"/>
+        <w:spacing w:line="240" w:lineRule="auto"/>
+        <w:rPr>
+          <w:rFonts w:ascii="Times New Roman" w:hAnsi="Times New Roman" w:cs="Times New Roman"/>
+          <w:b/>
+          <w:color w:val="00B050"/>
+        </w:rPr>
+      </w:pPr>
+    </w:p>
+    <w:p>
+      <w:pPr>
+        <w:pStyle w:val="Normal1"/>
+        <w:spacing w:line="240" w:lineRule="auto"/>
+        <w:rPr>
+          <w:rFonts w:ascii="Times New Roman" w:hAnsi="Times New Roman" w:cs="Times New Roman"/>
+          <w:b/>
+          <w:color w:val="00B050"/>
+        </w:rPr>
+      </w:pPr>
+    </w:p>
+    <w:p>
+      <w:pPr>
+        <w:pStyle w:val="Normal1"/>
+        <w:spacing w:line="240" w:lineRule="auto"/>
+        <w:rPr>
+          <w:rFonts w:ascii="Times New Roman" w:hAnsi="Times New Roman" w:cs="Times New Roman"/>
+          <w:b/>
+          <w:color w:val="00B050"/>
+        </w:rPr>
+      </w:pPr>
+    </w:p>
+    <w:p>
+      <w:pPr>
+        <w:pStyle w:val="Normal1"/>
+        <w:spacing w:line="240" w:lineRule="auto"/>
+        <w:rPr>
+          <w:rFonts w:ascii="Times New Roman" w:hAnsi="Times New Roman" w:cs="Times New Roman"/>
+          <w:b/>
+          <w:color w:val="00B050"/>
+        </w:rPr>
+      </w:pPr>
+    </w:p>
+    <w:p>
+      <w:pPr>
+        <w:pStyle w:val="Normal1"/>
+        <w:spacing w:line="240" w:lineRule="auto"/>
+        <w:rPr>
+          <w:rFonts w:ascii="Times New Roman" w:hAnsi="Times New Roman" w:cs="Times New Roman"/>
+          <w:b/>
+          <w:color w:val="00B050"/>
+        </w:rPr>
+      </w:pPr>
+    </w:p>
+    <w:p>
+      <w:pPr>
+        <w:pStyle w:val="Normal1"/>
+        <w:spacing w:line="240" w:lineRule="auto"/>
+        <w:rPr>
+          <w:rFonts w:ascii="Times New Roman" w:hAnsi="Times New Roman" w:cs="Times New Roman"/>
+          <w:b/>
+          <w:color w:val="00B050"/>
+        </w:rPr>
+      </w:pPr>
+    </w:p>
+    <w:p>
+      <w:pPr>
+        <w:pStyle w:val="Normal1"/>
+        <w:spacing w:line="240" w:lineRule="auto"/>
+        <w:rPr>
+          <w:rFonts w:ascii="Times New Roman" w:hAnsi="Times New Roman" w:cs="Times New Roman"/>
+          <w:b/>
+          <w:color w:val="00B050"/>
+        </w:rPr>
+      </w:pPr>
+    </w:p>
+    <w:p>
+      <w:pPr>
+        <w:pStyle w:val="Normal1"/>
+        <w:spacing w:line="240" w:lineRule="auto"/>
+        <w:rPr>
+          <w:rFonts w:ascii="Times New Roman" w:hAnsi="Times New Roman" w:cs="Times New Roman"/>
+          <w:b/>
+          <w:color w:val="00B050"/>
+        </w:rPr>
+      </w:pPr>
+    </w:p>
+    <w:p>
+      <w:pPr>
+        <w:pStyle w:val="Normal1"/>
+        <w:spacing w:line="240" w:lineRule="auto"/>
+        <w:rPr>
+          <w:rFonts w:ascii="Times New Roman" w:hAnsi="Times New Roman" w:cs="Times New Roman"/>
+          <w:b/>
+          <w:color w:val="00B050"/>
+        </w:rPr>
+      </w:pPr>
+    </w:p>
+    <w:p>
+      <w:pPr>
+        <w:pStyle w:val="Normal1"/>
+        <w:spacing w:line="240" w:lineRule="auto"/>
+        <w:rPr>
+          <w:rFonts w:ascii="Times New Roman" w:hAnsi="Times New Roman" w:cs="Times New Roman"/>
+          <w:b/>
+          <w:color w:val="00B050"/>
+        </w:rPr>
+      </w:pPr>
+      <w:r>
+        <w:rPr>
+          <w:rFonts w:ascii="Times New Roman" w:hAnsi="Times New Roman" w:cs="Times New Roman"/>
+          <w:b/>
+          <w:color w:val="00B050"/>
+        </w:rPr>
+        <w:lastRenderedPageBreak/>
+        <w:t>Appendix B-1: UMBC 8086 Trainer System - 8086</w:t>
+      </w:r>
+    </w:p>
+    <w:p>
+      <w:pPr>
+        <w:pStyle w:val="Normal1"/>
+        <w:spacing w:line="240" w:lineRule="auto"/>
+        <w:rPr>
+          <w:rFonts w:ascii="Times New Roman" w:hAnsi="Times New Roman" w:cs="Times New Roman"/>
+          <w:b/>
+          <w:color w:val="00B050"/>
+        </w:rPr>
+      </w:pPr>
+    </w:p>
+    <w:p>
+      <w:pPr>
+        <w:pStyle w:val="Normal1"/>
+        <w:spacing w:line="240" w:lineRule="auto"/>
+        <w:rPr>
+          <w:rFonts w:ascii="Times New Roman" w:hAnsi="Times New Roman" w:cs="Times New Roman"/>
+          <w:b/>
+          <w:color w:val="00B050"/>
+        </w:rPr>
+      </w:pPr>
+    </w:p>
+    <w:p>
+      <w:pPr>
+        <w:pStyle w:val="Normal1"/>
+        <w:spacing w:line="240" w:lineRule="auto"/>
+        <w:rPr>
+          <w:rFonts w:ascii="Times New Roman" w:hAnsi="Times New Roman" w:cs="Times New Roman"/>
+          <w:b/>
+          <w:color w:val="00B050"/>
+        </w:rPr>
+      </w:pPr>
+    </w:p>
+    <w:p>
+      <w:pPr>
+        <w:pStyle w:val="Normal1"/>
+        <w:spacing w:line="240" w:lineRule="auto"/>
+        <w:rPr>
+          <w:rFonts w:ascii="Times New Roman" w:hAnsi="Times New Roman" w:cs="Times New Roman"/>
+          <w:b/>
+          <w:color w:val="00B050"/>
+        </w:rPr>
+      </w:pPr>
+    </w:p>
+    <w:p>
+      <w:pPr>
+        <w:pStyle w:val="Normal1"/>
+        <w:spacing w:line="240" w:lineRule="auto"/>
+        <w:rPr>
+          <w:rFonts w:ascii="Times New Roman" w:hAnsi="Times New Roman" w:cs="Times New Roman"/>
+          <w:b/>
+          <w:color w:val="00B050"/>
+        </w:rPr>
+      </w:pPr>
+    </w:p>
+    <w:p>
+      <w:pPr>
+        <w:pStyle w:val="Normal1"/>
+        <w:spacing w:line="240" w:lineRule="auto"/>
+        <w:rPr>
+          <w:rFonts w:ascii="Times New Roman" w:hAnsi="Times New Roman" w:cs="Times New Roman"/>
+          <w:b/>
+          <w:color w:val="00B050"/>
+        </w:rPr>
+      </w:pPr>
+    </w:p>
+    <w:p>
+      <w:pPr>
+        <w:pStyle w:val="Normal1"/>
+        <w:spacing w:line="240" w:lineRule="auto"/>
+        <w:rPr>
+          <w:rFonts w:ascii="Times New Roman" w:hAnsi="Times New Roman" w:cs="Times New Roman"/>
+          <w:b/>
+          <w:color w:val="00B050"/>
+        </w:rPr>
+      </w:pPr>
+    </w:p>
+    <w:p>
+      <w:pPr>
+        <w:pStyle w:val="Normal1"/>
+        <w:spacing w:line="240" w:lineRule="auto"/>
+        <w:rPr>
+          <w:rFonts w:ascii="Times New Roman" w:hAnsi="Times New Roman" w:cs="Times New Roman"/>
+          <w:b/>
+          <w:color w:val="00B050"/>
+        </w:rPr>
+      </w:pPr>
+    </w:p>
+    <w:p>
+      <w:pPr>
+        <w:pStyle w:val="Normal1"/>
+        <w:spacing w:line="240" w:lineRule="auto"/>
+        <w:rPr>
+          <w:rFonts w:ascii="Times New Roman" w:hAnsi="Times New Roman" w:cs="Times New Roman"/>
+          <w:b/>
+          <w:color w:val="00B050"/>
+        </w:rPr>
+      </w:pPr>
+    </w:p>
+    <w:p>
+      <w:pPr>
+        <w:pStyle w:val="Normal1"/>
+        <w:spacing w:line="240" w:lineRule="auto"/>
+        <w:rPr>
+          <w:rFonts w:ascii="Times New Roman" w:hAnsi="Times New Roman" w:cs="Times New Roman"/>
+          <w:b/>
+          <w:color w:val="00B050"/>
+        </w:rPr>
+      </w:pPr>
+    </w:p>
+    <w:p>
+      <w:pPr>
+        <w:pStyle w:val="Normal1"/>
+        <w:spacing w:line="240" w:lineRule="auto"/>
+        <w:rPr>
+          <w:rFonts w:ascii="Times New Roman" w:hAnsi="Times New Roman" w:cs="Times New Roman"/>
+          <w:b/>
+          <w:color w:val="00B050"/>
+        </w:rPr>
+      </w:pPr>
+    </w:p>
+    <w:p>
+      <w:pPr>
+        <w:pStyle w:val="Normal1"/>
+        <w:spacing w:line="240" w:lineRule="auto"/>
+        <w:rPr>
+          <w:rFonts w:ascii="Times New Roman" w:hAnsi="Times New Roman" w:cs="Times New Roman"/>
+          <w:b/>
+          <w:color w:val="00B050"/>
+        </w:rPr>
+      </w:pPr>
+    </w:p>
+    <w:p>
+      <w:pPr>
+        <w:pStyle w:val="Normal1"/>
+        <w:spacing w:line="240" w:lineRule="auto"/>
+        <w:rPr>
+          <w:rFonts w:ascii="Times New Roman" w:hAnsi="Times New Roman" w:cs="Times New Roman"/>
+          <w:b/>
+          <w:color w:val="00B050"/>
+        </w:rPr>
+      </w:pPr>
+    </w:p>
+    <w:p>
+      <w:pPr>
+        <w:pStyle w:val="Normal1"/>
+        <w:spacing w:line="240" w:lineRule="auto"/>
+        <w:rPr>
+          <w:rFonts w:ascii="Times New Roman" w:hAnsi="Times New Roman" w:cs="Times New Roman"/>
+          <w:b/>
+          <w:color w:val="00B050"/>
+        </w:rPr>
+      </w:pPr>
+    </w:p>
+    <w:p>
+      <w:pPr>
+        <w:pStyle w:val="Normal1"/>
+        <w:spacing w:line="240" w:lineRule="auto"/>
+        <w:rPr>
+          <w:rFonts w:ascii="Times New Roman" w:hAnsi="Times New Roman" w:cs="Times New Roman"/>
+          <w:b/>
+          <w:color w:val="00B050"/>
+        </w:rPr>
+      </w:pPr>
+    </w:p>
+    <w:p>
+      <w:pPr>
+        <w:pStyle w:val="Normal1"/>
+        <w:spacing w:line="240" w:lineRule="auto"/>
+        <w:rPr>
+          <w:rFonts w:ascii="Times New Roman" w:hAnsi="Times New Roman" w:cs="Times New Roman"/>
+          <w:b/>
+          <w:color w:val="00B050"/>
+        </w:rPr>
+      </w:pPr>
+    </w:p>
+    <w:p>
+      <w:pPr>
+        <w:pStyle w:val="Normal1"/>
+        <w:spacing w:line="240" w:lineRule="auto"/>
+        <w:rPr>
+          <w:rFonts w:ascii="Times New Roman" w:hAnsi="Times New Roman" w:cs="Times New Roman"/>
+          <w:b/>
+          <w:color w:val="00B050"/>
+        </w:rPr>
+      </w:pPr>
+    </w:p>
+    <w:p>
+      <w:pPr>
+        <w:pStyle w:val="Normal1"/>
+        <w:spacing w:line="240" w:lineRule="auto"/>
+        <w:rPr>
+          <w:rFonts w:ascii="Times New Roman" w:hAnsi="Times New Roman" w:cs="Times New Roman"/>
+          <w:b/>
+          <w:color w:val="00B050"/>
+        </w:rPr>
+      </w:pPr>
+    </w:p>
+    <w:p>
+      <w:pPr>
+        <w:pStyle w:val="Normal1"/>
+        <w:spacing w:line="240" w:lineRule="auto"/>
+        <w:rPr>
+          <w:rFonts w:ascii="Times New Roman" w:hAnsi="Times New Roman" w:cs="Times New Roman"/>
+          <w:b/>
+          <w:color w:val="00B050"/>
+        </w:rPr>
+      </w:pPr>
+    </w:p>
+    <w:p>
+      <w:pPr>
+        <w:pStyle w:val="Normal1"/>
+        <w:spacing w:line="240" w:lineRule="auto"/>
+        <w:rPr>
+          <w:rFonts w:ascii="Times New Roman" w:hAnsi="Times New Roman" w:cs="Times New Roman"/>
+          <w:b/>
+          <w:color w:val="00B050"/>
+        </w:rPr>
+      </w:pPr>
+    </w:p>
+    <w:p>
+      <w:pPr>
+        <w:pStyle w:val="Normal1"/>
+        <w:spacing w:line="240" w:lineRule="auto"/>
+        <w:rPr>
+          <w:rFonts w:ascii="Times New Roman" w:hAnsi="Times New Roman" w:cs="Times New Roman"/>
+          <w:b/>
+          <w:color w:val="00B050"/>
+        </w:rPr>
+      </w:pPr>
+    </w:p>
+    <w:p>
+      <w:pPr>
+        <w:pStyle w:val="Normal1"/>
+        <w:spacing w:line="240" w:lineRule="auto"/>
+        <w:rPr>
+          <w:rFonts w:ascii="Times New Roman" w:hAnsi="Times New Roman" w:cs="Times New Roman"/>
+          <w:b/>
+          <w:color w:val="00B050"/>
+        </w:rPr>
+      </w:pPr>
+    </w:p>
+    <w:p>
+      <w:pPr>
+        <w:pStyle w:val="Normal1"/>
+        <w:spacing w:line="240" w:lineRule="auto"/>
+        <w:rPr>
+          <w:rFonts w:ascii="Times New Roman" w:hAnsi="Times New Roman" w:cs="Times New Roman"/>
+          <w:b/>
+          <w:color w:val="00B050"/>
+        </w:rPr>
+      </w:pPr>
+    </w:p>
+    <w:p>
+      <w:pPr>
+        <w:pStyle w:val="Normal1"/>
+        <w:spacing w:line="240" w:lineRule="auto"/>
+        <w:rPr>
+          <w:rFonts w:ascii="Times New Roman" w:hAnsi="Times New Roman" w:cs="Times New Roman"/>
+          <w:b/>
+          <w:color w:val="00B050"/>
+        </w:rPr>
+      </w:pPr>
+    </w:p>
+    <w:p>
+      <w:pPr>
+        <w:pStyle w:val="Normal1"/>
+        <w:spacing w:line="240" w:lineRule="auto"/>
+        <w:rPr>
+          <w:rFonts w:ascii="Times New Roman" w:hAnsi="Times New Roman" w:cs="Times New Roman"/>
+          <w:b/>
+          <w:color w:val="00B050"/>
+        </w:rPr>
+      </w:pPr>
+    </w:p>
+    <w:p>
+      <w:pPr>
+        <w:pStyle w:val="Normal1"/>
+        <w:spacing w:line="240" w:lineRule="auto"/>
+        <w:rPr>
+          <w:rFonts w:ascii="Times New Roman" w:hAnsi="Times New Roman" w:cs="Times New Roman"/>
+          <w:b/>
+          <w:color w:val="00B050"/>
+        </w:rPr>
+      </w:pPr>
+    </w:p>
+    <w:p>
+      <w:pPr>
+        <w:pStyle w:val="Normal1"/>
+        <w:spacing w:line="240" w:lineRule="auto"/>
+        <w:rPr>
+          <w:rFonts w:ascii="Times New Roman" w:hAnsi="Times New Roman" w:cs="Times New Roman"/>
+          <w:b/>
+          <w:color w:val="00B050"/>
+        </w:rPr>
+      </w:pPr>
+    </w:p>
+    <w:p>
+      <w:pPr>
+        <w:pStyle w:val="Normal1"/>
+        <w:spacing w:line="240" w:lineRule="auto"/>
+        <w:rPr>
+          <w:rFonts w:ascii="Times New Roman" w:hAnsi="Times New Roman" w:cs="Times New Roman"/>
+          <w:b/>
+          <w:color w:val="00B050"/>
+        </w:rPr>
+      </w:pPr>
+      <w:r>
+        <w:rPr>
+          <w:rFonts w:ascii="Times New Roman" w:hAnsi="Times New Roman" w:cs="Times New Roman"/>
+          <w:b/>
+          <w:color w:val="00B050"/>
+        </w:rPr>
+        <w:t xml:space="preserve">Appendix B-2: UMBC 8086 Trainer System </w:t>
+      </w:r>
+      <w:r>
+        <w:rPr>
+          <w:rFonts w:ascii="Times New Roman" w:hAnsi="Times New Roman" w:cs="Times New Roman"/>
+          <w:b/>
+          <w:color w:val="00B050"/>
+        </w:rPr>
+        <w:t>–</w:t>
+      </w:r>
+      <w:r>
+        <w:rPr>
+          <w:rFonts w:ascii="Times New Roman" w:hAnsi="Times New Roman" w:cs="Times New Roman"/>
+          <w:b/>
+          <w:color w:val="00B050"/>
+        </w:rPr>
+        <w:t xml:space="preserve"> CMOS</w:t>
+      </w:r>
+    </w:p>
+    <w:p>
+      <w:pPr>
+        <w:pStyle w:val="Normal1"/>
+        <w:spacing w:line="240" w:lineRule="auto"/>
+        <w:rPr>
+          <w:rFonts w:ascii="Times New Roman" w:hAnsi="Times New Roman" w:cs="Times New Roman"/>
+          <w:b/>
+          <w:color w:val="00B050"/>
+        </w:rPr>
+      </w:pPr>
+      <w:r>
+        <w:rPr>
+          <w:rFonts w:ascii="Times New Roman" w:hAnsi="Times New Roman" w:cs="Times New Roman"/>
+          <w:b/>
+          <w:noProof/>
+          <w:color w:val="00B050"/>
+        </w:rPr>
+        <w:drawing>
+          <wp:inline distT="0" distB="0" distL="0" distR="0" wp14:anchorId="12BF7E6F" wp14:editId="57622A2F">
+            <wp:extent cx="3822700" cy="3524243"/>
+            <wp:effectExtent l="0" t="0" r="0" b="0"/>
+            <wp:docPr id="14" name="Picture 14" descr="C:\Users\Natalie Morningstar\Documents\GitHub\Lab4\Schematics\28F010_CMOS_v3.JPG"/>
+            <wp:cNvGraphicFramePr>
+              <a:graphicFrameLocks xmlns:a="http://schemas.openxmlformats.org/drawingml/2006/main" noChangeAspect="1"/>
+            </wp:cNvGraphicFramePr>
+            <a:graphic xmlns:a="http://schemas.openxmlformats.org/drawingml/2006/main">
+              <a:graphicData uri="http://schemas.openxmlformats.org/drawingml/2006/picture">
+                <pic:pic xmlns:pic="http://schemas.openxmlformats.org/drawingml/2006/picture">
+                  <pic:nvPicPr>
+                    <pic:cNvPr id="0" name="Picture 2" descr="C:\Users\Natalie Morningstar\Documents\GitHub\Lab4\Schematics\28F010_CMOS_v3.JPG"/>
+                    <pic:cNvPicPr>
+                      <a:picLocks noChangeAspect="1" noChangeArrowheads="1"/>
+                    </pic:cNvPicPr>
+                  </pic:nvPicPr>
+                  <pic:blipFill>
+                    <a:blip r:embed="rId59">
+                      <a:extLst>
+                        <a:ext uri="{28A0092B-C50C-407E-A947-70E740481C1C}">
+                          <a14:useLocalDpi xmlns:a14="http://schemas.microsoft.com/office/drawing/2010/main" val="0"/>
+                        </a:ext>
+                      </a:extLst>
+                    </a:blip>
+                    <a:srcRect/>
+                    <a:stretch>
+                      <a:fillRect/>
+                    </a:stretch>
+                  </pic:blipFill>
+                  <pic:spPr bwMode="auto">
+                    <a:xfrm>
+                      <a:off x="0" y="0"/>
+                      <a:ext cx="3822700" cy="3524243"/>
+                    </a:xfrm>
+                    <a:prstGeom prst="rect">
+                      <a:avLst/>
+                    </a:prstGeom>
+                    <a:noFill/>
+                    <a:ln>
+                      <a:noFill/>
+                    </a:ln>
+                  </pic:spPr>
+                </pic:pic>
+              </a:graphicData>
+            </a:graphic>
+          </wp:inline>
+        </w:drawing>
+      </w:r>
+    </w:p>
+    <w:p>
+      <w:pPr>
+        <w:pStyle w:val="Normal1"/>
+        <w:spacing w:line="240" w:lineRule="auto"/>
+        <w:rPr>
+          <w:rFonts w:ascii="Times New Roman" w:hAnsi="Times New Roman" w:cs="Times New Roman"/>
+          <w:b/>
+          <w:color w:val="00B050"/>
+        </w:rPr>
+      </w:pPr>
+      <w:r>
+        <w:rPr>
+          <w:rFonts w:ascii="Times New Roman" w:hAnsi="Times New Roman" w:cs="Times New Roman"/>
+          <w:b/>
+          <w:color w:val="00B050"/>
+        </w:rPr>
+        <w:lastRenderedPageBreak/>
         <w:t xml:space="preserve">Appendix B-3: UMBC 8086 Trainer System </w:t>
       </w:r>
       <w:r>
@@ -13819,7 +14914,6 @@
           <w:noProof/>
           <w:color w:val="00B050"/>
         </w:rPr>
-        <w:lastRenderedPageBreak/>
         <w:drawing>
           <wp:inline distT="0" distB="0" distL="0" distR="0" wp14:anchorId="6BF94050" wp14:editId="542524D6">
             <wp:extent cx="5046258" cy="3956050"/>
@@ -13838,7 +14932,7 @@
                     </pic:cNvPicPr>
                   </pic:nvPicPr>
                   <pic:blipFill>
-                    <a:blip r:embed="rId59">
+                    <a:blip r:embed="rId60">
                       <a:extLst>
                         <a:ext uri="{28A0092B-C50C-407E-A947-70E740481C1C}">
                           <a14:useLocalDpi xmlns:a14="http://schemas.microsoft.com/office/drawing/2010/main" val="0"/>
@@ -14005,6 +15099,7 @@
           <w:b/>
           <w:color w:val="00B050"/>
         </w:rPr>
+        <w:lastRenderedPageBreak/>
         <w:t>Appendix B-5: UMBC 8086 Trainer System - 8255</w:t>
       </w:r>
     </w:p>
@@ -14025,7 +15120,6 @@
           <w:noProof/>
           <w:color w:val="00B050"/>
         </w:rPr>
-        <w:lastRenderedPageBreak/>
         <w:drawing>
           <wp:inline distT="0" distB="0" distL="0" distR="0" wp14:anchorId="7CE8D5B7" wp14:editId="0B5BBD21">
             <wp:extent cx="5937250" cy="5187950"/>
@@ -14044,7 +15138,7 @@
                     </pic:cNvPicPr>
                   </pic:nvPicPr>
                   <pic:blipFill>
-                    <a:blip r:embed="rId60">
+                    <a:blip r:embed="rId61">
                       <a:extLst>
                         <a:ext uri="{28A0092B-C50C-407E-A947-70E740481C1C}">
                           <a14:useLocalDpi xmlns:a14="http://schemas.microsoft.com/office/drawing/2010/main" val="0"/>
@@ -14124,13 +15218,262 @@
           <w:color w:val="00B050"/>
         </w:rPr>
       </w:pPr>
-      <w:r>
-        <w:rPr>
-          <w:rFonts w:ascii="Times New Roman" w:hAnsi="Times New Roman" w:cs="Times New Roman"/>
-          <w:b/>
-          <w:color w:val="00B050"/>
-        </w:rPr>
-        <w:t>Appendix B-8: UMBC 8086 Trainer System - 8279</w:t>
+    </w:p>
+    <w:p>
+      <w:pPr>
+        <w:pStyle w:val="Normal1"/>
+        <w:spacing w:line="240" w:lineRule="auto"/>
+        <w:rPr>
+          <w:rFonts w:ascii="Times New Roman" w:hAnsi="Times New Roman" w:cs="Times New Roman"/>
+          <w:b/>
+          <w:color w:val="00B050"/>
+        </w:rPr>
+      </w:pPr>
+    </w:p>
+    <w:p>
+      <w:pPr>
+        <w:pStyle w:val="Normal1"/>
+        <w:spacing w:line="240" w:lineRule="auto"/>
+        <w:rPr>
+          <w:rFonts w:ascii="Times New Roman" w:hAnsi="Times New Roman" w:cs="Times New Roman"/>
+          <w:b/>
+          <w:color w:val="00B050"/>
+        </w:rPr>
+      </w:pPr>
+    </w:p>
+    <w:p>
+      <w:pPr>
+        <w:pStyle w:val="Normal1"/>
+        <w:spacing w:line="240" w:lineRule="auto"/>
+        <w:rPr>
+          <w:rFonts w:ascii="Times New Roman" w:hAnsi="Times New Roman" w:cs="Times New Roman"/>
+          <w:b/>
+          <w:color w:val="00B050"/>
+        </w:rPr>
+      </w:pPr>
+    </w:p>
+    <w:p>
+      <w:pPr>
+        <w:pStyle w:val="Normal1"/>
+        <w:spacing w:line="240" w:lineRule="auto"/>
+        <w:rPr>
+          <w:rFonts w:ascii="Times New Roman" w:hAnsi="Times New Roman" w:cs="Times New Roman"/>
+          <w:b/>
+          <w:color w:val="00B050"/>
+        </w:rPr>
+      </w:pPr>
+    </w:p>
+    <w:p>
+      <w:pPr>
+        <w:pStyle w:val="Normal1"/>
+        <w:spacing w:line="240" w:lineRule="auto"/>
+        <w:rPr>
+          <w:rFonts w:ascii="Times New Roman" w:hAnsi="Times New Roman" w:cs="Times New Roman"/>
+          <w:b/>
+          <w:color w:val="00B050"/>
+        </w:rPr>
+      </w:pPr>
+    </w:p>
+    <w:p>
+      <w:pPr>
+        <w:pStyle w:val="Normal1"/>
+        <w:spacing w:line="240" w:lineRule="auto"/>
+        <w:rPr>
+          <w:rFonts w:ascii="Times New Roman" w:hAnsi="Times New Roman" w:cs="Times New Roman"/>
+          <w:b/>
+          <w:color w:val="00B050"/>
+        </w:rPr>
+      </w:pPr>
+    </w:p>
+    <w:p>
+      <w:pPr>
+        <w:pStyle w:val="Normal1"/>
+        <w:spacing w:line="240" w:lineRule="auto"/>
+        <w:rPr>
+          <w:rFonts w:ascii="Times New Roman" w:hAnsi="Times New Roman" w:cs="Times New Roman"/>
+          <w:b/>
+          <w:color w:val="00B050"/>
+        </w:rPr>
+      </w:pPr>
+    </w:p>
+    <w:p>
+      <w:pPr>
+        <w:pStyle w:val="Normal1"/>
+        <w:spacing w:line="240" w:lineRule="auto"/>
+        <w:rPr>
+          <w:rFonts w:ascii="Times New Roman" w:hAnsi="Times New Roman" w:cs="Times New Roman"/>
+          <w:b/>
+          <w:color w:val="00B050"/>
+        </w:rPr>
+      </w:pPr>
+    </w:p>
+    <w:p>
+      <w:pPr>
+        <w:pStyle w:val="Normal1"/>
+        <w:spacing w:line="240" w:lineRule="auto"/>
+        <w:rPr>
+          <w:rFonts w:ascii="Times New Roman" w:hAnsi="Times New Roman" w:cs="Times New Roman"/>
+          <w:b/>
+          <w:color w:val="00B050"/>
+        </w:rPr>
+      </w:pPr>
+    </w:p>
+    <w:p>
+      <w:pPr>
+        <w:pStyle w:val="Normal1"/>
+        <w:spacing w:line="240" w:lineRule="auto"/>
+        <w:rPr>
+          <w:rFonts w:ascii="Times New Roman" w:hAnsi="Times New Roman" w:cs="Times New Roman"/>
+          <w:b/>
+          <w:color w:val="00B050"/>
+        </w:rPr>
+      </w:pPr>
+    </w:p>
+    <w:p>
+      <w:pPr>
+        <w:pStyle w:val="Normal1"/>
+        <w:spacing w:line="240" w:lineRule="auto"/>
+        <w:rPr>
+          <w:rFonts w:ascii="Times New Roman" w:hAnsi="Times New Roman" w:cs="Times New Roman"/>
+          <w:b/>
+          <w:color w:val="00B050"/>
+        </w:rPr>
+      </w:pPr>
+    </w:p>
+    <w:p>
+      <w:pPr>
+        <w:pStyle w:val="Normal1"/>
+        <w:spacing w:line="240" w:lineRule="auto"/>
+        <w:rPr>
+          <w:rFonts w:ascii="Times New Roman" w:hAnsi="Times New Roman" w:cs="Times New Roman"/>
+          <w:b/>
+          <w:color w:val="00B050"/>
+        </w:rPr>
+      </w:pPr>
+    </w:p>
+    <w:p>
+      <w:pPr>
+        <w:pStyle w:val="Normal1"/>
+        <w:spacing w:line="240" w:lineRule="auto"/>
+        <w:rPr>
+          <w:rFonts w:ascii="Times New Roman" w:hAnsi="Times New Roman" w:cs="Times New Roman"/>
+          <w:b/>
+          <w:color w:val="00B050"/>
+        </w:rPr>
+      </w:pPr>
+    </w:p>
+    <w:p>
+      <w:pPr>
+        <w:pStyle w:val="Normal1"/>
+        <w:spacing w:line="240" w:lineRule="auto"/>
+        <w:rPr>
+          <w:rFonts w:ascii="Times New Roman" w:hAnsi="Times New Roman" w:cs="Times New Roman"/>
+          <w:b/>
+          <w:color w:val="00B050"/>
+        </w:rPr>
+      </w:pPr>
+    </w:p>
+    <w:p>
+      <w:pPr>
+        <w:pStyle w:val="Normal1"/>
+        <w:spacing w:line="240" w:lineRule="auto"/>
+        <w:rPr>
+          <w:rFonts w:ascii="Times New Roman" w:hAnsi="Times New Roman" w:cs="Times New Roman"/>
+          <w:b/>
+          <w:color w:val="00B050"/>
+        </w:rPr>
+      </w:pPr>
+      <w:r>
+        <w:rPr>
+          <w:rFonts w:ascii="Times New Roman" w:hAnsi="Times New Roman" w:cs="Times New Roman"/>
+          <w:b/>
+          <w:color w:val="00B050"/>
+        </w:rPr>
+        <w:lastRenderedPageBreak/>
+        <w:t xml:space="preserve">Appendix B-8: UMBC 8086 Trainer System </w:t>
+      </w:r>
+      <w:r>
+        <w:rPr>
+          <w:rFonts w:ascii="Times New Roman" w:hAnsi="Times New Roman" w:cs="Times New Roman"/>
+          <w:b/>
+          <w:color w:val="00B050"/>
+        </w:rPr>
+        <w:t>-</w:t>
+      </w:r>
+      <w:r>
+        <w:rPr>
+          <w:rFonts w:ascii="Times New Roman" w:hAnsi="Times New Roman" w:cs="Times New Roman"/>
+          <w:b/>
+          <w:color w:val="00B050"/>
+        </w:rPr>
+        <w:t xml:space="preserve"> 8279</w:t>
+      </w:r>
+    </w:p>
+    <w:p>
+      <w:pPr>
+        <w:pStyle w:val="Normal1"/>
+        <w:spacing w:line="240" w:lineRule="auto"/>
+        <w:rPr>
+          <w:rFonts w:ascii="Times New Roman" w:hAnsi="Times New Roman" w:cs="Times New Roman"/>
+          <w:b/>
+          <w:color w:val="00B050"/>
+        </w:rPr>
+      </w:pPr>
+      <w:r>
+        <w:rPr>
+          <w:rFonts w:ascii="Times New Roman" w:hAnsi="Times New Roman" w:cs="Times New Roman"/>
+          <w:b/>
+          <w:noProof/>
+          <w:color w:val="00B050"/>
+        </w:rPr>
+        <w:drawing>
+          <wp:inline distT="0" distB="0" distL="0" distR="0">
+            <wp:extent cx="4127500" cy="3553623"/>
+            <wp:effectExtent l="0" t="0" r="0" b="0"/>
+            <wp:docPr id="55" name="Picture 55" descr="C:\Users\Natalie Morningstar\Documents\GitHub\Lab4\Schematics\8086_Trainer_System\8279_and_Keyboard.jpg"/>
+            <wp:cNvGraphicFramePr>
+              <a:graphicFrameLocks xmlns:a="http://schemas.openxmlformats.org/drawingml/2006/main" noChangeAspect="1"/>
+            </wp:cNvGraphicFramePr>
+            <a:graphic xmlns:a="http://schemas.openxmlformats.org/drawingml/2006/main">
+              <a:graphicData uri="http://schemas.openxmlformats.org/drawingml/2006/picture">
+                <pic:pic xmlns:pic="http://schemas.openxmlformats.org/drawingml/2006/picture">
+                  <pic:nvPicPr>
+                    <pic:cNvPr id="0" name="Picture 1" descr="C:\Users\Natalie Morningstar\Documents\GitHub\Lab4\Schematics\8086_Trainer_System\8279_and_Keyboard.jpg"/>
+                    <pic:cNvPicPr>
+                      <a:picLocks noChangeAspect="1" noChangeArrowheads="1"/>
+                    </pic:cNvPicPr>
+                  </pic:nvPicPr>
+                  <pic:blipFill>
+                    <a:blip r:embed="rId62">
+                      <a:extLst>
+                        <a:ext uri="{28A0092B-C50C-407E-A947-70E740481C1C}">
+                          <a14:useLocalDpi xmlns:a14="http://schemas.microsoft.com/office/drawing/2010/main" val="0"/>
+                        </a:ext>
+                      </a:extLst>
+                    </a:blip>
+                    <a:srcRect/>
+                    <a:stretch>
+                      <a:fillRect/>
+                    </a:stretch>
+                  </pic:blipFill>
+                  <pic:spPr bwMode="auto">
+                    <a:xfrm>
+                      <a:off x="0" y="0"/>
+                      <a:ext cx="4128161" cy="3554192"/>
+                    </a:xfrm>
+                    <a:prstGeom prst="rect">
+                      <a:avLst/>
+                    </a:prstGeom>
+                    <a:noFill/>
+                    <a:ln>
+                      <a:noFill/>
+                    </a:ln>
+                  </pic:spPr>
+                </pic:pic>
+              </a:graphicData>
+            </a:graphic>
+          </wp:inline>
+        </w:drawing>
       </w:r>
     </w:p>
     <w:p>
@@ -14265,6 +15608,8 @@
           <w:rFonts w:ascii="Times New Roman" w:hAnsi="Times New Roman" w:cs="Times New Roman"/>
         </w:rPr>
       </w:pPr>
+      <w:bookmarkStart w:id="0" w:name="_GoBack"/>
+      <w:bookmarkEnd w:id="0"/>
     </w:p>
     <w:p>
       <w:pPr>
@@ -14420,8 +15765,8 @@
       </w:pPr>
     </w:p>
     <w:sectPr>
-      <w:headerReference w:type="default" r:id="rId61"/>
-      <w:footerReference w:type="default" r:id="rId62"/>
+      <w:headerReference w:type="default" r:id="rId63"/>
+      <w:footerReference w:type="default" r:id="rId64"/>
       <w:pgSz w:w="12240" w:h="15840"/>
       <w:pgMar w:top="1440" w:right="1440" w:bottom="1440" w:left="1440" w:header="720" w:footer="720" w:gutter="0"/>
       <w:cols w:space="720"/>
@@ -14469,7 +15814,7 @@
       <w:rPr>
         <w:noProof/>
       </w:rPr>
-      <w:t>2</w:t>
+      <w:t>27</w:t>
     </w:r>
     <w:r>
       <w:rPr>

</xml_diff>

<commit_message>
updated report with new schematics so far
</commit_message>
<xml_diff>
--- a/CMPE_310_Lab4_Report.docx
+++ b/CMPE_310_Lab4_Report.docx
@@ -1830,8 +1830,6 @@
         </w:rPr>
         <w:t>7-Segment Display &amp; Diodes</w:t>
       </w:r>
-      <w:bookmarkStart w:id="0" w:name="_GoBack"/>
-      <w:bookmarkEnd w:id="0"/>
     </w:p>
     <w:p>
       <w:pPr>
@@ -14449,6 +14447,560 @@
     </w:p>
     <w:p>
       <w:pPr>
+        <w:rPr>
+          <w:rFonts w:ascii="Times New Roman" w:hAnsi="Times New Roman" w:cs="Times New Roman"/>
+          <w:b/>
+          <w:color w:val="C00000"/>
+          <w:sz w:val="22"/>
+        </w:rPr>
+      </w:pPr>
+    </w:p>
+    <w:p>
+      <w:pPr>
+        <w:rPr>
+          <w:rFonts w:ascii="Times New Roman" w:hAnsi="Times New Roman" w:cs="Times New Roman"/>
+          <w:b/>
+          <w:color w:val="C00000"/>
+          <w:sz w:val="22"/>
+        </w:rPr>
+      </w:pPr>
+    </w:p>
+    <w:p>
+      <w:pPr>
+        <w:rPr>
+          <w:rFonts w:ascii="Times New Roman" w:hAnsi="Times New Roman" w:cs="Times New Roman"/>
+          <w:b/>
+          <w:color w:val="C00000"/>
+          <w:sz w:val="22"/>
+        </w:rPr>
+      </w:pPr>
+    </w:p>
+    <w:p>
+      <w:pPr>
+        <w:rPr>
+          <w:rFonts w:ascii="Times New Roman" w:hAnsi="Times New Roman" w:cs="Times New Roman"/>
+          <w:b/>
+          <w:color w:val="C00000"/>
+          <w:sz w:val="22"/>
+        </w:rPr>
+      </w:pPr>
+    </w:p>
+    <w:p>
+      <w:pPr>
+        <w:rPr>
+          <w:rFonts w:ascii="Times New Roman" w:hAnsi="Times New Roman" w:cs="Times New Roman"/>
+          <w:b/>
+          <w:color w:val="C00000"/>
+          <w:sz w:val="22"/>
+        </w:rPr>
+      </w:pPr>
+    </w:p>
+    <w:p>
+      <w:pPr>
+        <w:rPr>
+          <w:rFonts w:ascii="Times New Roman" w:hAnsi="Times New Roman" w:cs="Times New Roman"/>
+          <w:b/>
+          <w:color w:val="C00000"/>
+          <w:sz w:val="22"/>
+        </w:rPr>
+      </w:pPr>
+    </w:p>
+    <w:p>
+      <w:pPr>
+        <w:rPr>
+          <w:rFonts w:ascii="Times New Roman" w:hAnsi="Times New Roman" w:cs="Times New Roman"/>
+          <w:b/>
+          <w:color w:val="C00000"/>
+          <w:sz w:val="22"/>
+        </w:rPr>
+      </w:pPr>
+    </w:p>
+    <w:p>
+      <w:pPr>
+        <w:rPr>
+          <w:rFonts w:ascii="Times New Roman" w:hAnsi="Times New Roman" w:cs="Times New Roman"/>
+          <w:b/>
+          <w:color w:val="C00000"/>
+          <w:sz w:val="22"/>
+        </w:rPr>
+      </w:pPr>
+    </w:p>
+    <w:p>
+      <w:pPr>
+        <w:rPr>
+          <w:rFonts w:ascii="Times New Roman" w:hAnsi="Times New Roman" w:cs="Times New Roman"/>
+          <w:b/>
+          <w:color w:val="C00000"/>
+          <w:sz w:val="22"/>
+        </w:rPr>
+      </w:pPr>
+    </w:p>
+    <w:p>
+      <w:pPr>
+        <w:rPr>
+          <w:rFonts w:ascii="Times New Roman" w:hAnsi="Times New Roman" w:cs="Times New Roman"/>
+          <w:b/>
+          <w:color w:val="C00000"/>
+          <w:sz w:val="22"/>
+        </w:rPr>
+      </w:pPr>
+    </w:p>
+    <w:p>
+      <w:pPr>
+        <w:rPr>
+          <w:rFonts w:ascii="Times New Roman" w:hAnsi="Times New Roman" w:cs="Times New Roman"/>
+          <w:b/>
+          <w:color w:val="C00000"/>
+          <w:sz w:val="22"/>
+        </w:rPr>
+      </w:pPr>
+    </w:p>
+    <w:p>
+      <w:pPr>
+        <w:rPr>
+          <w:rFonts w:ascii="Times New Roman" w:hAnsi="Times New Roman" w:cs="Times New Roman"/>
+          <w:b/>
+          <w:color w:val="C00000"/>
+          <w:sz w:val="22"/>
+        </w:rPr>
+      </w:pPr>
+    </w:p>
+    <w:p>
+      <w:pPr>
+        <w:rPr>
+          <w:rFonts w:ascii="Times New Roman" w:hAnsi="Times New Roman" w:cs="Times New Roman"/>
+          <w:b/>
+          <w:color w:val="C00000"/>
+          <w:sz w:val="22"/>
+        </w:rPr>
+      </w:pPr>
+    </w:p>
+    <w:p>
+      <w:pPr>
+        <w:rPr>
+          <w:rFonts w:ascii="Times New Roman" w:hAnsi="Times New Roman" w:cs="Times New Roman"/>
+          <w:b/>
+          <w:color w:val="C00000"/>
+          <w:sz w:val="22"/>
+        </w:rPr>
+      </w:pPr>
+    </w:p>
+    <w:p>
+      <w:pPr>
+        <w:rPr>
+          <w:rFonts w:ascii="Times New Roman" w:hAnsi="Times New Roman" w:cs="Times New Roman"/>
+          <w:b/>
+          <w:color w:val="C00000"/>
+          <w:sz w:val="22"/>
+        </w:rPr>
+      </w:pPr>
+    </w:p>
+    <w:p>
+      <w:pPr>
+        <w:rPr>
+          <w:rFonts w:ascii="Times New Roman" w:hAnsi="Times New Roman" w:cs="Times New Roman"/>
+          <w:b/>
+          <w:color w:val="C00000"/>
+          <w:sz w:val="22"/>
+        </w:rPr>
+      </w:pPr>
+    </w:p>
+    <w:p>
+      <w:pPr>
+        <w:rPr>
+          <w:rFonts w:ascii="Times New Roman" w:hAnsi="Times New Roman" w:cs="Times New Roman"/>
+          <w:b/>
+          <w:color w:val="C00000"/>
+          <w:sz w:val="22"/>
+        </w:rPr>
+      </w:pPr>
+    </w:p>
+    <w:p>
+      <w:pPr>
+        <w:rPr>
+          <w:rFonts w:ascii="Times New Roman" w:hAnsi="Times New Roman" w:cs="Times New Roman"/>
+          <w:b/>
+          <w:color w:val="C00000"/>
+          <w:sz w:val="22"/>
+        </w:rPr>
+      </w:pPr>
+    </w:p>
+    <w:p>
+      <w:pPr>
+        <w:rPr>
+          <w:rFonts w:ascii="Times New Roman" w:hAnsi="Times New Roman" w:cs="Times New Roman"/>
+          <w:b/>
+          <w:color w:val="C00000"/>
+          <w:sz w:val="22"/>
+        </w:rPr>
+      </w:pPr>
+    </w:p>
+    <w:p>
+      <w:pPr>
+        <w:rPr>
+          <w:rFonts w:ascii="Times New Roman" w:hAnsi="Times New Roman" w:cs="Times New Roman"/>
+          <w:b/>
+          <w:color w:val="C00000"/>
+          <w:sz w:val="22"/>
+        </w:rPr>
+      </w:pPr>
+    </w:p>
+    <w:p>
+      <w:pPr>
+        <w:rPr>
+          <w:rFonts w:ascii="Times New Roman" w:hAnsi="Times New Roman" w:cs="Times New Roman"/>
+          <w:b/>
+          <w:color w:val="C00000"/>
+          <w:sz w:val="22"/>
+        </w:rPr>
+      </w:pPr>
+    </w:p>
+    <w:p>
+      <w:pPr>
+        <w:rPr>
+          <w:rFonts w:ascii="Times New Roman" w:hAnsi="Times New Roman" w:cs="Times New Roman"/>
+          <w:b/>
+          <w:color w:val="C00000"/>
+          <w:sz w:val="22"/>
+        </w:rPr>
+      </w:pPr>
+    </w:p>
+    <w:p>
+      <w:pPr>
+        <w:rPr>
+          <w:rFonts w:ascii="Times New Roman" w:hAnsi="Times New Roman" w:cs="Times New Roman"/>
+          <w:b/>
+          <w:color w:val="C00000"/>
+          <w:sz w:val="22"/>
+        </w:rPr>
+      </w:pPr>
+    </w:p>
+    <w:p>
+      <w:pPr>
+        <w:rPr>
+          <w:rFonts w:ascii="Times New Roman" w:hAnsi="Times New Roman" w:cs="Times New Roman"/>
+          <w:b/>
+          <w:color w:val="C00000"/>
+          <w:sz w:val="22"/>
+        </w:rPr>
+      </w:pPr>
+    </w:p>
+    <w:p>
+      <w:pPr>
+        <w:rPr>
+          <w:rFonts w:ascii="Times New Roman" w:hAnsi="Times New Roman" w:cs="Times New Roman"/>
+          <w:b/>
+          <w:color w:val="C00000"/>
+          <w:sz w:val="22"/>
+        </w:rPr>
+      </w:pPr>
+    </w:p>
+    <w:p>
+      <w:pPr>
+        <w:rPr>
+          <w:rFonts w:ascii="Times New Roman" w:hAnsi="Times New Roman" w:cs="Times New Roman"/>
+          <w:b/>
+          <w:color w:val="C00000"/>
+          <w:sz w:val="22"/>
+        </w:rPr>
+      </w:pPr>
+      <w:r>
+        <w:rPr>
+          <w:rFonts w:ascii="Times New Roman" w:hAnsi="Times New Roman" w:cs="Times New Roman"/>
+          <w:b/>
+          <w:color w:val="C00000"/>
+          <w:sz w:val="22"/>
+        </w:rPr>
+        <w:lastRenderedPageBreak/>
+        <w:t xml:space="preserve">Appendix A-5: 8086 Based System - </w:t>
+      </w:r>
+      <w:r>
+        <w:rPr>
+          <w:rFonts w:ascii="Times New Roman" w:hAnsi="Times New Roman" w:cs="Times New Roman"/>
+          <w:b/>
+          <w:color w:val="C00000"/>
+          <w:sz w:val="22"/>
+        </w:rPr>
+        <w:t>7-Segment Display &amp; Diodes</w:t>
+      </w:r>
+    </w:p>
+    <w:p>
+      <w:pPr>
+        <w:pStyle w:val="Normal1"/>
+        <w:spacing w:line="240" w:lineRule="auto"/>
+        <w:rPr>
+          <w:rFonts w:ascii="Times New Roman" w:hAnsi="Times New Roman" w:cs="Times New Roman"/>
+          <w:b/>
+          <w:color w:val="00B050"/>
+        </w:rPr>
+      </w:pPr>
+    </w:p>
+    <w:p>
+      <w:pPr>
+        <w:pStyle w:val="Normal1"/>
+        <w:spacing w:line="240" w:lineRule="auto"/>
+        <w:rPr>
+          <w:rFonts w:ascii="Times New Roman" w:hAnsi="Times New Roman" w:cs="Times New Roman"/>
+          <w:b/>
+          <w:color w:val="00B050"/>
+        </w:rPr>
+      </w:pPr>
+    </w:p>
+    <w:p>
+      <w:pPr>
+        <w:pStyle w:val="Normal1"/>
+        <w:spacing w:line="240" w:lineRule="auto"/>
+        <w:rPr>
+          <w:rFonts w:ascii="Times New Roman" w:hAnsi="Times New Roman" w:cs="Times New Roman"/>
+          <w:b/>
+          <w:color w:val="00B050"/>
+        </w:rPr>
+      </w:pPr>
+    </w:p>
+    <w:p>
+      <w:pPr>
+        <w:pStyle w:val="Normal1"/>
+        <w:spacing w:line="240" w:lineRule="auto"/>
+        <w:rPr>
+          <w:rFonts w:ascii="Times New Roman" w:hAnsi="Times New Roman" w:cs="Times New Roman"/>
+          <w:b/>
+          <w:color w:val="00B050"/>
+        </w:rPr>
+      </w:pPr>
+    </w:p>
+    <w:p>
+      <w:pPr>
+        <w:pStyle w:val="Normal1"/>
+        <w:spacing w:line="240" w:lineRule="auto"/>
+        <w:rPr>
+          <w:rFonts w:ascii="Times New Roman" w:hAnsi="Times New Roman" w:cs="Times New Roman"/>
+          <w:b/>
+          <w:color w:val="00B050"/>
+        </w:rPr>
+      </w:pPr>
+    </w:p>
+    <w:p>
+      <w:pPr>
+        <w:pStyle w:val="Normal1"/>
+        <w:spacing w:line="240" w:lineRule="auto"/>
+        <w:rPr>
+          <w:rFonts w:ascii="Times New Roman" w:hAnsi="Times New Roman" w:cs="Times New Roman"/>
+          <w:b/>
+          <w:color w:val="00B050"/>
+        </w:rPr>
+      </w:pPr>
+    </w:p>
+    <w:p>
+      <w:pPr>
+        <w:pStyle w:val="Normal1"/>
+        <w:spacing w:line="240" w:lineRule="auto"/>
+        <w:rPr>
+          <w:rFonts w:ascii="Times New Roman" w:hAnsi="Times New Roman" w:cs="Times New Roman"/>
+          <w:b/>
+          <w:color w:val="00B050"/>
+        </w:rPr>
+      </w:pPr>
+    </w:p>
+    <w:p>
+      <w:pPr>
+        <w:pStyle w:val="Normal1"/>
+        <w:spacing w:line="240" w:lineRule="auto"/>
+        <w:rPr>
+          <w:rFonts w:ascii="Times New Roman" w:hAnsi="Times New Roman" w:cs="Times New Roman"/>
+          <w:b/>
+          <w:color w:val="00B050"/>
+        </w:rPr>
+      </w:pPr>
+    </w:p>
+    <w:p>
+      <w:pPr>
+        <w:pStyle w:val="Normal1"/>
+        <w:spacing w:line="240" w:lineRule="auto"/>
+        <w:rPr>
+          <w:rFonts w:ascii="Times New Roman" w:hAnsi="Times New Roman" w:cs="Times New Roman"/>
+          <w:b/>
+          <w:color w:val="00B050"/>
+        </w:rPr>
+      </w:pPr>
+    </w:p>
+    <w:p>
+      <w:pPr>
+        <w:pStyle w:val="Normal1"/>
+        <w:spacing w:line="240" w:lineRule="auto"/>
+        <w:rPr>
+          <w:rFonts w:ascii="Times New Roman" w:hAnsi="Times New Roman" w:cs="Times New Roman"/>
+          <w:b/>
+          <w:color w:val="00B050"/>
+        </w:rPr>
+      </w:pPr>
+    </w:p>
+    <w:p>
+      <w:pPr>
+        <w:pStyle w:val="Normal1"/>
+        <w:spacing w:line="240" w:lineRule="auto"/>
+        <w:rPr>
+          <w:rFonts w:ascii="Times New Roman" w:hAnsi="Times New Roman" w:cs="Times New Roman"/>
+          <w:b/>
+          <w:color w:val="00B050"/>
+        </w:rPr>
+      </w:pPr>
+    </w:p>
+    <w:p>
+      <w:pPr>
+        <w:pStyle w:val="Normal1"/>
+        <w:spacing w:line="240" w:lineRule="auto"/>
+        <w:rPr>
+          <w:rFonts w:ascii="Times New Roman" w:hAnsi="Times New Roman" w:cs="Times New Roman"/>
+          <w:b/>
+          <w:color w:val="00B050"/>
+        </w:rPr>
+      </w:pPr>
+    </w:p>
+    <w:p>
+      <w:pPr>
+        <w:pStyle w:val="Normal1"/>
+        <w:spacing w:line="240" w:lineRule="auto"/>
+        <w:rPr>
+          <w:rFonts w:ascii="Times New Roman" w:hAnsi="Times New Roman" w:cs="Times New Roman"/>
+          <w:b/>
+          <w:color w:val="00B050"/>
+        </w:rPr>
+      </w:pPr>
+    </w:p>
+    <w:p>
+      <w:pPr>
+        <w:pStyle w:val="Normal1"/>
+        <w:spacing w:line="240" w:lineRule="auto"/>
+        <w:rPr>
+          <w:rFonts w:ascii="Times New Roman" w:hAnsi="Times New Roman" w:cs="Times New Roman"/>
+          <w:b/>
+          <w:color w:val="00B050"/>
+        </w:rPr>
+      </w:pPr>
+    </w:p>
+    <w:p>
+      <w:pPr>
+        <w:pStyle w:val="Normal1"/>
+        <w:spacing w:line="240" w:lineRule="auto"/>
+        <w:rPr>
+          <w:rFonts w:ascii="Times New Roman" w:hAnsi="Times New Roman" w:cs="Times New Roman"/>
+          <w:b/>
+          <w:color w:val="00B050"/>
+        </w:rPr>
+      </w:pPr>
+    </w:p>
+    <w:p>
+      <w:pPr>
+        <w:pStyle w:val="Normal1"/>
+        <w:spacing w:line="240" w:lineRule="auto"/>
+        <w:rPr>
+          <w:rFonts w:ascii="Times New Roman" w:hAnsi="Times New Roman" w:cs="Times New Roman"/>
+          <w:b/>
+          <w:color w:val="00B050"/>
+        </w:rPr>
+      </w:pPr>
+    </w:p>
+    <w:p>
+      <w:pPr>
+        <w:pStyle w:val="Normal1"/>
+        <w:spacing w:line="240" w:lineRule="auto"/>
+        <w:rPr>
+          <w:rFonts w:ascii="Times New Roman" w:hAnsi="Times New Roman" w:cs="Times New Roman"/>
+          <w:b/>
+          <w:color w:val="00B050"/>
+        </w:rPr>
+      </w:pPr>
+    </w:p>
+    <w:p>
+      <w:pPr>
+        <w:pStyle w:val="Normal1"/>
+        <w:spacing w:line="240" w:lineRule="auto"/>
+        <w:rPr>
+          <w:rFonts w:ascii="Times New Roman" w:hAnsi="Times New Roman" w:cs="Times New Roman"/>
+          <w:b/>
+          <w:color w:val="00B050"/>
+        </w:rPr>
+      </w:pPr>
+    </w:p>
+    <w:p>
+      <w:pPr>
+        <w:pStyle w:val="Normal1"/>
+        <w:spacing w:line="240" w:lineRule="auto"/>
+        <w:rPr>
+          <w:rFonts w:ascii="Times New Roman" w:hAnsi="Times New Roman" w:cs="Times New Roman"/>
+          <w:b/>
+          <w:color w:val="00B050"/>
+        </w:rPr>
+      </w:pPr>
+    </w:p>
+    <w:p>
+      <w:pPr>
+        <w:pStyle w:val="Normal1"/>
+        <w:spacing w:line="240" w:lineRule="auto"/>
+        <w:rPr>
+          <w:rFonts w:ascii="Times New Roman" w:hAnsi="Times New Roman" w:cs="Times New Roman"/>
+          <w:b/>
+          <w:color w:val="00B050"/>
+        </w:rPr>
+      </w:pPr>
+    </w:p>
+    <w:p>
+      <w:pPr>
+        <w:pStyle w:val="Normal1"/>
+        <w:spacing w:line="240" w:lineRule="auto"/>
+        <w:rPr>
+          <w:rFonts w:ascii="Times New Roman" w:hAnsi="Times New Roman" w:cs="Times New Roman"/>
+          <w:b/>
+          <w:color w:val="00B050"/>
+        </w:rPr>
+      </w:pPr>
+    </w:p>
+    <w:p>
+      <w:pPr>
+        <w:pStyle w:val="Normal1"/>
+        <w:spacing w:line="240" w:lineRule="auto"/>
+        <w:rPr>
+          <w:rFonts w:ascii="Times New Roman" w:hAnsi="Times New Roman" w:cs="Times New Roman"/>
+          <w:b/>
+          <w:color w:val="00B050"/>
+        </w:rPr>
+      </w:pPr>
+    </w:p>
+    <w:p>
+      <w:pPr>
+        <w:pStyle w:val="Normal1"/>
+        <w:spacing w:line="240" w:lineRule="auto"/>
+        <w:rPr>
+          <w:rFonts w:ascii="Times New Roman" w:hAnsi="Times New Roman" w:cs="Times New Roman"/>
+          <w:b/>
+          <w:color w:val="00B050"/>
+        </w:rPr>
+      </w:pPr>
+    </w:p>
+    <w:p>
+      <w:pPr>
+        <w:pStyle w:val="Normal1"/>
+        <w:spacing w:line="240" w:lineRule="auto"/>
+        <w:rPr>
+          <w:rFonts w:ascii="Times New Roman" w:hAnsi="Times New Roman" w:cs="Times New Roman"/>
+          <w:b/>
+          <w:color w:val="00B050"/>
+        </w:rPr>
+      </w:pPr>
+    </w:p>
+    <w:p>
+      <w:pPr>
+        <w:pStyle w:val="Normal1"/>
+        <w:spacing w:line="240" w:lineRule="auto"/>
+        <w:rPr>
+          <w:rFonts w:ascii="Times New Roman" w:hAnsi="Times New Roman" w:cs="Times New Roman"/>
+          <w:b/>
+          <w:color w:val="00B050"/>
+        </w:rPr>
+      </w:pPr>
+    </w:p>
+    <w:p>
+      <w:pPr>
         <w:pStyle w:val="Normal1"/>
         <w:spacing w:line="240" w:lineRule="auto"/>
         <w:rPr>
@@ -15920,6 +16472,8 @@
           </wp:inline>
         </w:drawing>
       </w:r>
+      <w:bookmarkStart w:id="0" w:name="_GoBack"/>
+      <w:bookmarkEnd w:id="0"/>
     </w:p>
     <w:p>
       <w:pPr>
@@ -16284,7 +16838,7 @@
       <w:rPr>
         <w:noProof/>
       </w:rPr>
-      <w:t>3</w:t>
+      <w:t>30</w:t>
     </w:r>
     <w:r>
       <w:rPr>

</xml_diff>

<commit_message>
ALL SCHEMATICS ARE DONE AND INCLUDED IN REPORT!
PS, I'm also done writing!!!
</commit_message>
<xml_diff>
--- a/CMPE_310_Lab4_Report.docx
+++ b/CMPE_310_Lab4_Report.docx
@@ -1719,6 +1719,7 @@
           <w:rFonts w:ascii="Times New Roman" w:hAnsi="Times New Roman" w:cs="Times New Roman"/>
           <w:color w:val="008000"/>
           <w:sz w:val="22"/>
+          <w:highlight w:val="yellow"/>
         </w:rPr>
       </w:pPr>
       <w:r>
@@ -1726,6 +1727,7 @@
           <w:rFonts w:ascii="Times New Roman" w:hAnsi="Times New Roman" w:cs="Times New Roman"/>
           <w:color w:val="008000"/>
           <w:sz w:val="22"/>
+          <w:highlight w:val="yellow"/>
         </w:rPr>
         <w:t>8086 Based System</w:t>
       </w:r>
@@ -1765,6 +1767,7 @@
           <w:rFonts w:ascii="Times New Roman" w:hAnsi="Times New Roman" w:cs="Times New Roman"/>
           <w:color w:val="008000"/>
           <w:sz w:val="22"/>
+          <w:highlight w:val="yellow"/>
         </w:rPr>
       </w:pPr>
       <w:r>
@@ -1772,8 +1775,18 @@
           <w:rFonts w:ascii="Times New Roman" w:hAnsi="Times New Roman" w:cs="Times New Roman"/>
           <w:color w:val="008000"/>
           <w:sz w:val="22"/>
-        </w:rPr>
-        <w:t>CPU, EEPROM and SRAM</w:t>
+          <w:highlight w:val="yellow"/>
+        </w:rPr>
+        <w:t xml:space="preserve">CPU, </w:t>
+      </w:r>
+      <w:r>
+        <w:rPr>
+          <w:rFonts w:ascii="Times New Roman" w:hAnsi="Times New Roman" w:cs="Times New Roman"/>
+          <w:color w:val="008000"/>
+          <w:sz w:val="22"/>
+          <w:highlight w:val="yellow"/>
+        </w:rPr>
+        <w:t>EEPROM</w:t>
       </w:r>
     </w:p>
     <w:p>
@@ -1797,7 +1810,7 @@
           <w:sz w:val="22"/>
           <w:highlight w:val="yellow"/>
         </w:rPr>
-        <w:t>82C55 &amp; Keyboard</w:t>
+        <w:t>SRAM</w:t>
       </w:r>
     </w:p>
     <w:p>
@@ -1809,7 +1822,7 @@
         </w:numPr>
         <w:rPr>
           <w:rFonts w:ascii="Times New Roman" w:hAnsi="Times New Roman" w:cs="Times New Roman"/>
-          <w:color w:val="C00000"/>
+          <w:color w:val="008000"/>
           <w:sz w:val="22"/>
           <w:highlight w:val="yellow"/>
         </w:rPr>
@@ -1817,11 +1830,11 @@
       <w:r>
         <w:rPr>
           <w:rFonts w:ascii="Times New Roman" w:hAnsi="Times New Roman" w:cs="Times New Roman"/>
-          <w:color w:val="C00000"/>
+          <w:color w:val="008000"/>
           <w:sz w:val="22"/>
           <w:highlight w:val="yellow"/>
         </w:rPr>
-        <w:t>LCD</w:t>
+        <w:t>82C55 &amp; Keyboard</w:t>
       </w:r>
     </w:p>
     <w:p>
@@ -1845,6 +1858,30 @@
           <w:sz w:val="22"/>
           <w:highlight w:val="yellow"/>
         </w:rPr>
+        <w:t>LCD</w:t>
+      </w:r>
+    </w:p>
+    <w:p>
+      <w:pPr>
+        <w:pStyle w:val="ListParagraph"/>
+        <w:numPr>
+          <w:ilvl w:val="2"/>
+          <w:numId w:val="21"/>
+        </w:numPr>
+        <w:rPr>
+          <w:rFonts w:ascii="Times New Roman" w:hAnsi="Times New Roman" w:cs="Times New Roman"/>
+          <w:color w:val="C00000"/>
+          <w:sz w:val="22"/>
+          <w:highlight w:val="yellow"/>
+        </w:rPr>
+      </w:pPr>
+      <w:r>
+        <w:rPr>
+          <w:rFonts w:ascii="Times New Roman" w:hAnsi="Times New Roman" w:cs="Times New Roman"/>
+          <w:color w:val="C00000"/>
+          <w:sz w:val="22"/>
+          <w:highlight w:val="yellow"/>
+        </w:rPr>
         <w:t>7-Segment Display &amp; Diodes</w:t>
       </w:r>
     </w:p>
@@ -1859,6 +1896,7 @@
           <w:rFonts w:ascii="Times New Roman" w:hAnsi="Times New Roman" w:cs="Times New Roman"/>
           <w:color w:val="008000"/>
           <w:sz w:val="22"/>
+          <w:highlight w:val="yellow"/>
         </w:rPr>
       </w:pPr>
       <w:r>
@@ -1866,6 +1904,7 @@
           <w:rFonts w:ascii="Times New Roman" w:hAnsi="Times New Roman" w:cs="Times New Roman"/>
           <w:color w:val="008000"/>
           <w:sz w:val="22"/>
+          <w:highlight w:val="yellow"/>
         </w:rPr>
         <w:t>UMBC 8086 Trainer System</w:t>
       </w:r>
@@ -1881,6 +1920,7 @@
           <w:rFonts w:ascii="Times New Roman" w:hAnsi="Times New Roman" w:cs="Times New Roman"/>
           <w:color w:val="008000"/>
           <w:sz w:val="22"/>
+          <w:highlight w:val="yellow"/>
         </w:rPr>
       </w:pPr>
       <w:r>
@@ -1888,6 +1928,7 @@
           <w:rFonts w:ascii="Times New Roman" w:hAnsi="Times New Roman" w:cs="Times New Roman"/>
           <w:color w:val="008000"/>
           <w:sz w:val="22"/>
+          <w:highlight w:val="yellow"/>
         </w:rPr>
         <w:t>8086</w:t>
       </w:r>
@@ -2002,7 +2043,6 @@
           <w:highlight w:val="yellow"/>
         </w:rPr>
       </w:pPr>
-      <w:bookmarkStart w:id="0" w:name="_GoBack"/>
       <w:r>
         <w:rPr>
           <w:rFonts w:ascii="Times New Roman" w:hAnsi="Times New Roman" w:cs="Times New Roman"/>
@@ -2013,7 +2053,6 @@
         <w:t>8259</w:t>
       </w:r>
     </w:p>
-    <w:bookmarkEnd w:id="0"/>
     <w:p>
       <w:pPr>
         <w:pStyle w:val="ListParagraph"/>
@@ -5577,6 +5616,7 @@
           <w:color w:val="00B050"/>
           <w:sz w:val="24"/>
         </w:rPr>
+        <w:lastRenderedPageBreak/>
         <w:pict>
           <v:shape id="_x0000_s1043" type="#_x0000_t13" style="position:absolute;margin-left:286pt;margin-top:11.8pt;width:68pt;height:26pt;z-index:251672576" fillcolor="#fde9d9 [665]"/>
         </w:pict>
@@ -5640,7 +5680,6 @@
           <w:color w:val="00B050"/>
           <w:sz w:val="24"/>
         </w:rPr>
-        <w:lastRenderedPageBreak/>
         <w:pict>
           <v:roundrect id="_x0000_s1046" style="position:absolute;margin-left:20.5pt;margin-top:6pt;width:86.5pt;height:76pt;z-index:251675648" arcsize="10923f" fillcolor="#b8cce4 [1300]">
             <v:textbox>
@@ -6471,16 +6510,8 @@
           <w:color w:val="00B050"/>
           <w:sz w:val="23"/>
         </w:rPr>
-        <w:t xml:space="preserve">1 16550 UART decoded in the high bank at odd port address from FFEF to FFE1. The clock </w:t>
-      </w:r>
-      <w:r>
-        <w:rPr>
-          <w:rFonts w:ascii="Times New Roman" w:eastAsia="Times New Roman" w:hAnsi="Times New Roman" w:cs="Times New Roman"/>
-          <w:color w:val="00B050"/>
-          <w:sz w:val="23"/>
-        </w:rPr>
         <w:lastRenderedPageBreak/>
-        <w:t>input to the UART should be PCLK from the 8284A and</w:t>
+        <w:t>1 16550 UART decoded in the high bank at odd port address from FFEF to FFE1. The clock input to the UART should be PCLK from the 8284A and</w:t>
       </w:r>
       <w:r>
         <w:rPr>
@@ -6881,7 +6912,7 @@
           <w:rFonts w:ascii="Times New Roman" w:eastAsia="Times New Roman" w:hAnsi="Times New Roman" w:cs="Times New Roman"/>
           <w:sz w:val="24"/>
         </w:rPr>
-        <w:t xml:space="preserve">Since the problem as described included a design for how components should be connected, the only thing left to plan was the configuration of the IC’s physically on the board that would assist us in completion of the lab successfully. One possible approach was to somehow to compact the </w:t>
+        <w:t xml:space="preserve">Since the problem as described included a design for how components should be connected, the only thing left to plan was the configuration of the IC’s physically on the board that would assist </w:t>
       </w:r>
       <w:r>
         <w:rPr>
@@ -6889,7 +6920,7 @@
           <w:sz w:val="24"/>
         </w:rPr>
         <w:lastRenderedPageBreak/>
-        <w:t>clock generator as much as possible and put it one corner of the circuit board. This seemed logical at first but it was later determined that it would be problematic trying to</w:t>
+        <w:t>us in completion of the lab successfully. One possible approach was to somehow to compact the clock generator as much as possible and put it one corner of the circuit board. This seemed logical at first but it was later determined that it would be problematic trying to</w:t>
       </w:r>
       <w:r>
         <w:rPr>
@@ -14988,315 +15019,17 @@
         <w:spacing w:line="240" w:lineRule="auto"/>
         <w:rPr>
           <w:rFonts w:ascii="Times New Roman" w:hAnsi="Times New Roman" w:cs="Times New Roman"/>
-        </w:rPr>
-      </w:pPr>
-    </w:p>
-    <w:p>
-      <w:pPr>
-        <w:pStyle w:val="Normal1"/>
-        <w:spacing w:line="240" w:lineRule="auto"/>
-        <w:rPr>
-          <w:rFonts w:ascii="Times New Roman" w:hAnsi="Times New Roman" w:cs="Times New Roman"/>
-        </w:rPr>
-      </w:pPr>
-    </w:p>
-    <w:p>
-      <w:pPr>
-        <w:pStyle w:val="Normal1"/>
-        <w:spacing w:line="240" w:lineRule="auto"/>
-        <w:rPr>
-          <w:rFonts w:ascii="Times New Roman" w:hAnsi="Times New Roman" w:cs="Times New Roman"/>
-        </w:rPr>
-      </w:pPr>
-    </w:p>
-    <w:p>
-      <w:pPr>
-        <w:pStyle w:val="Normal1"/>
-        <w:spacing w:line="240" w:lineRule="auto"/>
-        <w:rPr>
-          <w:rFonts w:ascii="Times New Roman" w:hAnsi="Times New Roman" w:cs="Times New Roman"/>
-        </w:rPr>
-      </w:pPr>
-    </w:p>
-    <w:p>
-      <w:pPr>
-        <w:pStyle w:val="Normal1"/>
-        <w:spacing w:line="240" w:lineRule="auto"/>
-        <w:rPr>
-          <w:rFonts w:ascii="Times New Roman" w:hAnsi="Times New Roman" w:cs="Times New Roman"/>
-        </w:rPr>
-      </w:pPr>
-    </w:p>
-    <w:p>
-      <w:pPr>
-        <w:pStyle w:val="Normal1"/>
-        <w:spacing w:line="240" w:lineRule="auto"/>
-        <w:rPr>
-          <w:rFonts w:ascii="Times New Roman" w:hAnsi="Times New Roman" w:cs="Times New Roman"/>
-        </w:rPr>
-      </w:pPr>
-    </w:p>
-    <w:p>
-      <w:pPr>
-        <w:pStyle w:val="Normal1"/>
-        <w:spacing w:line="240" w:lineRule="auto"/>
-        <w:rPr>
-          <w:rFonts w:ascii="Times New Roman" w:hAnsi="Times New Roman" w:cs="Times New Roman"/>
-        </w:rPr>
-      </w:pPr>
-    </w:p>
-    <w:p>
-      <w:pPr>
-        <w:pStyle w:val="Normal1"/>
-        <w:spacing w:line="240" w:lineRule="auto"/>
-        <w:rPr>
-          <w:rFonts w:ascii="Times New Roman" w:hAnsi="Times New Roman" w:cs="Times New Roman"/>
-        </w:rPr>
-      </w:pPr>
-    </w:p>
-    <w:p>
-      <w:pPr>
-        <w:pStyle w:val="Normal1"/>
-        <w:spacing w:line="240" w:lineRule="auto"/>
-        <w:rPr>
-          <w:rFonts w:ascii="Times New Roman" w:hAnsi="Times New Roman" w:cs="Times New Roman"/>
-        </w:rPr>
-      </w:pPr>
-    </w:p>
-    <w:p>
-      <w:pPr>
-        <w:pStyle w:val="Normal1"/>
-        <w:spacing w:line="240" w:lineRule="auto"/>
-        <w:rPr>
-          <w:rFonts w:ascii="Times New Roman" w:hAnsi="Times New Roman" w:cs="Times New Roman"/>
-        </w:rPr>
-      </w:pPr>
-    </w:p>
-    <w:p>
-      <w:pPr>
-        <w:pStyle w:val="Normal1"/>
-        <w:spacing w:line="240" w:lineRule="auto"/>
-        <w:rPr>
-          <w:rFonts w:ascii="Times New Roman" w:hAnsi="Times New Roman" w:cs="Times New Roman"/>
-          <w:b/>
-          <w:color w:val="00B050"/>
-        </w:rPr>
-      </w:pPr>
-    </w:p>
-    <w:p>
-      <w:pPr>
-        <w:pStyle w:val="Normal1"/>
-        <w:spacing w:line="240" w:lineRule="auto"/>
-        <w:rPr>
-          <w:rFonts w:ascii="Times New Roman" w:hAnsi="Times New Roman" w:cs="Times New Roman"/>
-          <w:b/>
-          <w:color w:val="00B050"/>
-        </w:rPr>
-      </w:pPr>
-    </w:p>
-    <w:p>
-      <w:pPr>
-        <w:pStyle w:val="Normal1"/>
-        <w:spacing w:line="240" w:lineRule="auto"/>
-        <w:rPr>
-          <w:rFonts w:ascii="Times New Roman" w:hAnsi="Times New Roman" w:cs="Times New Roman"/>
-          <w:b/>
-          <w:color w:val="00B050"/>
-        </w:rPr>
-      </w:pPr>
-    </w:p>
-    <w:p>
-      <w:pPr>
-        <w:pStyle w:val="Normal1"/>
-        <w:spacing w:line="240" w:lineRule="auto"/>
-        <w:rPr>
-          <w:rFonts w:ascii="Times New Roman" w:hAnsi="Times New Roman" w:cs="Times New Roman"/>
-          <w:b/>
-          <w:color w:val="00B050"/>
-        </w:rPr>
-      </w:pPr>
-    </w:p>
-    <w:p>
-      <w:pPr>
-        <w:pStyle w:val="Normal1"/>
-        <w:spacing w:line="240" w:lineRule="auto"/>
-        <w:rPr>
-          <w:rFonts w:ascii="Times New Roman" w:hAnsi="Times New Roman" w:cs="Times New Roman"/>
-          <w:b/>
-          <w:color w:val="00B050"/>
-        </w:rPr>
-      </w:pPr>
-    </w:p>
-    <w:p>
-      <w:pPr>
-        <w:pStyle w:val="Normal1"/>
-        <w:spacing w:line="240" w:lineRule="auto"/>
-        <w:rPr>
-          <w:rFonts w:ascii="Times New Roman" w:hAnsi="Times New Roman" w:cs="Times New Roman"/>
-          <w:b/>
-          <w:color w:val="00B050"/>
-        </w:rPr>
-      </w:pPr>
-    </w:p>
-    <w:p>
-      <w:pPr>
-        <w:pStyle w:val="Normal1"/>
-        <w:spacing w:line="240" w:lineRule="auto"/>
-        <w:rPr>
-          <w:rFonts w:ascii="Times New Roman" w:hAnsi="Times New Roman" w:cs="Times New Roman"/>
-          <w:b/>
-          <w:color w:val="00B050"/>
-        </w:rPr>
-      </w:pPr>
-    </w:p>
-    <w:p>
-      <w:pPr>
-        <w:pStyle w:val="Normal1"/>
-        <w:spacing w:line="240" w:lineRule="auto"/>
-        <w:rPr>
-          <w:rFonts w:ascii="Times New Roman" w:hAnsi="Times New Roman" w:cs="Times New Roman"/>
-          <w:b/>
-          <w:color w:val="00B050"/>
-        </w:rPr>
-      </w:pPr>
-    </w:p>
-    <w:p>
-      <w:pPr>
-        <w:pStyle w:val="Normal1"/>
-        <w:spacing w:line="240" w:lineRule="auto"/>
-        <w:rPr>
-          <w:rFonts w:ascii="Times New Roman" w:hAnsi="Times New Roman" w:cs="Times New Roman"/>
-          <w:b/>
-          <w:color w:val="00B050"/>
-        </w:rPr>
-      </w:pPr>
-    </w:p>
-    <w:p>
-      <w:pPr>
-        <w:pStyle w:val="Normal1"/>
-        <w:spacing w:line="240" w:lineRule="auto"/>
-        <w:rPr>
-          <w:rFonts w:ascii="Times New Roman" w:hAnsi="Times New Roman" w:cs="Times New Roman"/>
-          <w:b/>
-          <w:color w:val="00B050"/>
-        </w:rPr>
-      </w:pPr>
-    </w:p>
-    <w:p>
-      <w:pPr>
-        <w:pStyle w:val="Normal1"/>
-        <w:spacing w:line="240" w:lineRule="auto"/>
-        <w:rPr>
-          <w:rFonts w:ascii="Times New Roman" w:hAnsi="Times New Roman" w:cs="Times New Roman"/>
-          <w:b/>
-          <w:color w:val="00B050"/>
-        </w:rPr>
-      </w:pPr>
-    </w:p>
-    <w:p>
-      <w:pPr>
-        <w:pStyle w:val="Normal1"/>
-        <w:spacing w:line="240" w:lineRule="auto"/>
-        <w:rPr>
-          <w:rFonts w:ascii="Times New Roman" w:hAnsi="Times New Roman" w:cs="Times New Roman"/>
-          <w:b/>
-          <w:color w:val="00B050"/>
-        </w:rPr>
-      </w:pPr>
-    </w:p>
-    <w:p>
-      <w:pPr>
-        <w:pStyle w:val="Normal1"/>
-        <w:spacing w:line="240" w:lineRule="auto"/>
-        <w:rPr>
-          <w:rFonts w:ascii="Times New Roman" w:hAnsi="Times New Roman" w:cs="Times New Roman"/>
-          <w:b/>
-          <w:color w:val="00B050"/>
-        </w:rPr>
-      </w:pPr>
-    </w:p>
-    <w:p>
-      <w:pPr>
-        <w:pStyle w:val="Normal1"/>
-        <w:spacing w:line="240" w:lineRule="auto"/>
-        <w:rPr>
-          <w:rFonts w:ascii="Times New Roman" w:hAnsi="Times New Roman" w:cs="Times New Roman"/>
-          <w:b/>
-          <w:color w:val="00B050"/>
-        </w:rPr>
-      </w:pPr>
-    </w:p>
-    <w:p>
-      <w:pPr>
-        <w:pStyle w:val="Normal1"/>
-        <w:spacing w:line="240" w:lineRule="auto"/>
-        <w:rPr>
-          <w:rFonts w:ascii="Times New Roman" w:hAnsi="Times New Roman" w:cs="Times New Roman"/>
-          <w:b/>
-          <w:color w:val="00B050"/>
-        </w:rPr>
-      </w:pPr>
-    </w:p>
-    <w:p>
-      <w:pPr>
-        <w:pStyle w:val="Normal1"/>
-        <w:spacing w:line="240" w:lineRule="auto"/>
-        <w:rPr>
-          <w:rFonts w:ascii="Times New Roman" w:hAnsi="Times New Roman" w:cs="Times New Roman"/>
-          <w:b/>
-          <w:color w:val="00B050"/>
-        </w:rPr>
-      </w:pPr>
-    </w:p>
-    <w:p>
-      <w:pPr>
-        <w:pStyle w:val="Normal1"/>
-        <w:spacing w:line="240" w:lineRule="auto"/>
-        <w:rPr>
-          <w:rFonts w:ascii="Times New Roman" w:hAnsi="Times New Roman" w:cs="Times New Roman"/>
-          <w:b/>
-          <w:color w:val="00B050"/>
-        </w:rPr>
-      </w:pPr>
-    </w:p>
-    <w:p>
-      <w:pPr>
-        <w:pStyle w:val="Normal1"/>
-        <w:spacing w:line="240" w:lineRule="auto"/>
-        <w:rPr>
-          <w:rFonts w:ascii="Times New Roman" w:hAnsi="Times New Roman" w:cs="Times New Roman"/>
-          <w:b/>
-          <w:color w:val="00B050"/>
-        </w:rPr>
-      </w:pPr>
-    </w:p>
-    <w:p>
-      <w:pPr>
-        <w:pStyle w:val="Normal1"/>
-        <w:spacing w:line="240" w:lineRule="auto"/>
-        <w:rPr>
-          <w:rFonts w:ascii="Times New Roman" w:hAnsi="Times New Roman" w:cs="Times New Roman"/>
-          <w:b/>
-          <w:color w:val="00B050"/>
-        </w:rPr>
-      </w:pPr>
-    </w:p>
-    <w:p>
-      <w:pPr>
-        <w:pStyle w:val="Normal1"/>
-        <w:spacing w:line="240" w:lineRule="auto"/>
-        <w:rPr>
-          <w:rFonts w:ascii="Times New Roman" w:hAnsi="Times New Roman" w:cs="Times New Roman"/>
-          <w:b/>
-          <w:color w:val="00B050"/>
-        </w:rPr>
-      </w:pPr>
-      <w:r>
-        <w:rPr>
-          <w:rFonts w:ascii="Times New Roman" w:hAnsi="Times New Roman" w:cs="Times New Roman"/>
-          <w:b/>
-          <w:color w:val="00B050"/>
-        </w:rPr>
+          <w:b/>
+          <w:color w:val="00B050"/>
+        </w:rPr>
+      </w:pPr>
+      <w:r>
+        <w:rPr>
+          <w:rFonts w:ascii="Times New Roman" w:hAnsi="Times New Roman" w:cs="Times New Roman"/>
+          <w:b/>
+          <w:color w:val="00B050"/>
+        </w:rPr>
+        <w:lastRenderedPageBreak/>
         <w:t>Appendix A-1: 8086 Based System - Clock Generator</w:t>
       </w:r>
     </w:p>
@@ -15383,334 +15116,112 @@
           <w:b/>
           <w:color w:val="00B050"/>
         </w:rPr>
+        <w:t>Appendix A-2: 8086 Bas</w:t>
+      </w:r>
+      <w:r>
+        <w:rPr>
+          <w:rFonts w:ascii="Times New Roman" w:hAnsi="Times New Roman" w:cs="Times New Roman"/>
+          <w:b/>
+          <w:color w:val="00B050"/>
+        </w:rPr>
+        <w:t>ed System – CPU &amp; EEPROM</w:t>
+      </w:r>
+    </w:p>
+    <w:p>
+      <w:pPr>
+        <w:pStyle w:val="Normal1"/>
+        <w:spacing w:line="240" w:lineRule="auto"/>
+        <w:rPr>
+          <w:rFonts w:ascii="Times New Roman" w:hAnsi="Times New Roman" w:cs="Times New Roman"/>
+          <w:b/>
+          <w:color w:val="00B050"/>
+        </w:rPr>
+      </w:pPr>
+      <w:r>
+        <w:rPr>
+          <w:rFonts w:ascii="Times New Roman" w:hAnsi="Times New Roman" w:cs="Times New Roman"/>
+          <w:b/>
+          <w:noProof/>
+          <w:color w:val="00B050"/>
+        </w:rPr>
+        <w:drawing>
+          <wp:inline distT="0" distB="0" distL="0" distR="0">
+            <wp:extent cx="5943600" cy="4362450"/>
+            <wp:effectExtent l="0" t="0" r="0" b="0"/>
+            <wp:docPr id="68" name="Picture 68" descr="C:\Users\Natalie Morningstar\Documents\GitHub\Lab4\Schematics\8086_Our_System\8086_and_eeprom.JPG"/>
+            <wp:cNvGraphicFramePr>
+              <a:graphicFrameLocks xmlns:a="http://schemas.openxmlformats.org/drawingml/2006/main" noChangeAspect="1"/>
+            </wp:cNvGraphicFramePr>
+            <a:graphic xmlns:a="http://schemas.openxmlformats.org/drawingml/2006/main">
+              <a:graphicData uri="http://schemas.openxmlformats.org/drawingml/2006/picture">
+                <pic:pic xmlns:pic="http://schemas.openxmlformats.org/drawingml/2006/picture">
+                  <pic:nvPicPr>
+                    <pic:cNvPr id="0" name="Picture 2" descr="C:\Users\Natalie Morningstar\Documents\GitHub\Lab4\Schematics\8086_Our_System\8086_and_eeprom.JPG"/>
+                    <pic:cNvPicPr>
+                      <a:picLocks noChangeAspect="1" noChangeArrowheads="1"/>
+                    </pic:cNvPicPr>
+                  </pic:nvPicPr>
+                  <pic:blipFill>
+                    <a:blip r:embed="rId58">
+                      <a:extLst>
+                        <a:ext uri="{28A0092B-C50C-407E-A947-70E740481C1C}">
+                          <a14:useLocalDpi xmlns:a14="http://schemas.microsoft.com/office/drawing/2010/main" val="0"/>
+                        </a:ext>
+                      </a:extLst>
+                    </a:blip>
+                    <a:srcRect/>
+                    <a:stretch>
+                      <a:fillRect/>
+                    </a:stretch>
+                  </pic:blipFill>
+                  <pic:spPr bwMode="auto">
+                    <a:xfrm>
+                      <a:off x="0" y="0"/>
+                      <a:ext cx="5943600" cy="4362450"/>
+                    </a:xfrm>
+                    <a:prstGeom prst="rect">
+                      <a:avLst/>
+                    </a:prstGeom>
+                    <a:noFill/>
+                    <a:ln>
+                      <a:noFill/>
+                    </a:ln>
+                  </pic:spPr>
+                </pic:pic>
+              </a:graphicData>
+            </a:graphic>
+          </wp:inline>
+        </w:drawing>
+      </w:r>
+    </w:p>
+    <w:p>
+      <w:pPr>
+        <w:pStyle w:val="Normal1"/>
+        <w:spacing w:line="240" w:lineRule="auto"/>
+        <w:rPr>
+          <w:rFonts w:ascii="Times New Roman" w:hAnsi="Times New Roman" w:cs="Times New Roman"/>
+          <w:b/>
+          <w:color w:val="00B050"/>
+        </w:rPr>
+      </w:pPr>
+    </w:p>
+    <w:p>
+      <w:pPr>
+        <w:pStyle w:val="Normal1"/>
+        <w:spacing w:line="240" w:lineRule="auto"/>
+        <w:rPr>
+          <w:rFonts w:ascii="Times New Roman" w:hAnsi="Times New Roman" w:cs="Times New Roman"/>
+          <w:b/>
+          <w:color w:val="00B050"/>
+        </w:rPr>
+      </w:pPr>
+      <w:r>
+        <w:rPr>
+          <w:rFonts w:ascii="Times New Roman" w:hAnsi="Times New Roman" w:cs="Times New Roman"/>
+          <w:b/>
+          <w:color w:val="00B050"/>
+        </w:rPr>
         <w:lastRenderedPageBreak/>
-        <w:t>Appendix A-2: 8086 Based System - CPU, EEPROM and SRAM</w:t>
-      </w:r>
-    </w:p>
-    <w:p>
-      <w:pPr>
-        <w:pStyle w:val="Normal1"/>
-        <w:spacing w:line="240" w:lineRule="auto"/>
-        <w:rPr>
-          <w:rFonts w:ascii="Times New Roman" w:hAnsi="Times New Roman" w:cs="Times New Roman"/>
-          <w:b/>
-          <w:color w:val="00B050"/>
-        </w:rPr>
-      </w:pPr>
-    </w:p>
-    <w:p>
-      <w:pPr>
-        <w:pStyle w:val="Normal1"/>
-        <w:spacing w:line="240" w:lineRule="auto"/>
-        <w:rPr>
-          <w:rFonts w:ascii="Times New Roman" w:hAnsi="Times New Roman" w:cs="Times New Roman"/>
-          <w:b/>
-          <w:color w:val="00B050"/>
-        </w:rPr>
-      </w:pPr>
-    </w:p>
-    <w:p>
-      <w:pPr>
-        <w:pStyle w:val="Normal1"/>
-        <w:spacing w:line="240" w:lineRule="auto"/>
-        <w:rPr>
-          <w:rFonts w:ascii="Times New Roman" w:hAnsi="Times New Roman" w:cs="Times New Roman"/>
-          <w:b/>
-          <w:color w:val="00B050"/>
-        </w:rPr>
-      </w:pPr>
-    </w:p>
-    <w:p>
-      <w:pPr>
-        <w:pStyle w:val="Normal1"/>
-        <w:spacing w:line="240" w:lineRule="auto"/>
-        <w:rPr>
-          <w:rFonts w:ascii="Times New Roman" w:hAnsi="Times New Roman" w:cs="Times New Roman"/>
-          <w:b/>
-          <w:color w:val="00B050"/>
-        </w:rPr>
-      </w:pPr>
-    </w:p>
-    <w:p>
-      <w:pPr>
-        <w:pStyle w:val="Normal1"/>
-        <w:spacing w:line="240" w:lineRule="auto"/>
-        <w:rPr>
-          <w:rFonts w:ascii="Times New Roman" w:hAnsi="Times New Roman" w:cs="Times New Roman"/>
-          <w:b/>
-          <w:color w:val="00B050"/>
-        </w:rPr>
-      </w:pPr>
-    </w:p>
-    <w:p>
-      <w:pPr>
-        <w:pStyle w:val="Normal1"/>
-        <w:spacing w:line="240" w:lineRule="auto"/>
-        <w:rPr>
-          <w:rFonts w:ascii="Times New Roman" w:hAnsi="Times New Roman" w:cs="Times New Roman"/>
-          <w:b/>
-          <w:color w:val="00B050"/>
-        </w:rPr>
-      </w:pPr>
-    </w:p>
-    <w:p>
-      <w:pPr>
-        <w:pStyle w:val="Normal1"/>
-        <w:spacing w:line="240" w:lineRule="auto"/>
-        <w:rPr>
-          <w:rFonts w:ascii="Times New Roman" w:hAnsi="Times New Roman" w:cs="Times New Roman"/>
-          <w:b/>
-          <w:color w:val="00B050"/>
-        </w:rPr>
-      </w:pPr>
-    </w:p>
-    <w:p>
-      <w:pPr>
-        <w:pStyle w:val="Normal1"/>
-        <w:spacing w:line="240" w:lineRule="auto"/>
-        <w:rPr>
-          <w:rFonts w:ascii="Times New Roman" w:hAnsi="Times New Roman" w:cs="Times New Roman"/>
-          <w:b/>
-          <w:color w:val="00B050"/>
-        </w:rPr>
-      </w:pPr>
-    </w:p>
-    <w:p>
-      <w:pPr>
-        <w:pStyle w:val="Normal1"/>
-        <w:spacing w:line="240" w:lineRule="auto"/>
-        <w:rPr>
-          <w:rFonts w:ascii="Times New Roman" w:hAnsi="Times New Roman" w:cs="Times New Roman"/>
-          <w:b/>
-          <w:color w:val="00B050"/>
-        </w:rPr>
-      </w:pPr>
-    </w:p>
-    <w:p>
-      <w:pPr>
-        <w:pStyle w:val="Normal1"/>
-        <w:spacing w:line="240" w:lineRule="auto"/>
-        <w:rPr>
-          <w:rFonts w:ascii="Times New Roman" w:hAnsi="Times New Roman" w:cs="Times New Roman"/>
-          <w:b/>
-          <w:color w:val="00B050"/>
-        </w:rPr>
-      </w:pPr>
-    </w:p>
-    <w:p>
-      <w:pPr>
-        <w:pStyle w:val="Normal1"/>
-        <w:spacing w:line="240" w:lineRule="auto"/>
-        <w:rPr>
-          <w:rFonts w:ascii="Times New Roman" w:hAnsi="Times New Roman" w:cs="Times New Roman"/>
-          <w:b/>
-          <w:color w:val="00B050"/>
-        </w:rPr>
-      </w:pPr>
-    </w:p>
-    <w:p>
-      <w:pPr>
-        <w:pStyle w:val="Normal1"/>
-        <w:spacing w:line="240" w:lineRule="auto"/>
-        <w:rPr>
-          <w:rFonts w:ascii="Times New Roman" w:hAnsi="Times New Roman" w:cs="Times New Roman"/>
-          <w:b/>
-          <w:color w:val="00B050"/>
-        </w:rPr>
-      </w:pPr>
-    </w:p>
-    <w:p>
-      <w:pPr>
-        <w:pStyle w:val="Normal1"/>
-        <w:spacing w:line="240" w:lineRule="auto"/>
-        <w:rPr>
-          <w:rFonts w:ascii="Times New Roman" w:hAnsi="Times New Roman" w:cs="Times New Roman"/>
-          <w:b/>
-          <w:color w:val="00B050"/>
-        </w:rPr>
-      </w:pPr>
-    </w:p>
-    <w:p>
-      <w:pPr>
-        <w:pStyle w:val="Normal1"/>
-        <w:spacing w:line="240" w:lineRule="auto"/>
-        <w:rPr>
-          <w:rFonts w:ascii="Times New Roman" w:hAnsi="Times New Roman" w:cs="Times New Roman"/>
-          <w:b/>
-          <w:color w:val="00B050"/>
-        </w:rPr>
-      </w:pPr>
-    </w:p>
-    <w:p>
-      <w:pPr>
-        <w:pStyle w:val="Normal1"/>
-        <w:spacing w:line="240" w:lineRule="auto"/>
-        <w:rPr>
-          <w:rFonts w:ascii="Times New Roman" w:hAnsi="Times New Roman" w:cs="Times New Roman"/>
-          <w:b/>
-          <w:color w:val="00B050"/>
-        </w:rPr>
-      </w:pPr>
-    </w:p>
-    <w:p>
-      <w:pPr>
-        <w:pStyle w:val="Normal1"/>
-        <w:spacing w:line="240" w:lineRule="auto"/>
-        <w:rPr>
-          <w:rFonts w:ascii="Times New Roman" w:hAnsi="Times New Roman" w:cs="Times New Roman"/>
-          <w:b/>
-          <w:color w:val="00B050"/>
-        </w:rPr>
-      </w:pPr>
-    </w:p>
-    <w:p>
-      <w:pPr>
-        <w:pStyle w:val="Normal1"/>
-        <w:spacing w:line="240" w:lineRule="auto"/>
-        <w:rPr>
-          <w:rFonts w:ascii="Times New Roman" w:hAnsi="Times New Roman" w:cs="Times New Roman"/>
-          <w:b/>
-          <w:color w:val="00B050"/>
-        </w:rPr>
-      </w:pPr>
-    </w:p>
-    <w:p>
-      <w:pPr>
-        <w:pStyle w:val="Normal1"/>
-        <w:spacing w:line="240" w:lineRule="auto"/>
-        <w:rPr>
-          <w:rFonts w:ascii="Times New Roman" w:hAnsi="Times New Roman" w:cs="Times New Roman"/>
-          <w:b/>
-          <w:color w:val="00B050"/>
-        </w:rPr>
-      </w:pPr>
-    </w:p>
-    <w:p>
-      <w:pPr>
-        <w:pStyle w:val="Normal1"/>
-        <w:spacing w:line="240" w:lineRule="auto"/>
-        <w:rPr>
-          <w:rFonts w:ascii="Times New Roman" w:hAnsi="Times New Roman" w:cs="Times New Roman"/>
-          <w:b/>
-          <w:color w:val="00B050"/>
-        </w:rPr>
-      </w:pPr>
-    </w:p>
-    <w:p>
-      <w:pPr>
-        <w:pStyle w:val="Normal1"/>
-        <w:spacing w:line="240" w:lineRule="auto"/>
-        <w:rPr>
-          <w:rFonts w:ascii="Times New Roman" w:hAnsi="Times New Roman" w:cs="Times New Roman"/>
-          <w:b/>
-          <w:color w:val="00B050"/>
-        </w:rPr>
-      </w:pPr>
-    </w:p>
-    <w:p>
-      <w:pPr>
-        <w:pStyle w:val="Normal1"/>
-        <w:spacing w:line="240" w:lineRule="auto"/>
-        <w:rPr>
-          <w:rFonts w:ascii="Times New Roman" w:hAnsi="Times New Roman" w:cs="Times New Roman"/>
-          <w:b/>
-          <w:color w:val="00B050"/>
-        </w:rPr>
-      </w:pPr>
-    </w:p>
-    <w:p>
-      <w:pPr>
-        <w:pStyle w:val="Normal1"/>
-        <w:spacing w:line="240" w:lineRule="auto"/>
-        <w:rPr>
-          <w:rFonts w:ascii="Times New Roman" w:hAnsi="Times New Roman" w:cs="Times New Roman"/>
-          <w:b/>
-          <w:color w:val="00B050"/>
-        </w:rPr>
-      </w:pPr>
-    </w:p>
-    <w:p>
-      <w:pPr>
-        <w:pStyle w:val="Normal1"/>
-        <w:spacing w:line="240" w:lineRule="auto"/>
-        <w:rPr>
-          <w:rFonts w:ascii="Times New Roman" w:hAnsi="Times New Roman" w:cs="Times New Roman"/>
-          <w:b/>
-          <w:color w:val="00B050"/>
-        </w:rPr>
-      </w:pPr>
-    </w:p>
-    <w:p>
-      <w:pPr>
-        <w:pStyle w:val="Normal1"/>
-        <w:spacing w:line="240" w:lineRule="auto"/>
-        <w:rPr>
-          <w:rFonts w:ascii="Times New Roman" w:hAnsi="Times New Roman" w:cs="Times New Roman"/>
-          <w:b/>
-          <w:color w:val="00B050"/>
-        </w:rPr>
-      </w:pPr>
-    </w:p>
-    <w:p>
-      <w:pPr>
-        <w:pStyle w:val="Normal1"/>
-        <w:spacing w:line="240" w:lineRule="auto"/>
-        <w:rPr>
-          <w:rFonts w:ascii="Times New Roman" w:hAnsi="Times New Roman" w:cs="Times New Roman"/>
-          <w:b/>
-          <w:color w:val="00B050"/>
-        </w:rPr>
-      </w:pPr>
-    </w:p>
-    <w:p>
-      <w:pPr>
-        <w:pStyle w:val="Normal1"/>
-        <w:spacing w:line="240" w:lineRule="auto"/>
-        <w:rPr>
-          <w:rFonts w:ascii="Times New Roman" w:hAnsi="Times New Roman" w:cs="Times New Roman"/>
-          <w:b/>
-          <w:color w:val="00B050"/>
-        </w:rPr>
-      </w:pPr>
-    </w:p>
-    <w:p>
-      <w:pPr>
-        <w:pStyle w:val="Normal1"/>
-        <w:spacing w:line="240" w:lineRule="auto"/>
-        <w:rPr>
-          <w:rFonts w:ascii="Times New Roman" w:hAnsi="Times New Roman" w:cs="Times New Roman"/>
-          <w:b/>
-          <w:color w:val="00B050"/>
-        </w:rPr>
-      </w:pPr>
-    </w:p>
-    <w:p>
-      <w:pPr>
-        <w:pStyle w:val="Normal1"/>
-        <w:spacing w:line="240" w:lineRule="auto"/>
-        <w:rPr>
-          <w:rFonts w:ascii="Times New Roman" w:hAnsi="Times New Roman" w:cs="Times New Roman"/>
-          <w:b/>
-          <w:color w:val="00B050"/>
-        </w:rPr>
-      </w:pPr>
-    </w:p>
-    <w:p>
-      <w:pPr>
-        <w:pStyle w:val="Normal1"/>
-        <w:spacing w:line="240" w:lineRule="auto"/>
-        <w:rPr>
-          <w:rFonts w:ascii="Times New Roman" w:hAnsi="Times New Roman" w:cs="Times New Roman"/>
-          <w:b/>
-          <w:color w:val="00B050"/>
-        </w:rPr>
-      </w:pPr>
-      <w:r>
-        <w:rPr>
-          <w:rFonts w:ascii="Times New Roman" w:hAnsi="Times New Roman" w:cs="Times New Roman"/>
-          <w:b/>
-          <w:color w:val="00B050"/>
-        </w:rPr>
         <w:t>Appendix A-3</w:t>
       </w:r>
       <w:r>
@@ -15719,6 +15230,348 @@
           <w:b/>
           <w:color w:val="00B050"/>
         </w:rPr>
+        <w:t>: 808</w:t>
+      </w:r>
+      <w:r>
+        <w:rPr>
+          <w:rFonts w:ascii="Times New Roman" w:hAnsi="Times New Roman" w:cs="Times New Roman"/>
+          <w:b/>
+          <w:color w:val="00B050"/>
+        </w:rPr>
+        <w:t>6 Based System -</w:t>
+      </w:r>
+      <w:r>
+        <w:rPr>
+          <w:rFonts w:ascii="Times New Roman" w:hAnsi="Times New Roman" w:cs="Times New Roman"/>
+          <w:b/>
+          <w:color w:val="00B050"/>
+        </w:rPr>
+        <w:t xml:space="preserve"> SRAM</w:t>
+      </w:r>
+    </w:p>
+    <w:p>
+      <w:pPr>
+        <w:pStyle w:val="Normal1"/>
+        <w:spacing w:line="240" w:lineRule="auto"/>
+        <w:rPr>
+          <w:rFonts w:ascii="Times New Roman" w:hAnsi="Times New Roman" w:cs="Times New Roman"/>
+          <w:b/>
+          <w:color w:val="00B050"/>
+        </w:rPr>
+      </w:pPr>
+      <w:r>
+        <w:rPr>
+          <w:rFonts w:ascii="Times New Roman" w:hAnsi="Times New Roman" w:cs="Times New Roman"/>
+          <w:b/>
+          <w:noProof/>
+          <w:color w:val="00B050"/>
+        </w:rPr>
+        <w:drawing>
+          <wp:inline distT="0" distB="0" distL="0" distR="0">
+            <wp:extent cx="5943600" cy="4584700"/>
+            <wp:effectExtent l="0" t="0" r="0" b="0"/>
+            <wp:docPr id="69" name="Picture 69" descr="C:\Users\Natalie Morningstar\Documents\GitHub\Lab4\Schematics\8086_Our_System\SRAM_our_note_it_is_the_same_as_UMBC_and_that_is_fine.JPG"/>
+            <wp:cNvGraphicFramePr>
+              <a:graphicFrameLocks xmlns:a="http://schemas.openxmlformats.org/drawingml/2006/main" noChangeAspect="1"/>
+            </wp:cNvGraphicFramePr>
+            <a:graphic xmlns:a="http://schemas.openxmlformats.org/drawingml/2006/main">
+              <a:graphicData uri="http://schemas.openxmlformats.org/drawingml/2006/picture">
+                <pic:pic xmlns:pic="http://schemas.openxmlformats.org/drawingml/2006/picture">
+                  <pic:nvPicPr>
+                    <pic:cNvPr id="0" name="Picture 3" descr="C:\Users\Natalie Morningstar\Documents\GitHub\Lab4\Schematics\8086_Our_System\SRAM_our_note_it_is_the_same_as_UMBC_and_that_is_fine.JPG"/>
+                    <pic:cNvPicPr>
+                      <a:picLocks noChangeAspect="1" noChangeArrowheads="1"/>
+                    </pic:cNvPicPr>
+                  </pic:nvPicPr>
+                  <pic:blipFill>
+                    <a:blip r:embed="rId59">
+                      <a:extLst>
+                        <a:ext uri="{28A0092B-C50C-407E-A947-70E740481C1C}">
+                          <a14:useLocalDpi xmlns:a14="http://schemas.microsoft.com/office/drawing/2010/main" val="0"/>
+                        </a:ext>
+                      </a:extLst>
+                    </a:blip>
+                    <a:srcRect/>
+                    <a:stretch>
+                      <a:fillRect/>
+                    </a:stretch>
+                  </pic:blipFill>
+                  <pic:spPr bwMode="auto">
+                    <a:xfrm>
+                      <a:off x="0" y="0"/>
+                      <a:ext cx="5943600" cy="4584700"/>
+                    </a:xfrm>
+                    <a:prstGeom prst="rect">
+                      <a:avLst/>
+                    </a:prstGeom>
+                    <a:noFill/>
+                    <a:ln>
+                      <a:noFill/>
+                    </a:ln>
+                  </pic:spPr>
+                </pic:pic>
+              </a:graphicData>
+            </a:graphic>
+          </wp:inline>
+        </w:drawing>
+      </w:r>
+    </w:p>
+    <w:p>
+      <w:pPr>
+        <w:pStyle w:val="Normal1"/>
+        <w:spacing w:line="240" w:lineRule="auto"/>
+        <w:rPr>
+          <w:rFonts w:ascii="Times New Roman" w:hAnsi="Times New Roman" w:cs="Times New Roman"/>
+          <w:b/>
+          <w:color w:val="00B050"/>
+        </w:rPr>
+      </w:pPr>
+    </w:p>
+    <w:p>
+      <w:pPr>
+        <w:pStyle w:val="Normal1"/>
+        <w:spacing w:line="240" w:lineRule="auto"/>
+        <w:rPr>
+          <w:rFonts w:ascii="Times New Roman" w:hAnsi="Times New Roman" w:cs="Times New Roman"/>
+          <w:b/>
+          <w:color w:val="00B050"/>
+        </w:rPr>
+      </w:pPr>
+    </w:p>
+    <w:p>
+      <w:pPr>
+        <w:pStyle w:val="Normal1"/>
+        <w:spacing w:line="240" w:lineRule="auto"/>
+        <w:rPr>
+          <w:rFonts w:ascii="Times New Roman" w:hAnsi="Times New Roman" w:cs="Times New Roman"/>
+          <w:b/>
+          <w:color w:val="00B050"/>
+        </w:rPr>
+      </w:pPr>
+    </w:p>
+    <w:p>
+      <w:pPr>
+        <w:pStyle w:val="Normal1"/>
+        <w:spacing w:line="240" w:lineRule="auto"/>
+        <w:rPr>
+          <w:rFonts w:ascii="Times New Roman" w:hAnsi="Times New Roman" w:cs="Times New Roman"/>
+          <w:b/>
+          <w:color w:val="00B050"/>
+        </w:rPr>
+      </w:pPr>
+    </w:p>
+    <w:p>
+      <w:pPr>
+        <w:pStyle w:val="Normal1"/>
+        <w:spacing w:line="240" w:lineRule="auto"/>
+        <w:rPr>
+          <w:rFonts w:ascii="Times New Roman" w:hAnsi="Times New Roman" w:cs="Times New Roman"/>
+          <w:b/>
+          <w:color w:val="00B050"/>
+        </w:rPr>
+      </w:pPr>
+    </w:p>
+    <w:p>
+      <w:pPr>
+        <w:pStyle w:val="Normal1"/>
+        <w:spacing w:line="240" w:lineRule="auto"/>
+        <w:rPr>
+          <w:rFonts w:ascii="Times New Roman" w:hAnsi="Times New Roman" w:cs="Times New Roman"/>
+          <w:b/>
+          <w:color w:val="00B050"/>
+        </w:rPr>
+      </w:pPr>
+    </w:p>
+    <w:p>
+      <w:pPr>
+        <w:pStyle w:val="Normal1"/>
+        <w:spacing w:line="240" w:lineRule="auto"/>
+        <w:rPr>
+          <w:rFonts w:ascii="Times New Roman" w:hAnsi="Times New Roman" w:cs="Times New Roman"/>
+          <w:b/>
+          <w:color w:val="00B050"/>
+        </w:rPr>
+      </w:pPr>
+    </w:p>
+    <w:p>
+      <w:pPr>
+        <w:pStyle w:val="Normal1"/>
+        <w:spacing w:line="240" w:lineRule="auto"/>
+        <w:rPr>
+          <w:rFonts w:ascii="Times New Roman" w:hAnsi="Times New Roman" w:cs="Times New Roman"/>
+          <w:b/>
+          <w:color w:val="00B050"/>
+        </w:rPr>
+      </w:pPr>
+    </w:p>
+    <w:p>
+      <w:pPr>
+        <w:pStyle w:val="Normal1"/>
+        <w:spacing w:line="240" w:lineRule="auto"/>
+        <w:rPr>
+          <w:rFonts w:ascii="Times New Roman" w:hAnsi="Times New Roman" w:cs="Times New Roman"/>
+          <w:b/>
+          <w:color w:val="00B050"/>
+        </w:rPr>
+      </w:pPr>
+    </w:p>
+    <w:p>
+      <w:pPr>
+        <w:pStyle w:val="Normal1"/>
+        <w:spacing w:line="240" w:lineRule="auto"/>
+        <w:rPr>
+          <w:rFonts w:ascii="Times New Roman" w:hAnsi="Times New Roman" w:cs="Times New Roman"/>
+          <w:b/>
+          <w:color w:val="00B050"/>
+        </w:rPr>
+      </w:pPr>
+    </w:p>
+    <w:p>
+      <w:pPr>
+        <w:pStyle w:val="Normal1"/>
+        <w:spacing w:line="240" w:lineRule="auto"/>
+        <w:rPr>
+          <w:rFonts w:ascii="Times New Roman" w:hAnsi="Times New Roman" w:cs="Times New Roman"/>
+          <w:b/>
+          <w:color w:val="00B050"/>
+        </w:rPr>
+      </w:pPr>
+    </w:p>
+    <w:p>
+      <w:pPr>
+        <w:pStyle w:val="Normal1"/>
+        <w:spacing w:line="240" w:lineRule="auto"/>
+        <w:rPr>
+          <w:rFonts w:ascii="Times New Roman" w:hAnsi="Times New Roman" w:cs="Times New Roman"/>
+          <w:b/>
+          <w:color w:val="00B050"/>
+        </w:rPr>
+      </w:pPr>
+    </w:p>
+    <w:p>
+      <w:pPr>
+        <w:pStyle w:val="Normal1"/>
+        <w:spacing w:line="240" w:lineRule="auto"/>
+        <w:rPr>
+          <w:rFonts w:ascii="Times New Roman" w:hAnsi="Times New Roman" w:cs="Times New Roman"/>
+          <w:b/>
+          <w:color w:val="00B050"/>
+        </w:rPr>
+      </w:pPr>
+    </w:p>
+    <w:p>
+      <w:pPr>
+        <w:pStyle w:val="Normal1"/>
+        <w:spacing w:line="240" w:lineRule="auto"/>
+        <w:rPr>
+          <w:rFonts w:ascii="Times New Roman" w:hAnsi="Times New Roman" w:cs="Times New Roman"/>
+          <w:b/>
+          <w:color w:val="00B050"/>
+        </w:rPr>
+      </w:pPr>
+    </w:p>
+    <w:p>
+      <w:pPr>
+        <w:pStyle w:val="Normal1"/>
+        <w:spacing w:line="240" w:lineRule="auto"/>
+        <w:rPr>
+          <w:rFonts w:ascii="Times New Roman" w:hAnsi="Times New Roman" w:cs="Times New Roman"/>
+          <w:b/>
+          <w:color w:val="00B050"/>
+        </w:rPr>
+      </w:pPr>
+    </w:p>
+    <w:p>
+      <w:pPr>
+        <w:pStyle w:val="Normal1"/>
+        <w:spacing w:line="240" w:lineRule="auto"/>
+        <w:rPr>
+          <w:rFonts w:ascii="Times New Roman" w:hAnsi="Times New Roman" w:cs="Times New Roman"/>
+          <w:b/>
+          <w:color w:val="00B050"/>
+        </w:rPr>
+      </w:pPr>
+    </w:p>
+    <w:p>
+      <w:pPr>
+        <w:pStyle w:val="Normal1"/>
+        <w:spacing w:line="240" w:lineRule="auto"/>
+        <w:rPr>
+          <w:rFonts w:ascii="Times New Roman" w:hAnsi="Times New Roman" w:cs="Times New Roman"/>
+          <w:b/>
+          <w:color w:val="00B050"/>
+        </w:rPr>
+      </w:pPr>
+    </w:p>
+    <w:p>
+      <w:pPr>
+        <w:pStyle w:val="Normal1"/>
+        <w:spacing w:line="240" w:lineRule="auto"/>
+        <w:rPr>
+          <w:rFonts w:ascii="Times New Roman" w:hAnsi="Times New Roman" w:cs="Times New Roman"/>
+          <w:b/>
+          <w:color w:val="00B050"/>
+        </w:rPr>
+      </w:pPr>
+    </w:p>
+    <w:p>
+      <w:pPr>
+        <w:pStyle w:val="Normal1"/>
+        <w:spacing w:line="240" w:lineRule="auto"/>
+        <w:rPr>
+          <w:rFonts w:ascii="Times New Roman" w:hAnsi="Times New Roman" w:cs="Times New Roman"/>
+          <w:b/>
+          <w:color w:val="00B050"/>
+        </w:rPr>
+      </w:pPr>
+    </w:p>
+    <w:p>
+      <w:pPr>
+        <w:pStyle w:val="Normal1"/>
+        <w:spacing w:line="240" w:lineRule="auto"/>
+        <w:rPr>
+          <w:rFonts w:ascii="Times New Roman" w:hAnsi="Times New Roman" w:cs="Times New Roman"/>
+          <w:b/>
+          <w:color w:val="00B050"/>
+        </w:rPr>
+      </w:pPr>
+    </w:p>
+    <w:p>
+      <w:pPr>
+        <w:pStyle w:val="Normal1"/>
+        <w:spacing w:line="240" w:lineRule="auto"/>
+        <w:rPr>
+          <w:rFonts w:ascii="Times New Roman" w:hAnsi="Times New Roman" w:cs="Times New Roman"/>
+          <w:b/>
+          <w:color w:val="00B050"/>
+        </w:rPr>
+      </w:pPr>
+    </w:p>
+    <w:p>
+      <w:pPr>
+        <w:pStyle w:val="Normal1"/>
+        <w:spacing w:line="240" w:lineRule="auto"/>
+        <w:rPr>
+          <w:rFonts w:ascii="Times New Roman" w:hAnsi="Times New Roman" w:cs="Times New Roman"/>
+          <w:b/>
+          <w:color w:val="00B050"/>
+        </w:rPr>
+      </w:pPr>
+      <w:r>
+        <w:rPr>
+          <w:rFonts w:ascii="Times New Roman" w:hAnsi="Times New Roman" w:cs="Times New Roman"/>
+          <w:b/>
+          <w:color w:val="00B050"/>
+        </w:rPr>
+        <w:lastRenderedPageBreak/>
+        <w:t>Appendix A-4</w:t>
+      </w:r>
+      <w:r>
+        <w:rPr>
+          <w:rFonts w:ascii="Times New Roman" w:hAnsi="Times New Roman" w:cs="Times New Roman"/>
+          <w:b/>
+          <w:color w:val="00B050"/>
+        </w:rPr>
         <w:t>: 8086 Bas</w:t>
       </w:r>
       <w:r>
@@ -15747,7 +15600,6 @@
           <w:noProof/>
           <w:color w:val="00B050"/>
         </w:rPr>
-        <w:lastRenderedPageBreak/>
         <w:drawing>
           <wp:inline distT="0" distB="0" distL="0" distR="0">
             <wp:extent cx="3962400" cy="3758983"/>
@@ -15766,7 +15618,7 @@
                     </pic:cNvPicPr>
                   </pic:nvPicPr>
                   <pic:blipFill>
-                    <a:blip r:embed="rId58">
+                    <a:blip r:embed="rId60">
                       <a:extLst>
                         <a:ext uri="{28A0092B-C50C-407E-A947-70E740481C1C}">
                           <a14:useLocalDpi xmlns:a14="http://schemas.microsoft.com/office/drawing/2010/main" val="0"/>
@@ -15814,7 +15666,15 @@
           <w:b/>
           <w:color w:val="C00000"/>
         </w:rPr>
-        <w:t>Appendix A-4: 8086 Bas</w:t>
+        <w:t>Appendix A-5</w:t>
+      </w:r>
+      <w:r>
+        <w:rPr>
+          <w:rFonts w:ascii="Times New Roman" w:hAnsi="Times New Roman" w:cs="Times New Roman"/>
+          <w:b/>
+          <w:color w:val="C00000"/>
+        </w:rPr>
+        <w:t>: 8086 Bas</w:t>
       </w:r>
       <w:r>
         <w:rPr>
@@ -15868,7 +15728,7 @@
                     </pic:cNvPicPr>
                   </pic:nvPicPr>
                   <pic:blipFill>
-                    <a:blip r:embed="rId59">
+                    <a:blip r:embed="rId61">
                       <a:extLst>
                         <a:ext uri="{28A0092B-C50C-407E-A947-70E740481C1C}">
                           <a14:useLocalDpi xmlns:a14="http://schemas.microsoft.com/office/drawing/2010/main" val="0"/>
@@ -15996,7 +15856,17 @@
           <w:color w:val="C00000"/>
           <w:sz w:val="22"/>
         </w:rPr>
-        <w:t>Appendix A-5: 8086 Based System - 7-Segment Display &amp; Diodes</w:t>
+        <w:lastRenderedPageBreak/>
+        <w:t>Appendix A-6</w:t>
+      </w:r>
+      <w:r>
+        <w:rPr>
+          <w:rFonts w:ascii="Times New Roman" w:hAnsi="Times New Roman" w:cs="Times New Roman"/>
+          <w:b/>
+          <w:color w:val="C00000"/>
+          <w:sz w:val="22"/>
+        </w:rPr>
+        <w:t>: 8086 Based System - 7-Segment Display &amp; Diodes</w:t>
       </w:r>
     </w:p>
     <w:p>
@@ -16016,7 +15886,6 @@
           <w:noProof/>
           <w:color w:val="00B050"/>
         </w:rPr>
-        <w:lastRenderedPageBreak/>
         <w:drawing>
           <wp:inline distT="0" distB="0" distL="0" distR="0">
             <wp:extent cx="4616450" cy="3390900"/>
@@ -16035,7 +15904,7 @@
                     </pic:cNvPicPr>
                   </pic:nvPicPr>
                   <pic:blipFill>
-                    <a:blip r:embed="rId60">
+                    <a:blip r:embed="rId62">
                       <a:extLst>
                         <a:ext uri="{28A0092B-C50C-407E-A947-70E740481C1C}">
                           <a14:useLocalDpi xmlns:a14="http://schemas.microsoft.com/office/drawing/2010/main" val="0"/>
@@ -16105,7 +15974,15 @@
           <w:b/>
           <w:color w:val="C00000"/>
         </w:rPr>
-        <w:t>Appendix A-6: 8086 Based</w:t>
+        <w:t>Appendix A-7</w:t>
+      </w:r>
+      <w:r>
+        <w:rPr>
+          <w:rFonts w:ascii="Times New Roman" w:hAnsi="Times New Roman" w:cs="Times New Roman"/>
+          <w:b/>
+          <w:color w:val="C00000"/>
+        </w:rPr>
+        <w:t>: 8086 Based</w:t>
       </w:r>
       <w:r>
         <w:rPr>
@@ -16186,7 +16063,7 @@
                     </pic:cNvPicPr>
                   </pic:nvPicPr>
                   <pic:blipFill>
-                    <a:blip r:embed="rId61">
+                    <a:blip r:embed="rId63">
                       <a:extLst>
                         <a:ext uri="{28A0092B-C50C-407E-A947-70E740481C1C}">
                           <a14:useLocalDpi xmlns:a14="http://schemas.microsoft.com/office/drawing/2010/main" val="0"/>
@@ -16250,17 +16127,6 @@
           <w:color w:val="00B050"/>
         </w:rPr>
       </w:pPr>
-    </w:p>
-    <w:p>
-      <w:pPr>
-        <w:pStyle w:val="Normal1"/>
-        <w:spacing w:line="240" w:lineRule="auto"/>
-        <w:rPr>
-          <w:rFonts w:ascii="Times New Roman" w:hAnsi="Times New Roman" w:cs="Times New Roman"/>
-          <w:b/>
-          <w:color w:val="00B050"/>
-        </w:rPr>
-      </w:pPr>
       <w:r>
         <w:rPr>
           <w:rFonts w:ascii="Times New Roman" w:hAnsi="Times New Roman" w:cs="Times New Roman"/>
@@ -16292,540 +16158,278 @@
           <w:color w:val="00B050"/>
         </w:rPr>
       </w:pPr>
-    </w:p>
-    <w:p>
-      <w:pPr>
-        <w:pStyle w:val="Normal1"/>
-        <w:spacing w:line="240" w:lineRule="auto"/>
-        <w:rPr>
-          <w:rFonts w:ascii="Times New Roman" w:hAnsi="Times New Roman" w:cs="Times New Roman"/>
-          <w:b/>
-          <w:color w:val="00B050"/>
-        </w:rPr>
-      </w:pPr>
-    </w:p>
-    <w:p>
-      <w:pPr>
-        <w:pStyle w:val="Normal1"/>
-        <w:spacing w:line="240" w:lineRule="auto"/>
-        <w:rPr>
-          <w:rFonts w:ascii="Times New Roman" w:hAnsi="Times New Roman" w:cs="Times New Roman"/>
-          <w:b/>
-          <w:color w:val="00B050"/>
-        </w:rPr>
-      </w:pPr>
-    </w:p>
-    <w:p>
-      <w:pPr>
-        <w:pStyle w:val="Normal1"/>
-        <w:spacing w:line="240" w:lineRule="auto"/>
-        <w:rPr>
-          <w:rFonts w:ascii="Times New Roman" w:hAnsi="Times New Roman" w:cs="Times New Roman"/>
-          <w:b/>
-          <w:color w:val="00B050"/>
-        </w:rPr>
-      </w:pPr>
-    </w:p>
-    <w:p>
-      <w:pPr>
-        <w:pStyle w:val="Normal1"/>
-        <w:spacing w:line="240" w:lineRule="auto"/>
-        <w:rPr>
-          <w:rFonts w:ascii="Times New Roman" w:hAnsi="Times New Roman" w:cs="Times New Roman"/>
-          <w:b/>
-          <w:color w:val="00B050"/>
-        </w:rPr>
-      </w:pPr>
-    </w:p>
-    <w:p>
-      <w:pPr>
-        <w:pStyle w:val="Normal1"/>
-        <w:spacing w:line="240" w:lineRule="auto"/>
-        <w:rPr>
-          <w:rFonts w:ascii="Times New Roman" w:hAnsi="Times New Roman" w:cs="Times New Roman"/>
-          <w:b/>
-          <w:color w:val="00B050"/>
-        </w:rPr>
-      </w:pPr>
-    </w:p>
-    <w:p>
-      <w:pPr>
-        <w:pStyle w:val="Normal1"/>
-        <w:spacing w:line="240" w:lineRule="auto"/>
-        <w:rPr>
-          <w:rFonts w:ascii="Times New Roman" w:hAnsi="Times New Roman" w:cs="Times New Roman"/>
-          <w:b/>
-          <w:color w:val="00B050"/>
-        </w:rPr>
-      </w:pPr>
-    </w:p>
-    <w:p>
-      <w:pPr>
-        <w:pStyle w:val="Normal1"/>
-        <w:spacing w:line="240" w:lineRule="auto"/>
-        <w:rPr>
-          <w:rFonts w:ascii="Times New Roman" w:hAnsi="Times New Roman" w:cs="Times New Roman"/>
-          <w:b/>
-          <w:color w:val="00B050"/>
-        </w:rPr>
-      </w:pPr>
-    </w:p>
-    <w:p>
-      <w:pPr>
-        <w:pStyle w:val="Normal1"/>
-        <w:spacing w:line="240" w:lineRule="auto"/>
-        <w:rPr>
-          <w:rFonts w:ascii="Times New Roman" w:hAnsi="Times New Roman" w:cs="Times New Roman"/>
-          <w:b/>
-          <w:color w:val="00B050"/>
-        </w:rPr>
-      </w:pPr>
-    </w:p>
-    <w:p>
-      <w:pPr>
-        <w:pStyle w:val="Normal1"/>
-        <w:spacing w:line="240" w:lineRule="auto"/>
-        <w:rPr>
-          <w:rFonts w:ascii="Times New Roman" w:hAnsi="Times New Roman" w:cs="Times New Roman"/>
-          <w:b/>
-          <w:color w:val="00B050"/>
-        </w:rPr>
-      </w:pPr>
-    </w:p>
-    <w:p>
-      <w:pPr>
-        <w:pStyle w:val="Normal1"/>
-        <w:spacing w:line="240" w:lineRule="auto"/>
-        <w:rPr>
-          <w:rFonts w:ascii="Times New Roman" w:hAnsi="Times New Roman" w:cs="Times New Roman"/>
-          <w:b/>
-          <w:color w:val="00B050"/>
-        </w:rPr>
-      </w:pPr>
-    </w:p>
-    <w:p>
-      <w:pPr>
-        <w:pStyle w:val="Normal1"/>
-        <w:spacing w:line="240" w:lineRule="auto"/>
-        <w:rPr>
-          <w:rFonts w:ascii="Times New Roman" w:hAnsi="Times New Roman" w:cs="Times New Roman"/>
-          <w:b/>
-          <w:color w:val="00B050"/>
-        </w:rPr>
-      </w:pPr>
-    </w:p>
-    <w:p>
-      <w:pPr>
-        <w:pStyle w:val="Normal1"/>
-        <w:spacing w:line="240" w:lineRule="auto"/>
-        <w:rPr>
-          <w:rFonts w:ascii="Times New Roman" w:hAnsi="Times New Roman" w:cs="Times New Roman"/>
-          <w:b/>
-          <w:color w:val="00B050"/>
-        </w:rPr>
-      </w:pPr>
-    </w:p>
-    <w:p>
-      <w:pPr>
-        <w:pStyle w:val="Normal1"/>
-        <w:spacing w:line="240" w:lineRule="auto"/>
-        <w:rPr>
-          <w:rFonts w:ascii="Times New Roman" w:hAnsi="Times New Roman" w:cs="Times New Roman"/>
-          <w:b/>
-          <w:color w:val="00B050"/>
-        </w:rPr>
-      </w:pPr>
-    </w:p>
-    <w:p>
-      <w:pPr>
-        <w:pStyle w:val="Normal1"/>
-        <w:spacing w:line="240" w:lineRule="auto"/>
-        <w:rPr>
-          <w:rFonts w:ascii="Times New Roman" w:hAnsi="Times New Roman" w:cs="Times New Roman"/>
-          <w:b/>
-          <w:color w:val="00B050"/>
-        </w:rPr>
-      </w:pPr>
-    </w:p>
-    <w:p>
-      <w:pPr>
-        <w:pStyle w:val="Normal1"/>
-        <w:spacing w:line="240" w:lineRule="auto"/>
-        <w:rPr>
-          <w:rFonts w:ascii="Times New Roman" w:hAnsi="Times New Roman" w:cs="Times New Roman"/>
-          <w:b/>
-          <w:color w:val="00B050"/>
-        </w:rPr>
-      </w:pPr>
-    </w:p>
-    <w:p>
-      <w:pPr>
-        <w:pStyle w:val="Normal1"/>
-        <w:spacing w:line="240" w:lineRule="auto"/>
-        <w:rPr>
-          <w:rFonts w:ascii="Times New Roman" w:hAnsi="Times New Roman" w:cs="Times New Roman"/>
-          <w:b/>
-          <w:color w:val="00B050"/>
-        </w:rPr>
-      </w:pPr>
-    </w:p>
-    <w:p>
-      <w:pPr>
-        <w:pStyle w:val="Normal1"/>
-        <w:spacing w:line="240" w:lineRule="auto"/>
-        <w:rPr>
-          <w:rFonts w:ascii="Times New Roman" w:hAnsi="Times New Roman" w:cs="Times New Roman"/>
-          <w:b/>
-          <w:color w:val="00B050"/>
-        </w:rPr>
-      </w:pPr>
-    </w:p>
-    <w:p>
-      <w:pPr>
-        <w:pStyle w:val="Normal1"/>
-        <w:spacing w:line="240" w:lineRule="auto"/>
-        <w:rPr>
-          <w:rFonts w:ascii="Times New Roman" w:hAnsi="Times New Roman" w:cs="Times New Roman"/>
-          <w:b/>
-          <w:color w:val="00B050"/>
-        </w:rPr>
-      </w:pPr>
-    </w:p>
-    <w:p>
-      <w:pPr>
-        <w:pStyle w:val="Normal1"/>
-        <w:spacing w:line="240" w:lineRule="auto"/>
-        <w:rPr>
-          <w:rFonts w:ascii="Times New Roman" w:hAnsi="Times New Roman" w:cs="Times New Roman"/>
-          <w:b/>
-          <w:color w:val="00B050"/>
-        </w:rPr>
-      </w:pPr>
-    </w:p>
-    <w:p>
-      <w:pPr>
-        <w:pStyle w:val="Normal1"/>
-        <w:spacing w:line="240" w:lineRule="auto"/>
-        <w:rPr>
-          <w:rFonts w:ascii="Times New Roman" w:hAnsi="Times New Roman" w:cs="Times New Roman"/>
-          <w:b/>
-          <w:color w:val="00B050"/>
-        </w:rPr>
-      </w:pPr>
-    </w:p>
-    <w:p>
-      <w:pPr>
-        <w:pStyle w:val="Normal1"/>
-        <w:spacing w:line="240" w:lineRule="auto"/>
-        <w:rPr>
-          <w:rFonts w:ascii="Times New Roman" w:hAnsi="Times New Roman" w:cs="Times New Roman"/>
-          <w:b/>
-          <w:color w:val="00B050"/>
-        </w:rPr>
-      </w:pPr>
-    </w:p>
-    <w:p>
-      <w:pPr>
-        <w:pStyle w:val="Normal1"/>
-        <w:spacing w:line="240" w:lineRule="auto"/>
-        <w:rPr>
-          <w:rFonts w:ascii="Times New Roman" w:hAnsi="Times New Roman" w:cs="Times New Roman"/>
-          <w:b/>
-          <w:color w:val="00B050"/>
-        </w:rPr>
-      </w:pPr>
-    </w:p>
-    <w:p>
-      <w:pPr>
-        <w:pStyle w:val="Normal1"/>
-        <w:spacing w:line="240" w:lineRule="auto"/>
-        <w:rPr>
-          <w:rFonts w:ascii="Times New Roman" w:hAnsi="Times New Roman" w:cs="Times New Roman"/>
-          <w:b/>
-          <w:color w:val="00B050"/>
-        </w:rPr>
-      </w:pPr>
-    </w:p>
-    <w:p>
-      <w:pPr>
-        <w:pStyle w:val="Normal1"/>
-        <w:spacing w:line="240" w:lineRule="auto"/>
-        <w:rPr>
-          <w:rFonts w:ascii="Times New Roman" w:hAnsi="Times New Roman" w:cs="Times New Roman"/>
-          <w:b/>
-          <w:color w:val="00B050"/>
-        </w:rPr>
-      </w:pPr>
-    </w:p>
-    <w:p>
-      <w:pPr>
-        <w:pStyle w:val="Normal1"/>
-        <w:spacing w:line="240" w:lineRule="auto"/>
-        <w:rPr>
-          <w:rFonts w:ascii="Times New Roman" w:hAnsi="Times New Roman" w:cs="Times New Roman"/>
-          <w:b/>
-          <w:color w:val="00B050"/>
-        </w:rPr>
-      </w:pPr>
-    </w:p>
-    <w:p>
-      <w:pPr>
-        <w:pStyle w:val="Normal1"/>
-        <w:spacing w:line="240" w:lineRule="auto"/>
-        <w:rPr>
-          <w:rFonts w:ascii="Times New Roman" w:hAnsi="Times New Roman" w:cs="Times New Roman"/>
-          <w:b/>
-          <w:color w:val="00B050"/>
-        </w:rPr>
-      </w:pPr>
-    </w:p>
-    <w:p>
-      <w:pPr>
-        <w:pStyle w:val="Normal1"/>
-        <w:spacing w:line="240" w:lineRule="auto"/>
-        <w:rPr>
-          <w:rFonts w:ascii="Times New Roman" w:hAnsi="Times New Roman" w:cs="Times New Roman"/>
-          <w:b/>
-          <w:color w:val="00B050"/>
-        </w:rPr>
-      </w:pPr>
-    </w:p>
-    <w:p>
-      <w:pPr>
-        <w:pStyle w:val="Normal1"/>
-        <w:spacing w:line="240" w:lineRule="auto"/>
-        <w:rPr>
-          <w:rFonts w:ascii="Times New Roman" w:hAnsi="Times New Roman" w:cs="Times New Roman"/>
-          <w:b/>
-          <w:color w:val="00B050"/>
-        </w:rPr>
-      </w:pPr>
-    </w:p>
-    <w:p>
-      <w:pPr>
-        <w:pStyle w:val="Normal1"/>
-        <w:spacing w:line="240" w:lineRule="auto"/>
-        <w:rPr>
-          <w:rFonts w:ascii="Times New Roman" w:hAnsi="Times New Roman" w:cs="Times New Roman"/>
-          <w:b/>
-          <w:color w:val="00B050"/>
-        </w:rPr>
-      </w:pPr>
-    </w:p>
-    <w:p>
-      <w:pPr>
-        <w:pStyle w:val="Normal1"/>
-        <w:spacing w:line="240" w:lineRule="auto"/>
-        <w:rPr>
-          <w:rFonts w:ascii="Times New Roman" w:hAnsi="Times New Roman" w:cs="Times New Roman"/>
-          <w:b/>
-          <w:color w:val="00B050"/>
-        </w:rPr>
-      </w:pPr>
-    </w:p>
-    <w:p>
-      <w:pPr>
-        <w:pStyle w:val="Normal1"/>
-        <w:spacing w:line="240" w:lineRule="auto"/>
-        <w:rPr>
-          <w:rFonts w:ascii="Times New Roman" w:hAnsi="Times New Roman" w:cs="Times New Roman"/>
-          <w:b/>
-          <w:color w:val="00B050"/>
-        </w:rPr>
-      </w:pPr>
-    </w:p>
-    <w:p>
-      <w:pPr>
-        <w:pStyle w:val="Normal1"/>
-        <w:spacing w:line="240" w:lineRule="auto"/>
-        <w:rPr>
-          <w:rFonts w:ascii="Times New Roman" w:hAnsi="Times New Roman" w:cs="Times New Roman"/>
-          <w:b/>
-          <w:color w:val="00B050"/>
-        </w:rPr>
-      </w:pPr>
-    </w:p>
-    <w:p>
-      <w:pPr>
-        <w:pStyle w:val="Normal1"/>
-        <w:spacing w:line="240" w:lineRule="auto"/>
-        <w:rPr>
-          <w:rFonts w:ascii="Times New Roman" w:hAnsi="Times New Roman" w:cs="Times New Roman"/>
-          <w:b/>
-          <w:color w:val="00B050"/>
-        </w:rPr>
-      </w:pPr>
-    </w:p>
-    <w:p>
-      <w:pPr>
-        <w:pStyle w:val="Normal1"/>
-        <w:spacing w:line="240" w:lineRule="auto"/>
-        <w:rPr>
-          <w:rFonts w:ascii="Times New Roman" w:hAnsi="Times New Roman" w:cs="Times New Roman"/>
-          <w:b/>
-          <w:color w:val="00B050"/>
-        </w:rPr>
-      </w:pPr>
-    </w:p>
-    <w:p>
-      <w:pPr>
-        <w:pStyle w:val="Normal1"/>
-        <w:spacing w:line="240" w:lineRule="auto"/>
-        <w:rPr>
-          <w:rFonts w:ascii="Times New Roman" w:hAnsi="Times New Roman" w:cs="Times New Roman"/>
-          <w:b/>
-          <w:color w:val="00B050"/>
-        </w:rPr>
-      </w:pPr>
-    </w:p>
-    <w:p>
-      <w:pPr>
-        <w:pStyle w:val="Normal1"/>
-        <w:spacing w:line="240" w:lineRule="auto"/>
-        <w:rPr>
-          <w:rFonts w:ascii="Times New Roman" w:hAnsi="Times New Roman" w:cs="Times New Roman"/>
-          <w:b/>
-          <w:color w:val="00B050"/>
-        </w:rPr>
-      </w:pPr>
-    </w:p>
-    <w:p>
-      <w:pPr>
-        <w:pStyle w:val="Normal1"/>
-        <w:spacing w:line="240" w:lineRule="auto"/>
-        <w:rPr>
-          <w:rFonts w:ascii="Times New Roman" w:hAnsi="Times New Roman" w:cs="Times New Roman"/>
-          <w:b/>
-          <w:color w:val="00B050"/>
-        </w:rPr>
-      </w:pPr>
-    </w:p>
-    <w:p>
-      <w:pPr>
-        <w:pStyle w:val="Normal1"/>
-        <w:spacing w:line="240" w:lineRule="auto"/>
-        <w:rPr>
-          <w:rFonts w:ascii="Times New Roman" w:hAnsi="Times New Roman" w:cs="Times New Roman"/>
-          <w:b/>
-          <w:color w:val="00B050"/>
-        </w:rPr>
-      </w:pPr>
-    </w:p>
-    <w:p>
-      <w:pPr>
-        <w:pStyle w:val="Normal1"/>
-        <w:spacing w:line="240" w:lineRule="auto"/>
-        <w:rPr>
-          <w:rFonts w:ascii="Times New Roman" w:hAnsi="Times New Roman" w:cs="Times New Roman"/>
-          <w:b/>
-          <w:color w:val="00B050"/>
-        </w:rPr>
-      </w:pPr>
-    </w:p>
-    <w:p>
-      <w:pPr>
-        <w:pStyle w:val="Normal1"/>
-        <w:spacing w:line="240" w:lineRule="auto"/>
-        <w:rPr>
-          <w:rFonts w:ascii="Times New Roman" w:hAnsi="Times New Roman" w:cs="Times New Roman"/>
-          <w:b/>
-          <w:color w:val="00B050"/>
-        </w:rPr>
-      </w:pPr>
-    </w:p>
-    <w:p>
-      <w:pPr>
-        <w:pStyle w:val="Normal1"/>
-        <w:spacing w:line="240" w:lineRule="auto"/>
-        <w:rPr>
-          <w:rFonts w:ascii="Times New Roman" w:hAnsi="Times New Roman" w:cs="Times New Roman"/>
-          <w:b/>
-          <w:color w:val="00B050"/>
-        </w:rPr>
-      </w:pPr>
-    </w:p>
-    <w:p>
-      <w:pPr>
-        <w:pStyle w:val="Normal1"/>
-        <w:spacing w:line="240" w:lineRule="auto"/>
-        <w:rPr>
-          <w:rFonts w:ascii="Times New Roman" w:hAnsi="Times New Roman" w:cs="Times New Roman"/>
-          <w:b/>
-          <w:color w:val="00B050"/>
-        </w:rPr>
-      </w:pPr>
-    </w:p>
-    <w:p>
-      <w:pPr>
-        <w:pStyle w:val="Normal1"/>
-        <w:spacing w:line="240" w:lineRule="auto"/>
-        <w:rPr>
-          <w:rFonts w:ascii="Times New Roman" w:hAnsi="Times New Roman" w:cs="Times New Roman"/>
-          <w:b/>
-          <w:color w:val="00B050"/>
-        </w:rPr>
-      </w:pPr>
-    </w:p>
-    <w:p>
-      <w:pPr>
-        <w:pStyle w:val="Normal1"/>
-        <w:spacing w:line="240" w:lineRule="auto"/>
-        <w:rPr>
-          <w:rFonts w:ascii="Times New Roman" w:hAnsi="Times New Roman" w:cs="Times New Roman"/>
-          <w:b/>
-          <w:color w:val="00B050"/>
-        </w:rPr>
-      </w:pPr>
-    </w:p>
-    <w:p>
-      <w:pPr>
-        <w:pStyle w:val="Normal1"/>
-        <w:spacing w:line="240" w:lineRule="auto"/>
-        <w:rPr>
-          <w:rFonts w:ascii="Times New Roman" w:hAnsi="Times New Roman" w:cs="Times New Roman"/>
-          <w:b/>
-          <w:color w:val="00B050"/>
-        </w:rPr>
-      </w:pPr>
-    </w:p>
-    <w:p>
-      <w:pPr>
-        <w:pStyle w:val="Normal1"/>
-        <w:spacing w:line="240" w:lineRule="auto"/>
-        <w:rPr>
-          <w:rFonts w:ascii="Times New Roman" w:hAnsi="Times New Roman" w:cs="Times New Roman"/>
-          <w:b/>
-          <w:color w:val="00B050"/>
-        </w:rPr>
-      </w:pPr>
-    </w:p>
-    <w:p>
-      <w:pPr>
-        <w:pStyle w:val="Normal1"/>
-        <w:spacing w:line="240" w:lineRule="auto"/>
-        <w:rPr>
-          <w:rFonts w:ascii="Times New Roman" w:hAnsi="Times New Roman" w:cs="Times New Roman"/>
-          <w:b/>
-          <w:color w:val="00B050"/>
-        </w:rPr>
-      </w:pPr>
-    </w:p>
-    <w:p>
-      <w:pPr>
-        <w:pStyle w:val="Normal1"/>
-        <w:spacing w:line="240" w:lineRule="auto"/>
-        <w:rPr>
-          <w:rFonts w:ascii="Times New Roman" w:hAnsi="Times New Roman" w:cs="Times New Roman"/>
-          <w:b/>
-          <w:color w:val="00B050"/>
-        </w:rPr>
-      </w:pPr>
-      <w:r>
-        <w:rPr>
-          <w:rFonts w:ascii="Times New Roman" w:hAnsi="Times New Roman" w:cs="Times New Roman"/>
-          <w:b/>
-          <w:color w:val="00B050"/>
-        </w:rPr>
+      <w:r>
+        <w:rPr>
+          <w:rFonts w:ascii="Times New Roman" w:hAnsi="Times New Roman" w:cs="Times New Roman"/>
+          <w:b/>
+          <w:noProof/>
+          <w:color w:val="00B050"/>
+        </w:rPr>
+        <w:drawing>
+          <wp:inline distT="0" distB="0" distL="0" distR="0" wp14:anchorId="48720DD8" wp14:editId="5A89E505">
+            <wp:extent cx="5943600" cy="5003800"/>
+            <wp:effectExtent l="0" t="0" r="0" b="0"/>
+            <wp:docPr id="61" name="Picture 61" descr="C:\Users\Natalie Morningstar\Documents\GitHub\Lab4\Schematics\8086_Trainer_System\8086.JPG"/>
+            <wp:cNvGraphicFramePr>
+              <a:graphicFrameLocks xmlns:a="http://schemas.openxmlformats.org/drawingml/2006/main" noChangeAspect="1"/>
+            </wp:cNvGraphicFramePr>
+            <a:graphic xmlns:a="http://schemas.openxmlformats.org/drawingml/2006/main">
+              <a:graphicData uri="http://schemas.openxmlformats.org/drawingml/2006/picture">
+                <pic:pic xmlns:pic="http://schemas.openxmlformats.org/drawingml/2006/picture">
+                  <pic:nvPicPr>
+                    <pic:cNvPr id="0" name="Picture 1" descr="C:\Users\Natalie Morningstar\Documents\GitHub\Lab4\Schematics\8086_Trainer_System\8086.JPG"/>
+                    <pic:cNvPicPr>
+                      <a:picLocks noChangeAspect="1" noChangeArrowheads="1"/>
+                    </pic:cNvPicPr>
+                  </pic:nvPicPr>
+                  <pic:blipFill>
+                    <a:blip r:embed="rId64">
+                      <a:extLst>
+                        <a:ext uri="{28A0092B-C50C-407E-A947-70E740481C1C}">
+                          <a14:useLocalDpi xmlns:a14="http://schemas.microsoft.com/office/drawing/2010/main" val="0"/>
+                        </a:ext>
+                      </a:extLst>
+                    </a:blip>
+                    <a:srcRect/>
+                    <a:stretch>
+                      <a:fillRect/>
+                    </a:stretch>
+                  </pic:blipFill>
+                  <pic:spPr bwMode="auto">
+                    <a:xfrm>
+                      <a:off x="0" y="0"/>
+                      <a:ext cx="5943600" cy="5003800"/>
+                    </a:xfrm>
+                    <a:prstGeom prst="rect">
+                      <a:avLst/>
+                    </a:prstGeom>
+                    <a:noFill/>
+                    <a:ln>
+                      <a:noFill/>
+                    </a:ln>
+                  </pic:spPr>
+                </pic:pic>
+              </a:graphicData>
+            </a:graphic>
+          </wp:inline>
+        </w:drawing>
+      </w:r>
+    </w:p>
+    <w:p>
+      <w:pPr>
+        <w:pStyle w:val="Normal1"/>
+        <w:spacing w:line="240" w:lineRule="auto"/>
+        <w:rPr>
+          <w:rFonts w:ascii="Times New Roman" w:hAnsi="Times New Roman" w:cs="Times New Roman"/>
+          <w:b/>
+          <w:color w:val="00B050"/>
+        </w:rPr>
+      </w:pPr>
+    </w:p>
+    <w:p>
+      <w:pPr>
+        <w:pStyle w:val="Normal1"/>
+        <w:spacing w:line="240" w:lineRule="auto"/>
+        <w:rPr>
+          <w:rFonts w:ascii="Times New Roman" w:hAnsi="Times New Roman" w:cs="Times New Roman"/>
+          <w:b/>
+          <w:color w:val="00B050"/>
+        </w:rPr>
+      </w:pPr>
+    </w:p>
+    <w:p>
+      <w:pPr>
+        <w:pStyle w:val="Normal1"/>
+        <w:spacing w:line="240" w:lineRule="auto"/>
+        <w:rPr>
+          <w:rFonts w:ascii="Times New Roman" w:hAnsi="Times New Roman" w:cs="Times New Roman"/>
+          <w:b/>
+          <w:color w:val="00B050"/>
+        </w:rPr>
+      </w:pPr>
+    </w:p>
+    <w:p>
+      <w:pPr>
+        <w:pStyle w:val="Normal1"/>
+        <w:spacing w:line="240" w:lineRule="auto"/>
+        <w:rPr>
+          <w:rFonts w:ascii="Times New Roman" w:hAnsi="Times New Roman" w:cs="Times New Roman"/>
+          <w:b/>
+          <w:color w:val="00B050"/>
+        </w:rPr>
+      </w:pPr>
+    </w:p>
+    <w:p>
+      <w:pPr>
+        <w:pStyle w:val="Normal1"/>
+        <w:spacing w:line="240" w:lineRule="auto"/>
+        <w:rPr>
+          <w:rFonts w:ascii="Times New Roman" w:hAnsi="Times New Roman" w:cs="Times New Roman"/>
+          <w:b/>
+          <w:color w:val="00B050"/>
+        </w:rPr>
+      </w:pPr>
+    </w:p>
+    <w:p>
+      <w:pPr>
+        <w:pStyle w:val="Normal1"/>
+        <w:spacing w:line="240" w:lineRule="auto"/>
+        <w:rPr>
+          <w:rFonts w:ascii="Times New Roman" w:hAnsi="Times New Roman" w:cs="Times New Roman"/>
+          <w:b/>
+          <w:color w:val="00B050"/>
+        </w:rPr>
+      </w:pPr>
+    </w:p>
+    <w:p>
+      <w:pPr>
+        <w:pStyle w:val="Normal1"/>
+        <w:spacing w:line="240" w:lineRule="auto"/>
+        <w:rPr>
+          <w:rFonts w:ascii="Times New Roman" w:hAnsi="Times New Roman" w:cs="Times New Roman"/>
+          <w:b/>
+          <w:color w:val="00B050"/>
+        </w:rPr>
+      </w:pPr>
+    </w:p>
+    <w:p>
+      <w:pPr>
+        <w:pStyle w:val="Normal1"/>
+        <w:spacing w:line="240" w:lineRule="auto"/>
+        <w:rPr>
+          <w:rFonts w:ascii="Times New Roman" w:hAnsi="Times New Roman" w:cs="Times New Roman"/>
+          <w:b/>
+          <w:color w:val="00B050"/>
+        </w:rPr>
+      </w:pPr>
+    </w:p>
+    <w:p>
+      <w:pPr>
+        <w:pStyle w:val="Normal1"/>
+        <w:spacing w:line="240" w:lineRule="auto"/>
+        <w:rPr>
+          <w:rFonts w:ascii="Times New Roman" w:hAnsi="Times New Roman" w:cs="Times New Roman"/>
+          <w:b/>
+          <w:color w:val="00B050"/>
+        </w:rPr>
+      </w:pPr>
+    </w:p>
+    <w:p>
+      <w:pPr>
+        <w:pStyle w:val="Normal1"/>
+        <w:spacing w:line="240" w:lineRule="auto"/>
+        <w:rPr>
+          <w:rFonts w:ascii="Times New Roman" w:hAnsi="Times New Roman" w:cs="Times New Roman"/>
+          <w:b/>
+          <w:color w:val="00B050"/>
+        </w:rPr>
+      </w:pPr>
+    </w:p>
+    <w:p>
+      <w:pPr>
+        <w:pStyle w:val="Normal1"/>
+        <w:spacing w:line="240" w:lineRule="auto"/>
+        <w:rPr>
+          <w:rFonts w:ascii="Times New Roman" w:hAnsi="Times New Roman" w:cs="Times New Roman"/>
+          <w:b/>
+          <w:color w:val="00B050"/>
+        </w:rPr>
+      </w:pPr>
+    </w:p>
+    <w:p>
+      <w:pPr>
+        <w:pStyle w:val="Normal1"/>
+        <w:spacing w:line="240" w:lineRule="auto"/>
+        <w:rPr>
+          <w:rFonts w:ascii="Times New Roman" w:hAnsi="Times New Roman" w:cs="Times New Roman"/>
+          <w:b/>
+          <w:color w:val="00B050"/>
+        </w:rPr>
+      </w:pPr>
+    </w:p>
+    <w:p>
+      <w:pPr>
+        <w:pStyle w:val="Normal1"/>
+        <w:spacing w:line="240" w:lineRule="auto"/>
+        <w:rPr>
+          <w:rFonts w:ascii="Times New Roman" w:hAnsi="Times New Roman" w:cs="Times New Roman"/>
+          <w:b/>
+          <w:color w:val="00B050"/>
+        </w:rPr>
+      </w:pPr>
+    </w:p>
+    <w:p>
+      <w:pPr>
+        <w:pStyle w:val="Normal1"/>
+        <w:spacing w:line="240" w:lineRule="auto"/>
+        <w:rPr>
+          <w:rFonts w:ascii="Times New Roman" w:hAnsi="Times New Roman" w:cs="Times New Roman"/>
+          <w:b/>
+          <w:color w:val="00B050"/>
+        </w:rPr>
+      </w:pPr>
+    </w:p>
+    <w:p>
+      <w:pPr>
+        <w:pStyle w:val="Normal1"/>
+        <w:spacing w:line="240" w:lineRule="auto"/>
+        <w:rPr>
+          <w:rFonts w:ascii="Times New Roman" w:hAnsi="Times New Roman" w:cs="Times New Roman"/>
+          <w:b/>
+          <w:color w:val="00B050"/>
+        </w:rPr>
+      </w:pPr>
+    </w:p>
+    <w:p>
+      <w:pPr>
+        <w:pStyle w:val="Normal1"/>
+        <w:spacing w:line="240" w:lineRule="auto"/>
+        <w:rPr>
+          <w:rFonts w:ascii="Times New Roman" w:hAnsi="Times New Roman" w:cs="Times New Roman"/>
+          <w:b/>
+          <w:color w:val="00B050"/>
+        </w:rPr>
+      </w:pPr>
+    </w:p>
+    <w:p>
+      <w:pPr>
+        <w:pStyle w:val="Normal1"/>
+        <w:spacing w:line="240" w:lineRule="auto"/>
+        <w:rPr>
+          <w:rFonts w:ascii="Times New Roman" w:hAnsi="Times New Roman" w:cs="Times New Roman"/>
+          <w:b/>
+          <w:color w:val="00B050"/>
+        </w:rPr>
+      </w:pPr>
+    </w:p>
+    <w:p>
+      <w:pPr>
+        <w:pStyle w:val="Normal1"/>
+        <w:spacing w:line="240" w:lineRule="auto"/>
+        <w:rPr>
+          <w:rFonts w:ascii="Times New Roman" w:hAnsi="Times New Roman" w:cs="Times New Roman"/>
+          <w:b/>
+          <w:color w:val="00B050"/>
+        </w:rPr>
+      </w:pPr>
+    </w:p>
+    <w:p>
+      <w:pPr>
+        <w:pStyle w:val="Normal1"/>
+        <w:spacing w:line="240" w:lineRule="auto"/>
+        <w:rPr>
+          <w:rFonts w:ascii="Times New Roman" w:hAnsi="Times New Roman" w:cs="Times New Roman"/>
+          <w:b/>
+          <w:color w:val="00B050"/>
+        </w:rPr>
+      </w:pPr>
+      <w:r>
+        <w:rPr>
+          <w:rFonts w:ascii="Times New Roman" w:hAnsi="Times New Roman" w:cs="Times New Roman"/>
+          <w:b/>
+          <w:color w:val="00B050"/>
+        </w:rPr>
+        <w:lastRenderedPageBreak/>
         <w:t xml:space="preserve">Appendix B-2: UMBC 8086 Trainer System </w:t>
       </w:r>
       <w:r>
@@ -16862,7 +16466,6 @@
           <w:noProof/>
           <w:color w:val="00B050"/>
         </w:rPr>
-        <w:lastRenderedPageBreak/>
         <w:drawing>
           <wp:inline distT="0" distB="0" distL="0" distR="0" wp14:anchorId="12BF7E6F" wp14:editId="57622A2F">
             <wp:extent cx="3822700" cy="3524243"/>
@@ -16881,7 +16484,7 @@
                     </pic:cNvPicPr>
                   </pic:nvPicPr>
                   <pic:blipFill>
-                    <a:blip r:embed="rId62">
+                    <a:blip r:embed="rId65">
                       <a:extLst>
                         <a:ext uri="{28A0092B-C50C-407E-A947-70E740481C1C}">
                           <a14:useLocalDpi xmlns:a14="http://schemas.microsoft.com/office/drawing/2010/main" val="0"/>
@@ -16983,7 +16586,7 @@
                     </pic:cNvPicPr>
                   </pic:nvPicPr>
                   <pic:blipFill>
-                    <a:blip r:embed="rId63">
+                    <a:blip r:embed="rId66">
                       <a:extLst>
                         <a:ext uri="{28A0092B-C50C-407E-A947-70E740481C1C}">
                           <a14:useLocalDpi xmlns:a14="http://schemas.microsoft.com/office/drawing/2010/main" val="0"/>
@@ -17031,6 +16634,7 @@
           <w:b/>
           <w:color w:val="00B050"/>
         </w:rPr>
+        <w:lastRenderedPageBreak/>
         <w:t>Appendix B-4: UMBC 8086 Trainer System - Clock Generator</w:t>
       </w:r>
     </w:p>
@@ -17051,7 +16655,6 @@
           <w:noProof/>
           <w:color w:val="00B050"/>
         </w:rPr>
-        <w:lastRenderedPageBreak/>
         <w:drawing>
           <wp:inline distT="0" distB="0" distL="0" distR="0" wp14:anchorId="3003159D" wp14:editId="0160E2C8">
             <wp:extent cx="5327650" cy="3037045"/>
@@ -17156,7 +16759,7 @@
                     </pic:cNvPicPr>
                   </pic:nvPicPr>
                   <pic:blipFill>
-                    <a:blip r:embed="rId64">
+                    <a:blip r:embed="rId67">
                       <a:extLst>
                         <a:ext uri="{28A0092B-C50C-407E-A947-70E740481C1C}">
                           <a14:useLocalDpi xmlns:a14="http://schemas.microsoft.com/office/drawing/2010/main" val="0"/>
@@ -17204,6 +16807,7 @@
           <w:b/>
           <w:color w:val="00B050"/>
         </w:rPr>
+        <w:lastRenderedPageBreak/>
         <w:t xml:space="preserve">Appendix B-6: UMBC 8086 Trainer System </w:t>
       </w:r>
       <w:r>
@@ -17240,7 +16844,6 @@
           <w:noProof/>
           <w:color w:val="00B050"/>
         </w:rPr>
-        <w:lastRenderedPageBreak/>
         <w:drawing>
           <wp:inline distT="0" distB="0" distL="0" distR="0">
             <wp:extent cx="5937250" cy="2857500"/>
@@ -17259,7 +16862,7 @@
                     </pic:cNvPicPr>
                   </pic:nvPicPr>
                   <pic:blipFill>
-                    <a:blip r:embed="rId65">
+                    <a:blip r:embed="rId68">
                       <a:extLst>
                         <a:ext uri="{28A0092B-C50C-407E-A947-70E740481C1C}">
                           <a14:useLocalDpi xmlns:a14="http://schemas.microsoft.com/office/drawing/2010/main" val="0"/>
@@ -17356,7 +16959,7 @@
                     </pic:cNvPicPr>
                   </pic:nvPicPr>
                   <pic:blipFill>
-                    <a:blip r:embed="rId66">
+                    <a:blip r:embed="rId69">
                       <a:extLst>
                         <a:ext uri="{28A0092B-C50C-407E-A947-70E740481C1C}">
                           <a14:useLocalDpi xmlns:a14="http://schemas.microsoft.com/office/drawing/2010/main" val="0"/>
@@ -17613,6 +17216,7 @@
           <w:b/>
           <w:color w:val="00B050"/>
         </w:rPr>
+        <w:lastRenderedPageBreak/>
         <w:t xml:space="preserve">Appendix B-8: UMBC 8086 Trainer System </w:t>
       </w:r>
       <w:r>
@@ -17649,7 +17253,6 @@
           <w:noProof/>
           <w:color w:val="00B050"/>
         </w:rPr>
-        <w:lastRenderedPageBreak/>
         <w:drawing>
           <wp:inline distT="0" distB="0" distL="0" distR="0">
             <wp:extent cx="5885621" cy="5067300"/>
@@ -17668,7 +17271,7 @@
                     </pic:cNvPicPr>
                   </pic:nvPicPr>
                   <pic:blipFill>
-                    <a:blip r:embed="rId67">
+                    <a:blip r:embed="rId70">
                       <a:extLst>
                         <a:ext uri="{28A0092B-C50C-407E-A947-70E740481C1C}">
                           <a14:useLocalDpi xmlns:a14="http://schemas.microsoft.com/office/drawing/2010/main" val="0"/>
@@ -17914,6 +17517,7 @@
           <w:b/>
           <w:color w:val="00B050"/>
         </w:rPr>
+        <w:lastRenderedPageBreak/>
         <w:t xml:space="preserve">Appendix B-9: UMBC 8086 Trainer System </w:t>
       </w:r>
       <w:r>
@@ -17950,7 +17554,6 @@
           <w:noProof/>
           <w:color w:val="00B050"/>
         </w:rPr>
-        <w:lastRenderedPageBreak/>
         <w:drawing>
           <wp:inline distT="0" distB="0" distL="0" distR="0">
             <wp:extent cx="5937250" cy="3981450"/>
@@ -17969,7 +17572,7 @@
                     </pic:cNvPicPr>
                   </pic:nvPicPr>
                   <pic:blipFill>
-                    <a:blip r:embed="rId68">
+                    <a:blip r:embed="rId71">
                       <a:extLst>
                         <a:ext uri="{28A0092B-C50C-407E-A947-70E740481C1C}">
                           <a14:useLocalDpi xmlns:a14="http://schemas.microsoft.com/office/drawing/2010/main" val="0"/>
@@ -18082,7 +17685,7 @@
                     </pic:cNvPicPr>
                   </pic:nvPicPr>
                   <pic:blipFill>
-                    <a:blip r:embed="rId69">
+                    <a:blip r:embed="rId72">
                       <a:extLst>
                         <a:ext uri="{28A0092B-C50C-407E-A947-70E740481C1C}">
                           <a14:useLocalDpi xmlns:a14="http://schemas.microsoft.com/office/drawing/2010/main" val="0"/>
@@ -18185,6 +17788,7 @@
           <w:b/>
           <w:color w:val="C00000"/>
         </w:rPr>
+        <w:lastRenderedPageBreak/>
         <w:t>Appendix B-11: UMBC 8086 Trainer System - 7-Segment Display &amp; Diodes</w:t>
       </w:r>
     </w:p>
@@ -18205,7 +17809,6 @@
           <w:noProof/>
           <w:color w:val="C00000"/>
         </w:rPr>
-        <w:lastRenderedPageBreak/>
         <w:drawing>
           <wp:inline distT="0" distB="0" distL="0" distR="0">
             <wp:extent cx="4616450" cy="3390900"/>
@@ -18224,7 +17827,7 @@
                     </pic:cNvPicPr>
                   </pic:nvPicPr>
                   <pic:blipFill>
-                    <a:blip r:embed="rId60">
+                    <a:blip r:embed="rId62">
                       <a:extLst>
                         <a:ext uri="{28A0092B-C50C-407E-A947-70E740481C1C}">
                           <a14:useLocalDpi xmlns:a14="http://schemas.microsoft.com/office/drawing/2010/main" val="0"/>
@@ -18310,7 +17913,7 @@
         </w:rPr>
         <w:drawing>
           <wp:inline distT="0" distB="0" distL="0" distR="0">
-            <wp:extent cx="3219450" cy="3676650"/>
+            <wp:extent cx="2419350" cy="2762926"/>
             <wp:effectExtent l="0" t="0" r="0" b="0"/>
             <wp:docPr id="66" name="Picture 66" descr="C:\Users\Natalie Morningstar\Documents\GitHub\Lab4\Schematics\8086_Trainer_System\8 DIP SWITCHES CONNECTED TO A 74244.JPG"/>
             <wp:cNvGraphicFramePr>
@@ -18326,7 +17929,7 @@
                     </pic:cNvPicPr>
                   </pic:nvPicPr>
                   <pic:blipFill>
-                    <a:blip r:embed="rId61">
+                    <a:blip r:embed="rId63">
                       <a:extLst>
                         <a:ext uri="{28A0092B-C50C-407E-A947-70E740481C1C}">
                           <a14:useLocalDpi xmlns:a14="http://schemas.microsoft.com/office/drawing/2010/main" val="0"/>
@@ -18341,7 +17944,7 @@
                   <pic:spPr bwMode="auto">
                     <a:xfrm>
                       <a:off x="0" y="0"/>
-                      <a:ext cx="3219450" cy="3676650"/>
+                      <a:ext cx="2419350" cy="2762926"/>
                     </a:xfrm>
                     <a:prstGeom prst="rect">
                       <a:avLst/>
@@ -18368,61 +17971,6 @@
           <w:color w:val="C00000"/>
         </w:rPr>
       </w:pPr>
-    </w:p>
-    <w:p>
-      <w:pPr>
-        <w:pStyle w:val="Normal1"/>
-        <w:spacing w:line="240" w:lineRule="auto"/>
-        <w:rPr>
-          <w:rFonts w:ascii="Times New Roman" w:hAnsi="Times New Roman" w:cs="Times New Roman"/>
-          <w:b/>
-          <w:color w:val="C00000"/>
-        </w:rPr>
-      </w:pPr>
-    </w:p>
-    <w:p>
-      <w:pPr>
-        <w:pStyle w:val="Normal1"/>
-        <w:spacing w:line="240" w:lineRule="auto"/>
-        <w:rPr>
-          <w:rFonts w:ascii="Times New Roman" w:hAnsi="Times New Roman" w:cs="Times New Roman"/>
-          <w:b/>
-          <w:color w:val="C00000"/>
-        </w:rPr>
-      </w:pPr>
-    </w:p>
-    <w:p>
-      <w:pPr>
-        <w:pStyle w:val="Normal1"/>
-        <w:spacing w:line="240" w:lineRule="auto"/>
-        <w:rPr>
-          <w:rFonts w:ascii="Times New Roman" w:hAnsi="Times New Roman" w:cs="Times New Roman"/>
-          <w:b/>
-          <w:color w:val="C00000"/>
-        </w:rPr>
-      </w:pPr>
-    </w:p>
-    <w:p>
-      <w:pPr>
-        <w:pStyle w:val="Normal1"/>
-        <w:spacing w:line="240" w:lineRule="auto"/>
-        <w:rPr>
-          <w:rFonts w:ascii="Times New Roman" w:hAnsi="Times New Roman" w:cs="Times New Roman"/>
-          <w:b/>
-          <w:color w:val="C00000"/>
-        </w:rPr>
-      </w:pPr>
-    </w:p>
-    <w:p>
-      <w:pPr>
-        <w:pStyle w:val="Normal1"/>
-        <w:spacing w:line="240" w:lineRule="auto"/>
-        <w:rPr>
-          <w:rFonts w:ascii="Times New Roman" w:hAnsi="Times New Roman" w:cs="Times New Roman"/>
-          <w:b/>
-          <w:color w:val="C00000"/>
-        </w:rPr>
-      </w:pPr>
       <w:r>
         <w:rPr>
           <w:rFonts w:ascii="Times New Roman" w:hAnsi="Times New Roman" w:cs="Times New Roman"/>
@@ -18449,7 +17997,6 @@
           <w:noProof/>
           <w:color w:val="C00000"/>
         </w:rPr>
-        <w:lastRenderedPageBreak/>
         <w:drawing>
           <wp:inline distT="0" distB="0" distL="0" distR="0">
             <wp:extent cx="2813050" cy="1339850"/>
@@ -18468,7 +18015,7 @@
                     </pic:cNvPicPr>
                   </pic:nvPicPr>
                   <pic:blipFill>
-                    <a:blip r:embed="rId70">
+                    <a:blip r:embed="rId73">
                       <a:extLst>
                         <a:ext uri="{28A0092B-C50C-407E-A947-70E740481C1C}">
                           <a14:useLocalDpi xmlns:a14="http://schemas.microsoft.com/office/drawing/2010/main" val="0"/>
@@ -18510,12 +18057,26 @@
           <w:color w:val="0070C0"/>
         </w:rPr>
       </w:pPr>
-      <w:r>
+    </w:p>
+    <w:p>
+      <w:pPr>
+        <w:pStyle w:val="Normal1"/>
+        <w:spacing w:line="240" w:lineRule="auto"/>
         <w:rPr>
           <w:rFonts w:ascii="Times New Roman" w:hAnsi="Times New Roman" w:cs="Times New Roman"/>
           <w:b/>
           <w:color w:val="0070C0"/>
         </w:rPr>
+      </w:pPr>
+      <w:bookmarkStart w:id="0" w:name="_GoBack"/>
+      <w:bookmarkEnd w:id="0"/>
+      <w:r>
+        <w:rPr>
+          <w:rFonts w:ascii="Times New Roman" w:hAnsi="Times New Roman" w:cs="Times New Roman"/>
+          <w:b/>
+          <w:color w:val="0070C0"/>
+        </w:rPr>
+        <w:lastRenderedPageBreak/>
         <w:t>Appendix C: Mortgage Calculator Code</w:t>
       </w:r>
     </w:p>
@@ -18711,8 +18272,8 @@
       </w:pPr>
     </w:p>
     <w:sectPr>
-      <w:headerReference w:type="default" r:id="rId71"/>
-      <w:footerReference w:type="default" r:id="rId72"/>
+      <w:headerReference w:type="default" r:id="rId74"/>
+      <w:footerReference w:type="default" r:id="rId75"/>
       <w:pgSz w:w="12240" w:h="15840"/>
       <w:pgMar w:top="1440" w:right="1440" w:bottom="1440" w:left="1440" w:header="720" w:footer="720" w:gutter="0"/>
       <w:cols w:space="720"/>
@@ -18760,7 +18321,7 @@
       <w:rPr>
         <w:noProof/>
       </w:rPr>
-      <w:t>3</w:t>
+      <w:t>34</w:t>
     </w:r>
     <w:r>
       <w:rPr>

</xml_diff>

<commit_message>
I finished my part. John it is all up to you.
</commit_message>
<xml_diff>
--- a/CMPE_310_Lab4_Report.docx
+++ b/CMPE_310_Lab4_Report.docx
@@ -509,7 +509,7 @@
                     <pic:cNvPicPr preferRelativeResize="0"/>
                   </pic:nvPicPr>
                   <pic:blipFill>
-                    <a:blip r:embed="rId8"/>
+                    <a:blip r:embed="rId9"/>
                     <a:stretch>
                       <a:fillRect/>
                     </a:stretch>
@@ -4493,19 +4493,143 @@
     </w:p>
     <w:p>
       <w:pPr>
-        <w:pStyle w:val="Normal1"/>
-        <w:spacing w:line="240" w:lineRule="auto"/>
-        <w:rPr>
-          <w:rFonts w:ascii="Times New Roman" w:hAnsi="Times New Roman" w:cs="Times New Roman"/>
-          <w:sz w:val="24"/>
-        </w:rPr>
-      </w:pPr>
-      <w:r>
-        <w:rPr>
-          <w:rFonts w:ascii="Times New Roman" w:eastAsia="Times New Roman" w:hAnsi="Times New Roman" w:cs="Times New Roman"/>
-          <w:sz w:val="24"/>
-        </w:rPr>
-        <w:t>The top level of the system that was constructed is focused on the 8086 microprocessor. The 8086 microprocessor is the brain of the system. It controls the 74LS373 latch and the 74LS245 buffer. The 8086 may be the brain but the 28C256 EEPROM’s is the memory for the 8086. These directly affected what the 8086 processor would do. In the beginning stages of this endeavor it was unknown what would be the best approach to design the embedded system. There are of total of eight different components that make up the system, the 74LS373 latch, the 74LS245, the 8086 microprocessor, a clock generator, the 28C256 32kx8 EEPROM, the 74LS244 buffer, the 7400 AND, and the 7432 OR. The goal of the project was to interface these devices in a configuration that supported correct functioning of the processor, verified by checking signals with an oscilloscope. The problem was how to organize these IC’s efficiently on a circuit board.</w:t>
+        <w:rPr>
+          <w:rFonts w:ascii="Times New Roman" w:eastAsia="Times New Roman" w:hAnsi="Times New Roman" w:cs="Times New Roman"/>
+          <w:color w:val="800000"/>
+        </w:rPr>
+      </w:pPr>
+      <w:r>
+        <w:rPr>
+          <w:rFonts w:ascii="Times New Roman" w:eastAsia="Times New Roman" w:hAnsi="Times New Roman" w:cs="Times New Roman"/>
+        </w:rPr>
+        <w:t>The top level of the system that was constructed is focused on the 8086 microprocessor. The 8086 microprocessor is the brain of the system. It controls the 74LS373 latch and the 74LS245 buffer. The 8086 may be the brain but the 28C256 EEPROM’s is the memory for the 8086. These directly affected what the 8086 processor would do. In the beginning stages of this endeavor it was unknown what would be the best approach to design the embedded sys</w:t>
+      </w:r>
+      <w:r>
+        <w:rPr>
+          <w:rFonts w:ascii="Times New Roman" w:eastAsia="Times New Roman" w:hAnsi="Times New Roman" w:cs="Times New Roman"/>
+        </w:rPr>
+        <w:t>tem. There are of total of thirteen</w:t>
+      </w:r>
+      <w:r>
+        <w:rPr>
+          <w:rFonts w:ascii="Times New Roman" w:eastAsia="Times New Roman" w:hAnsi="Times New Roman" w:cs="Times New Roman"/>
+        </w:rPr>
+        <w:t xml:space="preserve"> different components that make up the system, the 74LS373 latch, the 74LS245, the 8086 microprocessor, a clock generator, the 28C256 32kx8 EEPROM, the 7</w:t>
+      </w:r>
+      <w:r>
+        <w:rPr>
+          <w:rFonts w:ascii="Times New Roman" w:eastAsia="Times New Roman" w:hAnsi="Times New Roman" w:cs="Times New Roman"/>
+        </w:rPr>
+        <w:t>4LS244 buffer, the 7400 AND,</w:t>
+      </w:r>
+      <w:r>
+        <w:rPr>
+          <w:rFonts w:ascii="Times New Roman" w:eastAsia="Times New Roman" w:hAnsi="Times New Roman" w:cs="Times New Roman"/>
+        </w:rPr>
+        <w:t xml:space="preserve"> the 7432 OR</w:t>
+      </w:r>
+      <w:r>
+        <w:rPr>
+          <w:rFonts w:ascii="Times New Roman" w:eastAsia="Times New Roman" w:hAnsi="Times New Roman" w:cs="Times New Roman"/>
+        </w:rPr>
+        <w:t xml:space="preserve">, the </w:t>
+      </w:r>
+      <w:r>
+        <w:rPr>
+          <w:rFonts w:ascii="Times New Roman" w:eastAsia="Times New Roman" w:hAnsi="Times New Roman" w:cs="Times New Roman"/>
+          <w:color w:val="C00000"/>
+        </w:rPr>
+        <w:t>CY7C128A</w:t>
+      </w:r>
+      <w:r>
+        <w:rPr>
+          <w:rFonts w:ascii="Times New Roman" w:eastAsia="Times New Roman" w:hAnsi="Times New Roman" w:cs="Times New Roman"/>
+          <w:color w:val="C00000"/>
+        </w:rPr>
+        <w:t xml:space="preserve"> SRAM, </w:t>
+      </w:r>
+      <w:r>
+        <w:rPr>
+          <w:rFonts w:ascii="Times New Roman" w:eastAsia="Times New Roman" w:hAnsi="Times New Roman" w:cs="Times New Roman"/>
+          <w:color w:val="C00000"/>
+        </w:rPr>
+        <w:t xml:space="preserve">the </w:t>
+      </w:r>
+      <w:r>
+        <w:rPr>
+          <w:rFonts w:ascii="Times New Roman" w:eastAsia="Times New Roman" w:hAnsi="Times New Roman" w:cs="Times New Roman"/>
+          <w:color w:val="C00000"/>
+        </w:rPr>
+        <w:t>Series 96</w:t>
+      </w:r>
+      <w:r>
+        <w:rPr>
+          <w:rFonts w:ascii="Times New Roman" w:eastAsia="Times New Roman" w:hAnsi="Times New Roman" w:cs="Times New Roman"/>
+          <w:color w:val="C00000"/>
+        </w:rPr>
+        <w:t xml:space="preserve"> keypad</w:t>
+      </w:r>
+      <w:r>
+        <w:rPr>
+          <w:rFonts w:ascii="Times New Roman" w:eastAsia="Times New Roman" w:hAnsi="Times New Roman" w:cs="Times New Roman"/>
+          <w:color w:val="C00000"/>
+        </w:rPr>
+        <w:t xml:space="preserve">, </w:t>
+      </w:r>
+      <w:r>
+        <w:rPr>
+          <w:rFonts w:ascii="Times New Roman" w:eastAsia="Times New Roman" w:hAnsi="Times New Roman" w:cs="Times New Roman"/>
+          <w:color w:val="C00000"/>
+        </w:rPr>
+        <w:t xml:space="preserve">the </w:t>
+      </w:r>
+      <w:r>
+        <w:rPr>
+          <w:rFonts w:ascii="Times New Roman" w:eastAsia="Times New Roman" w:hAnsi="Times New Roman" w:cs="Times New Roman"/>
+          <w:color w:val="C00000"/>
+        </w:rPr>
+        <w:t>1 line x 16 characters</w:t>
+      </w:r>
+      <w:r>
+        <w:rPr>
+          <w:rFonts w:ascii="Times New Roman" w:eastAsia="Times New Roman" w:hAnsi="Times New Roman" w:cs="Times New Roman"/>
+          <w:color w:val="C00000"/>
+        </w:rPr>
+        <w:t xml:space="preserve">  LCD, the</w:t>
+      </w:r>
+      <w:r>
+        <w:rPr>
+          <w:rFonts w:ascii="Times New Roman" w:eastAsia="Times New Roman" w:hAnsi="Times New Roman" w:cs="Times New Roman"/>
+          <w:color w:val="C00000"/>
+        </w:rPr>
+        <w:t xml:space="preserve"> </w:t>
+      </w:r>
+      <w:r>
+        <w:rPr>
+          <w:rFonts w:ascii="Times New Roman" w:eastAsia="Times New Roman" w:hAnsi="Times New Roman" w:cs="Times New Roman"/>
+          <w:color w:val="C00000"/>
+        </w:rPr>
+        <w:t>7 Segment Display &amp; LEDs</w:t>
+      </w:r>
+      <w:r>
+        <w:rPr>
+          <w:rFonts w:ascii="Times New Roman" w:eastAsia="Times New Roman" w:hAnsi="Times New Roman" w:cs="Times New Roman"/>
+          <w:color w:val="C00000"/>
+        </w:rPr>
+        <w:t>.</w:t>
+      </w:r>
+      <w:r>
+        <w:rPr>
+          <w:rFonts w:ascii="Times New Roman" w:eastAsia="Times New Roman" w:hAnsi="Times New Roman" w:cs="Times New Roman"/>
+          <w:color w:val="C00000"/>
+        </w:rPr>
+        <w:t xml:space="preserve"> </w:t>
+      </w:r>
+      <w:r>
+        <w:rPr>
+          <w:rFonts w:ascii="Times New Roman" w:eastAsia="Times New Roman" w:hAnsi="Times New Roman" w:cs="Times New Roman"/>
+        </w:rPr>
+        <w:t>The goal of the project was to interface these devices in a configuration that supported correct functioning of the processor, verified by checking signals with an oscilloscope. The problem was how to organize these IC’s efficiently on a circuit board.</w:t>
       </w:r>
     </w:p>
     <w:p>
@@ -4595,7 +4719,15 @@
           <w:rFonts w:ascii="Times New Roman" w:eastAsia="Times New Roman" w:hAnsi="Times New Roman" w:cs="Times New Roman"/>
           <w:sz w:val="24"/>
         </w:rPr>
-        <w:t>However even if it would function correctly it would be entangled with the wires from the other part of the board.</w:t>
+        <w:t xml:space="preserve">However even if it would function correctly it would be entangled with the wires from </w:t>
+      </w:r>
+      <w:r>
+        <w:rPr>
+          <w:rFonts w:ascii="Times New Roman" w:eastAsia="Times New Roman" w:hAnsi="Times New Roman" w:cs="Times New Roman"/>
+          <w:sz w:val="24"/>
+        </w:rPr>
+        <w:lastRenderedPageBreak/>
+        <w:t>the other part of the board.</w:t>
       </w:r>
       <w:proofErr w:type="gramEnd"/>
       <w:r>
@@ -4621,7 +4753,7 @@
         <w:pStyle w:val="Normal1"/>
         <w:spacing w:line="240" w:lineRule="auto"/>
         <w:rPr>
-          <w:rFonts w:ascii="Times New Roman" w:hAnsi="Times New Roman" w:cs="Times New Roman"/>
+          <w:rFonts w:ascii="Times New Roman" w:eastAsia="Times New Roman" w:hAnsi="Times New Roman" w:cs="Times New Roman"/>
           <w:sz w:val="24"/>
         </w:rPr>
       </w:pPr>
@@ -4648,6 +4780,50 @@
         </w:rPr>
         <w:t xml:space="preserve"> two would require a lot more thought. </w:t>
       </w:r>
+    </w:p>
+    <w:p>
+      <w:pPr>
+        <w:pStyle w:val="Normal1"/>
+        <w:spacing w:line="240" w:lineRule="auto"/>
+        <w:rPr>
+          <w:rFonts w:ascii="Times New Roman" w:eastAsia="Times New Roman" w:hAnsi="Times New Roman" w:cs="Times New Roman"/>
+          <w:sz w:val="24"/>
+        </w:rPr>
+      </w:pPr>
+    </w:p>
+    <w:p>
+      <w:pPr>
+        <w:pStyle w:val="Normal1"/>
+        <w:spacing w:line="240" w:lineRule="auto"/>
+        <w:rPr>
+          <w:rFonts w:ascii="Times New Roman" w:eastAsia="Times New Roman" w:hAnsi="Times New Roman" w:cs="Times New Roman"/>
+          <w:sz w:val="24"/>
+        </w:rPr>
+      </w:pPr>
+      <w:r>
+        <w:rPr>
+          <w:rFonts w:ascii="Times New Roman" w:eastAsia="Times New Roman" w:hAnsi="Times New Roman" w:cs="Times New Roman"/>
+          <w:color w:val="980000"/>
+        </w:rPr>
+        <w:t xml:space="preserve">For phase 3 of the project the problem was not the hardware and trying to find room on the board to interface the devices but it </w:t>
+      </w:r>
+      <w:r>
+        <w:rPr>
+          <w:rFonts w:ascii="Times New Roman" w:eastAsia="Times New Roman" w:hAnsi="Times New Roman" w:cs="Times New Roman"/>
+          <w:color w:val="980000"/>
+        </w:rPr>
+        <w:t>is trying to figure out how to work with the UMBC 8086 trainer Board. In this phase of the project a restriction was given in which our board that we were working on will not be used in programming and interfacing. Instead this entire phase will be done on the 8086 Trainer Board. The trainer board has all the components already interfaced. The only problem would be to figure out how everything works when it is already done so you can make it work for what you want it to do.</w:t>
+      </w:r>
+    </w:p>
+    <w:p>
+      <w:pPr>
+        <w:pStyle w:val="Normal1"/>
+        <w:spacing w:line="240" w:lineRule="auto"/>
+        <w:rPr>
+          <w:rFonts w:ascii="Times New Roman" w:hAnsi="Times New Roman" w:cs="Times New Roman"/>
+          <w:sz w:val="24"/>
+        </w:rPr>
+      </w:pPr>
     </w:p>
     <w:p>
       <w:pPr>
@@ -4744,7 +4920,35 @@
           <w:rFonts w:ascii="Times New Roman" w:eastAsia="Times New Roman" w:hAnsi="Times New Roman" w:cs="Times New Roman"/>
           <w:sz w:val="24"/>
         </w:rPr>
-        <w:t xml:space="preserve"> So those components were placed right underneath the 74LS245’s. This arrangement gave the most room for the clock generator and minimized the amount of bridging of wires. The </w:t>
+        <w:t xml:space="preserve"> So those components were placed right underneath the 74LS245’s. This arrangement gave the most room for the clock generator and minimized the amount of bridging of wires.</w:t>
+      </w:r>
+      <w:r>
+        <w:rPr>
+          <w:rFonts w:ascii="Times New Roman" w:eastAsia="Times New Roman" w:hAnsi="Times New Roman" w:cs="Times New Roman"/>
+          <w:sz w:val="24"/>
+        </w:rPr>
+        <w:t xml:space="preserve"> </w:t>
+      </w:r>
+      <w:r>
+        <w:rPr>
+          <w:rFonts w:ascii="Times New Roman" w:eastAsia="Times New Roman" w:hAnsi="Times New Roman" w:cs="Times New Roman"/>
+          <w:color w:val="980000"/>
+        </w:rPr>
+        <w:t>Fo</w:t>
+      </w:r>
+      <w:r>
+        <w:rPr>
+          <w:rFonts w:ascii="Times New Roman" w:eastAsia="Times New Roman" w:hAnsi="Times New Roman" w:cs="Times New Roman"/>
+          <w:color w:val="980000"/>
+        </w:rPr>
+        <w:t xml:space="preserve">r phase 3 the schematics were done for both the Trainer Board and the original board. Doing it this way allows for optimal understanding the interfacing the 8086 across multiple designs. </w:t>
+      </w:r>
+      <w:r>
+        <w:rPr>
+          <w:rFonts w:ascii="Times New Roman" w:eastAsia="Times New Roman" w:hAnsi="Times New Roman" w:cs="Times New Roman"/>
+          <w:sz w:val="24"/>
+        </w:rPr>
+        <w:t xml:space="preserve">The </w:t>
       </w:r>
       <w:proofErr w:type="spellStart"/>
       <w:r>
@@ -4768,6 +4972,56 @@
         <w:pStyle w:val="Normal1"/>
         <w:spacing w:line="240" w:lineRule="auto"/>
         <w:rPr>
+          <w:rFonts w:ascii="Times New Roman" w:eastAsia="Times New Roman" w:hAnsi="Times New Roman" w:cs="Times New Roman"/>
+          <w:sz w:val="24"/>
+        </w:rPr>
+      </w:pPr>
+    </w:p>
+    <w:p>
+      <w:pPr>
+        <w:pStyle w:val="Normal1"/>
+        <w:spacing w:line="240" w:lineRule="auto"/>
+        <w:rPr>
+          <w:rFonts w:ascii="Times New Roman" w:eastAsia="Times New Roman" w:hAnsi="Times New Roman" w:cs="Times New Roman"/>
+          <w:sz w:val="24"/>
+        </w:rPr>
+      </w:pPr>
+    </w:p>
+    <w:p>
+      <w:pPr>
+        <w:pStyle w:val="Normal1"/>
+        <w:spacing w:line="240" w:lineRule="auto"/>
+        <w:rPr>
+          <w:rFonts w:ascii="Times New Roman" w:eastAsia="Times New Roman" w:hAnsi="Times New Roman" w:cs="Times New Roman"/>
+          <w:sz w:val="24"/>
+        </w:rPr>
+      </w:pPr>
+    </w:p>
+    <w:p>
+      <w:pPr>
+        <w:pStyle w:val="Normal1"/>
+        <w:spacing w:line="240" w:lineRule="auto"/>
+        <w:rPr>
+          <w:rFonts w:ascii="Times New Roman" w:eastAsia="Times New Roman" w:hAnsi="Times New Roman" w:cs="Times New Roman"/>
+          <w:sz w:val="24"/>
+        </w:rPr>
+      </w:pPr>
+    </w:p>
+    <w:p>
+      <w:pPr>
+        <w:pStyle w:val="Normal1"/>
+        <w:spacing w:line="240" w:lineRule="auto"/>
+        <w:rPr>
+          <w:rFonts w:ascii="Times New Roman" w:eastAsia="Times New Roman" w:hAnsi="Times New Roman" w:cs="Times New Roman"/>
+          <w:sz w:val="24"/>
+        </w:rPr>
+      </w:pPr>
+    </w:p>
+    <w:p>
+      <w:pPr>
+        <w:pStyle w:val="Normal1"/>
+        <w:spacing w:line="240" w:lineRule="auto"/>
+        <w:rPr>
           <w:rFonts w:ascii="Times New Roman" w:hAnsi="Times New Roman" w:cs="Times New Roman"/>
           <w:sz w:val="24"/>
         </w:rPr>
@@ -4788,6 +5042,7 @@
           <w:noProof/>
           <w:sz w:val="24"/>
         </w:rPr>
+        <w:lastRenderedPageBreak/>
         <w:drawing>
           <wp:inline distT="19050" distB="19050" distL="19050" distR="19050" wp14:anchorId="26B50D2F" wp14:editId="0AC78F15">
             <wp:extent cx="695325" cy="457200"/>
@@ -4802,7 +5057,7 @@
                     <pic:cNvPicPr preferRelativeResize="0"/>
                   </pic:nvPicPr>
                   <pic:blipFill>
-                    <a:blip r:embed="rId9"/>
+                    <a:blip r:embed="rId10"/>
                     <a:stretch>
                       <a:fillRect/>
                     </a:stretch>
@@ -4842,7 +5097,7 @@
                     <pic:cNvPicPr preferRelativeResize="0"/>
                   </pic:nvPicPr>
                   <pic:blipFill>
-                    <a:blip r:embed="rId10"/>
+                    <a:blip r:embed="rId11"/>
                     <a:stretch>
                       <a:fillRect/>
                     </a:stretch>
@@ -4882,7 +5137,7 @@
                     <pic:cNvPicPr preferRelativeResize="0"/>
                   </pic:nvPicPr>
                   <pic:blipFill>
-                    <a:blip r:embed="rId11"/>
+                    <a:blip r:embed="rId12"/>
                     <a:stretch>
                       <a:fillRect/>
                     </a:stretch>
@@ -4922,7 +5177,7 @@
                     <pic:cNvPicPr preferRelativeResize="0"/>
                   </pic:nvPicPr>
                   <pic:blipFill>
-                    <a:blip r:embed="rId12"/>
+                    <a:blip r:embed="rId13"/>
                     <a:stretch>
                       <a:fillRect/>
                     </a:stretch>
@@ -4962,7 +5217,7 @@
                     <pic:cNvPicPr preferRelativeResize="0"/>
                   </pic:nvPicPr>
                   <pic:blipFill>
-                    <a:blip r:embed="rId13"/>
+                    <a:blip r:embed="rId14"/>
                     <a:stretch>
                       <a:fillRect/>
                     </a:stretch>
@@ -5002,7 +5257,7 @@
                     <pic:cNvPicPr preferRelativeResize="0"/>
                   </pic:nvPicPr>
                   <pic:blipFill>
-                    <a:blip r:embed="rId14"/>
+                    <a:blip r:embed="rId15"/>
                     <a:stretch>
                       <a:fillRect/>
                     </a:stretch>
@@ -5042,7 +5297,7 @@
                     <pic:cNvPicPr preferRelativeResize="0"/>
                   </pic:nvPicPr>
                   <pic:blipFill>
-                    <a:blip r:embed="rId15"/>
+                    <a:blip r:embed="rId16"/>
                     <a:stretch>
                       <a:fillRect/>
                     </a:stretch>
@@ -5082,7 +5337,7 @@
                     <pic:cNvPicPr preferRelativeResize="0"/>
                   </pic:nvPicPr>
                   <pic:blipFill>
-                    <a:blip r:embed="rId16"/>
+                    <a:blip r:embed="rId17"/>
                     <a:stretch>
                       <a:fillRect/>
                     </a:stretch>
@@ -5148,7 +5403,7 @@
                     <pic:cNvPicPr preferRelativeResize="0"/>
                   </pic:nvPicPr>
                   <pic:blipFill>
-                    <a:blip r:embed="rId17"/>
+                    <a:blip r:embed="rId18"/>
                     <a:stretch>
                       <a:fillRect/>
                     </a:stretch>
@@ -5203,7 +5458,7 @@
                     <pic:cNvPicPr preferRelativeResize="0"/>
                   </pic:nvPicPr>
                   <pic:blipFill>
-                    <a:blip r:embed="rId18"/>
+                    <a:blip r:embed="rId19"/>
                     <a:stretch>
                       <a:fillRect/>
                     </a:stretch>
@@ -5250,7 +5505,7 @@
                     <pic:cNvPicPr preferRelativeResize="0"/>
                   </pic:nvPicPr>
                   <pic:blipFill>
-                    <a:blip r:embed="rId19"/>
+                    <a:blip r:embed="rId20"/>
                     <a:stretch>
                       <a:fillRect/>
                     </a:stretch>
@@ -5322,7 +5577,7 @@
                     <pic:cNvPicPr preferRelativeResize="0"/>
                   </pic:nvPicPr>
                   <pic:blipFill>
-                    <a:blip r:embed="rId20"/>
+                    <a:blip r:embed="rId21"/>
                     <a:stretch>
                       <a:fillRect/>
                     </a:stretch>
@@ -5377,7 +5632,7 @@
                     <pic:cNvPicPr preferRelativeResize="0"/>
                   </pic:nvPicPr>
                   <pic:blipFill>
-                    <a:blip r:embed="rId21"/>
+                    <a:blip r:embed="rId22"/>
                     <a:stretch>
                       <a:fillRect/>
                     </a:stretch>
@@ -5424,7 +5679,7 @@
                     <pic:cNvPicPr preferRelativeResize="0"/>
                   </pic:nvPicPr>
                   <pic:blipFill>
-                    <a:blip r:embed="rId22"/>
+                    <a:blip r:embed="rId23"/>
                     <a:stretch>
                       <a:fillRect/>
                     </a:stretch>
@@ -5471,7 +5726,7 @@
                     <pic:cNvPicPr preferRelativeResize="0"/>
                   </pic:nvPicPr>
                   <pic:blipFill>
-                    <a:blip r:embed="rId23"/>
+                    <a:blip r:embed="rId24"/>
                     <a:stretch>
                       <a:fillRect/>
                     </a:stretch>
@@ -5518,7 +5773,7 @@
                     <pic:cNvPicPr preferRelativeResize="0"/>
                   </pic:nvPicPr>
                   <pic:blipFill>
-                    <a:blip r:embed="rId24"/>
+                    <a:blip r:embed="rId25"/>
                     <a:stretch>
                       <a:fillRect/>
                     </a:stretch>
@@ -5565,7 +5820,7 @@
                     <pic:cNvPicPr preferRelativeResize="0"/>
                   </pic:nvPicPr>
                   <pic:blipFill>
-                    <a:blip r:embed="rId25"/>
+                    <a:blip r:embed="rId26"/>
                     <a:stretch>
                       <a:fillRect/>
                     </a:stretch>
@@ -5600,7 +5855,6 @@
           <w:rFonts w:ascii="Times New Roman" w:eastAsia="Times New Roman" w:hAnsi="Times New Roman" w:cs="Times New Roman"/>
           <w:sz w:val="24"/>
         </w:rPr>
-        <w:lastRenderedPageBreak/>
         <w:t xml:space="preserve">                    </w:t>
       </w:r>
       <w:r>
@@ -5623,7 +5877,7 @@
                     <pic:cNvPicPr preferRelativeResize="0"/>
                   </pic:nvPicPr>
                   <pic:blipFill>
-                    <a:blip r:embed="rId26"/>
+                    <a:blip r:embed="rId27"/>
                     <a:stretch>
                       <a:fillRect/>
                     </a:stretch>
@@ -5663,7 +5917,7 @@
                     <pic:cNvPicPr preferRelativeResize="0"/>
                   </pic:nvPicPr>
                   <pic:blipFill>
-                    <a:blip r:embed="rId27"/>
+                    <a:blip r:embed="rId28"/>
                     <a:stretch>
                       <a:fillRect/>
                     </a:stretch>
@@ -5711,7 +5965,23 @@
           <w:b/>
           <w:sz w:val="24"/>
         </w:rPr>
-        <w:t>Figure 1: Implementation Approach</w:t>
+        <w:t xml:space="preserve">Figure 1: </w:t>
+      </w:r>
+      <w:r>
+        <w:rPr>
+          <w:rFonts w:ascii="Times New Roman" w:eastAsia="Times New Roman" w:hAnsi="Times New Roman" w:cs="Times New Roman"/>
+          <w:b/>
+          <w:sz w:val="24"/>
+        </w:rPr>
+        <w:t xml:space="preserve">Phase I &amp;II </w:t>
+      </w:r>
+      <w:r>
+        <w:rPr>
+          <w:rFonts w:ascii="Times New Roman" w:eastAsia="Times New Roman" w:hAnsi="Times New Roman" w:cs="Times New Roman"/>
+          <w:b/>
+          <w:sz w:val="24"/>
+        </w:rPr>
+        <w:t>Implementation Approach</w:t>
       </w:r>
     </w:p>
     <w:p>
@@ -5787,6 +6057,7 @@
     </w:p>
     <w:p>
       <w:pPr>
+        <w:ind w:firstLine="720"/>
         <w:rPr>
           <w:rFonts w:ascii="Times New Roman" w:hAnsi="Times New Roman" w:cs="Times New Roman"/>
         </w:rPr>
@@ -5945,6 +6216,7 @@
           <w:rFonts w:ascii="Times New Roman" w:eastAsia="Times New Roman" w:hAnsi="Times New Roman" w:cs="Times New Roman"/>
           <w:color w:val="980000"/>
         </w:rPr>
+        <w:lastRenderedPageBreak/>
         <w:t>8086 - Project 4</w:t>
       </w:r>
     </w:p>
@@ -6008,6 +6280,13 @@
         </w:rPr>
         <w:t xml:space="preserve">This is the version is which the IC’s that will be used in the project will actually be programmed. </w:t>
       </w:r>
+      <w:r>
+        <w:rPr>
+          <w:rFonts w:ascii="Times New Roman" w:eastAsia="Times New Roman" w:hAnsi="Times New Roman" w:cs="Times New Roman"/>
+          <w:color w:val="980000"/>
+        </w:rPr>
+        <w:t>This means that all the IC’s will be programmed with the appropriate command words in order for the IC’s to work properly for the specific program that is needed for this project.</w:t>
+      </w:r>
     </w:p>
     <w:p>
       <w:pPr>
@@ -6045,6 +6324,13 @@
         </w:rPr>
         <w:t>In this version of the code all the interrupts will be programmed so the 8086 will know when to stop what it is doing and do a requested function.</w:t>
       </w:r>
+      <w:r>
+        <w:rPr>
+          <w:rFonts w:ascii="Times New Roman" w:eastAsia="Times New Roman" w:hAnsi="Times New Roman" w:cs="Times New Roman"/>
+          <w:color w:val="980000"/>
+        </w:rPr>
+        <w:t xml:space="preserve"> This included making sure the keyboard can get send output to the LCD correctly.</w:t>
+      </w:r>
     </w:p>
     <w:p>
       <w:pPr>
@@ -6080,7 +6366,6 @@
           <w:rFonts w:ascii="Times New Roman" w:eastAsia="Times New Roman" w:hAnsi="Times New Roman" w:cs="Times New Roman"/>
           <w:color w:val="980000"/>
         </w:rPr>
-        <w:lastRenderedPageBreak/>
         <w:t>This is the version of the code in which we will actually be programming the Mortgage calculator. The program may or may not be set up to print to the LCD however it will be programmed to do the correct calculations.</w:t>
       </w:r>
     </w:p>
@@ -6171,33 +6456,27 @@
           <w:color w:val="980000"/>
         </w:rPr>
       </w:pPr>
-    </w:p>
-    <w:p>
-      <w:pPr>
-        <w:rPr>
-          <w:rFonts w:ascii="Times New Roman" w:hAnsi="Times New Roman" w:cs="Times New Roman"/>
-        </w:rPr>
-      </w:pPr>
-      <w:r>
-        <w:rPr>
-          <w:rFonts w:ascii="Times New Roman" w:hAnsi="Times New Roman" w:cs="Times New Roman"/>
+      <w:r>
+        <w:rPr>
           <w:noProof/>
         </w:rPr>
+        <w:lastRenderedPageBreak/>
         <w:drawing>
-          <wp:inline distT="114300" distB="114300" distL="114300" distR="114300" wp14:anchorId="4C830A2A" wp14:editId="5A29DCAD">
-            <wp:extent cx="5391150" cy="4926068"/>
+          <wp:inline distT="0" distB="0" distL="0" distR="0" wp14:anchorId="06C5FA6F" wp14:editId="74251EA8">
+            <wp:extent cx="5391150" cy="4864100"/>
             <wp:effectExtent l="0" t="0" r="0" b="0"/>
-            <wp:docPr id="23" name="image00.png"/>
+            <wp:docPr id="73" name="image00.png"/>
             <wp:cNvGraphicFramePr/>
             <a:graphic xmlns:a="http://schemas.openxmlformats.org/drawingml/2006/main">
               <a:graphicData uri="http://schemas.openxmlformats.org/drawingml/2006/picture">
                 <pic:pic xmlns:pic="http://schemas.openxmlformats.org/drawingml/2006/picture">
                   <pic:nvPicPr>
-                    <pic:cNvPr id="0" name="image00.png"/>
-                    <pic:cNvPicPr preferRelativeResize="0"/>
+                    <pic:cNvPr id="1" name="image00.png"/>
+                    <pic:cNvPicPr/>
                   </pic:nvPicPr>
                   <pic:blipFill>
-                    <a:blip r:embed="rId28"/>
+                    <a:blip r:embed="rId29"/>
+                    <a:srcRect/>
                     <a:stretch>
                       <a:fillRect/>
                     </a:stretch>
@@ -6205,7 +6484,7 @@
                   <pic:spPr>
                     <a:xfrm>
                       <a:off x="0" y="0"/>
-                      <a:ext cx="5391150" cy="4926068"/>
+                      <a:ext cx="5391150" cy="4864100"/>
                     </a:xfrm>
                     <a:prstGeom prst="rect">
                       <a:avLst/>
@@ -6220,6 +6499,78 @@
     </w:p>
     <w:p>
       <w:pPr>
+        <w:rPr>
+          <w:rFonts w:ascii="Times New Roman" w:eastAsia="Times New Roman" w:hAnsi="Times New Roman" w:cs="Times New Roman"/>
+          <w:color w:val="980000"/>
+        </w:rPr>
+      </w:pPr>
+    </w:p>
+    <w:p>
+      <w:pPr>
+        <w:rPr>
+          <w:rFonts w:ascii="Times New Roman" w:hAnsi="Times New Roman" w:cs="Times New Roman"/>
+        </w:rPr>
+      </w:pPr>
+    </w:p>
+    <w:p>
+      <w:pPr>
+        <w:jc w:val="center"/>
+        <w:rPr>
+          <w:rFonts w:ascii="Times New Roman" w:hAnsi="Times New Roman" w:cs="Times New Roman"/>
+        </w:rPr>
+      </w:pPr>
+      <w:r>
+        <w:rPr>
+          <w:rFonts w:ascii="Times New Roman" w:eastAsia="Times New Roman" w:hAnsi="Times New Roman" w:cs="Times New Roman"/>
+          <w:b/>
+        </w:rPr>
+        <w:t>Figure 1</w:t>
+      </w:r>
+      <w:r>
+        <w:rPr>
+          <w:rFonts w:ascii="Times New Roman" w:eastAsia="Times New Roman" w:hAnsi="Times New Roman" w:cs="Times New Roman"/>
+          <w:b/>
+        </w:rPr>
+        <w:t>.a: Test Flowchart of H</w:t>
+      </w:r>
+      <w:r>
+        <w:rPr>
+          <w:rFonts w:ascii="Times New Roman" w:eastAsia="Times New Roman" w:hAnsi="Times New Roman" w:cs="Times New Roman"/>
+          <w:b/>
+        </w:rPr>
+        <w:t>ow Calculator</w:t>
+      </w:r>
+      <w:r>
+        <w:rPr>
+          <w:rFonts w:ascii="Times New Roman" w:eastAsia="Times New Roman" w:hAnsi="Times New Roman" w:cs="Times New Roman"/>
+          <w:b/>
+        </w:rPr>
+        <w:t xml:space="preserve"> S</w:t>
+      </w:r>
+      <w:r>
+        <w:rPr>
+          <w:rFonts w:ascii="Times New Roman" w:eastAsia="Times New Roman" w:hAnsi="Times New Roman" w:cs="Times New Roman"/>
+          <w:b/>
+        </w:rPr>
+        <w:t>h</w:t>
+      </w:r>
+      <w:r>
+        <w:rPr>
+          <w:rFonts w:ascii="Times New Roman" w:eastAsia="Times New Roman" w:hAnsi="Times New Roman" w:cs="Times New Roman"/>
+          <w:b/>
+        </w:rPr>
+        <w:t>ould W</w:t>
+      </w:r>
+      <w:r>
+        <w:rPr>
+          <w:rFonts w:ascii="Times New Roman" w:eastAsia="Times New Roman" w:hAnsi="Times New Roman" w:cs="Times New Roman"/>
+          <w:b/>
+        </w:rPr>
+        <w:t>ork</w:t>
+      </w:r>
+    </w:p>
+    <w:p>
+      <w:pPr>
         <w:pStyle w:val="Normal1"/>
         <w:spacing w:line="240" w:lineRule="auto"/>
         <w:rPr>
@@ -6326,34 +6677,34 @@
           <w:rFonts w:ascii="Times New Roman" w:eastAsia="Times New Roman" w:hAnsi="Times New Roman" w:cs="Times New Roman"/>
           <w:sz w:val="24"/>
         </w:rPr>
+        <w:t>The system clock of the CPU is generated by the 8284 clock generator and 4 MHz crystal. The RC circuit and switch are used to safely reset the CPU. In general, a system clock is an essential component in computing. It is best described as the heartbeat that allows all devices to be synchronous. Without a clock, it would be impossible to create synchronous signals.</w:t>
+      </w:r>
+    </w:p>
+    <w:p>
+      <w:pPr>
+        <w:pStyle w:val="Normal1"/>
+        <w:spacing w:line="240" w:lineRule="auto"/>
+        <w:rPr>
+          <w:rFonts w:ascii="Times New Roman" w:hAnsi="Times New Roman" w:cs="Times New Roman"/>
+          <w:sz w:val="24"/>
+        </w:rPr>
+      </w:pPr>
+    </w:p>
+    <w:p>
+      <w:pPr>
+        <w:pStyle w:val="Normal1"/>
+        <w:spacing w:line="240" w:lineRule="auto"/>
+        <w:rPr>
+          <w:rFonts w:ascii="Times New Roman" w:hAnsi="Times New Roman" w:cs="Times New Roman"/>
+          <w:sz w:val="24"/>
+        </w:rPr>
+      </w:pPr>
+      <w:r>
+        <w:rPr>
+          <w:rFonts w:ascii="Times New Roman" w:eastAsia="Times New Roman" w:hAnsi="Times New Roman" w:cs="Times New Roman"/>
+          <w:sz w:val="24"/>
+        </w:rPr>
         <w:lastRenderedPageBreak/>
-        <w:t>The system clock of the CPU is generated by the 8284 clock generator and 4 MHz crystal. The RC circuit and switch are used to safely reset the CPU. In general, a system clock is an essential component in computing. It is best described as the heartbeat that allows all devices to be synchronous. Without a clock, it would be impossible to create synchronous signals.</w:t>
-      </w:r>
-    </w:p>
-    <w:p>
-      <w:pPr>
-        <w:pStyle w:val="Normal1"/>
-        <w:spacing w:line="240" w:lineRule="auto"/>
-        <w:rPr>
-          <w:rFonts w:ascii="Times New Roman" w:hAnsi="Times New Roman" w:cs="Times New Roman"/>
-          <w:sz w:val="24"/>
-        </w:rPr>
-      </w:pPr>
-    </w:p>
-    <w:p>
-      <w:pPr>
-        <w:pStyle w:val="Normal1"/>
-        <w:spacing w:line="240" w:lineRule="auto"/>
-        <w:rPr>
-          <w:rFonts w:ascii="Times New Roman" w:hAnsi="Times New Roman" w:cs="Times New Roman"/>
-          <w:sz w:val="24"/>
-        </w:rPr>
-      </w:pPr>
-      <w:r>
-        <w:rPr>
-          <w:rFonts w:ascii="Times New Roman" w:eastAsia="Times New Roman" w:hAnsi="Times New Roman" w:cs="Times New Roman"/>
-          <w:sz w:val="24"/>
-        </w:rPr>
         <w:t xml:space="preserve">The clock generator's primary functions are clock outputs, reset synchronization, ready synchronization, oscillator output and clock synchronization. Each of these primary functions </w:t>
       </w:r>
       <w:r>
@@ -6411,7 +6762,7 @@
                     <pic:cNvPicPr preferRelativeResize="0"/>
                   </pic:nvPicPr>
                   <pic:blipFill>
-                    <a:blip r:embed="rId29"/>
+                    <a:blip r:embed="rId30"/>
                     <a:stretch>
                       <a:fillRect/>
                     </a:stretch>
@@ -6554,7 +6905,7 @@
                     <pic:cNvPicPr preferRelativeResize="0"/>
                   </pic:nvPicPr>
                   <pic:blipFill>
-                    <a:blip r:embed="rId30"/>
+                    <a:blip r:embed="rId31"/>
                     <a:stretch>
                       <a:fillRect/>
                     </a:stretch>
@@ -6989,7 +7340,7 @@
                     <pic:cNvPicPr preferRelativeResize="0"/>
                   </pic:nvPicPr>
                   <pic:blipFill>
-                    <a:blip r:embed="rId31"/>
+                    <a:blip r:embed="rId32"/>
                     <a:stretch>
                       <a:fillRect/>
                     </a:stretch>
@@ -7418,7 +7769,7 @@
                     <pic:cNvPicPr preferRelativeResize="0"/>
                   </pic:nvPicPr>
                   <pic:blipFill>
-                    <a:blip r:embed="rId32"/>
+                    <a:blip r:embed="rId33"/>
                     <a:stretch>
                       <a:fillRect/>
                     </a:stretch>
@@ -7716,7 +8067,7 @@
                     <pic:cNvPicPr preferRelativeResize="0"/>
                   </pic:nvPicPr>
                   <pic:blipFill>
-                    <a:blip r:embed="rId33"/>
+                    <a:blip r:embed="rId34"/>
                     <a:stretch>
                       <a:fillRect/>
                     </a:stretch>
@@ -7992,7 +8343,7 @@
                     <pic:cNvPicPr preferRelativeResize="0"/>
                   </pic:nvPicPr>
                   <pic:blipFill>
-                    <a:blip r:embed="rId34"/>
+                    <a:blip r:embed="rId35"/>
                     <a:stretch>
                       <a:fillRect/>
                     </a:stretch>
@@ -8104,15 +8455,25 @@
           <w:color w:val="C00000"/>
           <w:sz w:val="24"/>
         </w:rPr>
-        <w:t>Words....</w:t>
-      </w:r>
+        <w:t xml:space="preserve">Memory is important in interfacing </w:t>
+      </w:r>
+      <w:proofErr w:type="gramStart"/>
       <w:r>
         <w:rPr>
           <w:rFonts w:ascii="Times New Roman" w:eastAsia="Times New Roman" w:hAnsi="Times New Roman" w:cs="Times New Roman"/>
           <w:color w:val="C00000"/>
           <w:sz w:val="24"/>
         </w:rPr>
-        <w:t>BRUCE write short intro here!</w:t>
+        <w:t>8086,</w:t>
+      </w:r>
+      <w:proofErr w:type="gramEnd"/>
+      <w:r>
+        <w:rPr>
+          <w:rFonts w:ascii="Times New Roman" w:eastAsia="Times New Roman" w:hAnsi="Times New Roman" w:cs="Times New Roman"/>
+          <w:color w:val="C00000"/>
+          <w:sz w:val="24"/>
+        </w:rPr>
+        <w:t xml:space="preserve"> it holds the actual program that will be running.</w:t>
       </w:r>
     </w:p>
     <w:p>
@@ -8492,7 +8853,7 @@
                     <pic:cNvPicPr preferRelativeResize="0"/>
                   </pic:nvPicPr>
                   <pic:blipFill>
-                    <a:blip r:embed="rId35"/>
+                    <a:blip r:embed="rId36"/>
                     <a:stretch>
                       <a:fillRect/>
                     </a:stretch>
@@ -10543,36 +10904,19 @@
           <w:u w:val="single"/>
         </w:rPr>
       </w:pPr>
-    </w:p>
-    <w:p>
-      <w:pPr>
-        <w:rPr>
-          <w:rFonts w:ascii="Times New Roman" w:eastAsia="Times New Roman" w:hAnsi="Times New Roman" w:cs="Times New Roman"/>
-          <w:color w:val="C00000"/>
-        </w:rPr>
-      </w:pPr>
-      <w:r>
-        <w:rPr>
-          <w:rFonts w:ascii="Times New Roman" w:eastAsia="Times New Roman" w:hAnsi="Times New Roman" w:cs="Times New Roman"/>
-          <w:color w:val="C00000"/>
-        </w:rPr>
-        <w:t xml:space="preserve">BRUCE WRITE </w:t>
-      </w:r>
-      <w:proofErr w:type="gramStart"/>
-      <w:r>
-        <w:rPr>
-          <w:rFonts w:ascii="Times New Roman" w:eastAsia="Times New Roman" w:hAnsi="Times New Roman" w:cs="Times New Roman"/>
-          <w:color w:val="C00000"/>
-        </w:rPr>
-        <w:t>A  1</w:t>
-      </w:r>
-      <w:proofErr w:type="gramEnd"/>
-      <w:r>
-        <w:rPr>
-          <w:rFonts w:ascii="Times New Roman" w:eastAsia="Times New Roman" w:hAnsi="Times New Roman" w:cs="Times New Roman"/>
-          <w:color w:val="C00000"/>
-        </w:rPr>
-        <w:t>-2 Sentence conclusions/transition from memory to I/O RIGHT HERE please!!!</w:t>
+      <w:r>
+        <w:rPr>
+          <w:rFonts w:ascii="Times New Roman" w:eastAsia="Times New Roman" w:hAnsi="Times New Roman" w:cs="Times New Roman"/>
+          <w:color w:val="800000"/>
+        </w:rPr>
+        <w:t>The</w:t>
+      </w:r>
+      <w:r>
+        <w:rPr>
+          <w:rFonts w:ascii="Times New Roman" w:eastAsia="Times New Roman" w:hAnsi="Times New Roman" w:cs="Times New Roman"/>
+          <w:color w:val="800000"/>
+        </w:rPr>
+        <w:t xml:space="preserve"> SRAM is only one of the devices that needed to be interfaced with the 8086, the I/O devices also needed to be connected.</w:t>
       </w:r>
     </w:p>
     <w:p>
@@ -10635,15 +10979,7 @@
           <w:rFonts w:ascii="Times New Roman" w:eastAsia="Times New Roman" w:hAnsi="Times New Roman" w:cs="Times New Roman"/>
           <w:color w:val="800000"/>
         </w:rPr>
-        <w:t xml:space="preserve">The Series 96 is uses conductive rubber to mate the appropriate PC board traces. It’s features also includes having  matrix circuitry easily customized legend, matrix circuitry, termination mates with standard connectors, tactile feedback to operator, 1,000,000 operations per button, it is compatible with high resistance logic inputs and is tested to rigid statistical process control to </w:t>
-      </w:r>
-      <w:r>
-        <w:rPr>
-          <w:rFonts w:ascii="Times New Roman" w:eastAsia="Times New Roman" w:hAnsi="Times New Roman" w:cs="Times New Roman"/>
-          <w:color w:val="800000"/>
-        </w:rPr>
-        <w:lastRenderedPageBreak/>
-        <w:t>insure that it is reliable. The keyboard itself contains 12 keys, which are the numbers 0 - 9, the “*” symbol and the “#” sign.</w:t>
+        <w:t>The Series 96 is uses conductive rubber to mate the appropriate PC board traces. It’s features also includes having  matrix circuitry easily customized legend, matrix circuitry, termination mates with standard connectors, tactile feedback to operator, 1,000,000 operations per button, it is compatible with high resistance logic inputs and is tested to rigid statistical process control to insure that it is reliable. The keyboard itself contains 12 keys, which are the numbers 0 - 9, the “*” symbol and the “#” sign.</w:t>
       </w:r>
     </w:p>
     <w:p>
@@ -10662,6 +10998,7 @@
           <w:rFonts w:ascii="Times New Roman" w:eastAsia="Times New Roman" w:hAnsi="Times New Roman" w:cs="Times New Roman"/>
           <w:color w:val="800000"/>
         </w:rPr>
+        <w:lastRenderedPageBreak/>
         <w:t>LCD Display</w:t>
       </w:r>
     </w:p>
@@ -10677,7 +11014,146 @@
           <w:rFonts w:ascii="Times New Roman" w:eastAsia="Times New Roman" w:hAnsi="Times New Roman" w:cs="Times New Roman"/>
           <w:color w:val="800000"/>
         </w:rPr>
-        <w:t>The LCD display that will be used has a module 1 line x 16 characters….</w:t>
+        <w:t>The LCD display that will be used has a module 1 line x 16 characters</w:t>
+      </w:r>
+      <w:r>
+        <w:rPr>
+          <w:rFonts w:ascii="Times New Roman" w:eastAsia="Times New Roman" w:hAnsi="Times New Roman" w:cs="Times New Roman"/>
+          <w:color w:val="800000"/>
+        </w:rPr>
+        <w:t xml:space="preserve"> on the original board.</w:t>
+      </w:r>
+      <w:r>
+        <w:rPr>
+          <w:rFonts w:ascii="Times New Roman" w:eastAsia="Times New Roman" w:hAnsi="Times New Roman" w:cs="Times New Roman"/>
+          <w:color w:val="800000"/>
+        </w:rPr>
+        <w:t xml:space="preserve"> On the 8086 board it has a 4 line x 20 character display. The 4 line x 20 </w:t>
+      </w:r>
+      <w:proofErr w:type="spellStart"/>
+      <w:r>
+        <w:rPr>
+          <w:rFonts w:ascii="Times New Roman" w:eastAsia="Times New Roman" w:hAnsi="Times New Roman" w:cs="Times New Roman"/>
+          <w:color w:val="800000"/>
+        </w:rPr>
+        <w:t>charcter</w:t>
+      </w:r>
+      <w:proofErr w:type="spellEnd"/>
+      <w:r>
+        <w:rPr>
+          <w:rFonts w:ascii="Times New Roman" w:eastAsia="Times New Roman" w:hAnsi="Times New Roman" w:cs="Times New Roman"/>
+          <w:color w:val="800000"/>
+        </w:rPr>
+        <w:t xml:space="preserve"> display has a duty cycle of 1/</w:t>
+      </w:r>
+      <w:proofErr w:type="gramStart"/>
+      <w:r>
+        <w:rPr>
+          <w:rFonts w:ascii="Times New Roman" w:eastAsia="Times New Roman" w:hAnsi="Times New Roman" w:cs="Times New Roman"/>
+          <w:color w:val="800000"/>
+        </w:rPr>
+        <w:t>16,</w:t>
+      </w:r>
+      <w:proofErr w:type="gramEnd"/>
+      <w:r>
+        <w:rPr>
+          <w:rFonts w:ascii="Times New Roman" w:eastAsia="Times New Roman" w:hAnsi="Times New Roman" w:cs="Times New Roman"/>
+          <w:color w:val="800000"/>
+        </w:rPr>
+        <w:t xml:space="preserve"> it contains </w:t>
+      </w:r>
+      <w:r>
+        <w:rPr>
+          <w:rFonts w:ascii="Times New Roman" w:eastAsia="Times New Roman" w:hAnsi="Times New Roman" w:cs="Times New Roman"/>
+          <w:color w:val="800000"/>
+        </w:rPr>
+        <w:t>5 x 8 dots</w:t>
+      </w:r>
+      <w:r>
+        <w:rPr>
+          <w:rFonts w:ascii="Times New Roman" w:eastAsia="Times New Roman" w:hAnsi="Times New Roman" w:cs="Times New Roman"/>
+          <w:color w:val="800000"/>
+        </w:rPr>
+        <w:t xml:space="preserve"> for each character which</w:t>
+      </w:r>
+      <w:r>
+        <w:rPr>
+          <w:rFonts w:ascii="Times New Roman" w:eastAsia="Times New Roman" w:hAnsi="Times New Roman" w:cs="Times New Roman"/>
+          <w:color w:val="800000"/>
+        </w:rPr>
+        <w:t xml:space="preserve"> includes </w:t>
+      </w:r>
+      <w:r>
+        <w:rPr>
+          <w:rFonts w:ascii="Times New Roman" w:eastAsia="Times New Roman" w:hAnsi="Times New Roman" w:cs="Times New Roman"/>
+          <w:color w:val="800000"/>
+        </w:rPr>
+        <w:t xml:space="preserve">the </w:t>
+      </w:r>
+      <w:r>
+        <w:rPr>
+          <w:rFonts w:ascii="Times New Roman" w:eastAsia="Times New Roman" w:hAnsi="Times New Roman" w:cs="Times New Roman"/>
+          <w:color w:val="800000"/>
+        </w:rPr>
+        <w:t>cursor</w:t>
+      </w:r>
+      <w:r>
+        <w:rPr>
+          <w:rFonts w:ascii="Times New Roman" w:eastAsia="Times New Roman" w:hAnsi="Times New Roman" w:cs="Times New Roman"/>
+          <w:color w:val="800000"/>
+        </w:rPr>
+        <w:t xml:space="preserve">. It takes in a </w:t>
+      </w:r>
+      <w:r>
+        <w:rPr>
+          <w:rFonts w:ascii="Times New Roman" w:eastAsia="Times New Roman" w:hAnsi="Times New Roman" w:cs="Times New Roman"/>
+          <w:color w:val="800000"/>
+        </w:rPr>
+        <w:t>+ 5 V power s</w:t>
+      </w:r>
+      <w:r>
+        <w:rPr>
+          <w:rFonts w:ascii="Times New Roman" w:eastAsia="Times New Roman" w:hAnsi="Times New Roman" w:cs="Times New Roman"/>
+          <w:color w:val="800000"/>
+        </w:rPr>
+        <w:t xml:space="preserve">upply. The </w:t>
+      </w:r>
+      <w:r>
+        <w:rPr>
+          <w:rFonts w:ascii="Times New Roman" w:eastAsia="Times New Roman" w:hAnsi="Times New Roman" w:cs="Times New Roman"/>
+          <w:color w:val="800000"/>
+        </w:rPr>
+        <w:t xml:space="preserve">LED can be driven by pin 1, pin 2, pin 15, </w:t>
+      </w:r>
+      <w:r>
+        <w:rPr>
+          <w:rFonts w:ascii="Times New Roman" w:eastAsia="Times New Roman" w:hAnsi="Times New Roman" w:cs="Times New Roman"/>
+          <w:color w:val="800000"/>
+        </w:rPr>
+        <w:t xml:space="preserve">pin 16 or </w:t>
+      </w:r>
+      <w:proofErr w:type="gramStart"/>
+      <w:r>
+        <w:rPr>
+          <w:rFonts w:ascii="Times New Roman" w:eastAsia="Times New Roman" w:hAnsi="Times New Roman" w:cs="Times New Roman"/>
+          <w:color w:val="800000"/>
+        </w:rPr>
+        <w:t>A and</w:t>
+      </w:r>
+      <w:proofErr w:type="gramEnd"/>
+      <w:r>
+        <w:rPr>
+          <w:rFonts w:ascii="Times New Roman" w:eastAsia="Times New Roman" w:hAnsi="Times New Roman" w:cs="Times New Roman"/>
+          <w:color w:val="800000"/>
+        </w:rPr>
+        <w:t xml:space="preserve"> K</w:t>
+      </w:r>
+      <w:r>
+        <w:rPr>
+          <w:rFonts w:ascii="Times New Roman" w:eastAsia="Times New Roman" w:hAnsi="Times New Roman" w:cs="Times New Roman"/>
+          <w:color w:val="800000"/>
+        </w:rPr>
+        <w:t>.</w:t>
       </w:r>
     </w:p>
     <w:p>
@@ -10711,25 +11187,81 @@
     <w:p>
       <w:pPr>
         <w:rPr>
+          <w:rFonts w:ascii="Times New Roman" w:hAnsi="Times New Roman" w:cs="Times New Roman"/>
+        </w:rPr>
+      </w:pPr>
+      <w:r>
+        <w:rPr>
           <w:rFonts w:ascii="Times New Roman" w:eastAsiaTheme="minorHAnsi" w:hAnsi="Times New Roman" w:cs="Times New Roman"/>
           <w:color w:val="C00000"/>
         </w:rPr>
-      </w:pPr>
+        <w:t xml:space="preserve">A seven segment has ten pins, </w:t>
+      </w:r>
       <w:r>
         <w:rPr>
           <w:rFonts w:ascii="Times New Roman" w:eastAsiaTheme="minorHAnsi" w:hAnsi="Times New Roman" w:cs="Times New Roman"/>
           <w:color w:val="C00000"/>
         </w:rPr>
-        <w:t>Words…</w:t>
-      </w:r>
-    </w:p>
-    <w:p>
-      <w:pPr>
-        <w:ind w:left="1440"/>
-        <w:rPr>
-          <w:rFonts w:ascii="Times New Roman" w:hAnsi="Times New Roman" w:cs="Times New Roman"/>
-        </w:rPr>
-      </w:pPr>
+        <w:t xml:space="preserve">eight pins correspond to the eight LEDs, </w:t>
+      </w:r>
+      <w:proofErr w:type="gramStart"/>
+      <w:r>
+        <w:rPr>
+          <w:rFonts w:ascii="Times New Roman" w:eastAsiaTheme="minorHAnsi" w:hAnsi="Times New Roman" w:cs="Times New Roman"/>
+          <w:color w:val="C00000"/>
+        </w:rPr>
+        <w:t>th</w:t>
+      </w:r>
+      <w:r>
+        <w:rPr>
+          <w:rFonts w:ascii="Times New Roman" w:eastAsiaTheme="minorHAnsi" w:hAnsi="Times New Roman" w:cs="Times New Roman"/>
+          <w:color w:val="C00000"/>
+        </w:rPr>
+        <w:t>e</w:t>
+      </w:r>
+      <w:proofErr w:type="gramEnd"/>
+      <w:r>
+        <w:rPr>
+          <w:rFonts w:ascii="Times New Roman" w:eastAsiaTheme="minorHAnsi" w:hAnsi="Times New Roman" w:cs="Times New Roman"/>
+          <w:color w:val="C00000"/>
+        </w:rPr>
+        <w:t xml:space="preserve"> remaining two pins are</w:t>
+      </w:r>
+      <w:r>
+        <w:rPr>
+          <w:rFonts w:ascii="Times New Roman" w:eastAsiaTheme="minorHAnsi" w:hAnsi="Times New Roman" w:cs="Times New Roman"/>
+          <w:color w:val="C00000"/>
+        </w:rPr>
+        <w:t xml:space="preserve"> shorted. These segments come</w:t>
+      </w:r>
+      <w:r>
+        <w:rPr>
+          <w:rFonts w:ascii="Times New Roman" w:eastAsiaTheme="minorHAnsi" w:hAnsi="Times New Roman" w:cs="Times New Roman"/>
+          <w:color w:val="C00000"/>
+        </w:rPr>
+        <w:t xml:space="preserve"> in two configurations, </w:t>
+      </w:r>
+      <w:r>
+        <w:rPr>
+          <w:rFonts w:ascii="Times New Roman" w:eastAsiaTheme="minorHAnsi" w:hAnsi="Times New Roman" w:cs="Times New Roman"/>
+          <w:color w:val="C00000"/>
+        </w:rPr>
+        <w:t>Common cathode (CC)</w:t>
+      </w:r>
+      <w:r>
+        <w:rPr>
+          <w:rFonts w:ascii="Times New Roman" w:eastAsiaTheme="minorHAnsi" w:hAnsi="Times New Roman" w:cs="Times New Roman"/>
+          <w:color w:val="C00000"/>
+        </w:rPr>
+        <w:t xml:space="preserve"> and Common anode (CA). In CC</w:t>
+      </w:r>
+      <w:r>
+        <w:rPr>
+          <w:rFonts w:ascii="Times New Roman" w:eastAsiaTheme="minorHAnsi" w:hAnsi="Times New Roman" w:cs="Times New Roman"/>
+          <w:color w:val="C00000"/>
+        </w:rPr>
+        <w:t>, the negative terminals of all LEDs are connected to the common pins. The common is connected to ground and a particular LED glows when its corresponding pin is given high. In CA arrangement, the common pin is given a high logic and the LED pins are given low to display a number.</w:t>
+      </w:r>
     </w:p>
     <w:p>
       <w:pPr>
@@ -10754,31 +11286,32 @@
       <w:pPr>
         <w:pStyle w:val="Normal1"/>
         <w:spacing w:line="240" w:lineRule="auto"/>
-        <w:rPr>
-          <w:rFonts w:ascii="Times New Roman" w:hAnsi="Times New Roman" w:cs="Times New Roman"/>
+      </w:pPr>
+      <w:r>
+        <w:rPr>
+          <w:rFonts w:ascii="Times New Roman" w:eastAsia="Times New Roman" w:hAnsi="Times New Roman" w:cs="Times New Roman"/>
+          <w:b/>
           <w:color w:val="0070C0"/>
           <w:sz w:val="24"/>
-        </w:rPr>
-      </w:pPr>
+          <w:u w:val="single"/>
+        </w:rPr>
+        <w:t>The Software System Design</w:t>
+      </w:r>
       <w:r>
         <w:rPr>
           <w:rFonts w:ascii="Times New Roman" w:eastAsia="Times New Roman" w:hAnsi="Times New Roman" w:cs="Times New Roman"/>
           <w:b/>
           <w:color w:val="0070C0"/>
           <w:sz w:val="24"/>
-          <w:u w:val="single"/>
-        </w:rPr>
-        <w:t>The Software System Design</w:t>
-      </w:r>
-      <w:r>
-        <w:rPr>
-          <w:rFonts w:ascii="Times New Roman" w:eastAsia="Times New Roman" w:hAnsi="Times New Roman" w:cs="Times New Roman"/>
-          <w:b/>
-          <w:color w:val="0070C0"/>
-          <w:sz w:val="24"/>
         </w:rPr>
         <w:t xml:space="preserve"> </w:t>
       </w:r>
+    </w:p>
+    <w:p>
+      <w:pPr>
+        <w:pStyle w:val="Normal1"/>
+        <w:spacing w:line="240" w:lineRule="auto"/>
+      </w:pPr>
     </w:p>
     <w:p>
       <w:pPr>
@@ -11054,18 +11587,1484 @@
         <w:pStyle w:val="Normal1"/>
         <w:spacing w:line="240" w:lineRule="auto"/>
         <w:rPr>
-          <w:rFonts w:ascii="Times New Roman" w:hAnsi="Times New Roman" w:cs="Times New Roman"/>
-        </w:rPr>
-      </w:pPr>
-    </w:p>
-    <w:p>
-      <w:pPr>
-        <w:pStyle w:val="Normal1"/>
-        <w:spacing w:line="240" w:lineRule="auto"/>
-        <w:rPr>
-          <w:rFonts w:ascii="Times New Roman" w:hAnsi="Times New Roman" w:cs="Times New Roman"/>
-        </w:rPr>
-      </w:pPr>
+          <w:rFonts w:ascii="Times New Roman" w:eastAsia="Times New Roman" w:hAnsi="Times New Roman" w:cs="Times New Roman"/>
+          <w:color w:val="0070C0"/>
+          <w:sz w:val="24"/>
+        </w:rPr>
+      </w:pPr>
+    </w:p>
+    <w:p>
+      <w:pPr>
+        <w:pStyle w:val="Normal1"/>
+        <w:spacing w:line="240" w:lineRule="auto"/>
+        <w:rPr>
+          <w:rFonts w:ascii="Times New Roman" w:eastAsia="Times New Roman" w:hAnsi="Times New Roman" w:cs="Times New Roman"/>
+          <w:color w:val="C00000"/>
+          <w:sz w:val="24"/>
+        </w:rPr>
+      </w:pPr>
+      <w:r>
+        <w:rPr>
+          <w:rFonts w:ascii="Times New Roman" w:eastAsia="Times New Roman" w:hAnsi="Times New Roman" w:cs="Times New Roman"/>
+          <w:color w:val="C00000"/>
+          <w:sz w:val="24"/>
+        </w:rPr>
+        <w:t>Grid of calculated pre-loan mortgage monthly payments:</w:t>
+      </w:r>
+    </w:p>
+    <w:tbl>
+      <w:tblPr>
+        <w:tblStyle w:val="TableGrid"/>
+        <w:tblW w:w="0" w:type="auto"/>
+        <w:tblLook w:val="04A0" w:firstRow="1" w:lastRow="0" w:firstColumn="1" w:lastColumn="0" w:noHBand="0" w:noVBand="1"/>
+      </w:tblPr>
+      <w:tblGrid>
+        <w:gridCol w:w="1915"/>
+        <w:gridCol w:w="1915"/>
+        <w:gridCol w:w="1915"/>
+        <w:gridCol w:w="1915"/>
+        <w:gridCol w:w="1916"/>
+      </w:tblGrid>
+      <w:tr>
+        <w:tc>
+          <w:tcPr>
+            <w:tcW w:w="1915" w:type="dxa"/>
+          </w:tcPr>
+          <w:p>
+            <w:pPr>
+              <w:pStyle w:val="Normal1"/>
+              <w:tabs>
+                <w:tab w:val="left" w:pos="740"/>
+              </w:tabs>
+              <w:spacing w:line="240" w:lineRule="auto"/>
+              <w:rPr>
+                <w:rFonts w:ascii="Times New Roman" w:eastAsia="Times New Roman" w:hAnsi="Times New Roman" w:cs="Times New Roman"/>
+                <w:color w:val="000000" w:themeColor="text1"/>
+                <w:sz w:val="24"/>
+              </w:rPr>
+            </w:pPr>
+            <w:r>
+              <w:rPr>
+                <w:rFonts w:ascii="Times New Roman" w:eastAsia="Times New Roman" w:hAnsi="Times New Roman" w:cs="Times New Roman"/>
+                <w:color w:val="000000" w:themeColor="text1"/>
+                <w:sz w:val="24"/>
+              </w:rPr>
+              <w:tab/>
+            </w:r>
+          </w:p>
+        </w:tc>
+        <w:tc>
+          <w:tcPr>
+            <w:tcW w:w="1915" w:type="dxa"/>
+          </w:tcPr>
+          <w:p>
+            <w:pPr>
+              <w:pStyle w:val="Normal1"/>
+              <w:spacing w:line="240" w:lineRule="auto"/>
+              <w:rPr>
+                <w:rFonts w:ascii="Times New Roman" w:eastAsia="Times New Roman" w:hAnsi="Times New Roman" w:cs="Times New Roman"/>
+                <w:b/>
+                <w:color w:val="000000" w:themeColor="text1"/>
+                <w:sz w:val="24"/>
+              </w:rPr>
+            </w:pPr>
+            <w:r>
+              <w:rPr>
+                <w:rFonts w:ascii="Times New Roman" w:eastAsia="Times New Roman" w:hAnsi="Times New Roman" w:cs="Times New Roman"/>
+                <w:b/>
+                <w:color w:val="000000" w:themeColor="text1"/>
+                <w:sz w:val="24"/>
+              </w:rPr>
+              <w:t>.02</w:t>
+            </w:r>
+          </w:p>
+        </w:tc>
+        <w:tc>
+          <w:tcPr>
+            <w:tcW w:w="1915" w:type="dxa"/>
+          </w:tcPr>
+          <w:p>
+            <w:pPr>
+              <w:pStyle w:val="Normal1"/>
+              <w:spacing w:line="240" w:lineRule="auto"/>
+              <w:rPr>
+                <w:rFonts w:ascii="Times New Roman" w:eastAsia="Times New Roman" w:hAnsi="Times New Roman" w:cs="Times New Roman"/>
+                <w:b/>
+                <w:color w:val="000000" w:themeColor="text1"/>
+                <w:sz w:val="24"/>
+              </w:rPr>
+            </w:pPr>
+            <w:r>
+              <w:rPr>
+                <w:rFonts w:ascii="Times New Roman" w:eastAsia="Times New Roman" w:hAnsi="Times New Roman" w:cs="Times New Roman"/>
+                <w:b/>
+                <w:color w:val="000000" w:themeColor="text1"/>
+                <w:sz w:val="24"/>
+              </w:rPr>
+              <w:t>.05</w:t>
+            </w:r>
+          </w:p>
+        </w:tc>
+        <w:tc>
+          <w:tcPr>
+            <w:tcW w:w="1915" w:type="dxa"/>
+          </w:tcPr>
+          <w:p>
+            <w:pPr>
+              <w:pStyle w:val="Normal1"/>
+              <w:spacing w:line="240" w:lineRule="auto"/>
+              <w:rPr>
+                <w:rFonts w:ascii="Times New Roman" w:eastAsia="Times New Roman" w:hAnsi="Times New Roman" w:cs="Times New Roman"/>
+                <w:b/>
+                <w:color w:val="000000" w:themeColor="text1"/>
+                <w:sz w:val="24"/>
+              </w:rPr>
+            </w:pPr>
+            <w:r>
+              <w:rPr>
+                <w:rFonts w:ascii="Times New Roman" w:eastAsia="Times New Roman" w:hAnsi="Times New Roman" w:cs="Times New Roman"/>
+                <w:b/>
+                <w:color w:val="000000" w:themeColor="text1"/>
+                <w:sz w:val="24"/>
+              </w:rPr>
+              <w:t>.10</w:t>
+            </w:r>
+          </w:p>
+        </w:tc>
+        <w:tc>
+          <w:tcPr>
+            <w:tcW w:w="1916" w:type="dxa"/>
+          </w:tcPr>
+          <w:p>
+            <w:pPr>
+              <w:pStyle w:val="Normal1"/>
+              <w:spacing w:line="240" w:lineRule="auto"/>
+              <w:rPr>
+                <w:rFonts w:ascii="Times New Roman" w:eastAsia="Times New Roman" w:hAnsi="Times New Roman" w:cs="Times New Roman"/>
+                <w:b/>
+                <w:color w:val="000000" w:themeColor="text1"/>
+                <w:sz w:val="24"/>
+              </w:rPr>
+            </w:pPr>
+            <w:r>
+              <w:rPr>
+                <w:rFonts w:ascii="Times New Roman" w:eastAsia="Times New Roman" w:hAnsi="Times New Roman" w:cs="Times New Roman"/>
+                <w:b/>
+                <w:color w:val="000000" w:themeColor="text1"/>
+                <w:sz w:val="24"/>
+              </w:rPr>
+              <w:t>.25</w:t>
+            </w:r>
+          </w:p>
+        </w:tc>
+      </w:tr>
+      <w:tr>
+        <w:tc>
+          <w:tcPr>
+            <w:tcW w:w="1915" w:type="dxa"/>
+          </w:tcPr>
+          <w:p>
+            <w:pPr>
+              <w:pStyle w:val="Normal1"/>
+              <w:spacing w:line="240" w:lineRule="auto"/>
+              <w:rPr>
+                <w:rFonts w:ascii="Times New Roman" w:eastAsia="Times New Roman" w:hAnsi="Times New Roman" w:cs="Times New Roman"/>
+                <w:b/>
+                <w:color w:val="000000" w:themeColor="text1"/>
+                <w:sz w:val="24"/>
+              </w:rPr>
+            </w:pPr>
+            <w:r>
+              <w:rPr>
+                <w:rFonts w:ascii="Times New Roman" w:eastAsia="Times New Roman" w:hAnsi="Times New Roman" w:cs="Times New Roman"/>
+                <w:b/>
+                <w:color w:val="000000" w:themeColor="text1"/>
+                <w:sz w:val="24"/>
+              </w:rPr>
+              <w:t>10</w:t>
+            </w:r>
+          </w:p>
+        </w:tc>
+        <w:tc>
+          <w:tcPr>
+            <w:tcW w:w="1915" w:type="dxa"/>
+          </w:tcPr>
+          <w:p>
+            <w:pPr>
+              <w:pStyle w:val="Normal1"/>
+              <w:spacing w:line="240" w:lineRule="auto"/>
+              <w:rPr>
+                <w:rFonts w:ascii="Times New Roman" w:eastAsia="Times New Roman" w:hAnsi="Times New Roman" w:cs="Times New Roman"/>
+                <w:color w:val="000000" w:themeColor="text1"/>
+                <w:sz w:val="24"/>
+              </w:rPr>
+            </w:pPr>
+            <w:r>
+              <w:rPr>
+                <w:rFonts w:ascii="Times New Roman" w:eastAsia="Times New Roman" w:hAnsi="Times New Roman" w:cs="Times New Roman"/>
+                <w:color w:val="000000" w:themeColor="text1"/>
+                <w:sz w:val="24"/>
+              </w:rPr>
+              <w:t>.1113</w:t>
+            </w:r>
+          </w:p>
+        </w:tc>
+        <w:tc>
+          <w:tcPr>
+            <w:tcW w:w="1915" w:type="dxa"/>
+          </w:tcPr>
+          <w:p>
+            <w:pPr>
+              <w:pStyle w:val="Normal1"/>
+              <w:spacing w:line="240" w:lineRule="auto"/>
+              <w:rPr>
+                <w:rFonts w:ascii="Times New Roman" w:eastAsia="Times New Roman" w:hAnsi="Times New Roman" w:cs="Times New Roman"/>
+                <w:color w:val="000000" w:themeColor="text1"/>
+                <w:sz w:val="24"/>
+              </w:rPr>
+            </w:pPr>
+            <w:r>
+              <w:rPr>
+                <w:rFonts w:ascii="Times New Roman" w:eastAsia="Times New Roman" w:hAnsi="Times New Roman" w:cs="Times New Roman"/>
+                <w:color w:val="000000" w:themeColor="text1"/>
+                <w:sz w:val="24"/>
+              </w:rPr>
+              <w:t>.130</w:t>
+            </w:r>
+          </w:p>
+        </w:tc>
+        <w:tc>
+          <w:tcPr>
+            <w:tcW w:w="1915" w:type="dxa"/>
+          </w:tcPr>
+          <w:p>
+            <w:pPr>
+              <w:pStyle w:val="Normal1"/>
+              <w:spacing w:line="240" w:lineRule="auto"/>
+              <w:rPr>
+                <w:rFonts w:ascii="Times New Roman" w:eastAsia="Times New Roman" w:hAnsi="Times New Roman" w:cs="Times New Roman"/>
+                <w:color w:val="000000" w:themeColor="text1"/>
+                <w:sz w:val="24"/>
+              </w:rPr>
+            </w:pPr>
+            <w:r>
+              <w:rPr>
+                <w:rFonts w:ascii="Times New Roman" w:eastAsia="Times New Roman" w:hAnsi="Times New Roman" w:cs="Times New Roman"/>
+                <w:color w:val="000000" w:themeColor="text1"/>
+                <w:sz w:val="24"/>
+              </w:rPr>
+              <w:t>.163</w:t>
+            </w:r>
+          </w:p>
+        </w:tc>
+        <w:tc>
+          <w:tcPr>
+            <w:tcW w:w="1916" w:type="dxa"/>
+          </w:tcPr>
+          <w:p>
+            <w:pPr>
+              <w:pStyle w:val="Normal1"/>
+              <w:spacing w:line="240" w:lineRule="auto"/>
+              <w:rPr>
+                <w:rFonts w:ascii="Times New Roman" w:eastAsia="Times New Roman" w:hAnsi="Times New Roman" w:cs="Times New Roman"/>
+                <w:color w:val="000000" w:themeColor="text1"/>
+                <w:sz w:val="24"/>
+              </w:rPr>
+            </w:pPr>
+            <w:r>
+              <w:rPr>
+                <w:rFonts w:ascii="Times New Roman" w:eastAsia="Times New Roman" w:hAnsi="Times New Roman" w:cs="Times New Roman"/>
+                <w:color w:val="000000" w:themeColor="text1"/>
+                <w:sz w:val="24"/>
+              </w:rPr>
+              <w:t>.280</w:t>
+            </w:r>
+          </w:p>
+        </w:tc>
+      </w:tr>
+      <w:tr>
+        <w:tc>
+          <w:tcPr>
+            <w:tcW w:w="1915" w:type="dxa"/>
+          </w:tcPr>
+          <w:p>
+            <w:pPr>
+              <w:pStyle w:val="Normal1"/>
+              <w:spacing w:line="240" w:lineRule="auto"/>
+              <w:rPr>
+                <w:rFonts w:ascii="Times New Roman" w:eastAsia="Times New Roman" w:hAnsi="Times New Roman" w:cs="Times New Roman"/>
+                <w:b/>
+                <w:color w:val="000000" w:themeColor="text1"/>
+                <w:sz w:val="24"/>
+              </w:rPr>
+            </w:pPr>
+            <w:r>
+              <w:rPr>
+                <w:rFonts w:ascii="Times New Roman" w:eastAsia="Times New Roman" w:hAnsi="Times New Roman" w:cs="Times New Roman"/>
+                <w:b/>
+                <w:color w:val="000000" w:themeColor="text1"/>
+                <w:sz w:val="24"/>
+              </w:rPr>
+              <w:t>15</w:t>
+            </w:r>
+          </w:p>
+        </w:tc>
+        <w:tc>
+          <w:tcPr>
+            <w:tcW w:w="1915" w:type="dxa"/>
+          </w:tcPr>
+          <w:p>
+            <w:pPr>
+              <w:pStyle w:val="Normal1"/>
+              <w:spacing w:line="240" w:lineRule="auto"/>
+              <w:rPr>
+                <w:rFonts w:ascii="Times New Roman" w:eastAsia="Times New Roman" w:hAnsi="Times New Roman" w:cs="Times New Roman"/>
+                <w:color w:val="000000" w:themeColor="text1"/>
+                <w:sz w:val="24"/>
+              </w:rPr>
+            </w:pPr>
+            <w:r>
+              <w:rPr>
+                <w:rFonts w:ascii="Times New Roman" w:eastAsia="Times New Roman" w:hAnsi="Times New Roman" w:cs="Times New Roman"/>
+                <w:color w:val="000000" w:themeColor="text1"/>
+                <w:sz w:val="24"/>
+              </w:rPr>
+              <w:t>.078</w:t>
+            </w:r>
+          </w:p>
+        </w:tc>
+        <w:tc>
+          <w:tcPr>
+            <w:tcW w:w="1915" w:type="dxa"/>
+          </w:tcPr>
+          <w:p>
+            <w:pPr>
+              <w:pStyle w:val="Normal1"/>
+              <w:spacing w:line="240" w:lineRule="auto"/>
+              <w:rPr>
+                <w:rFonts w:ascii="Times New Roman" w:eastAsia="Times New Roman" w:hAnsi="Times New Roman" w:cs="Times New Roman"/>
+                <w:color w:val="000000" w:themeColor="text1"/>
+                <w:sz w:val="24"/>
+              </w:rPr>
+            </w:pPr>
+            <w:r>
+              <w:rPr>
+                <w:rFonts w:ascii="Times New Roman" w:eastAsia="Times New Roman" w:hAnsi="Times New Roman" w:cs="Times New Roman"/>
+                <w:color w:val="000000" w:themeColor="text1"/>
+                <w:sz w:val="24"/>
+              </w:rPr>
+              <w:t>.096</w:t>
+            </w:r>
+          </w:p>
+        </w:tc>
+        <w:tc>
+          <w:tcPr>
+            <w:tcW w:w="1915" w:type="dxa"/>
+          </w:tcPr>
+          <w:p>
+            <w:pPr>
+              <w:pStyle w:val="Normal1"/>
+              <w:spacing w:line="240" w:lineRule="auto"/>
+              <w:rPr>
+                <w:rFonts w:ascii="Times New Roman" w:eastAsia="Times New Roman" w:hAnsi="Times New Roman" w:cs="Times New Roman"/>
+                <w:color w:val="000000" w:themeColor="text1"/>
+                <w:sz w:val="24"/>
+              </w:rPr>
+            </w:pPr>
+            <w:r>
+              <w:rPr>
+                <w:rFonts w:ascii="Times New Roman" w:eastAsia="Times New Roman" w:hAnsi="Times New Roman" w:cs="Times New Roman"/>
+                <w:color w:val="000000" w:themeColor="text1"/>
+                <w:sz w:val="24"/>
+              </w:rPr>
+              <w:t>.131</w:t>
+            </w:r>
+          </w:p>
+        </w:tc>
+        <w:tc>
+          <w:tcPr>
+            <w:tcW w:w="1916" w:type="dxa"/>
+          </w:tcPr>
+          <w:p>
+            <w:pPr>
+              <w:pStyle w:val="Normal1"/>
+              <w:spacing w:line="240" w:lineRule="auto"/>
+              <w:rPr>
+                <w:rFonts w:ascii="Times New Roman" w:eastAsia="Times New Roman" w:hAnsi="Times New Roman" w:cs="Times New Roman"/>
+                <w:color w:val="000000" w:themeColor="text1"/>
+                <w:sz w:val="24"/>
+              </w:rPr>
+            </w:pPr>
+            <w:r>
+              <w:rPr>
+                <w:rFonts w:ascii="Times New Roman" w:eastAsia="Times New Roman" w:hAnsi="Times New Roman" w:cs="Times New Roman"/>
+                <w:color w:val="000000" w:themeColor="text1"/>
+                <w:sz w:val="24"/>
+              </w:rPr>
+              <w:t>.259</w:t>
+            </w:r>
+          </w:p>
+        </w:tc>
+      </w:tr>
+      <w:tr>
+        <w:tc>
+          <w:tcPr>
+            <w:tcW w:w="1915" w:type="dxa"/>
+          </w:tcPr>
+          <w:p>
+            <w:pPr>
+              <w:pStyle w:val="Normal1"/>
+              <w:spacing w:line="240" w:lineRule="auto"/>
+              <w:rPr>
+                <w:rFonts w:ascii="Times New Roman" w:eastAsia="Times New Roman" w:hAnsi="Times New Roman" w:cs="Times New Roman"/>
+                <w:b/>
+                <w:color w:val="000000" w:themeColor="text1"/>
+                <w:sz w:val="24"/>
+              </w:rPr>
+            </w:pPr>
+            <w:r>
+              <w:rPr>
+                <w:rFonts w:ascii="Times New Roman" w:eastAsia="Times New Roman" w:hAnsi="Times New Roman" w:cs="Times New Roman"/>
+                <w:b/>
+                <w:color w:val="000000" w:themeColor="text1"/>
+                <w:sz w:val="24"/>
+              </w:rPr>
+              <w:t>20</w:t>
+            </w:r>
+          </w:p>
+        </w:tc>
+        <w:tc>
+          <w:tcPr>
+            <w:tcW w:w="1915" w:type="dxa"/>
+          </w:tcPr>
+          <w:p>
+            <w:pPr>
+              <w:pStyle w:val="Normal1"/>
+              <w:spacing w:line="240" w:lineRule="auto"/>
+              <w:rPr>
+                <w:rFonts w:ascii="Times New Roman" w:eastAsia="Times New Roman" w:hAnsi="Times New Roman" w:cs="Times New Roman"/>
+                <w:color w:val="000000" w:themeColor="text1"/>
+                <w:sz w:val="24"/>
+              </w:rPr>
+            </w:pPr>
+            <w:r>
+              <w:rPr>
+                <w:rFonts w:ascii="Times New Roman" w:eastAsia="Times New Roman" w:hAnsi="Times New Roman" w:cs="Times New Roman"/>
+                <w:color w:val="000000" w:themeColor="text1"/>
+                <w:sz w:val="24"/>
+              </w:rPr>
+              <w:t>.061</w:t>
+            </w:r>
+          </w:p>
+        </w:tc>
+        <w:tc>
+          <w:tcPr>
+            <w:tcW w:w="1915" w:type="dxa"/>
+          </w:tcPr>
+          <w:p>
+            <w:pPr>
+              <w:pStyle w:val="Normal1"/>
+              <w:spacing w:line="240" w:lineRule="auto"/>
+              <w:rPr>
+                <w:rFonts w:ascii="Times New Roman" w:eastAsia="Times New Roman" w:hAnsi="Times New Roman" w:cs="Times New Roman"/>
+                <w:color w:val="000000" w:themeColor="text1"/>
+                <w:sz w:val="24"/>
+              </w:rPr>
+            </w:pPr>
+            <w:r>
+              <w:rPr>
+                <w:rFonts w:ascii="Times New Roman" w:eastAsia="Times New Roman" w:hAnsi="Times New Roman" w:cs="Times New Roman"/>
+                <w:color w:val="000000" w:themeColor="text1"/>
+                <w:sz w:val="24"/>
+              </w:rPr>
+              <w:t>.080</w:t>
+            </w:r>
+          </w:p>
+        </w:tc>
+        <w:tc>
+          <w:tcPr>
+            <w:tcW w:w="1915" w:type="dxa"/>
+          </w:tcPr>
+          <w:p>
+            <w:pPr>
+              <w:pStyle w:val="Normal1"/>
+              <w:spacing w:line="240" w:lineRule="auto"/>
+              <w:rPr>
+                <w:rFonts w:ascii="Times New Roman" w:eastAsia="Times New Roman" w:hAnsi="Times New Roman" w:cs="Times New Roman"/>
+                <w:color w:val="000000" w:themeColor="text1"/>
+                <w:sz w:val="24"/>
+              </w:rPr>
+            </w:pPr>
+            <w:r>
+              <w:rPr>
+                <w:rFonts w:ascii="Times New Roman" w:eastAsia="Times New Roman" w:hAnsi="Times New Roman" w:cs="Times New Roman"/>
+                <w:color w:val="000000" w:themeColor="text1"/>
+                <w:sz w:val="24"/>
+              </w:rPr>
+              <w:t>.117</w:t>
+            </w:r>
+          </w:p>
+        </w:tc>
+        <w:tc>
+          <w:tcPr>
+            <w:tcW w:w="1916" w:type="dxa"/>
+          </w:tcPr>
+          <w:p>
+            <w:pPr>
+              <w:pStyle w:val="Normal1"/>
+              <w:spacing w:line="240" w:lineRule="auto"/>
+              <w:rPr>
+                <w:rFonts w:ascii="Times New Roman" w:eastAsia="Times New Roman" w:hAnsi="Times New Roman" w:cs="Times New Roman"/>
+                <w:color w:val="000000" w:themeColor="text1"/>
+                <w:sz w:val="24"/>
+              </w:rPr>
+            </w:pPr>
+            <w:r>
+              <w:rPr>
+                <w:rFonts w:ascii="Times New Roman" w:eastAsia="Times New Roman" w:hAnsi="Times New Roman" w:cs="Times New Roman"/>
+                <w:color w:val="000000" w:themeColor="text1"/>
+                <w:sz w:val="24"/>
+              </w:rPr>
+              <w:t>.252</w:t>
+            </w:r>
+          </w:p>
+        </w:tc>
+      </w:tr>
+      <w:tr>
+        <w:tc>
+          <w:tcPr>
+            <w:tcW w:w="1915" w:type="dxa"/>
+          </w:tcPr>
+          <w:p>
+            <w:pPr>
+              <w:pStyle w:val="Normal1"/>
+              <w:spacing w:line="240" w:lineRule="auto"/>
+              <w:rPr>
+                <w:rFonts w:ascii="Times New Roman" w:eastAsia="Times New Roman" w:hAnsi="Times New Roman" w:cs="Times New Roman"/>
+                <w:b/>
+                <w:color w:val="000000" w:themeColor="text1"/>
+                <w:sz w:val="24"/>
+              </w:rPr>
+            </w:pPr>
+            <w:r>
+              <w:rPr>
+                <w:rFonts w:ascii="Times New Roman" w:eastAsia="Times New Roman" w:hAnsi="Times New Roman" w:cs="Times New Roman"/>
+                <w:b/>
+                <w:color w:val="000000" w:themeColor="text1"/>
+                <w:sz w:val="24"/>
+              </w:rPr>
+              <w:t>30</w:t>
+            </w:r>
+          </w:p>
+        </w:tc>
+        <w:tc>
+          <w:tcPr>
+            <w:tcW w:w="1915" w:type="dxa"/>
+          </w:tcPr>
+          <w:p>
+            <w:pPr>
+              <w:pStyle w:val="Normal1"/>
+              <w:spacing w:line="240" w:lineRule="auto"/>
+              <w:rPr>
+                <w:rFonts w:ascii="Times New Roman" w:eastAsia="Times New Roman" w:hAnsi="Times New Roman" w:cs="Times New Roman"/>
+                <w:color w:val="000000" w:themeColor="text1"/>
+                <w:sz w:val="24"/>
+              </w:rPr>
+            </w:pPr>
+            <w:r>
+              <w:rPr>
+                <w:rFonts w:ascii="Times New Roman" w:eastAsia="Times New Roman" w:hAnsi="Times New Roman" w:cs="Times New Roman"/>
+                <w:color w:val="000000" w:themeColor="text1"/>
+                <w:sz w:val="24"/>
+              </w:rPr>
+              <w:t>.045</w:t>
+            </w:r>
+          </w:p>
+        </w:tc>
+        <w:tc>
+          <w:tcPr>
+            <w:tcW w:w="1915" w:type="dxa"/>
+          </w:tcPr>
+          <w:p>
+            <w:pPr>
+              <w:pStyle w:val="Normal1"/>
+              <w:spacing w:line="240" w:lineRule="auto"/>
+              <w:rPr>
+                <w:rFonts w:ascii="Times New Roman" w:eastAsia="Times New Roman" w:hAnsi="Times New Roman" w:cs="Times New Roman"/>
+                <w:color w:val="000000" w:themeColor="text1"/>
+                <w:sz w:val="24"/>
+              </w:rPr>
+            </w:pPr>
+            <w:r>
+              <w:rPr>
+                <w:rFonts w:ascii="Times New Roman" w:eastAsia="Times New Roman" w:hAnsi="Times New Roman" w:cs="Times New Roman"/>
+                <w:color w:val="000000" w:themeColor="text1"/>
+                <w:sz w:val="24"/>
+              </w:rPr>
+              <w:t>.065</w:t>
+            </w:r>
+          </w:p>
+        </w:tc>
+        <w:tc>
+          <w:tcPr>
+            <w:tcW w:w="1915" w:type="dxa"/>
+          </w:tcPr>
+          <w:p>
+            <w:pPr>
+              <w:pStyle w:val="Normal1"/>
+              <w:spacing w:line="240" w:lineRule="auto"/>
+              <w:rPr>
+                <w:rFonts w:ascii="Times New Roman" w:eastAsia="Times New Roman" w:hAnsi="Times New Roman" w:cs="Times New Roman"/>
+                <w:color w:val="000000" w:themeColor="text1"/>
+                <w:sz w:val="24"/>
+              </w:rPr>
+            </w:pPr>
+            <w:r>
+              <w:rPr>
+                <w:rFonts w:ascii="Times New Roman" w:eastAsia="Times New Roman" w:hAnsi="Times New Roman" w:cs="Times New Roman"/>
+                <w:color w:val="000000" w:themeColor="text1"/>
+                <w:sz w:val="24"/>
+              </w:rPr>
+              <w:t>.106</w:t>
+            </w:r>
+          </w:p>
+        </w:tc>
+        <w:tc>
+          <w:tcPr>
+            <w:tcW w:w="1916" w:type="dxa"/>
+          </w:tcPr>
+          <w:p>
+            <w:pPr>
+              <w:pStyle w:val="Normal1"/>
+              <w:spacing w:line="240" w:lineRule="auto"/>
+              <w:rPr>
+                <w:rFonts w:ascii="Times New Roman" w:eastAsia="Times New Roman" w:hAnsi="Times New Roman" w:cs="Times New Roman"/>
+                <w:color w:val="000000" w:themeColor="text1"/>
+                <w:sz w:val="24"/>
+              </w:rPr>
+            </w:pPr>
+            <w:r>
+              <w:rPr>
+                <w:rFonts w:ascii="Times New Roman" w:eastAsia="Times New Roman" w:hAnsi="Times New Roman" w:cs="Times New Roman"/>
+                <w:color w:val="000000" w:themeColor="text1"/>
+                <w:sz w:val="24"/>
+              </w:rPr>
+              <w:t>.250</w:t>
+            </w:r>
+          </w:p>
+        </w:tc>
+      </w:tr>
+    </w:tbl>
+    <w:p>
+      <w:pPr>
+        <w:pStyle w:val="Normal1"/>
+        <w:spacing w:line="240" w:lineRule="auto"/>
+        <w:rPr>
+          <w:rFonts w:ascii="Times New Roman" w:eastAsia="Times New Roman" w:hAnsi="Times New Roman" w:cs="Times New Roman"/>
+          <w:color w:val="0070C0"/>
+          <w:sz w:val="24"/>
+        </w:rPr>
+      </w:pPr>
+    </w:p>
+    <w:p>
+      <w:pPr>
+        <w:pStyle w:val="Normal1"/>
+        <w:spacing w:line="240" w:lineRule="auto"/>
+        <w:rPr>
+          <w:rFonts w:ascii="Times New Roman" w:eastAsia="Times New Roman" w:hAnsi="Times New Roman" w:cs="Times New Roman"/>
+          <w:color w:val="C00000"/>
+          <w:sz w:val="24"/>
+        </w:rPr>
+      </w:pPr>
+      <w:r>
+        <w:rPr>
+          <w:rFonts w:ascii="Times New Roman" w:eastAsia="Times New Roman" w:hAnsi="Times New Roman" w:cs="Times New Roman"/>
+          <w:color w:val="C00000"/>
+          <w:sz w:val="24"/>
+        </w:rPr>
+        <w:t>Grid of</w:t>
+      </w:r>
+      <w:r>
+        <w:rPr>
+          <w:rFonts w:ascii="Times New Roman" w:eastAsia="Times New Roman" w:hAnsi="Times New Roman" w:cs="Times New Roman"/>
+          <w:color w:val="C00000"/>
+          <w:sz w:val="24"/>
+        </w:rPr>
+        <w:t xml:space="preserve"> rounded </w:t>
+      </w:r>
+      <w:r>
+        <w:rPr>
+          <w:rFonts w:ascii="Times New Roman" w:eastAsia="Times New Roman" w:hAnsi="Times New Roman" w:cs="Times New Roman"/>
+          <w:color w:val="C00000"/>
+          <w:sz w:val="24"/>
+        </w:rPr>
+        <w:t>pre-loan mortgage monthly payments</w:t>
+      </w:r>
+      <w:r>
+        <w:rPr>
+          <w:rFonts w:ascii="Times New Roman" w:eastAsia="Times New Roman" w:hAnsi="Times New Roman" w:cs="Times New Roman"/>
+          <w:color w:val="C00000"/>
+          <w:sz w:val="24"/>
+        </w:rPr>
+        <w:t xml:space="preserve"> of 2^-n</w:t>
+      </w:r>
+      <w:r>
+        <w:rPr>
+          <w:rFonts w:ascii="Times New Roman" w:eastAsia="Times New Roman" w:hAnsi="Times New Roman" w:cs="Times New Roman"/>
+          <w:color w:val="C00000"/>
+          <w:sz w:val="24"/>
+        </w:rPr>
+        <w:t>:</w:t>
+      </w:r>
+    </w:p>
+    <w:tbl>
+      <w:tblPr>
+        <w:tblStyle w:val="TableGrid"/>
+        <w:tblW w:w="0" w:type="auto"/>
+        <w:tblLook w:val="04A0" w:firstRow="1" w:lastRow="0" w:firstColumn="1" w:lastColumn="0" w:noHBand="0" w:noVBand="1"/>
+      </w:tblPr>
+      <w:tblGrid>
+        <w:gridCol w:w="1915"/>
+        <w:gridCol w:w="1915"/>
+        <w:gridCol w:w="1915"/>
+        <w:gridCol w:w="1915"/>
+        <w:gridCol w:w="1916"/>
+      </w:tblGrid>
+      <w:tr>
+        <w:tc>
+          <w:tcPr>
+            <w:tcW w:w="1915" w:type="dxa"/>
+          </w:tcPr>
+          <w:p>
+            <w:pPr>
+              <w:pStyle w:val="Normal1"/>
+              <w:tabs>
+                <w:tab w:val="left" w:pos="740"/>
+              </w:tabs>
+              <w:spacing w:line="240" w:lineRule="auto"/>
+              <w:rPr>
+                <w:rFonts w:ascii="Times New Roman" w:eastAsia="Times New Roman" w:hAnsi="Times New Roman" w:cs="Times New Roman"/>
+                <w:color w:val="000000" w:themeColor="text1"/>
+                <w:sz w:val="24"/>
+              </w:rPr>
+            </w:pPr>
+            <w:r>
+              <w:rPr>
+                <w:rFonts w:ascii="Times New Roman" w:eastAsia="Times New Roman" w:hAnsi="Times New Roman" w:cs="Times New Roman"/>
+                <w:color w:val="000000" w:themeColor="text1"/>
+                <w:sz w:val="24"/>
+              </w:rPr>
+              <w:tab/>
+            </w:r>
+          </w:p>
+        </w:tc>
+        <w:tc>
+          <w:tcPr>
+            <w:tcW w:w="1915" w:type="dxa"/>
+          </w:tcPr>
+          <w:p>
+            <w:pPr>
+              <w:pStyle w:val="Normal1"/>
+              <w:spacing w:line="240" w:lineRule="auto"/>
+              <w:rPr>
+                <w:rFonts w:ascii="Times New Roman" w:eastAsia="Times New Roman" w:hAnsi="Times New Roman" w:cs="Times New Roman"/>
+                <w:b/>
+                <w:color w:val="000000" w:themeColor="text1"/>
+                <w:sz w:val="24"/>
+              </w:rPr>
+            </w:pPr>
+            <w:r>
+              <w:rPr>
+                <w:rFonts w:ascii="Times New Roman" w:eastAsia="Times New Roman" w:hAnsi="Times New Roman" w:cs="Times New Roman"/>
+                <w:b/>
+                <w:color w:val="000000" w:themeColor="text1"/>
+                <w:sz w:val="24"/>
+              </w:rPr>
+              <w:t>.02</w:t>
+            </w:r>
+          </w:p>
+        </w:tc>
+        <w:tc>
+          <w:tcPr>
+            <w:tcW w:w="1915" w:type="dxa"/>
+          </w:tcPr>
+          <w:p>
+            <w:pPr>
+              <w:pStyle w:val="Normal1"/>
+              <w:spacing w:line="240" w:lineRule="auto"/>
+              <w:rPr>
+                <w:rFonts w:ascii="Times New Roman" w:eastAsia="Times New Roman" w:hAnsi="Times New Roman" w:cs="Times New Roman"/>
+                <w:b/>
+                <w:color w:val="000000" w:themeColor="text1"/>
+                <w:sz w:val="24"/>
+              </w:rPr>
+            </w:pPr>
+            <w:r>
+              <w:rPr>
+                <w:rFonts w:ascii="Times New Roman" w:eastAsia="Times New Roman" w:hAnsi="Times New Roman" w:cs="Times New Roman"/>
+                <w:b/>
+                <w:color w:val="000000" w:themeColor="text1"/>
+                <w:sz w:val="24"/>
+              </w:rPr>
+              <w:t>.05</w:t>
+            </w:r>
+          </w:p>
+        </w:tc>
+        <w:tc>
+          <w:tcPr>
+            <w:tcW w:w="1915" w:type="dxa"/>
+          </w:tcPr>
+          <w:p>
+            <w:pPr>
+              <w:pStyle w:val="Normal1"/>
+              <w:spacing w:line="240" w:lineRule="auto"/>
+              <w:rPr>
+                <w:rFonts w:ascii="Times New Roman" w:eastAsia="Times New Roman" w:hAnsi="Times New Roman" w:cs="Times New Roman"/>
+                <w:b/>
+                <w:color w:val="000000" w:themeColor="text1"/>
+                <w:sz w:val="24"/>
+              </w:rPr>
+            </w:pPr>
+            <w:r>
+              <w:rPr>
+                <w:rFonts w:ascii="Times New Roman" w:eastAsia="Times New Roman" w:hAnsi="Times New Roman" w:cs="Times New Roman"/>
+                <w:b/>
+                <w:color w:val="000000" w:themeColor="text1"/>
+                <w:sz w:val="24"/>
+              </w:rPr>
+              <w:t>.10</w:t>
+            </w:r>
+          </w:p>
+        </w:tc>
+        <w:tc>
+          <w:tcPr>
+            <w:tcW w:w="1916" w:type="dxa"/>
+          </w:tcPr>
+          <w:p>
+            <w:pPr>
+              <w:pStyle w:val="Normal1"/>
+              <w:spacing w:line="240" w:lineRule="auto"/>
+              <w:rPr>
+                <w:rFonts w:ascii="Times New Roman" w:eastAsia="Times New Roman" w:hAnsi="Times New Roman" w:cs="Times New Roman"/>
+                <w:b/>
+                <w:color w:val="000000" w:themeColor="text1"/>
+                <w:sz w:val="24"/>
+              </w:rPr>
+            </w:pPr>
+            <w:r>
+              <w:rPr>
+                <w:rFonts w:ascii="Times New Roman" w:eastAsia="Times New Roman" w:hAnsi="Times New Roman" w:cs="Times New Roman"/>
+                <w:b/>
+                <w:color w:val="000000" w:themeColor="text1"/>
+                <w:sz w:val="24"/>
+              </w:rPr>
+              <w:t>.25</w:t>
+            </w:r>
+          </w:p>
+        </w:tc>
+      </w:tr>
+      <w:tr>
+        <w:tc>
+          <w:tcPr>
+            <w:tcW w:w="1915" w:type="dxa"/>
+          </w:tcPr>
+          <w:p>
+            <w:pPr>
+              <w:pStyle w:val="Normal1"/>
+              <w:spacing w:line="240" w:lineRule="auto"/>
+              <w:rPr>
+                <w:rFonts w:ascii="Times New Roman" w:eastAsia="Times New Roman" w:hAnsi="Times New Roman" w:cs="Times New Roman"/>
+                <w:b/>
+                <w:color w:val="000000" w:themeColor="text1"/>
+                <w:sz w:val="24"/>
+              </w:rPr>
+            </w:pPr>
+            <w:r>
+              <w:rPr>
+                <w:rFonts w:ascii="Times New Roman" w:eastAsia="Times New Roman" w:hAnsi="Times New Roman" w:cs="Times New Roman"/>
+                <w:b/>
+                <w:color w:val="000000" w:themeColor="text1"/>
+                <w:sz w:val="24"/>
+              </w:rPr>
+              <w:t>10</w:t>
+            </w:r>
+          </w:p>
+        </w:tc>
+        <w:tc>
+          <w:tcPr>
+            <w:tcW w:w="1915" w:type="dxa"/>
+          </w:tcPr>
+          <w:p>
+            <w:pPr>
+              <w:pStyle w:val="Normal1"/>
+              <w:spacing w:line="240" w:lineRule="auto"/>
+              <w:rPr>
+                <w:rFonts w:ascii="Times New Roman" w:eastAsia="Times New Roman" w:hAnsi="Times New Roman" w:cs="Times New Roman"/>
+                <w:color w:val="000000" w:themeColor="text1"/>
+                <w:sz w:val="24"/>
+              </w:rPr>
+            </w:pPr>
+            <w:r>
+              <w:rPr>
+                <w:rFonts w:ascii="Times New Roman" w:eastAsia="Times New Roman" w:hAnsi="Times New Roman" w:cs="Times New Roman"/>
+                <w:color w:val="000000" w:themeColor="text1"/>
+                <w:sz w:val="24"/>
+              </w:rPr>
+              <w:t>3</w:t>
+            </w:r>
+          </w:p>
+        </w:tc>
+        <w:tc>
+          <w:tcPr>
+            <w:tcW w:w="1915" w:type="dxa"/>
+          </w:tcPr>
+          <w:p>
+            <w:pPr>
+              <w:pStyle w:val="Normal1"/>
+              <w:spacing w:line="240" w:lineRule="auto"/>
+              <w:rPr>
+                <w:rFonts w:ascii="Times New Roman" w:eastAsia="Times New Roman" w:hAnsi="Times New Roman" w:cs="Times New Roman"/>
+                <w:color w:val="000000" w:themeColor="text1"/>
+                <w:sz w:val="24"/>
+              </w:rPr>
+            </w:pPr>
+            <w:r>
+              <w:rPr>
+                <w:rFonts w:ascii="Times New Roman" w:eastAsia="Times New Roman" w:hAnsi="Times New Roman" w:cs="Times New Roman"/>
+                <w:color w:val="000000" w:themeColor="text1"/>
+                <w:sz w:val="24"/>
+              </w:rPr>
+              <w:t>3</w:t>
+            </w:r>
+          </w:p>
+        </w:tc>
+        <w:tc>
+          <w:tcPr>
+            <w:tcW w:w="1915" w:type="dxa"/>
+          </w:tcPr>
+          <w:p>
+            <w:pPr>
+              <w:pStyle w:val="Normal1"/>
+              <w:spacing w:line="240" w:lineRule="auto"/>
+              <w:rPr>
+                <w:rFonts w:ascii="Times New Roman" w:eastAsia="Times New Roman" w:hAnsi="Times New Roman" w:cs="Times New Roman"/>
+                <w:color w:val="000000" w:themeColor="text1"/>
+                <w:sz w:val="24"/>
+              </w:rPr>
+            </w:pPr>
+            <w:r>
+              <w:rPr>
+                <w:rFonts w:ascii="Times New Roman" w:eastAsia="Times New Roman" w:hAnsi="Times New Roman" w:cs="Times New Roman"/>
+                <w:color w:val="000000" w:themeColor="text1"/>
+                <w:sz w:val="24"/>
+              </w:rPr>
+              <w:t>3</w:t>
+            </w:r>
+          </w:p>
+        </w:tc>
+        <w:tc>
+          <w:tcPr>
+            <w:tcW w:w="1916" w:type="dxa"/>
+          </w:tcPr>
+          <w:p>
+            <w:pPr>
+              <w:pStyle w:val="Normal1"/>
+              <w:spacing w:line="240" w:lineRule="auto"/>
+              <w:rPr>
+                <w:rFonts w:ascii="Times New Roman" w:eastAsia="Times New Roman" w:hAnsi="Times New Roman" w:cs="Times New Roman"/>
+                <w:color w:val="000000" w:themeColor="text1"/>
+                <w:sz w:val="24"/>
+              </w:rPr>
+            </w:pPr>
+            <w:r>
+              <w:rPr>
+                <w:rFonts w:ascii="Times New Roman" w:eastAsia="Times New Roman" w:hAnsi="Times New Roman" w:cs="Times New Roman"/>
+                <w:color w:val="000000" w:themeColor="text1"/>
+                <w:sz w:val="24"/>
+              </w:rPr>
+              <w:t>2</w:t>
+            </w:r>
+          </w:p>
+        </w:tc>
+      </w:tr>
+      <w:tr>
+        <w:tc>
+          <w:tcPr>
+            <w:tcW w:w="1915" w:type="dxa"/>
+          </w:tcPr>
+          <w:p>
+            <w:pPr>
+              <w:pStyle w:val="Normal1"/>
+              <w:spacing w:line="240" w:lineRule="auto"/>
+              <w:rPr>
+                <w:rFonts w:ascii="Times New Roman" w:eastAsia="Times New Roman" w:hAnsi="Times New Roman" w:cs="Times New Roman"/>
+                <w:b/>
+                <w:color w:val="000000" w:themeColor="text1"/>
+                <w:sz w:val="24"/>
+              </w:rPr>
+            </w:pPr>
+            <w:r>
+              <w:rPr>
+                <w:rFonts w:ascii="Times New Roman" w:eastAsia="Times New Roman" w:hAnsi="Times New Roman" w:cs="Times New Roman"/>
+                <w:b/>
+                <w:color w:val="000000" w:themeColor="text1"/>
+                <w:sz w:val="24"/>
+              </w:rPr>
+              <w:t>15</w:t>
+            </w:r>
+          </w:p>
+        </w:tc>
+        <w:tc>
+          <w:tcPr>
+            <w:tcW w:w="1915" w:type="dxa"/>
+          </w:tcPr>
+          <w:p>
+            <w:pPr>
+              <w:pStyle w:val="Normal1"/>
+              <w:spacing w:line="240" w:lineRule="auto"/>
+              <w:rPr>
+                <w:rFonts w:ascii="Times New Roman" w:eastAsia="Times New Roman" w:hAnsi="Times New Roman" w:cs="Times New Roman"/>
+                <w:color w:val="000000" w:themeColor="text1"/>
+                <w:sz w:val="24"/>
+              </w:rPr>
+            </w:pPr>
+            <w:r>
+              <w:rPr>
+                <w:rFonts w:ascii="Times New Roman" w:eastAsia="Times New Roman" w:hAnsi="Times New Roman" w:cs="Times New Roman"/>
+                <w:color w:val="000000" w:themeColor="text1"/>
+                <w:sz w:val="24"/>
+              </w:rPr>
+              <w:t>4</w:t>
+            </w:r>
+          </w:p>
+        </w:tc>
+        <w:tc>
+          <w:tcPr>
+            <w:tcW w:w="1915" w:type="dxa"/>
+          </w:tcPr>
+          <w:p>
+            <w:pPr>
+              <w:pStyle w:val="Normal1"/>
+              <w:spacing w:line="240" w:lineRule="auto"/>
+              <w:rPr>
+                <w:rFonts w:ascii="Times New Roman" w:eastAsia="Times New Roman" w:hAnsi="Times New Roman" w:cs="Times New Roman"/>
+                <w:color w:val="000000" w:themeColor="text1"/>
+                <w:sz w:val="24"/>
+              </w:rPr>
+            </w:pPr>
+            <w:r>
+              <w:rPr>
+                <w:rFonts w:ascii="Times New Roman" w:eastAsia="Times New Roman" w:hAnsi="Times New Roman" w:cs="Times New Roman"/>
+                <w:color w:val="000000" w:themeColor="text1"/>
+                <w:sz w:val="24"/>
+              </w:rPr>
+              <w:t>3</w:t>
+            </w:r>
+          </w:p>
+        </w:tc>
+        <w:tc>
+          <w:tcPr>
+            <w:tcW w:w="1915" w:type="dxa"/>
+          </w:tcPr>
+          <w:p>
+            <w:pPr>
+              <w:pStyle w:val="Normal1"/>
+              <w:spacing w:line="240" w:lineRule="auto"/>
+              <w:rPr>
+                <w:rFonts w:ascii="Times New Roman" w:eastAsia="Times New Roman" w:hAnsi="Times New Roman" w:cs="Times New Roman"/>
+                <w:color w:val="000000" w:themeColor="text1"/>
+                <w:sz w:val="24"/>
+              </w:rPr>
+            </w:pPr>
+            <w:r>
+              <w:rPr>
+                <w:rFonts w:ascii="Times New Roman" w:eastAsia="Times New Roman" w:hAnsi="Times New Roman" w:cs="Times New Roman"/>
+                <w:color w:val="000000" w:themeColor="text1"/>
+                <w:sz w:val="24"/>
+              </w:rPr>
+              <w:t>3</w:t>
+            </w:r>
+          </w:p>
+        </w:tc>
+        <w:tc>
+          <w:tcPr>
+            <w:tcW w:w="1916" w:type="dxa"/>
+          </w:tcPr>
+          <w:p>
+            <w:pPr>
+              <w:pStyle w:val="Normal1"/>
+              <w:spacing w:line="240" w:lineRule="auto"/>
+              <w:rPr>
+                <w:rFonts w:ascii="Times New Roman" w:eastAsia="Times New Roman" w:hAnsi="Times New Roman" w:cs="Times New Roman"/>
+                <w:color w:val="000000" w:themeColor="text1"/>
+                <w:sz w:val="24"/>
+              </w:rPr>
+            </w:pPr>
+            <w:r>
+              <w:rPr>
+                <w:rFonts w:ascii="Times New Roman" w:eastAsia="Times New Roman" w:hAnsi="Times New Roman" w:cs="Times New Roman"/>
+                <w:color w:val="000000" w:themeColor="text1"/>
+                <w:sz w:val="24"/>
+              </w:rPr>
+              <w:t>2</w:t>
+            </w:r>
+          </w:p>
+        </w:tc>
+      </w:tr>
+      <w:tr>
+        <w:tc>
+          <w:tcPr>
+            <w:tcW w:w="1915" w:type="dxa"/>
+          </w:tcPr>
+          <w:p>
+            <w:pPr>
+              <w:pStyle w:val="Normal1"/>
+              <w:spacing w:line="240" w:lineRule="auto"/>
+              <w:rPr>
+                <w:rFonts w:ascii="Times New Roman" w:eastAsia="Times New Roman" w:hAnsi="Times New Roman" w:cs="Times New Roman"/>
+                <w:b/>
+                <w:color w:val="000000" w:themeColor="text1"/>
+                <w:sz w:val="24"/>
+              </w:rPr>
+            </w:pPr>
+            <w:r>
+              <w:rPr>
+                <w:rFonts w:ascii="Times New Roman" w:eastAsia="Times New Roman" w:hAnsi="Times New Roman" w:cs="Times New Roman"/>
+                <w:b/>
+                <w:color w:val="000000" w:themeColor="text1"/>
+                <w:sz w:val="24"/>
+              </w:rPr>
+              <w:t>20</w:t>
+            </w:r>
+          </w:p>
+        </w:tc>
+        <w:tc>
+          <w:tcPr>
+            <w:tcW w:w="1915" w:type="dxa"/>
+          </w:tcPr>
+          <w:p>
+            <w:pPr>
+              <w:pStyle w:val="Normal1"/>
+              <w:spacing w:line="240" w:lineRule="auto"/>
+              <w:rPr>
+                <w:rFonts w:ascii="Times New Roman" w:eastAsia="Times New Roman" w:hAnsi="Times New Roman" w:cs="Times New Roman"/>
+                <w:color w:val="000000" w:themeColor="text1"/>
+                <w:sz w:val="24"/>
+              </w:rPr>
+            </w:pPr>
+            <w:r>
+              <w:rPr>
+                <w:rFonts w:ascii="Times New Roman" w:eastAsia="Times New Roman" w:hAnsi="Times New Roman" w:cs="Times New Roman"/>
+                <w:color w:val="000000" w:themeColor="text1"/>
+                <w:sz w:val="24"/>
+              </w:rPr>
+              <w:t>4</w:t>
+            </w:r>
+          </w:p>
+        </w:tc>
+        <w:tc>
+          <w:tcPr>
+            <w:tcW w:w="1915" w:type="dxa"/>
+          </w:tcPr>
+          <w:p>
+            <w:pPr>
+              <w:pStyle w:val="Normal1"/>
+              <w:spacing w:line="240" w:lineRule="auto"/>
+              <w:rPr>
+                <w:rFonts w:ascii="Times New Roman" w:eastAsia="Times New Roman" w:hAnsi="Times New Roman" w:cs="Times New Roman"/>
+                <w:color w:val="000000" w:themeColor="text1"/>
+                <w:sz w:val="24"/>
+              </w:rPr>
+            </w:pPr>
+            <w:r>
+              <w:rPr>
+                <w:rFonts w:ascii="Times New Roman" w:eastAsia="Times New Roman" w:hAnsi="Times New Roman" w:cs="Times New Roman"/>
+                <w:color w:val="000000" w:themeColor="text1"/>
+                <w:sz w:val="24"/>
+              </w:rPr>
+              <w:t>4</w:t>
+            </w:r>
+          </w:p>
+        </w:tc>
+        <w:tc>
+          <w:tcPr>
+            <w:tcW w:w="1915" w:type="dxa"/>
+          </w:tcPr>
+          <w:p>
+            <w:pPr>
+              <w:pStyle w:val="Normal1"/>
+              <w:spacing w:line="240" w:lineRule="auto"/>
+              <w:rPr>
+                <w:rFonts w:ascii="Times New Roman" w:eastAsia="Times New Roman" w:hAnsi="Times New Roman" w:cs="Times New Roman"/>
+                <w:color w:val="000000" w:themeColor="text1"/>
+                <w:sz w:val="24"/>
+              </w:rPr>
+            </w:pPr>
+            <w:r>
+              <w:rPr>
+                <w:rFonts w:ascii="Times New Roman" w:eastAsia="Times New Roman" w:hAnsi="Times New Roman" w:cs="Times New Roman"/>
+                <w:color w:val="000000" w:themeColor="text1"/>
+                <w:sz w:val="24"/>
+              </w:rPr>
+              <w:t>3</w:t>
+            </w:r>
+          </w:p>
+        </w:tc>
+        <w:tc>
+          <w:tcPr>
+            <w:tcW w:w="1916" w:type="dxa"/>
+          </w:tcPr>
+          <w:p>
+            <w:pPr>
+              <w:pStyle w:val="Normal1"/>
+              <w:spacing w:line="240" w:lineRule="auto"/>
+              <w:rPr>
+                <w:rFonts w:ascii="Times New Roman" w:eastAsia="Times New Roman" w:hAnsi="Times New Roman" w:cs="Times New Roman"/>
+                <w:color w:val="000000" w:themeColor="text1"/>
+                <w:sz w:val="24"/>
+              </w:rPr>
+            </w:pPr>
+            <w:r>
+              <w:rPr>
+                <w:rFonts w:ascii="Times New Roman" w:eastAsia="Times New Roman" w:hAnsi="Times New Roman" w:cs="Times New Roman"/>
+                <w:color w:val="000000" w:themeColor="text1"/>
+                <w:sz w:val="24"/>
+              </w:rPr>
+              <w:t>2</w:t>
+            </w:r>
+          </w:p>
+        </w:tc>
+      </w:tr>
+      <w:tr>
+        <w:tc>
+          <w:tcPr>
+            <w:tcW w:w="1915" w:type="dxa"/>
+          </w:tcPr>
+          <w:p>
+            <w:pPr>
+              <w:pStyle w:val="Normal1"/>
+              <w:spacing w:line="240" w:lineRule="auto"/>
+              <w:rPr>
+                <w:rFonts w:ascii="Times New Roman" w:eastAsia="Times New Roman" w:hAnsi="Times New Roman" w:cs="Times New Roman"/>
+                <w:b/>
+                <w:color w:val="000000" w:themeColor="text1"/>
+                <w:sz w:val="24"/>
+              </w:rPr>
+            </w:pPr>
+            <w:r>
+              <w:rPr>
+                <w:rFonts w:ascii="Times New Roman" w:eastAsia="Times New Roman" w:hAnsi="Times New Roman" w:cs="Times New Roman"/>
+                <w:b/>
+                <w:color w:val="000000" w:themeColor="text1"/>
+                <w:sz w:val="24"/>
+              </w:rPr>
+              <w:t>30</w:t>
+            </w:r>
+          </w:p>
+        </w:tc>
+        <w:tc>
+          <w:tcPr>
+            <w:tcW w:w="1915" w:type="dxa"/>
+          </w:tcPr>
+          <w:p>
+            <w:pPr>
+              <w:pStyle w:val="Normal1"/>
+              <w:spacing w:line="240" w:lineRule="auto"/>
+              <w:rPr>
+                <w:rFonts w:ascii="Times New Roman" w:eastAsia="Times New Roman" w:hAnsi="Times New Roman" w:cs="Times New Roman"/>
+                <w:color w:val="000000" w:themeColor="text1"/>
+                <w:sz w:val="24"/>
+              </w:rPr>
+            </w:pPr>
+            <w:r>
+              <w:rPr>
+                <w:rFonts w:ascii="Times New Roman" w:eastAsia="Times New Roman" w:hAnsi="Times New Roman" w:cs="Times New Roman"/>
+                <w:color w:val="000000" w:themeColor="text1"/>
+                <w:sz w:val="24"/>
+              </w:rPr>
+              <w:t>5</w:t>
+            </w:r>
+          </w:p>
+        </w:tc>
+        <w:tc>
+          <w:tcPr>
+            <w:tcW w:w="1915" w:type="dxa"/>
+          </w:tcPr>
+          <w:p>
+            <w:pPr>
+              <w:pStyle w:val="Normal1"/>
+              <w:spacing w:line="240" w:lineRule="auto"/>
+              <w:rPr>
+                <w:rFonts w:ascii="Times New Roman" w:eastAsia="Times New Roman" w:hAnsi="Times New Roman" w:cs="Times New Roman"/>
+                <w:color w:val="000000" w:themeColor="text1"/>
+                <w:sz w:val="24"/>
+              </w:rPr>
+            </w:pPr>
+            <w:r>
+              <w:rPr>
+                <w:rFonts w:ascii="Times New Roman" w:eastAsia="Times New Roman" w:hAnsi="Times New Roman" w:cs="Times New Roman"/>
+                <w:color w:val="000000" w:themeColor="text1"/>
+                <w:sz w:val="24"/>
+              </w:rPr>
+              <w:t>4</w:t>
+            </w:r>
+          </w:p>
+        </w:tc>
+        <w:tc>
+          <w:tcPr>
+            <w:tcW w:w="1915" w:type="dxa"/>
+          </w:tcPr>
+          <w:p>
+            <w:pPr>
+              <w:pStyle w:val="Normal1"/>
+              <w:spacing w:line="240" w:lineRule="auto"/>
+              <w:rPr>
+                <w:rFonts w:ascii="Times New Roman" w:eastAsia="Times New Roman" w:hAnsi="Times New Roman" w:cs="Times New Roman"/>
+                <w:color w:val="000000" w:themeColor="text1"/>
+                <w:sz w:val="24"/>
+              </w:rPr>
+            </w:pPr>
+            <w:r>
+              <w:rPr>
+                <w:rFonts w:ascii="Times New Roman" w:eastAsia="Times New Roman" w:hAnsi="Times New Roman" w:cs="Times New Roman"/>
+                <w:color w:val="000000" w:themeColor="text1"/>
+                <w:sz w:val="24"/>
+              </w:rPr>
+              <w:t>3</w:t>
+            </w:r>
+          </w:p>
+        </w:tc>
+        <w:tc>
+          <w:tcPr>
+            <w:tcW w:w="1916" w:type="dxa"/>
+          </w:tcPr>
+          <w:p>
+            <w:pPr>
+              <w:pStyle w:val="Normal1"/>
+              <w:spacing w:line="240" w:lineRule="auto"/>
+              <w:rPr>
+                <w:rFonts w:ascii="Times New Roman" w:eastAsia="Times New Roman" w:hAnsi="Times New Roman" w:cs="Times New Roman"/>
+                <w:color w:val="000000" w:themeColor="text1"/>
+                <w:sz w:val="24"/>
+              </w:rPr>
+            </w:pPr>
+            <w:r>
+              <w:rPr>
+                <w:rFonts w:ascii="Times New Roman" w:eastAsia="Times New Roman" w:hAnsi="Times New Roman" w:cs="Times New Roman"/>
+                <w:color w:val="000000" w:themeColor="text1"/>
+                <w:sz w:val="24"/>
+              </w:rPr>
+              <w:t>2</w:t>
+            </w:r>
+          </w:p>
+        </w:tc>
+      </w:tr>
+    </w:tbl>
+    <w:p>
+      <w:pPr>
+        <w:pStyle w:val="Normal1"/>
+        <w:spacing w:line="240" w:lineRule="auto"/>
+        <w:rPr>
+          <w:rFonts w:ascii="Times New Roman" w:eastAsia="Times New Roman" w:hAnsi="Times New Roman" w:cs="Times New Roman"/>
+          <w:color w:val="0070C0"/>
+          <w:sz w:val="24"/>
+        </w:rPr>
+      </w:pPr>
+    </w:p>
+    <w:p>
+      <w:pPr>
+        <w:pStyle w:val="Normal1"/>
+        <w:spacing w:line="240" w:lineRule="auto"/>
+        <w:rPr>
+          <w:rFonts w:ascii="Times New Roman" w:hAnsi="Times New Roman" w:cs="Times New Roman"/>
+        </w:rPr>
+      </w:pPr>
+      <w:r>
+        <w:rPr>
+          <w:noProof/>
+        </w:rPr>
+        <w:lastRenderedPageBreak/>
+        <w:drawing>
+          <wp:inline distT="0" distB="0" distL="0" distR="0" wp14:anchorId="41C57B02" wp14:editId="500CDF75">
+            <wp:extent cx="5391150" cy="4766310"/>
+            <wp:effectExtent l="0" t="0" r="0" b="0"/>
+            <wp:docPr id="74" name="image01.png"/>
+            <wp:cNvGraphicFramePr/>
+            <a:graphic xmlns:a="http://schemas.openxmlformats.org/drawingml/2006/main">
+              <a:graphicData uri="http://schemas.openxmlformats.org/drawingml/2006/picture">
+                <pic:pic xmlns:pic="http://schemas.openxmlformats.org/drawingml/2006/picture">
+                  <pic:nvPicPr>
+                    <pic:cNvPr id="2" name="image01.png"/>
+                    <pic:cNvPicPr/>
+                  </pic:nvPicPr>
+                  <pic:blipFill>
+                    <a:blip r:embed="rId37"/>
+                    <a:srcRect/>
+                    <a:stretch>
+                      <a:fillRect/>
+                    </a:stretch>
+                  </pic:blipFill>
+                  <pic:spPr>
+                    <a:xfrm>
+                      <a:off x="0" y="0"/>
+                      <a:ext cx="5391150" cy="4766310"/>
+                    </a:xfrm>
+                    <a:prstGeom prst="rect">
+                      <a:avLst/>
+                    </a:prstGeom>
+                  </pic:spPr>
+                </pic:pic>
+              </a:graphicData>
+            </a:graphic>
+          </wp:inline>
+        </w:drawing>
+      </w:r>
+      <w:bookmarkStart w:id="0" w:name="_GoBack"/>
+      <w:bookmarkEnd w:id="0"/>
+    </w:p>
+    <w:p>
+      <w:pPr>
+        <w:pStyle w:val="Normal1"/>
+        <w:spacing w:line="240" w:lineRule="auto"/>
+        <w:jc w:val="center"/>
+        <w:rPr>
+          <w:rFonts w:ascii="Times New Roman" w:hAnsi="Times New Roman" w:cs="Times New Roman"/>
+        </w:rPr>
+      </w:pPr>
+    </w:p>
+    <w:p>
+      <w:pPr>
+        <w:pStyle w:val="Normal1"/>
+        <w:spacing w:line="240" w:lineRule="auto"/>
+        <w:jc w:val="center"/>
+        <w:rPr>
+          <w:rFonts w:ascii="Times New Roman" w:hAnsi="Times New Roman" w:cs="Times New Roman"/>
+          <w:b/>
+        </w:rPr>
+      </w:pPr>
+      <w:r>
+        <w:rPr>
+          <w:rFonts w:ascii="Times New Roman" w:hAnsi="Times New Roman" w:cs="Times New Roman"/>
+          <w:b/>
+        </w:rPr>
+        <w:t xml:space="preserve">Figure 6c: </w:t>
+      </w:r>
+      <w:proofErr w:type="spellStart"/>
+      <w:r>
+        <w:rPr>
+          <w:rFonts w:ascii="Times New Roman" w:hAnsi="Times New Roman" w:cs="Times New Roman"/>
+          <w:b/>
+        </w:rPr>
+        <w:t>Psuedocode</w:t>
+      </w:r>
+      <w:proofErr w:type="spellEnd"/>
+      <w:r>
+        <w:rPr>
+          <w:rFonts w:ascii="Times New Roman" w:hAnsi="Times New Roman" w:cs="Times New Roman"/>
+          <w:b/>
+        </w:rPr>
+        <w:t xml:space="preserve"> Flowchart of Mortgage Calculator</w:t>
+      </w:r>
     </w:p>
     <w:p>
       <w:pPr>
@@ -11268,7 +13267,7 @@
                           <pic:cNvPicPr preferRelativeResize="0"/>
                         </pic:nvPicPr>
                         <pic:blipFill>
-                          <a:blip r:embed="rId36"/>
+                          <a:blip r:embed="rId38"/>
                           <a:stretch>
                             <a:fillRect/>
                           </a:stretch>
@@ -11346,7 +13345,7 @@
                           <pic:cNvPicPr preferRelativeResize="0"/>
                         </pic:nvPicPr>
                         <pic:blipFill>
-                          <a:blip r:embed="rId37"/>
+                          <a:blip r:embed="rId39"/>
                           <a:stretch>
                             <a:fillRect/>
                           </a:stretch>
@@ -11466,7 +13465,7 @@
                           <pic:cNvPicPr preferRelativeResize="0"/>
                         </pic:nvPicPr>
                         <pic:blipFill>
-                          <a:blip r:embed="rId38"/>
+                          <a:blip r:embed="rId40"/>
                           <a:stretch>
                             <a:fillRect/>
                           </a:stretch>
@@ -11544,7 +13543,7 @@
                           <pic:cNvPicPr preferRelativeResize="0"/>
                         </pic:nvPicPr>
                         <pic:blipFill>
-                          <a:blip r:embed="rId39"/>
+                          <a:blip r:embed="rId41"/>
                           <a:stretch>
                             <a:fillRect/>
                           </a:stretch>
@@ -11665,7 +13664,7 @@
                           <pic:cNvPicPr preferRelativeResize="0"/>
                         </pic:nvPicPr>
                         <pic:blipFill>
-                          <a:blip r:embed="rId40"/>
+                          <a:blip r:embed="rId42"/>
                           <a:stretch>
                             <a:fillRect/>
                           </a:stretch>
@@ -11743,7 +13742,7 @@
                           <pic:cNvPicPr preferRelativeResize="0"/>
                         </pic:nvPicPr>
                         <pic:blipFill>
-                          <a:blip r:embed="rId41"/>
+                          <a:blip r:embed="rId43"/>
                           <a:stretch>
                             <a:fillRect/>
                           </a:stretch>
@@ -11973,7 +13972,7 @@
                           <pic:cNvPicPr preferRelativeResize="0"/>
                         </pic:nvPicPr>
                         <pic:blipFill>
-                          <a:blip r:embed="rId42"/>
+                          <a:blip r:embed="rId44"/>
                           <a:stretch>
                             <a:fillRect/>
                           </a:stretch>
@@ -12050,7 +14049,7 @@
                           <pic:cNvPicPr preferRelativeResize="0"/>
                         </pic:nvPicPr>
                         <pic:blipFill>
-                          <a:blip r:embed="rId43"/>
+                          <a:blip r:embed="rId45"/>
                           <a:stretch>
                             <a:fillRect/>
                           </a:stretch>
@@ -12180,7 +14179,7 @@
                           <pic:cNvPicPr preferRelativeResize="0"/>
                         </pic:nvPicPr>
                         <pic:blipFill>
-                          <a:blip r:embed="rId44"/>
+                          <a:blip r:embed="rId46"/>
                           <a:stretch>
                             <a:fillRect/>
                           </a:stretch>
@@ -12258,7 +14257,7 @@
                           <pic:cNvPicPr preferRelativeResize="0"/>
                         </pic:nvPicPr>
                         <pic:blipFill>
-                          <a:blip r:embed="rId45"/>
+                          <a:blip r:embed="rId47"/>
                           <a:stretch>
                             <a:fillRect/>
                           </a:stretch>
@@ -12336,7 +14335,7 @@
                           <pic:cNvPicPr preferRelativeResize="0"/>
                         </pic:nvPicPr>
                         <pic:blipFill>
-                          <a:blip r:embed="rId46"/>
+                          <a:blip r:embed="rId48"/>
                           <a:stretch>
                             <a:fillRect/>
                           </a:stretch>
@@ -12504,7 +14503,7 @@
                           <pic:cNvPicPr preferRelativeResize="0"/>
                         </pic:nvPicPr>
                         <pic:blipFill>
-                          <a:blip r:embed="rId47"/>
+                          <a:blip r:embed="rId49"/>
                           <a:stretch>
                             <a:fillRect/>
                           </a:stretch>
@@ -12582,7 +14581,7 @@
                           <pic:cNvPicPr preferRelativeResize="0"/>
                         </pic:nvPicPr>
                         <pic:blipFill>
-                          <a:blip r:embed="rId48"/>
+                          <a:blip r:embed="rId50"/>
                           <a:stretch>
                             <a:fillRect/>
                           </a:stretch>
@@ -12660,7 +14659,7 @@
                           <pic:cNvPicPr preferRelativeResize="0"/>
                         </pic:nvPicPr>
                         <pic:blipFill>
-                          <a:blip r:embed="rId49"/>
+                          <a:blip r:embed="rId51"/>
                           <a:stretch>
                             <a:fillRect/>
                           </a:stretch>
@@ -13287,7 +15286,7 @@
                           <pic:cNvPicPr preferRelativeResize="0"/>
                         </pic:nvPicPr>
                         <pic:blipFill>
-                          <a:blip r:embed="rId50"/>
+                          <a:blip r:embed="rId52"/>
                           <a:stretch>
                             <a:fillRect/>
                           </a:stretch>
@@ -13365,7 +15364,7 @@
                           <pic:cNvPicPr preferRelativeResize="0"/>
                         </pic:nvPicPr>
                         <pic:blipFill>
-                          <a:blip r:embed="rId51"/>
+                          <a:blip r:embed="rId53"/>
                           <a:stretch>
                             <a:fillRect/>
                           </a:stretch>
@@ -13443,7 +15442,7 @@
                           <pic:cNvPicPr preferRelativeResize="0"/>
                         </pic:nvPicPr>
                         <pic:blipFill>
-                          <a:blip r:embed="rId52"/>
+                          <a:blip r:embed="rId54"/>
                           <a:stretch>
                             <a:fillRect/>
                           </a:stretch>
@@ -13579,7 +15578,7 @@
                           <pic:cNvPicPr preferRelativeResize="0"/>
                         </pic:nvPicPr>
                         <pic:blipFill>
-                          <a:blip r:embed="rId53"/>
+                          <a:blip r:embed="rId55"/>
                           <a:stretch>
                             <a:fillRect/>
                           </a:stretch>
@@ -13656,7 +15655,7 @@
                           <pic:cNvPicPr preferRelativeResize="0"/>
                         </pic:nvPicPr>
                         <pic:blipFill>
-                          <a:blip r:embed="rId54"/>
+                          <a:blip r:embed="rId56"/>
                           <a:stretch>
                             <a:fillRect/>
                           </a:stretch>
@@ -14002,7 +16001,7 @@
                     <pic:cNvPicPr preferRelativeResize="0"/>
                   </pic:nvPicPr>
                   <pic:blipFill>
-                    <a:blip r:embed="rId55"/>
+                    <a:blip r:embed="rId57"/>
                     <a:stretch>
                       <a:fillRect/>
                     </a:stretch>
@@ -14079,7 +16078,7 @@
                     <pic:cNvPicPr preferRelativeResize="0"/>
                   </pic:nvPicPr>
                   <pic:blipFill>
-                    <a:blip r:embed="rId56"/>
+                    <a:blip r:embed="rId58"/>
                     <a:stretch>
                       <a:fillRect/>
                     </a:stretch>
@@ -15086,8 +17085,6 @@
           <w:color w:val="00B050"/>
         </w:rPr>
       </w:pPr>
-      <w:bookmarkStart w:id="0" w:name="_GoBack"/>
-      <w:bookmarkEnd w:id="0"/>
       <w:r>
         <w:rPr>
           <w:rFonts w:ascii="Times New Roman" w:hAnsi="Times New Roman" w:cs="Times New Roman"/>
@@ -15133,7 +17130,7 @@
                     </pic:cNvPicPr>
                   </pic:nvPicPr>
                   <pic:blipFill>
-                    <a:blip r:embed="rId57">
+                    <a:blip r:embed="rId59">
                       <a:extLst>
                         <a:ext uri="{28A0092B-C50C-407E-A947-70E740481C1C}">
                           <a14:useLocalDpi xmlns:a14="http://schemas.microsoft.com/office/drawing/2010/main" val="0"/>
@@ -15227,7 +17224,7 @@
                     </pic:cNvPicPr>
                   </pic:nvPicPr>
                   <pic:blipFill>
-                    <a:blip r:embed="rId58">
+                    <a:blip r:embed="rId60">
                       <a:extLst>
                         <a:ext uri="{28A0092B-C50C-407E-A947-70E740481C1C}">
                           <a14:useLocalDpi xmlns:a14="http://schemas.microsoft.com/office/drawing/2010/main" val="0"/>
@@ -15349,7 +17346,7 @@
                     </pic:cNvPicPr>
                   </pic:nvPicPr>
                   <pic:blipFill>
-                    <a:blip r:embed="rId59">
+                    <a:blip r:embed="rId61">
                       <a:extLst>
                         <a:ext uri="{28A0092B-C50C-407E-A947-70E740481C1C}">
                           <a14:useLocalDpi xmlns:a14="http://schemas.microsoft.com/office/drawing/2010/main" val="0"/>
@@ -15683,7 +17680,7 @@
                     </pic:cNvPicPr>
                   </pic:nvPicPr>
                   <pic:blipFill>
-                    <a:blip r:embed="rId60">
+                    <a:blip r:embed="rId62">
                       <a:extLst>
                         <a:ext uri="{28A0092B-C50C-407E-A947-70E740481C1C}">
                           <a14:useLocalDpi xmlns:a14="http://schemas.microsoft.com/office/drawing/2010/main" val="0"/>
@@ -15793,7 +17790,7 @@
                     </pic:cNvPicPr>
                   </pic:nvPicPr>
                   <pic:blipFill>
-                    <a:blip r:embed="rId61">
+                    <a:blip r:embed="rId63">
                       <a:extLst>
                         <a:ext uri="{28A0092B-C50C-407E-A947-70E740481C1C}">
                           <a14:useLocalDpi xmlns:a14="http://schemas.microsoft.com/office/drawing/2010/main" val="0"/>
@@ -15969,7 +17966,7 @@
                     </pic:cNvPicPr>
                   </pic:nvPicPr>
                   <pic:blipFill>
-                    <a:blip r:embed="rId62">
+                    <a:blip r:embed="rId64">
                       <a:extLst>
                         <a:ext uri="{28A0092B-C50C-407E-A947-70E740481C1C}">
                           <a14:useLocalDpi xmlns:a14="http://schemas.microsoft.com/office/drawing/2010/main" val="0"/>
@@ -16128,7 +18125,7 @@
                     </pic:cNvPicPr>
                   </pic:nvPicPr>
                   <pic:blipFill>
-                    <a:blip r:embed="rId63">
+                    <a:blip r:embed="rId65">
                       <a:extLst>
                         <a:ext uri="{28A0092B-C50C-407E-A947-70E740481C1C}">
                           <a14:useLocalDpi xmlns:a14="http://schemas.microsoft.com/office/drawing/2010/main" val="0"/>
@@ -16248,7 +18245,7 @@
                     </pic:cNvPicPr>
                   </pic:nvPicPr>
                   <pic:blipFill>
-                    <a:blip r:embed="rId64">
+                    <a:blip r:embed="rId66">
                       <a:extLst>
                         <a:ext uri="{28A0092B-C50C-407E-A947-70E740481C1C}">
                           <a14:useLocalDpi xmlns:a14="http://schemas.microsoft.com/office/drawing/2010/main" val="0"/>
@@ -16549,7 +18546,7 @@
                     </pic:cNvPicPr>
                   </pic:nvPicPr>
                   <pic:blipFill>
-                    <a:blip r:embed="rId65">
+                    <a:blip r:embed="rId67">
                       <a:extLst>
                         <a:ext uri="{28A0092B-C50C-407E-A947-70E740481C1C}">
                           <a14:useLocalDpi xmlns:a14="http://schemas.microsoft.com/office/drawing/2010/main" val="0"/>
@@ -16651,7 +18648,7 @@
                     </pic:cNvPicPr>
                   </pic:nvPicPr>
                   <pic:blipFill>
-                    <a:blip r:embed="rId66">
+                    <a:blip r:embed="rId68">
                       <a:extLst>
                         <a:ext uri="{28A0092B-C50C-407E-A947-70E740481C1C}">
                           <a14:useLocalDpi xmlns:a14="http://schemas.microsoft.com/office/drawing/2010/main" val="0"/>
@@ -16738,7 +18735,7 @@
                     </pic:cNvPicPr>
                   </pic:nvPicPr>
                   <pic:blipFill>
-                    <a:blip r:embed="rId57">
+                    <a:blip r:embed="rId59">
                       <a:extLst>
                         <a:ext uri="{28A0092B-C50C-407E-A947-70E740481C1C}">
                           <a14:useLocalDpi xmlns:a14="http://schemas.microsoft.com/office/drawing/2010/main" val="0"/>
@@ -16824,7 +18821,7 @@
                     </pic:cNvPicPr>
                   </pic:nvPicPr>
                   <pic:blipFill>
-                    <a:blip r:embed="rId67">
+                    <a:blip r:embed="rId69">
                       <a:extLst>
                         <a:ext uri="{28A0092B-C50C-407E-A947-70E740481C1C}">
                           <a14:useLocalDpi xmlns:a14="http://schemas.microsoft.com/office/drawing/2010/main" val="0"/>
@@ -16927,7 +18924,7 @@
                     </pic:cNvPicPr>
                   </pic:nvPicPr>
                   <pic:blipFill>
-                    <a:blip r:embed="rId68">
+                    <a:blip r:embed="rId70">
                       <a:extLst>
                         <a:ext uri="{28A0092B-C50C-407E-A947-70E740481C1C}">
                           <a14:useLocalDpi xmlns:a14="http://schemas.microsoft.com/office/drawing/2010/main" val="0"/>
@@ -17024,7 +19021,7 @@
                     </pic:cNvPicPr>
                   </pic:nvPicPr>
                   <pic:blipFill>
-                    <a:blip r:embed="rId69">
+                    <a:blip r:embed="rId71">
                       <a:extLst>
                         <a:ext uri="{28A0092B-C50C-407E-A947-70E740481C1C}">
                           <a14:useLocalDpi xmlns:a14="http://schemas.microsoft.com/office/drawing/2010/main" val="0"/>
@@ -17336,7 +19333,7 @@
                     </pic:cNvPicPr>
                   </pic:nvPicPr>
                   <pic:blipFill>
-                    <a:blip r:embed="rId70">
+                    <a:blip r:embed="rId72">
                       <a:extLst>
                         <a:ext uri="{28A0092B-C50C-407E-A947-70E740481C1C}">
                           <a14:useLocalDpi xmlns:a14="http://schemas.microsoft.com/office/drawing/2010/main" val="0"/>
@@ -17637,7 +19634,7 @@
                     </pic:cNvPicPr>
                   </pic:nvPicPr>
                   <pic:blipFill>
-                    <a:blip r:embed="rId71">
+                    <a:blip r:embed="rId73">
                       <a:extLst>
                         <a:ext uri="{28A0092B-C50C-407E-A947-70E740481C1C}">
                           <a14:useLocalDpi xmlns:a14="http://schemas.microsoft.com/office/drawing/2010/main" val="0"/>
@@ -17750,7 +19747,7 @@
                     </pic:cNvPicPr>
                   </pic:nvPicPr>
                   <pic:blipFill>
-                    <a:blip r:embed="rId72">
+                    <a:blip r:embed="rId74">
                       <a:extLst>
                         <a:ext uri="{28A0092B-C50C-407E-A947-70E740481C1C}">
                           <a14:useLocalDpi xmlns:a14="http://schemas.microsoft.com/office/drawing/2010/main" val="0"/>
@@ -17892,7 +19889,7 @@
                     </pic:cNvPicPr>
                   </pic:nvPicPr>
                   <pic:blipFill>
-                    <a:blip r:embed="rId62">
+                    <a:blip r:embed="rId64">
                       <a:extLst>
                         <a:ext uri="{28A0092B-C50C-407E-A947-70E740481C1C}">
                           <a14:useLocalDpi xmlns:a14="http://schemas.microsoft.com/office/drawing/2010/main" val="0"/>
@@ -17994,7 +19991,7 @@
                     </pic:cNvPicPr>
                   </pic:nvPicPr>
                   <pic:blipFill>
-                    <a:blip r:embed="rId63">
+                    <a:blip r:embed="rId65">
                       <a:extLst>
                         <a:ext uri="{28A0092B-C50C-407E-A947-70E740481C1C}">
                           <a14:useLocalDpi xmlns:a14="http://schemas.microsoft.com/office/drawing/2010/main" val="0"/>
@@ -18080,7 +20077,7 @@
                     </pic:cNvPicPr>
                   </pic:nvPicPr>
                   <pic:blipFill>
-                    <a:blip r:embed="rId73">
+                    <a:blip r:embed="rId75">
                       <a:extLst>
                         <a:ext uri="{28A0092B-C50C-407E-A947-70E740481C1C}">
                           <a14:useLocalDpi xmlns:a14="http://schemas.microsoft.com/office/drawing/2010/main" val="0"/>
@@ -18335,8 +20332,8 @@
       </w:pPr>
     </w:p>
     <w:sectPr>
-      <w:headerReference w:type="default" r:id="rId74"/>
-      <w:footerReference w:type="default" r:id="rId75"/>
+      <w:headerReference w:type="default" r:id="rId76"/>
+      <w:footerReference w:type="default" r:id="rId77"/>
       <w:pgSz w:w="12240" w:h="15840"/>
       <w:pgMar w:top="1440" w:right="1440" w:bottom="1440" w:left="1440" w:header="720" w:footer="720" w:gutter="0"/>
       <w:cols w:space="720"/>
@@ -18384,7 +20381,7 @@
       <w:rPr>
         <w:noProof/>
       </w:rPr>
-      <w:t>35</w:t>
+      <w:t>18</w:t>
     </w:r>
     <w:r>
       <w:rPr>
@@ -22776,4 +24773,16 @@
   </a:objectDefaults>
   <a:extraClrSchemeLst/>
 </a:theme>
+</file>
+
+<file path=customXml/item1.xml><?xml version="1.0" encoding="utf-8"?>
+<b:Sources xmlns:b="http://schemas.openxmlformats.org/officeDocument/2006/bibliography" xmlns="http://schemas.openxmlformats.org/officeDocument/2006/bibliography" SelectedStyle="\APA.XSL" StyleName="APA"/>
+</file>
+
+<file path=customXml/itemProps1.xml><?xml version="1.0" encoding="utf-8"?>
+<ds:datastoreItem xmlns:ds="http://schemas.openxmlformats.org/officeDocument/2006/customXml" ds:itemID="{A417588B-5CF7-499C-9ED5-E41C2EB410BD}">
+  <ds:schemaRefs>
+    <ds:schemaRef ds:uri="http://schemas.openxmlformats.org/officeDocument/2006/bibliography"/>
+  </ds:schemaRefs>
+</ds:datastoreItem>
 </file>
</xml_diff>